<commit_message>
Add common title doc
</commit_message>
<xml_diff>
--- a/docs/Common/0_Титутльний_Лист_Рябов_Сідак.docx
+++ b/docs/Common/0_Титутльний_Лист_Рябов_Сідак.docx
@@ -2005,6 +2005,9 @@
       <w:pPr>
         <w:pStyle w:val="a1"/>
         <w:ind w:left="6096"/>
+        <w:rPr>
+          <w:lang w:val="en-US"/>
+        </w:rPr>
       </w:pPr>
       <w:r>
         <w:rPr>
@@ -5658,7 +5661,15 @@
     </w:p>
     <w:p>
       <w:r>
-        <w:t xml:space="preserve">Пояснювальна записка дипломного проєкту складається з </w:t>
+        <w:t xml:space="preserve">Пояснювальна записка дипломного </w:t>
+      </w:r>
+      <w:proofErr w:type="spellStart"/>
+      <w:r>
+        <w:t>проєкту</w:t>
+      </w:r>
+      <w:proofErr w:type="spellEnd"/>
+      <w:r>
+        <w:t xml:space="preserve"> складається з </w:t>
       </w:r>
       <w:r>
         <w:t>п’яти</w:t>
@@ -5668,21 +5679,35 @@
       </w:r>
       <w:r>
         <w:rPr>
-          <w:color w:val="FF0000"/>
+          <w:color w:val="000000" w:themeColor="text1"/>
+          <w:lang w:val="en-US"/>
         </w:rPr>
-        <w:t>17</w:t>
-      </w:r>
-      <w:r>
-        <w:t xml:space="preserve"> таблиць, </w:t>
+        <w:t>12</w:t>
       </w:r>
       <w:r>
         <w:rPr>
-          <w:color w:val="FF0000"/>
+          <w:color w:val="000000" w:themeColor="text1"/>
         </w:rPr>
-        <w:t>14</w:t>
-      </w:r>
-      <w:r>
-        <w:t xml:space="preserve"> рисунків та </w:t>
+        <w:t xml:space="preserve"> </w:t>
+      </w:r>
+      <w:r>
+        <w:t xml:space="preserve">таблиць, </w:t>
+      </w:r>
+      <w:r>
+        <w:rPr>
+          <w:color w:val="000000" w:themeColor="text1"/>
+          <w:lang w:val="en-US"/>
+        </w:rPr>
+        <w:t>40</w:t>
+      </w:r>
+      <w:r>
+        <w:rPr>
+          <w:color w:val="000000" w:themeColor="text1"/>
+        </w:rPr>
+        <w:t xml:space="preserve"> </w:t>
+      </w:r>
+      <w:r>
+        <w:t xml:space="preserve">рисунків та </w:t>
       </w:r>
       <w:r>
         <w:rPr>
@@ -5711,7 +5736,38 @@
     </w:p>
     <w:p>
       <w:r>
-        <w:t>Дипломний проєкт присвячений …</w:t>
+        <w:t xml:space="preserve">Дипломний </w:t>
+      </w:r>
+      <w:proofErr w:type="spellStart"/>
+      <w:r>
+        <w:t>проєкт</w:t>
+      </w:r>
+      <w:proofErr w:type="spellEnd"/>
+      <w:r>
+        <w:t xml:space="preserve"> присвячений</w:t>
+      </w:r>
+      <w:r>
+        <w:rPr>
+          <w:lang w:val="en-US"/>
+        </w:rPr>
+        <w:t xml:space="preserve"> </w:t>
+      </w:r>
+      <w:r>
+        <w:t xml:space="preserve">розробці </w:t>
+      </w:r>
+      <w:proofErr w:type="spellStart"/>
+      <w:r>
+        <w:t>вебзастосунку</w:t>
+      </w:r>
+      <w:proofErr w:type="spellEnd"/>
+      <w:r>
+        <w:t xml:space="preserve"> для </w:t>
+      </w:r>
+      <w:r>
+        <w:t>підбору вакансій на основі резюме та адаптації резюме</w:t>
+      </w:r>
+      <w:r>
+        <w:t>.</w:t>
       </w:r>
     </w:p>
     <w:p>
@@ -5823,93 +5879,443 @@
       </w:r>
     </w:p>
     <w:p>
-      <w:r>
-        <w:t xml:space="preserve">У розділі </w:t>
-      </w:r>
-      <w:r>
+      <w:pPr>
+        <w:pStyle w:val="paragraph"/>
+        <w:spacing w:before="0" w:beforeAutospacing="0" w:after="0" w:afterAutospacing="0" w:line="360" w:lineRule="auto"/>
+        <w:ind w:firstLine="705"/>
+        <w:jc w:val="both"/>
+        <w:textAlignment w:val="baseline"/>
         <w:rPr>
-          <w:color w:val="FF0000"/>
+          <w:rStyle w:val="normaltextrun"/>
+          <w:color w:val="000000"/>
+          <w:szCs w:val="28"/>
+          <w:lang w:val="uk-UA"/>
         </w:rPr>
-        <w:t xml:space="preserve">такому-то розглянуто </w:t>
-      </w:r>
-      <w:r>
-        <w:t>…</w:t>
+      </w:pPr>
+      <w:r>
+        <w:t xml:space="preserve">У </w:t>
+      </w:r>
+      <w:r>
+        <w:rPr>
+          <w:szCs w:val="28"/>
+          <w:lang w:val="uk-UA"/>
+        </w:rPr>
+        <w:t>першому розділі</w:t>
+      </w:r>
+      <w:r>
+        <w:rPr>
+          <w:szCs w:val="28"/>
+          <w:lang w:val="uk-UA"/>
+        </w:rPr>
+        <w:t xml:space="preserve"> </w:t>
+      </w:r>
+      <w:r>
+        <w:rPr>
+          <w:szCs w:val="28"/>
+          <w:lang w:val="uk-UA"/>
+        </w:rPr>
+        <w:t>наведено</w:t>
+      </w:r>
+      <w:r>
+        <w:rPr>
+          <w:szCs w:val="28"/>
+          <w:lang w:val="uk-UA"/>
+        </w:rPr>
+        <w:t xml:space="preserve"> аналіз предметн</w:t>
+      </w:r>
+      <w:r>
+        <w:rPr>
+          <w:szCs w:val="28"/>
+          <w:lang w:val="uk-UA"/>
+        </w:rPr>
+        <w:t>ої</w:t>
+      </w:r>
+      <w:r>
+        <w:rPr>
+          <w:szCs w:val="28"/>
+          <w:lang w:val="uk-UA"/>
+        </w:rPr>
+        <w:t xml:space="preserve"> </w:t>
+      </w:r>
+      <w:r>
+        <w:rPr>
+          <w:szCs w:val="28"/>
+          <w:lang w:val="uk-UA"/>
+        </w:rPr>
+        <w:t>області</w:t>
+      </w:r>
+      <w:r>
+        <w:rPr>
+          <w:szCs w:val="28"/>
+          <w:lang w:val="uk-UA"/>
+        </w:rPr>
+        <w:t xml:space="preserve"> </w:t>
+      </w:r>
+      <w:r>
+        <w:rPr>
+          <w:rStyle w:val="normaltextrun"/>
+          <w:szCs w:val="28"/>
+          <w:lang w:val="uk-UA"/>
+        </w:rPr>
+        <w:t>сфери працевлаштування в ІТ</w:t>
+      </w:r>
+      <w:r>
+        <w:rPr>
+          <w:szCs w:val="28"/>
+          <w:lang w:val="uk-UA"/>
+        </w:rPr>
+        <w:t xml:space="preserve">, </w:t>
+      </w:r>
+      <w:r>
+        <w:rPr>
+          <w:rStyle w:val="normaltextrun"/>
+          <w:szCs w:val="28"/>
+          <w:lang w:val="uk-UA"/>
+        </w:rPr>
+        <w:t xml:space="preserve">порівняльний аналіз між </w:t>
+      </w:r>
+      <w:r>
+        <w:rPr>
+          <w:rStyle w:val="normaltextrun"/>
+          <w:szCs w:val="28"/>
+          <w:lang w:val="uk-UA"/>
+        </w:rPr>
+        <w:t xml:space="preserve">реалізованим програмним застосунком </w:t>
+      </w:r>
+      <w:r>
+        <w:rPr>
+          <w:rStyle w:val="normaltextrun"/>
+          <w:szCs w:val="28"/>
+          <w:lang w:val="uk-UA"/>
+        </w:rPr>
+        <w:t>та аналогами</w:t>
+      </w:r>
+      <w:r>
+        <w:rPr>
+          <w:rStyle w:val="normaltextrun"/>
+          <w:szCs w:val="28"/>
+          <w:lang w:val="uk-UA"/>
+        </w:rPr>
+        <w:t xml:space="preserve">, </w:t>
+      </w:r>
+      <w:r>
+        <w:rPr>
+          <w:rStyle w:val="normaltextrun"/>
+          <w:szCs w:val="28"/>
+          <w:lang w:val="uk-UA"/>
+        </w:rPr>
+        <w:t>виділено переваги та недоліки перед кожним з них</w:t>
+      </w:r>
+      <w:r>
+        <w:rPr>
+          <w:rStyle w:val="normaltextrun"/>
+          <w:szCs w:val="28"/>
+          <w:lang w:val="uk-UA"/>
+        </w:rPr>
+        <w:t xml:space="preserve"> та</w:t>
+      </w:r>
+      <w:r>
+        <w:rPr>
+          <w:rStyle w:val="normaltextrun"/>
+          <w:color w:val="000000"/>
+          <w:szCs w:val="28"/>
+          <w:lang w:val="uk-UA"/>
+        </w:rPr>
+        <w:t xml:space="preserve"> </w:t>
+      </w:r>
+      <w:r>
+        <w:rPr>
+          <w:rStyle w:val="normaltextrun"/>
+          <w:color w:val="000000"/>
+          <w:szCs w:val="28"/>
+          <w:lang w:val="uk-UA"/>
+        </w:rPr>
+        <w:t xml:space="preserve">наведено </w:t>
+      </w:r>
+      <w:r>
+        <w:rPr>
+          <w:rStyle w:val="normaltextrun"/>
+          <w:color w:val="000000"/>
+          <w:szCs w:val="28"/>
+          <w:lang w:val="uk-UA"/>
+        </w:rPr>
+        <w:t>2 основних бізнес-процеси</w:t>
+      </w:r>
+      <w:r>
+        <w:rPr>
+          <w:rStyle w:val="normaltextrun"/>
+          <w:color w:val="000000"/>
+          <w:szCs w:val="28"/>
+          <w:lang w:val="uk-UA"/>
+        </w:rPr>
+        <w:t>.</w:t>
       </w:r>
     </w:p>
     <w:p>
-      <w:r>
-        <w:t xml:space="preserve">Розділ </w:t>
-      </w:r>
-      <w:r>
+      <w:pPr>
         <w:rPr>
-          <w:color w:val="FF0000"/>
+          <w:rStyle w:val="normaltextrun"/>
+          <w:szCs w:val="28"/>
         </w:rPr>
-        <w:t xml:space="preserve">такий-то </w:t>
-      </w:r>
-      <w:r>
-        <w:t>присвячений</w:t>
-      </w:r>
-      <w:r>
-        <w:t xml:space="preserve"> </w:t>
-      </w:r>
-      <w:r>
-        <w:t>…</w:t>
+      </w:pPr>
+      <w:r>
+        <w:rPr>
+          <w:szCs w:val="28"/>
+        </w:rPr>
+        <w:t xml:space="preserve">У </w:t>
+      </w:r>
+      <w:r>
+        <w:rPr>
+          <w:szCs w:val="28"/>
+        </w:rPr>
+        <w:t xml:space="preserve">другому розділі </w:t>
+      </w:r>
+      <w:r>
+        <w:rPr>
+          <w:rStyle w:val="normaltextrun"/>
+          <w:szCs w:val="28"/>
+        </w:rPr>
+        <w:t xml:space="preserve">наведено </w:t>
+      </w:r>
+      <w:r>
+        <w:rPr>
+          <w:rStyle w:val="normaltextrun"/>
+          <w:szCs w:val="28"/>
+        </w:rPr>
+        <w:t xml:space="preserve">основні </w:t>
+      </w:r>
+      <w:r>
+        <w:rPr>
+          <w:rStyle w:val="normaltextrun"/>
+          <w:szCs w:val="28"/>
+        </w:rPr>
+        <w:t>варіанти використання програмного забезпечення</w:t>
+      </w:r>
+      <w:r>
+        <w:rPr>
+          <w:rStyle w:val="normaltextrun"/>
+          <w:szCs w:val="28"/>
+        </w:rPr>
+        <w:t xml:space="preserve">, функціональні та </w:t>
+      </w:r>
+      <w:r>
+        <w:rPr>
+          <w:rStyle w:val="normaltextrun"/>
+          <w:szCs w:val="28"/>
+        </w:rPr>
+        <w:t>нефункціональні вимоги до програмного забезпечення та сформульовано системні вимоги до нього</w:t>
+      </w:r>
+      <w:r>
+        <w:rPr>
+          <w:rStyle w:val="normaltextrun"/>
+          <w:szCs w:val="28"/>
+        </w:rPr>
+        <w:t xml:space="preserve">, наведено результати </w:t>
+      </w:r>
+      <w:r>
+        <w:rPr>
+          <w:rStyle w:val="normaltextrun"/>
+          <w:szCs w:val="28"/>
+        </w:rPr>
+        <w:t>аналіз</w:t>
+      </w:r>
+      <w:r>
+        <w:rPr>
+          <w:rStyle w:val="normaltextrun"/>
+          <w:szCs w:val="28"/>
+        </w:rPr>
+        <w:t>у</w:t>
+      </w:r>
+      <w:r>
+        <w:rPr>
+          <w:rStyle w:val="normaltextrun"/>
+          <w:szCs w:val="28"/>
+        </w:rPr>
+        <w:t xml:space="preserve"> економічних показників ПЗ та наведено його приблизну собівартість</w:t>
+      </w:r>
+      <w:r>
+        <w:rPr>
+          <w:rStyle w:val="normaltextrun"/>
+          <w:szCs w:val="28"/>
+        </w:rPr>
+        <w:t>.</w:t>
       </w:r>
     </w:p>
     <w:p>
-      <w:r>
-        <w:t xml:space="preserve">Програмне забезпечення впроваджено </w:t>
-      </w:r>
-      <w:r>
+      <w:pPr>
         <w:rPr>
-          <w:color w:val="FF0000"/>
+          <w:szCs w:val="28"/>
         </w:rPr>
-        <w:t>там-то</w:t>
-      </w:r>
+      </w:pPr>
       <w:r>
         <w:rPr>
-          <w:color w:val="FF0000"/>
+          <w:szCs w:val="28"/>
         </w:rPr>
-        <w:t xml:space="preserve"> </w:t>
-      </w:r>
-      <w:r>
-        <w:t>…</w:t>
+        <w:t xml:space="preserve">У </w:t>
+      </w:r>
+      <w:r>
+        <w:rPr>
+          <w:szCs w:val="28"/>
+        </w:rPr>
+        <w:t>третьому розділі наведено архітектуру програмного забезпечення, наведено обґрунтування прийнятих основних архітектурних рішень та застосування використаних засобів розробки.</w:t>
       </w:r>
     </w:p>
     <w:p>
-      <w:r>
-        <w:t xml:space="preserve">Результати роботи пройшли апробацію на </w:t>
-      </w:r>
-      <w:r>
+      <w:pPr>
         <w:rPr>
-          <w:color w:val="FF0000"/>
+          <w:szCs w:val="28"/>
         </w:rPr>
-        <w:t xml:space="preserve">такій-то науково-практичній </w:t>
-      </w:r>
-      <w:r>
-        <w:t xml:space="preserve">конференції та опубліковані в </w:t>
-      </w:r>
+      </w:pPr>
       <w:r>
         <w:rPr>
-          <w:color w:val="FF0000"/>
+          <w:szCs w:val="28"/>
         </w:rPr>
-        <w:t>такому-то виданні</w:t>
-      </w:r>
-      <w:r>
-        <w:t>.</w:t>
+        <w:t xml:space="preserve">У </w:t>
+      </w:r>
+      <w:r>
+        <w:rPr>
+          <w:szCs w:val="28"/>
+        </w:rPr>
+        <w:t>четвертому розділі наведено опис контрольного прикладу.</w:t>
       </w:r>
     </w:p>
     <w:p>
+      <w:pPr>
+        <w:rPr>
+          <w:szCs w:val="28"/>
+        </w:rPr>
+      </w:pPr>
+      <w:r>
+        <w:rPr>
+          <w:szCs w:val="28"/>
+        </w:rPr>
+        <w:t xml:space="preserve">У </w:t>
+      </w:r>
+      <w:r>
+        <w:rPr>
+          <w:szCs w:val="28"/>
+        </w:rPr>
+        <w:t>п</w:t>
+      </w:r>
+      <w:r>
+        <w:rPr>
+          <w:szCs w:val="28"/>
+          <w:lang w:val="en-US"/>
+        </w:rPr>
+        <w:t>’</w:t>
+      </w:r>
+      <w:proofErr w:type="spellStart"/>
+      <w:r>
+        <w:rPr>
+          <w:szCs w:val="28"/>
+        </w:rPr>
+        <w:t>ятому</w:t>
+      </w:r>
+      <w:proofErr w:type="spellEnd"/>
+      <w:r>
+        <w:rPr>
+          <w:szCs w:val="28"/>
+        </w:rPr>
+        <w:t xml:space="preserve"> розділі наведено результати порівняльного аналізу можливих способів розгортання програмного застосунку, наведено обґрунтування обраного варіанту.</w:t>
+      </w:r>
+    </w:p>
+    <w:p>
+      <w:pPr>
+        <w:rPr>
+          <w:color w:val="000000" w:themeColor="text1"/>
+          <w:lang w:val="en-US"/>
+        </w:rPr>
+      </w:pPr>
+      <w:r>
+        <w:rPr>
+          <w:color w:val="000000" w:themeColor="text1"/>
+        </w:rPr>
+        <w:t>Програмне забезпечення впроваджено</w:t>
+      </w:r>
+      <w:r>
+        <w:rPr>
+          <w:color w:val="000000" w:themeColor="text1"/>
+        </w:rPr>
+        <w:t xml:space="preserve"> на хостингу </w:t>
+      </w:r>
+      <w:r>
+        <w:rPr>
+          <w:color w:val="000000" w:themeColor="text1"/>
+          <w:lang w:val="en-US"/>
+        </w:rPr>
+        <w:t>Render.</w:t>
+      </w:r>
+    </w:p>
+    <w:p>
+      <w:pPr>
+        <w:rPr>
+          <w:lang w:val="en-US"/>
+        </w:rPr>
+      </w:pPr>
       <w:r>
         <w:t xml:space="preserve">КЛЮЧОВІ СЛОВА: </w:t>
       </w:r>
       <w:r>
         <w:rPr>
-          <w:color w:val="FF0000"/>
+          <w:color w:val="000000" w:themeColor="text1"/>
         </w:rPr>
-        <w:t>МОБІЛЬНИЙ ДОДАТОК, WEARABLE DEVICES, ANDROID, ANDROID STUDIO, GOOGLE FIREBASE, БАЗА ДАНИХ, СТАТИСТИКА</w:t>
-      </w:r>
-      <w:r>
+        <w:t>ВЕБЗАСТОСУНОК</w:t>
+      </w:r>
+      <w:r>
+        <w:rPr>
+          <w:color w:val="000000" w:themeColor="text1"/>
+        </w:rPr>
+        <w:t xml:space="preserve">, </w:t>
+      </w:r>
+      <w:r>
+        <w:rPr>
+          <w:color w:val="000000" w:themeColor="text1"/>
+        </w:rPr>
+        <w:t>ВАКАНСІЇ</w:t>
+      </w:r>
+      <w:r>
+        <w:rPr>
+          <w:color w:val="000000" w:themeColor="text1"/>
+        </w:rPr>
+        <w:t xml:space="preserve">, </w:t>
+      </w:r>
+      <w:r>
+        <w:rPr>
+          <w:color w:val="000000" w:themeColor="text1"/>
+        </w:rPr>
+        <w:t>РЕЗЮМЕ</w:t>
+      </w:r>
+      <w:r>
+        <w:rPr>
+          <w:color w:val="000000" w:themeColor="text1"/>
+        </w:rPr>
+        <w:t xml:space="preserve">, FIREBASE, </w:t>
+      </w:r>
+      <w:r>
+        <w:rPr>
+          <w:color w:val="000000" w:themeColor="text1"/>
+          <w:lang w:val="en-US"/>
+        </w:rPr>
+        <w:t>.NET</w:t>
+      </w:r>
+      <w:r>
+        <w:rPr>
+          <w:color w:val="000000" w:themeColor="text1"/>
+        </w:rPr>
+        <w:t xml:space="preserve">, </w:t>
+      </w:r>
+      <w:r>
+        <w:rPr>
+          <w:color w:val="000000" w:themeColor="text1"/>
+          <w:lang w:val="en-US"/>
+        </w:rPr>
+        <w:t>ANGULAR, FASTAPI</w:t>
+      </w:r>
+      <w:r>
+        <w:rPr>
+          <w:color w:val="000000" w:themeColor="text1"/>
+          <w:lang w:val="en-US"/>
+        </w:rPr>
         <w:t>.</w:t>
       </w:r>
     </w:p>
@@ -5943,78 +6349,101 @@
     <w:p>
       <w:pPr>
         <w:rPr>
+          <w:color w:val="000000" w:themeColor="text1"/>
           <w:lang w:val="en-GB"/>
         </w:rPr>
       </w:pPr>
       <w:r>
         <w:rPr>
+          <w:color w:val="000000" w:themeColor="text1"/>
           <w:lang w:val="en-GB"/>
         </w:rPr>
         <w:t xml:space="preserve">The explanatory note of the diploma project consists of </w:t>
       </w:r>
       <w:r>
         <w:rPr>
+          <w:color w:val="000000" w:themeColor="text1"/>
           <w:lang w:val="en-GB"/>
         </w:rPr>
         <w:t>five</w:t>
       </w:r>
       <w:r>
         <w:rPr>
+          <w:color w:val="000000" w:themeColor="text1"/>
           <w:lang w:val="en-GB"/>
         </w:rPr>
         <w:t xml:space="preserve"> sections, contains </w:t>
       </w:r>
       <w:r>
         <w:rPr>
-          <w:color w:val="FF0000"/>
+          <w:color w:val="000000" w:themeColor="text1"/>
           <w:lang w:val="en-GB"/>
         </w:rPr>
-        <w:t>17</w:t>
+        <w:t>12</w:t>
       </w:r>
       <w:r>
         <w:rPr>
+          <w:color w:val="000000" w:themeColor="text1"/>
           <w:lang w:val="en-GB"/>
         </w:rPr>
         <w:t xml:space="preserve"> tables, </w:t>
       </w:r>
       <w:r>
         <w:rPr>
-          <w:color w:val="FF0000"/>
+          <w:color w:val="000000" w:themeColor="text1"/>
           <w:lang w:val="en-GB"/>
         </w:rPr>
-        <w:t>14</w:t>
+        <w:t>40</w:t>
       </w:r>
       <w:r>
         <w:rPr>
+          <w:color w:val="000000" w:themeColor="text1"/>
           <w:lang w:val="en-GB"/>
         </w:rPr>
         <w:t xml:space="preserve"> figures and </w:t>
       </w:r>
       <w:r>
         <w:rPr>
-          <w:color w:val="FF0000"/>
+          <w:color w:val="000000" w:themeColor="text1"/>
           <w:lang w:val="en-GB"/>
         </w:rPr>
-        <w:t>14</w:t>
+        <w:t>21</w:t>
       </w:r>
       <w:r>
         <w:rPr>
+          <w:color w:val="000000" w:themeColor="text1"/>
           <w:lang w:val="en-GB"/>
         </w:rPr>
-        <w:t xml:space="preserve"> sources – in total </w:t>
-      </w:r>
-      <w:r>
+        <w:t xml:space="preserve"> sources – in total 63 pages.</w:t>
+      </w:r>
+    </w:p>
+    <w:p>
+      <w:pPr>
         <w:rPr>
-          <w:color w:val="FF0000"/>
+          <w:color w:val="000000" w:themeColor="text1"/>
           <w:lang w:val="en-GB"/>
         </w:rPr>
-        <w:t>63</w:t>
-      </w:r>
+      </w:pPr>
       <w:r>
         <w:rPr>
+          <w:color w:val="000000" w:themeColor="text1"/>
           <w:lang w:val="en-GB"/>
         </w:rPr>
-        <w:t xml:space="preserve"> pages. </w:t>
+        <w:t xml:space="preserve">The </w:t>
+      </w:r>
+      <w:r>
+        <w:rPr>
+          <w:color w:val="000000" w:themeColor="text1"/>
+          <w:lang w:val="en-GB"/>
+        </w:rPr>
+        <w:t>diploma</w:t>
+      </w:r>
+      <w:r>
+        <w:rPr>
+          <w:color w:val="000000" w:themeColor="text1"/>
+          <w:lang w:val="en-GB"/>
+        </w:rPr>
+        <w:t xml:space="preserve"> project is dedicated to the development of a web application for job search based on resumes and resume adaptation.</w:t>
       </w:r>
     </w:p>
     <w:p>
@@ -6027,27 +6456,171 @@
         <w:rPr>
           <w:lang w:val="en-GB"/>
         </w:rPr>
-        <w:t>The purpose of the diploma project is …</w:t>
+        <w:t>The purpose of the diploma project is</w:t>
+      </w:r>
+      <w:r>
+        <w:rPr>
+          <w:lang w:val="en-GB"/>
+        </w:rPr>
+        <w:t xml:space="preserve"> </w:t>
+      </w:r>
+      <w:r>
+        <w:rPr>
+          <w:lang w:val="en-GB"/>
+        </w:rPr>
+        <w:t>to create a web application that helps job seekers find the most relevant vacancies in the IT industry and adapt the content of the user's resume to the requirements of the selected vacancies, which increases the accuracy of the employment process for both parties in the labour market.</w:t>
       </w:r>
     </w:p>
-    <w:p/>
+    <w:p>
+      <w:pPr>
+        <w:rPr>
+          <w:lang w:val="en-GB"/>
+        </w:rPr>
+      </w:pPr>
+      <w:r>
+        <w:rPr>
+          <w:lang w:val="en-GB"/>
+        </w:rPr>
+        <w:t>The first section provides an analysis of the subject area of employment in IT, a comparative analysis between the implemented software application and its analogues, highlights the advantages and disadvantages of each of them, and presents two main business processes.</w:t>
+      </w:r>
+    </w:p>
+    <w:p>
+      <w:pPr>
+        <w:rPr>
+          <w:lang w:val="en-GB"/>
+        </w:rPr>
+      </w:pPr>
+      <w:r>
+        <w:rPr>
+          <w:lang w:val="en-GB"/>
+        </w:rPr>
+        <w:t>The second section presents the main options for using the software, functional and non-functional requirements for the software, and formulates system requirements for it, presents the results of the analysis of the economic indicators of the software, and gives its approximate cost.</w:t>
+      </w:r>
+    </w:p>
+    <w:p>
+      <w:pPr>
+        <w:rPr>
+          <w:lang w:val="en-GB"/>
+        </w:rPr>
+      </w:pPr>
+      <w:r>
+        <w:rPr>
+          <w:lang w:val="en-GB"/>
+        </w:rPr>
+        <w:t>The third chapter presents the software architecture, justifies the main architectural decisions made, and describes the development tools used.</w:t>
+      </w:r>
+    </w:p>
+    <w:p>
+      <w:pPr>
+        <w:rPr>
+          <w:lang w:val="en-GB"/>
+        </w:rPr>
+      </w:pPr>
+      <w:r>
+        <w:rPr>
+          <w:lang w:val="en-GB"/>
+        </w:rPr>
+        <w:t>The fourth chapter describes a control example.</w:t>
+      </w:r>
+    </w:p>
+    <w:p>
+      <w:pPr>
+        <w:rPr>
+          <w:lang w:val="en-GB"/>
+        </w:rPr>
+      </w:pPr>
+      <w:r>
+        <w:rPr>
+          <w:lang w:val="en-GB"/>
+        </w:rPr>
+        <w:t>The fifth chapter presents the results of a comparative analysis of possible ways to deploy the software application and justifies the chosen option.</w:t>
+      </w:r>
+    </w:p>
+    <w:p>
+      <w:pPr>
+        <w:rPr>
+          <w:lang w:val="en-GB"/>
+        </w:rPr>
+      </w:pPr>
+      <w:r>
+        <w:rPr>
+          <w:lang w:val="en-GB"/>
+        </w:rPr>
+        <w:t>The software is hosted on Render.</w:t>
+      </w:r>
+    </w:p>
     <w:p>
       <w:pPr>
         <w:spacing w:after="160"/>
         <w:ind w:firstLine="720"/>
         <w:contextualSpacing w:val="0"/>
+        <w:rPr>
+          <w:lang w:val="en-US"/>
+        </w:rPr>
       </w:pPr>
       <w:r>
-        <w:t xml:space="preserve">KEYWORDS: </w:t>
+        <w:t>KEYWORDS:</w:t>
+      </w:r>
+      <w:r>
+        <w:t xml:space="preserve"> </w:t>
+      </w:r>
+      <w:r>
+        <w:rPr>
+          <w:lang w:val="en-US"/>
+        </w:rPr>
+        <w:t>WEB</w:t>
       </w:r>
       <w:r>
         <w:rPr>
           <w:color w:val="FF0000"/>
         </w:rPr>
-        <w:t>MOBILE APP, WEARABLE DEVICES, ANDROID, ANDROID STUDIO, GOOGLE FIREBASE, DATABASE, STATISTICS</w:t>
-      </w:r>
-      <w:r>
-        <w:t>.</w:t>
+        <w:t xml:space="preserve"> </w:t>
+      </w:r>
+      <w:r>
+        <w:rPr>
+          <w:color w:val="000000" w:themeColor="text1"/>
+          <w:lang w:val="en-US"/>
+        </w:rPr>
+        <w:t>APPLICATION</w:t>
+      </w:r>
+      <w:r>
+        <w:rPr>
+          <w:color w:val="000000" w:themeColor="text1"/>
+        </w:rPr>
+        <w:t xml:space="preserve">, </w:t>
+      </w:r>
+      <w:r>
+        <w:rPr>
+          <w:color w:val="000000" w:themeColor="text1"/>
+          <w:lang w:val="en-US"/>
+        </w:rPr>
+        <w:t>VACANCIES</w:t>
+      </w:r>
+      <w:r>
+        <w:rPr>
+          <w:color w:val="000000" w:themeColor="text1"/>
+        </w:rPr>
+        <w:t xml:space="preserve">, </w:t>
+      </w:r>
+      <w:r>
+        <w:rPr>
+          <w:color w:val="000000" w:themeColor="text1"/>
+          <w:lang w:val="en-US"/>
+        </w:rPr>
+        <w:t>RESUME</w:t>
+      </w:r>
+      <w:r>
+        <w:rPr>
+          <w:color w:val="000000" w:themeColor="text1"/>
+        </w:rPr>
+        <w:t xml:space="preserve">, </w:t>
+      </w:r>
+      <w:r>
+        <w:rPr>
+          <w:color w:val="000000" w:themeColor="text1"/>
+          <w:lang w:val="en-US"/>
+        </w:rPr>
+        <w:t>FIREBASE, .NET, ANGULAR, FASTAPI.</w:t>
       </w:r>
     </w:p>
     <w:p>
@@ -11152,6 +11725,10 @@
     </w:tbl>
     <w:p>
       <w:pPr>
+        <w:ind w:firstLine="0"/>
+        <w:rPr>
+          <w:lang w:val="en-US"/>
+        </w:rPr>
         <w:sectPr>
           <w:headerReference w:type="default" r:id="rId9"/>
           <w:footerReference w:type="default" r:id="rId10"/>
@@ -11164,15 +11741,13 @@
           <w:docGrid w:linePitch="381"/>
         </w:sectPr>
       </w:pPr>
-      <w:r>
-        <w:br w:type="page"/>
-      </w:r>
     </w:p>
     <w:p>
       <w:pPr>
-        <w:spacing w:line="240" w:lineRule="auto"/>
         <w:ind w:firstLine="0"/>
-        <w:jc w:val="center"/>
+        <w:rPr>
+          <w:lang w:val="en-US"/>
+        </w:rPr>
       </w:pPr>
     </w:p>
     <w:sectPr>
@@ -11375,7 +11950,7 @@
         </mc:Choice>
         <mc:Fallback>
           <w:pict>
-            <v:rect w14:anchorId="217CC070" id="Rectangle 95" o:spid="_x0000_s1070" style="position:absolute;left:0;text-align:left;margin-left:105.95pt;margin-top:761.45pt;width:65.2pt;height:14.15pt;z-index:-251645952;visibility:visible;mso-wrap-style:square;mso-width-percent:0;mso-height-percent:0;mso-wrap-distance-left:9pt;mso-wrap-distance-top:0;mso-wrap-distance-right:9pt;mso-wrap-distance-bottom:0;mso-position-horizontal:absolute;mso-position-horizontal-relative:page;mso-position-vertical:absolute;mso-position-vertical-relative:page;mso-width-percent:0;mso-height-percent:0;mso-width-relative:page;mso-height-relative:page;v-text-anchor:middle" o:gfxdata="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" filled="f" stroked="f" strokecolor="white [3212]" strokeweight="0">
+            <v:rect w14:anchorId="217CC070" id="Rectangle 95" o:spid="_x0000_s1070" style="position:absolute;left:0;text-align:left;margin-left:105.95pt;margin-top:761.45pt;width:65.2pt;height:14.15pt;z-index:-251645952;visibility:visible;mso-wrap-style:square;mso-width-percent:0;mso-height-percent:0;mso-wrap-distance-left:9pt;mso-wrap-distance-top:0;mso-wrap-distance-right:9pt;mso-wrap-distance-bottom:0;mso-position-horizontal:absolute;mso-position-horizontal-relative:page;mso-position-vertical:absolute;mso-position-vertical-relative:page;mso-width-percent:0;mso-height-percent:0;mso-width-relative:page;mso-height-relative:page;v-text-anchor:middle" o:gfxdata="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" filled="f" stroked="f" strokecolor="white [3212]" strokeweight="0">
               <v:textbox inset="1mm,0,1mm,0">
                 <w:txbxContent>
                   <w:p>
@@ -11535,7 +12110,7 @@
         </mc:Choice>
         <mc:Fallback>
           <w:pict>
-            <v:rect w14:anchorId="17F77A56" id="_x0000_s1071" style="position:absolute;left:0;text-align:left;margin-left:106.55pt;margin-top:774.3pt;width:65.2pt;height:14.15pt;z-index:-251403264;visibility:visible;mso-wrap-style:square;mso-width-percent:0;mso-height-percent:0;mso-wrap-distance-left:9pt;mso-wrap-distance-top:0;mso-wrap-distance-right:9pt;mso-wrap-distance-bottom:0;mso-position-horizontal:absolute;mso-position-horizontal-relative:page;mso-position-vertical:absolute;mso-position-vertical-relative:page;mso-width-percent:0;mso-height-percent:0;mso-width-relative:page;mso-height-relative:page;v-text-anchor:middle" o:gfxdata="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" filled="f" stroked="f" strokecolor="white [3212]" strokeweight="0">
+            <v:rect w14:anchorId="17F77A56" id="_x0000_s1071" style="position:absolute;left:0;text-align:left;margin-left:106.55pt;margin-top:774.3pt;width:65.2pt;height:14.15pt;z-index:-251403264;visibility:visible;mso-wrap-style:square;mso-width-percent:0;mso-height-percent:0;mso-wrap-distance-left:9pt;mso-wrap-distance-top:0;mso-wrap-distance-right:9pt;mso-wrap-distance-bottom:0;mso-position-horizontal:absolute;mso-position-horizontal-relative:page;mso-position-vertical:absolute;mso-position-vertical-relative:page;mso-width-percent:0;mso-height-percent:0;mso-width-relative:page;mso-height-relative:page;v-text-anchor:middle" o:gfxdata="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" filled="f" stroked="f" strokecolor="white [3212]" strokeweight="0">
               <v:textbox inset="1mm,0,1mm,0">
                 <w:txbxContent>
                   <w:p>
@@ -11701,7 +12276,7 @@
         </mc:Choice>
         <mc:Fallback>
           <w:pict>
-            <v:rect w14:anchorId="62B1BAFF" id="Rectangle 99" o:spid="_x0000_s1072" style="position:absolute;left:0;text-align:left;margin-left:105.85pt;margin-top:788.2pt;width:65.2pt;height:14.15pt;z-index:-251633664;visibility:visible;mso-wrap-style:square;mso-width-percent:0;mso-height-percent:0;mso-wrap-distance-left:9pt;mso-wrap-distance-top:0;mso-wrap-distance-right:9pt;mso-wrap-distance-bottom:0;mso-position-horizontal:absolute;mso-position-horizontal-relative:page;mso-position-vertical:absolute;mso-position-vertical-relative:page;mso-width-percent:0;mso-height-percent:0;mso-width-relative:page;mso-height-relative:page;v-text-anchor:middle" o:gfxdata="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" filled="f" stroked="f" strokecolor="white [3212]" strokeweight="0">
+            <v:rect w14:anchorId="62B1BAFF" id="Rectangle 99" o:spid="_x0000_s1072" style="position:absolute;left:0;text-align:left;margin-left:105.85pt;margin-top:788.2pt;width:65.2pt;height:14.15pt;z-index:-251633664;visibility:visible;mso-wrap-style:square;mso-width-percent:0;mso-height-percent:0;mso-wrap-distance-left:9pt;mso-wrap-distance-top:0;mso-wrap-distance-right:9pt;mso-wrap-distance-bottom:0;mso-position-horizontal:absolute;mso-position-horizontal-relative:page;mso-position-vertical:absolute;mso-position-vertical-relative:page;mso-width-percent:0;mso-height-percent:0;mso-width-relative:page;mso-height-relative:page;v-text-anchor:middle" o:gfxdata="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" filled="f" stroked="f" strokecolor="white [3212]" strokeweight="0">
               <v:textbox inset="1mm,0,1mm,0">
                 <w:txbxContent>
                   <w:p>
@@ -11846,7 +12421,7 @@
         </mc:Choice>
         <mc:Fallback>
           <w:pict>
-            <v:rect w14:anchorId="4FECF968" id="Rectangle 77" o:spid="_x0000_s1073" style="position:absolute;left:0;text-align:left;margin-left:56.5pt;margin-top:785.2pt;width:48.2pt;height:12.4pt;z-index:-251696128;visibility:visible;mso-wrap-style:square;mso-width-percent:0;mso-height-percent:0;mso-wrap-distance-left:9pt;mso-wrap-distance-top:0;mso-wrap-distance-right:9pt;mso-wrap-distance-bottom:0;mso-position-horizontal:absolute;mso-position-horizontal-relative:page;mso-position-vertical:absolute;mso-position-vertical-relative:page;mso-width-percent:0;mso-height-percent:0;mso-width-relative:page;mso-height-relative:page;v-text-anchor:middle" o:gfxdata="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" filled="f" stroked="f" strokeweight="0">
+            <v:rect w14:anchorId="4FECF968" id="Rectangle 77" o:spid="_x0000_s1073" style="position:absolute;left:0;text-align:left;margin-left:56.5pt;margin-top:785.2pt;width:48.2pt;height:12.4pt;z-index:-251696128;visibility:visible;mso-wrap-style:square;mso-width-percent:0;mso-height-percent:0;mso-wrap-distance-left:9pt;mso-wrap-distance-top:0;mso-wrap-distance-right:9pt;mso-wrap-distance-bottom:0;mso-position-horizontal:absolute;mso-position-horizontal-relative:page;mso-position-vertical:absolute;mso-position-vertical-relative:page;mso-width-percent:0;mso-height-percent:0;mso-width-relative:page;mso-height-relative:page;v-text-anchor:middle" o:gfxdata="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" filled="f" stroked="f" strokeweight="0">
               <v:textbox inset="1mm,0,1mm,0">
                 <w:txbxContent>
                   <w:p>
@@ -12008,7 +12583,7 @@
         </mc:Choice>
         <mc:Fallback>
           <w:pict>
-            <v:rect w14:anchorId="0C1272D8" id="Rectangle 79" o:spid="_x0000_s1072" style="position:absolute;left:0;text-align:left;margin-left:56.5pt;margin-top:799.05pt;width:48.2pt;height:14.1pt;z-index:-251689984;visibility:visible;mso-wrap-style:square;mso-width-percent:0;mso-height-percent:0;mso-wrap-distance-left:9pt;mso-wrap-distance-top:0;mso-wrap-distance-right:9pt;mso-wrap-distance-bottom:0;mso-position-horizontal:absolute;mso-position-horizontal-relative:page;mso-position-vertical:absolute;mso-position-vertical-relative:page;mso-width-percent:0;mso-height-percent:0;mso-width-relative:page;mso-height-relative:page;v-text-anchor:middle" o:gfxdata="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" filled="f" stroked="f" strokecolor="white [3212]" strokeweight="0">
+            <v:rect w14:anchorId="0C1272D8" id="Rectangle 79" o:spid="_x0000_s1074" style="position:absolute;left:0;text-align:left;margin-left:56.5pt;margin-top:799.05pt;width:48.2pt;height:14.1pt;z-index:-251689984;visibility:visible;mso-wrap-style:square;mso-width-percent:0;mso-height-percent:0;mso-wrap-distance-left:9pt;mso-wrap-distance-top:0;mso-wrap-distance-right:9pt;mso-wrap-distance-bottom:0;mso-position-horizontal:absolute;mso-position-horizontal-relative:page;mso-position-vertical:absolute;mso-position-vertical-relative:page;mso-width-percent:0;mso-height-percent:0;mso-width-relative:page;mso-height-relative:page;v-text-anchor:middle" o:gfxdata="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" filled="f" stroked="f" strokecolor="white [3212]" strokeweight="0">
               <v:textbox inset="1mm,0,1mm,0">
                 <w:txbxContent>
                   <w:p>
@@ -12022,12 +12597,21 @@
                         <w:szCs w:val="16"/>
                       </w:rPr>
                     </w:pPr>
+                    <w:proofErr w:type="spellStart"/>
                     <w:r>
                       <w:rPr>
                         <w:sz w:val="16"/>
                         <w:szCs w:val="16"/>
                       </w:rPr>
-                      <w:t>Н.контр.</w:t>
+                      <w:t>Н.контр</w:t>
+                    </w:r>
+                    <w:proofErr w:type="spellEnd"/>
+                    <w:r>
+                      <w:rPr>
+                        <w:sz w:val="16"/>
+                        <w:szCs w:val="16"/>
+                      </w:rPr>
+                      <w:t>.</w:t>
                     </w:r>
                   </w:p>
                 </w:txbxContent>
@@ -12161,7 +12745,7 @@
         </mc:Choice>
         <mc:Fallback>
           <w:pict>
-            <v:rect w14:anchorId="338DE46A" id="Rectangle 80" o:spid="_x0000_s1073" style="position:absolute;left:0;text-align:left;margin-left:56.3pt;margin-top:812.95pt;width:48.2pt;height:14.1pt;z-index:-251688960;visibility:visible;mso-wrap-style:square;mso-width-percent:0;mso-height-percent:0;mso-wrap-distance-left:9pt;mso-wrap-distance-top:0;mso-wrap-distance-right:9pt;mso-wrap-distance-bottom:0;mso-position-horizontal:absolute;mso-position-horizontal-relative:page;mso-position-vertical:absolute;mso-position-vertical-relative:page;mso-width-percent:0;mso-height-percent:0;mso-width-relative:page;mso-height-relative:page;v-text-anchor:middle" o:gfxdata="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" filled="f" stroked="f" strokecolor="white [3212]" strokeweight="0">
+            <v:rect w14:anchorId="338DE46A" id="Rectangle 80" o:spid="_x0000_s1075" style="position:absolute;left:0;text-align:left;margin-left:56.3pt;margin-top:812.95pt;width:48.2pt;height:14.1pt;z-index:-251688960;visibility:visible;mso-wrap-style:square;mso-width-percent:0;mso-height-percent:0;mso-wrap-distance-left:9pt;mso-wrap-distance-top:0;mso-wrap-distance-right:9pt;mso-wrap-distance-bottom:0;mso-position-horizontal:absolute;mso-position-horizontal-relative:page;mso-position-vertical:absolute;mso-position-vertical-relative:page;mso-width-percent:0;mso-height-percent:0;mso-width-relative:page;mso-height-relative:page;v-text-anchor:middle" o:gfxdata="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" filled="f" stroked="f" strokecolor="white [3212]" strokeweight="0">
               <v:textbox inset="1mm,0,1mm,0">
                 <w:txbxContent>
                   <w:p>
@@ -12175,12 +12759,21 @@
                         <w:szCs w:val="16"/>
                       </w:rPr>
                     </w:pPr>
+                    <w:proofErr w:type="spellStart"/>
                     <w:r>
                       <w:rPr>
                         <w:sz w:val="16"/>
                         <w:szCs w:val="16"/>
                       </w:rPr>
-                      <w:t>Затв.</w:t>
+                      <w:t>Затв</w:t>
+                    </w:r>
+                    <w:proofErr w:type="spellEnd"/>
+                    <w:r>
+                      <w:rPr>
+                        <w:sz w:val="16"/>
+                        <w:szCs w:val="16"/>
+                      </w:rPr>
+                      <w:t>.</w:t>
                     </w:r>
                   </w:p>
                 </w:txbxContent>
@@ -12307,7 +12900,7 @@
         </mc:Choice>
         <mc:Fallback>
           <w:pict>
-            <v:rect w14:anchorId="335B1882" id="_x0000_s1076" style="position:absolute;left:0;text-align:left;margin-left:104.75pt;margin-top:815.65pt;width:65.2pt;height:14.15pt;z-index:-251641856;visibility:visible;mso-wrap-style:square;mso-width-percent:0;mso-height-percent:0;mso-wrap-distance-left:9pt;mso-wrap-distance-top:0;mso-wrap-distance-right:9pt;mso-wrap-distance-bottom:0;mso-position-horizontal:absolute;mso-position-horizontal-relative:page;mso-position-vertical:absolute;mso-position-vertical-relative:page;mso-width-percent:0;mso-height-percent:0;mso-width-relative:page;mso-height-relative:page;v-text-anchor:middle" o:gfxdata="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" filled="f" stroked="f" strokecolor="white [3212]" strokeweight="0">
+            <v:rect w14:anchorId="335B1882" id="_x0000_s1076" style="position:absolute;left:0;text-align:left;margin-left:104.75pt;margin-top:815.65pt;width:65.2pt;height:14.15pt;z-index:-251641856;visibility:visible;mso-wrap-style:square;mso-width-percent:0;mso-height-percent:0;mso-wrap-distance-left:9pt;mso-wrap-distance-top:0;mso-wrap-distance-right:9pt;mso-wrap-distance-bottom:0;mso-position-horizontal:absolute;mso-position-horizontal-relative:page;mso-position-vertical:absolute;mso-position-vertical-relative:page;mso-width-percent:0;mso-height-percent:0;mso-width-relative:page;mso-height-relative:page;v-text-anchor:middle" o:gfxdata="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" filled="f" stroked="f" strokecolor="white [3212]" strokeweight="0">
               <v:textbox inset="1mm,0,1mm,0">
                 <w:txbxContent>
                   <w:p>
@@ -12765,7 +13358,7 @@
         </mc:Choice>
         <mc:Fallback>
           <w:pict>
-            <v:rect w14:anchorId="487B7350" id="_x0000_s1077" style="position:absolute;left:0;text-align:left;margin-left:104.9pt;margin-top:801.7pt;width:65.2pt;height:14.15pt;z-index:-251671552;visibility:visible;mso-wrap-style:square;mso-width-percent:0;mso-height-percent:0;mso-wrap-distance-left:9pt;mso-wrap-distance-top:0;mso-wrap-distance-right:9pt;mso-wrap-distance-bottom:0;mso-position-horizontal:absolute;mso-position-horizontal-relative:page;mso-position-vertical:absolute;mso-position-vertical-relative:page;mso-width-percent:0;mso-height-percent:0;mso-width-relative:page;mso-height-relative:page;v-text-anchor:middle" o:gfxdata="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" filled="f" stroked="f" strokecolor="white [3212]" strokeweight="0">
+            <v:rect w14:anchorId="487B7350" id="_x0000_s1077" style="position:absolute;left:0;text-align:left;margin-left:104.9pt;margin-top:801.7pt;width:65.2pt;height:14.15pt;z-index:-251671552;visibility:visible;mso-wrap-style:square;mso-width-percent:0;mso-height-percent:0;mso-wrap-distance-left:9pt;mso-wrap-distance-top:0;mso-wrap-distance-right:9pt;mso-wrap-distance-bottom:0;mso-position-horizontal:absolute;mso-position-horizontal-relative:page;mso-position-vertical:absolute;mso-position-vertical-relative:page;mso-width-percent:0;mso-height-percent:0;mso-width-relative:page;mso-height-relative:page;v-text-anchor:middle" o:gfxdata="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" filled="f" stroked="f" strokecolor="white [3212]" strokeweight="0">
               <v:textbox inset="1mm,0,1mm,0">
                 <w:txbxContent>
                   <w:p>
@@ -13126,7 +13719,7 @@
         </mc:Choice>
         <mc:Fallback>
           <w:pict>
-            <v:rect w14:anchorId="20B37C09" id="Rectangle 28" o:spid="_x0000_s1026" style="position:absolute;left:0;text-align:left;margin-left:553.6pt;margin-top:805.2pt;width:28.35pt;height:22.45pt;z-index:-251409408;visibility:visible;mso-wrap-style:square;mso-width-percent:0;mso-height-percent:0;mso-wrap-distance-left:9pt;mso-wrap-distance-top:0;mso-wrap-distance-right:9pt;mso-wrap-distance-bottom:0;mso-position-horizontal:absolute;mso-position-horizontal-relative:page;mso-position-vertical:absolute;mso-position-vertical-relative:page;mso-width-percent:0;mso-height-percent:0;mso-width-relative:page;mso-height-relative:page;v-text-anchor:middle" o:gfxdata="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" filled="f" stroked="f" strokecolor="white [3212]" strokeweight="0">
+            <v:rect w14:anchorId="20B37C09" id="Rectangle 28" o:spid="_x0000_s1026" style="position:absolute;left:0;text-align:left;margin-left:553.6pt;margin-top:805.2pt;width:28.35pt;height:22.45pt;z-index:-251409408;visibility:visible;mso-wrap-style:square;mso-width-percent:0;mso-height-percent:0;mso-wrap-distance-left:9pt;mso-wrap-distance-top:0;mso-wrap-distance-right:9pt;mso-wrap-distance-bottom:0;mso-position-horizontal:absolute;mso-position-horizontal-relative:page;mso-position-vertical:absolute;mso-position-vertical-relative:page;mso-width-percent:0;mso-height-percent:0;mso-width-relative:page;mso-height-relative:page;v-text-anchor:middle" o:gfxdata="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" filled="f" stroked="f" strokecolor="white [3212]" strokeweight="0">
               <v:textbox inset="0,0,0,0">
                 <w:txbxContent>
                   <w:p>
@@ -13271,7 +13864,7 @@
         </mc:Choice>
         <mc:Fallback>
           <w:pict>
-            <v:rect w14:anchorId="3C3B9E41" id="Rectangle 14" o:spid="_x0000_s1027" style="position:absolute;left:0;text-align:left;margin-left:552.8pt;margin-top:785.4pt;width:28.35pt;height:19.75pt;z-index:-251423744;visibility:visible;mso-wrap-style:square;mso-width-percent:0;mso-height-percent:0;mso-wrap-distance-left:9pt;mso-wrap-distance-top:0;mso-wrap-distance-right:9pt;mso-wrap-distance-bottom:0;mso-position-horizontal:absolute;mso-position-horizontal-relative:page;mso-position-vertical:absolute;mso-position-vertical-relative:page;mso-width-percent:0;mso-height-percent:0;mso-width-relative:page;mso-height-relative:page;v-text-anchor:middle" o:gfxdata="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" filled="f" stroked="f" strokecolor="white [3212]" strokeweight="0">
+            <v:rect w14:anchorId="3C3B9E41" id="Rectangle 14" o:spid="_x0000_s1027" style="position:absolute;left:0;text-align:left;margin-left:552.8pt;margin-top:785.4pt;width:28.35pt;height:19.75pt;z-index:-251423744;visibility:visible;mso-wrap-style:square;mso-width-percent:0;mso-height-percent:0;mso-wrap-distance-left:9pt;mso-wrap-distance-top:0;mso-wrap-distance-right:9pt;mso-wrap-distance-bottom:0;mso-position-horizontal:absolute;mso-position-horizontal-relative:page;mso-position-vertical:absolute;mso-position-vertical-relative:page;mso-width-percent:0;mso-height-percent:0;mso-width-relative:page;mso-height-relative:page;v-text-anchor:middle" o:gfxdata="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" filled="f" stroked="f" strokecolor="white [3212]" strokeweight="0">
               <v:textbox inset="0,0,0,0">
                 <w:txbxContent>
                   <w:p>
@@ -13282,12 +13875,21 @@
                         <w:szCs w:val="20"/>
                       </w:rPr>
                     </w:pPr>
+                    <w:proofErr w:type="spellStart"/>
                     <w:r>
                       <w:rPr>
                         <w:sz w:val="20"/>
                         <w:szCs w:val="20"/>
                       </w:rPr>
-                      <w:t>Арк.</w:t>
+                      <w:t>Арк</w:t>
+                    </w:r>
+                    <w:proofErr w:type="spellEnd"/>
+                    <w:r>
+                      <w:rPr>
+                        <w:sz w:val="20"/>
+                        <w:szCs w:val="20"/>
+                      </w:rPr>
+                      <w:t>.</w:t>
                     </w:r>
                   </w:p>
                 </w:txbxContent>
@@ -13602,7 +14204,7 @@
         </mc:Choice>
         <mc:Fallback>
           <w:pict>
-            <v:rect w14:anchorId="65D88F8D" id="Rectangle 15" o:spid="_x0000_s1028" style="position:absolute;left:0;text-align:left;margin-left:241pt;margin-top:785.6pt;width:311.8pt;height:42.5pt;z-index:-251422720;visibility:visible;mso-wrap-style:square;mso-width-percent:0;mso-height-percent:0;mso-wrap-distance-left:9pt;mso-wrap-distance-top:0;mso-wrap-distance-right:9pt;mso-wrap-distance-bottom:0;mso-position-horizontal:absolute;mso-position-horizontal-relative:page;mso-position-vertical:absolute;mso-position-vertical-relative:page;mso-width-percent:0;mso-height-percent:0;mso-width-relative:page;mso-height-relative:page;v-text-anchor:middle" o:gfxdata="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" filled="f" stroked="f" strokecolor="white [3212]" strokeweight="0">
+            <v:rect w14:anchorId="65D88F8D" id="Rectangle 15" o:spid="_x0000_s1028" style="position:absolute;left:0;text-align:left;margin-left:241pt;margin-top:785.6pt;width:311.8pt;height:42.5pt;z-index:-251422720;visibility:visible;mso-wrap-style:square;mso-width-percent:0;mso-height-percent:0;mso-wrap-distance-left:9pt;mso-wrap-distance-top:0;mso-wrap-distance-right:9pt;mso-wrap-distance-bottom:0;mso-position-horizontal:absolute;mso-position-horizontal-relative:page;mso-position-vertical:absolute;mso-position-vertical-relative:page;mso-width-percent:0;mso-height-percent:0;mso-width-relative:page;mso-height-relative:page;v-text-anchor:middle" o:gfxdata="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" filled="f" stroked="f" strokecolor="white [3212]" strokeweight="0">
               <v:textbox inset="1mm,1mm,1mm,1mm">
                 <w:txbxContent>
                   <w:p>
@@ -13772,12 +14374,12 @@
         </mc:Choice>
         <mc:Fallback>
           <w:pict>
-            <v:rect w14:anchorId="0D52B5D2" id="Rectangle 24" o:spid="_x0000_s1029" style="position:absolute;left:0;text-align:left;margin-left:212.65pt;margin-top:785.25pt;width:28.35pt;height:14.15pt;z-index:-251413504;visibility:visible;mso-wrap-style:square;mso-width-percent:0;mso-height-percent:0;mso-wrap-distance-left:9pt;mso-wrap-distance-top:0;mso-wrap-distance-right:9pt;mso-wrap-distance-bottom:0;mso-position-horizontal:absolute;mso-position-horizontal-relative:page;mso-position-vertical:absolute;mso-position-vertical-relative:page;mso-width-percent:0;mso-height-percent:0;mso-width-relative:page;mso-height-relative:page;v-text-anchor:middle" o:gfxdata="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" filled="f" stroked="f" strokecolor="white [3212]" strokeweight="0">
+            <v:rect w14:anchorId="0D52B5D2" id="Rectangle 24" o:spid="_x0000_s1029" style="position:absolute;left:0;text-align:left;margin-left:212.65pt;margin-top:785.25pt;width:28.35pt;height:14.15pt;z-index:-251413504;visibility:visible;mso-wrap-style:square;mso-width-percent:0;mso-height-percent:0;mso-wrap-distance-left:9pt;mso-wrap-distance-top:0;mso-wrap-distance-right:9pt;mso-wrap-distance-bottom:0;mso-position-horizontal:absolute;mso-position-horizontal-relative:page;mso-position-vertical:absolute;mso-position-vertical-relative:page;mso-width-percent:0;mso-height-percent:0;mso-width-relative:page;mso-height-relative:page;v-text-anchor:middle" o:gfxdata="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" filled="f" stroked="f" strokecolor="white [3212]" strokeweight="0">
               <v:textbox inset="1mm,0,1mm,0">
                 <w:txbxContent>
                   <w:p>
                     <w:pPr>
-                      <w:pStyle w:val="a6"/>
+                      <w:pStyle w:val="NoSpacing"/>
                       <w:rPr>
                         <w:rFonts w:ascii="ISOCPEUR" w:hAnsi="ISOCPEUR"/>
                         <w:i/>
@@ -13890,12 +14492,12 @@
         </mc:Choice>
         <mc:Fallback>
           <w:pict>
-            <v:rect w14:anchorId="1B0EB705" id="Rectangle 25" o:spid="_x0000_s1030" style="position:absolute;left:0;text-align:left;margin-left:212.65pt;margin-top:799.4pt;width:28.35pt;height:14.15pt;z-index:-251412480;visibility:visible;mso-wrap-style:square;mso-width-percent:0;mso-height-percent:0;mso-wrap-distance-left:9pt;mso-wrap-distance-top:0;mso-wrap-distance-right:9pt;mso-wrap-distance-bottom:0;mso-position-horizontal:absolute;mso-position-horizontal-relative:page;mso-position-vertical:absolute;mso-position-vertical-relative:page;mso-width-percent:0;mso-height-percent:0;mso-width-relative:page;mso-height-relative:page;v-text-anchor:middle" o:gfxdata="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" filled="f" stroked="f" strokecolor="white [3212]" strokeweight="0">
+            <v:rect w14:anchorId="1B0EB705" id="Rectangle 25" o:spid="_x0000_s1030" style="position:absolute;left:0;text-align:left;margin-left:212.65pt;margin-top:799.4pt;width:28.35pt;height:14.15pt;z-index:-251412480;visibility:visible;mso-wrap-style:square;mso-width-percent:0;mso-height-percent:0;mso-wrap-distance-left:9pt;mso-wrap-distance-top:0;mso-wrap-distance-right:9pt;mso-wrap-distance-bottom:0;mso-position-horizontal:absolute;mso-position-horizontal-relative:page;mso-position-vertical:absolute;mso-position-vertical-relative:page;mso-width-percent:0;mso-height-percent:0;mso-width-relative:page;mso-height-relative:page;v-text-anchor:middle" o:gfxdata="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" filled="f" stroked="f" strokecolor="white [3212]" strokeweight="0">
               <v:textbox inset="1mm,0,1mm,0">
                 <w:txbxContent>
                   <w:p>
                     <w:pPr>
-                      <w:pStyle w:val="a6"/>
+                      <w:pStyle w:val="NoSpacing"/>
                       <w:rPr>
                         <w:rFonts w:ascii="ISOCPEUR" w:hAnsi="ISOCPEUR"/>
                         <w:i/>
@@ -14014,12 +14616,12 @@
         </mc:Choice>
         <mc:Fallback>
           <w:pict>
-            <v:rect w14:anchorId="1780EDB3" id="Rectangle 23" o:spid="_x0000_s1031" style="position:absolute;left:0;text-align:left;margin-left:170.15pt;margin-top:785.4pt;width:42.55pt;height:14.15pt;z-index:-251414528;visibility:visible;mso-wrap-style:square;mso-width-percent:0;mso-height-percent:0;mso-wrap-distance-left:9pt;mso-wrap-distance-top:0;mso-wrap-distance-right:9pt;mso-wrap-distance-bottom:0;mso-position-horizontal:absolute;mso-position-horizontal-relative:page;mso-position-vertical:absolute;mso-position-vertical-relative:page;mso-width-percent:0;mso-height-percent:0;mso-width-relative:page;mso-height-relative:page;v-text-anchor:middle" o:gfxdata="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" filled="f" stroked="f" strokecolor="white [3212]" strokeweight="0">
+            <v:rect w14:anchorId="1780EDB3" id="Rectangle 23" o:spid="_x0000_s1031" style="position:absolute;left:0;text-align:left;margin-left:170.15pt;margin-top:785.4pt;width:42.55pt;height:14.15pt;z-index:-251414528;visibility:visible;mso-wrap-style:square;mso-width-percent:0;mso-height-percent:0;mso-wrap-distance-left:9pt;mso-wrap-distance-top:0;mso-wrap-distance-right:9pt;mso-wrap-distance-bottom:0;mso-position-horizontal:absolute;mso-position-horizontal-relative:page;mso-position-vertical:absolute;mso-position-vertical-relative:page;mso-width-percent:0;mso-height-percent:0;mso-width-relative:page;mso-height-relative:page;v-text-anchor:middle" o:gfxdata="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" filled="f" stroked="f" strokecolor="white [3212]" strokeweight="0">
               <v:textbox inset="1mm,0,1mm,0">
                 <w:txbxContent>
                   <w:p>
                     <w:pPr>
-                      <w:pStyle w:val="a6"/>
+                      <w:pStyle w:val="NoSpacing"/>
                       <w:rPr>
                         <w:rFonts w:ascii="ISOCPEUR" w:hAnsi="ISOCPEUR"/>
                         <w:i/>
@@ -14144,12 +14746,12 @@
         </mc:Choice>
         <mc:Fallback>
           <w:pict>
-            <v:rect w14:anchorId="4D4241A5" id="Rectangle 22" o:spid="_x0000_s1032" style="position:absolute;left:0;text-align:left;margin-left:170.1pt;margin-top:799.55pt;width:42.55pt;height:14.15pt;z-index:-251415552;visibility:visible;mso-wrap-style:square;mso-width-percent:0;mso-height-percent:0;mso-wrap-distance-left:9pt;mso-wrap-distance-top:0;mso-wrap-distance-right:9pt;mso-wrap-distance-bottom:0;mso-position-horizontal:absolute;mso-position-horizontal-relative:page;mso-position-vertical:absolute;mso-position-vertical-relative:page;mso-width-percent:0;mso-height-percent:0;mso-width-relative:page;mso-height-relative:page;v-text-anchor:middle" o:gfxdata="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" filled="f" stroked="f" strokecolor="white [3212]" strokeweight="0">
+            <v:rect w14:anchorId="4D4241A5" id="Rectangle 22" o:spid="_x0000_s1032" style="position:absolute;left:0;text-align:left;margin-left:170.1pt;margin-top:799.55pt;width:42.55pt;height:14.15pt;z-index:-251415552;visibility:visible;mso-wrap-style:square;mso-width-percent:0;mso-height-percent:0;mso-wrap-distance-left:9pt;mso-wrap-distance-top:0;mso-wrap-distance-right:9pt;mso-wrap-distance-bottom:0;mso-position-horizontal:absolute;mso-position-horizontal-relative:page;mso-position-vertical:absolute;mso-position-vertical-relative:page;mso-width-percent:0;mso-height-percent:0;mso-width-relative:page;mso-height-relative:page;v-text-anchor:middle" o:gfxdata="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" filled="f" stroked="f" strokecolor="white [3212]" strokeweight="0">
               <v:textbox inset="1mm,0,1mm,0">
                 <w:txbxContent>
                   <w:p>
                     <w:pPr>
-                      <w:pStyle w:val="a6"/>
+                      <w:pStyle w:val="NoSpacing"/>
                       <w:rPr>
                         <w:rFonts w:ascii="ISOCPEUR" w:hAnsi="ISOCPEUR"/>
                         <w:i/>
@@ -14268,12 +14870,12 @@
         </mc:Choice>
         <mc:Fallback>
           <w:pict>
-            <v:rect w14:anchorId="20263D7E" id="Rectangle 21" o:spid="_x0000_s1033" style="position:absolute;left:0;text-align:left;margin-left:104.9pt;margin-top:785.25pt;width:65.2pt;height:14.15pt;z-index:-251416576;visibility:visible;mso-wrap-style:square;mso-width-percent:0;mso-height-percent:0;mso-wrap-distance-left:9pt;mso-wrap-distance-top:0;mso-wrap-distance-right:9pt;mso-wrap-distance-bottom:0;mso-position-horizontal:absolute;mso-position-horizontal-relative:page;mso-position-vertical:absolute;mso-position-vertical-relative:page;mso-width-percent:0;mso-height-percent:0;mso-width-relative:page;mso-height-relative:page;v-text-anchor:middle" o:gfxdata="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" filled="f" stroked="f" strokecolor="white [3212]" strokeweight="0">
+            <v:rect w14:anchorId="20263D7E" id="Rectangle 21" o:spid="_x0000_s1033" style="position:absolute;left:0;text-align:left;margin-left:104.9pt;margin-top:785.25pt;width:65.2pt;height:14.15pt;z-index:-251416576;visibility:visible;mso-wrap-style:square;mso-width-percent:0;mso-height-percent:0;mso-wrap-distance-left:9pt;mso-wrap-distance-top:0;mso-wrap-distance-right:9pt;mso-wrap-distance-bottom:0;mso-position-horizontal:absolute;mso-position-horizontal-relative:page;mso-position-vertical:absolute;mso-position-vertical-relative:page;mso-width-percent:0;mso-height-percent:0;mso-width-relative:page;mso-height-relative:page;v-text-anchor:middle" o:gfxdata="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" filled="f" stroked="f" strokecolor="white [3212]" strokeweight="0">
               <v:textbox inset="1mm,0,1mm,0">
                 <w:txbxContent>
                   <w:p>
                     <w:pPr>
-                      <w:pStyle w:val="a6"/>
+                      <w:pStyle w:val="NoSpacing"/>
                       <w:rPr>
                         <w:rFonts w:ascii="ISOCPEUR" w:hAnsi="ISOCPEUR"/>
                         <w:i/>
@@ -14386,12 +14988,12 @@
         </mc:Choice>
         <mc:Fallback>
           <w:pict>
-            <v:rect w14:anchorId="21ED63BA" id="Rectangle 20" o:spid="_x0000_s1034" style="position:absolute;left:0;text-align:left;margin-left:104.95pt;margin-top:799.4pt;width:65.2pt;height:14.15pt;z-index:-251417600;visibility:visible;mso-wrap-style:square;mso-width-percent:0;mso-height-percent:0;mso-wrap-distance-left:9pt;mso-wrap-distance-top:0;mso-wrap-distance-right:9pt;mso-wrap-distance-bottom:0;mso-position-horizontal:absolute;mso-position-horizontal-relative:page;mso-position-vertical:absolute;mso-position-vertical-relative:page;mso-width-percent:0;mso-height-percent:0;mso-width-relative:page;mso-height-relative:page;v-text-anchor:middle" o:gfxdata="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" filled="f" stroked="f" strokecolor="white [3212]" strokeweight="0">
+            <v:rect w14:anchorId="21ED63BA" id="Rectangle 20" o:spid="_x0000_s1034" style="position:absolute;left:0;text-align:left;margin-left:104.95pt;margin-top:799.4pt;width:65.2pt;height:14.15pt;z-index:-251417600;visibility:visible;mso-wrap-style:square;mso-width-percent:0;mso-height-percent:0;mso-wrap-distance-left:9pt;mso-wrap-distance-top:0;mso-wrap-distance-right:9pt;mso-wrap-distance-bottom:0;mso-position-horizontal:absolute;mso-position-horizontal-relative:page;mso-position-vertical:absolute;mso-position-vertical-relative:page;mso-width-percent:0;mso-height-percent:0;mso-width-relative:page;mso-height-relative:page;v-text-anchor:middle" o:gfxdata="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" filled="f" stroked="f" strokecolor="white [3212]" strokeweight="0">
               <v:textbox inset="1mm,0,1mm,0">
                 <w:txbxContent>
                   <w:p>
                     <w:pPr>
-                      <w:pStyle w:val="a6"/>
+                      <w:pStyle w:val="NoSpacing"/>
                       <w:rPr>
                         <w:rFonts w:ascii="ISOCPEUR" w:hAnsi="ISOCPEUR"/>
                         <w:i/>
@@ -14504,12 +15106,12 @@
         </mc:Choice>
         <mc:Fallback>
           <w:pict>
-            <v:rect w14:anchorId="46700279" id="Rectangle 18" o:spid="_x0000_s1035" style="position:absolute;left:0;text-align:left;margin-left:56.6pt;margin-top:799.45pt;width:19.85pt;height:14.1pt;z-index:-251419648;visibility:visible;mso-wrap-style:square;mso-width-percent:0;mso-height-percent:0;mso-wrap-distance-left:9pt;mso-wrap-distance-top:0;mso-wrap-distance-right:9pt;mso-wrap-distance-bottom:0;mso-position-horizontal:absolute;mso-position-horizontal-relative:page;mso-position-vertical:absolute;mso-position-vertical-relative:page;mso-width-percent:0;mso-height-percent:0;mso-width-relative:page;mso-height-relative:page;v-text-anchor:middle" o:gfxdata="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" filled="f" stroked="f" strokecolor="white [3212]" strokeweight="0">
+            <v:rect w14:anchorId="46700279" id="Rectangle 18" o:spid="_x0000_s1035" style="position:absolute;left:0;text-align:left;margin-left:56.6pt;margin-top:799.45pt;width:19.85pt;height:14.1pt;z-index:-251419648;visibility:visible;mso-wrap-style:square;mso-width-percent:0;mso-height-percent:0;mso-wrap-distance-left:9pt;mso-wrap-distance-top:0;mso-wrap-distance-right:9pt;mso-wrap-distance-bottom:0;mso-position-horizontal:absolute;mso-position-horizontal-relative:page;mso-position-vertical:absolute;mso-position-vertical-relative:page;mso-width-percent:0;mso-height-percent:0;mso-width-relative:page;mso-height-relative:page;v-text-anchor:middle" o:gfxdata="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" filled="f" stroked="f" strokecolor="white [3212]" strokeweight="0">
               <v:textbox inset="0,0,0,0">
                 <w:txbxContent>
                   <w:p>
                     <w:pPr>
-                      <w:pStyle w:val="a6"/>
+                      <w:pStyle w:val="NoSpacing"/>
                       <w:jc w:val="center"/>
                       <w:rPr>
                         <w:rFonts w:ascii="ISOCPEUR" w:hAnsi="ISOCPEUR"/>
@@ -14622,12 +15224,12 @@
         </mc:Choice>
         <mc:Fallback>
           <w:pict>
-            <v:rect w14:anchorId="0B456E5B" id="Rectangle 19" o:spid="_x0000_s1036" style="position:absolute;left:0;text-align:left;margin-left:56.6pt;margin-top:785.35pt;width:19.85pt;height:14.1pt;z-index:-251418624;visibility:visible;mso-wrap-style:square;mso-width-percent:0;mso-height-percent:0;mso-wrap-distance-left:9pt;mso-wrap-distance-top:0;mso-wrap-distance-right:9pt;mso-wrap-distance-bottom:0;mso-position-horizontal:absolute;mso-position-horizontal-relative:page;mso-position-vertical:absolute;mso-position-vertical-relative:page;mso-width-percent:0;mso-height-percent:0;mso-width-relative:page;mso-height-relative:page;v-text-anchor:middle" o:gfxdata="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" filled="f" stroked="f" strokecolor="white [3212]" strokeweight="0">
+            <v:rect w14:anchorId="0B456E5B" id="Rectangle 19" o:spid="_x0000_s1036" style="position:absolute;left:0;text-align:left;margin-left:56.6pt;margin-top:785.35pt;width:19.85pt;height:14.1pt;z-index:-251418624;visibility:visible;mso-wrap-style:square;mso-width-percent:0;mso-height-percent:0;mso-wrap-distance-left:9pt;mso-wrap-distance-top:0;mso-wrap-distance-right:9pt;mso-wrap-distance-bottom:0;mso-position-horizontal:absolute;mso-position-horizontal-relative:page;mso-position-vertical:absolute;mso-position-vertical-relative:page;mso-width-percent:0;mso-height-percent:0;mso-width-relative:page;mso-height-relative:page;v-text-anchor:middle" o:gfxdata="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" filled="f" stroked="f" strokecolor="white [3212]" strokeweight="0">
               <v:textbox inset="0,0,0,0">
                 <w:txbxContent>
                   <w:p>
                     <w:pPr>
-                      <w:pStyle w:val="a6"/>
+                      <w:pStyle w:val="NoSpacing"/>
                       <w:jc w:val="center"/>
                       <w:rPr>
                         <w:rFonts w:ascii="ISOCPEUR" w:hAnsi="ISOCPEUR"/>
@@ -14734,7 +15336,7 @@
         </mc:Choice>
         <mc:Fallback>
           <w:pict>
-            <v:rect w14:anchorId="09D3F995" id="Rectangle 17" o:spid="_x0000_s1037" style="position:absolute;left:0;text-align:left;margin-left:76.6pt;margin-top:785.35pt;width:28.35pt;height:14.1pt;z-index:-251420672;visibility:visible;mso-wrap-style:square;mso-width-percent:0;mso-height-percent:0;mso-wrap-distance-left:9pt;mso-wrap-distance-top:0;mso-wrap-distance-right:9pt;mso-wrap-distance-bottom:0;mso-position-horizontal:absolute;mso-position-horizontal-relative:page;mso-position-vertical:absolute;mso-position-vertical-relative:page;mso-width-percent:0;mso-height-percent:0;mso-width-relative:page;mso-height-relative:page;v-text-anchor:middle" o:gfxdata="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" filled="f" stroked="f" strokecolor="white [3212]" strokeweight="0">
+            <v:rect w14:anchorId="09D3F995" id="Rectangle 17" o:spid="_x0000_s1037" style="position:absolute;left:0;text-align:left;margin-left:76.6pt;margin-top:785.35pt;width:28.35pt;height:14.1pt;z-index:-251420672;visibility:visible;mso-wrap-style:square;mso-width-percent:0;mso-height-percent:0;mso-wrap-distance-left:9pt;mso-wrap-distance-top:0;mso-wrap-distance-right:9pt;mso-wrap-distance-bottom:0;mso-position-horizontal:absolute;mso-position-horizontal-relative:page;mso-position-vertical:absolute;mso-position-vertical-relative:page;mso-width-percent:0;mso-height-percent:0;mso-width-relative:page;mso-height-relative:page;v-text-anchor:middle" o:gfxdata="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" filled="f" stroked="f" strokecolor="white [3212]" strokeweight="0">
               <v:textbox inset="0,0,0,0">
                 <w:txbxContent>
                   <w:p>
@@ -14840,7 +15442,7 @@
         </mc:Choice>
         <mc:Fallback>
           <w:pict>
-            <v:rect w14:anchorId="299DC74A" id="Rectangle 16" o:spid="_x0000_s1038" style="position:absolute;left:0;text-align:left;margin-left:76.55pt;margin-top:799.55pt;width:28.35pt;height:14.1pt;z-index:-251421696;visibility:visible;mso-wrap-style:square;mso-width-percent:0;mso-height-percent:0;mso-wrap-distance-left:9pt;mso-wrap-distance-top:0;mso-wrap-distance-right:9pt;mso-wrap-distance-bottom:0;mso-position-horizontal:absolute;mso-position-horizontal-relative:page;mso-position-vertical:absolute;mso-position-vertical-relative:page;mso-width-percent:0;mso-height-percent:0;mso-width-relative:page;mso-height-relative:page;v-text-anchor:middle" o:gfxdata="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" filled="f" stroked="f" strokecolor="white [3212]" strokeweight="0">
+            <v:rect w14:anchorId="299DC74A" id="Rectangle 16" o:spid="_x0000_s1038" style="position:absolute;left:0;text-align:left;margin-left:76.55pt;margin-top:799.55pt;width:28.35pt;height:14.1pt;z-index:-251421696;visibility:visible;mso-wrap-style:square;mso-width-percent:0;mso-height-percent:0;mso-wrap-distance-left:9pt;mso-wrap-distance-top:0;mso-wrap-distance-right:9pt;mso-wrap-distance-bottom:0;mso-position-horizontal:absolute;mso-position-horizontal-relative:page;mso-position-vertical:absolute;mso-position-vertical-relative:page;mso-width-percent:0;mso-height-percent:0;mso-width-relative:page;mso-height-relative:page;v-text-anchor:middle" o:gfxdata="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" filled="f" stroked="f" strokecolor="white [3212]" strokeweight="0">
               <v:textbox inset="0,0,0,0">
                 <w:txbxContent>
                   <w:p>
@@ -15422,7 +16024,7 @@
         </mc:Choice>
         <mc:Fallback>
           <w:pict>
-            <v:rect w14:anchorId="26E84A60" id="Rectangle 10" o:spid="_x0000_s1039" style="position:absolute;left:0;text-align:left;margin-left:76.55pt;margin-top:813.65pt;width:28.35pt;height:14.1pt;z-index:-251424768;visibility:visible;mso-wrap-style:square;mso-width-percent:0;mso-height-percent:0;mso-wrap-distance-left:9pt;mso-wrap-distance-top:0;mso-wrap-distance-right:9pt;mso-wrap-distance-bottom:0;mso-position-horizontal:absolute;mso-position-horizontal-relative:page;mso-position-vertical:absolute;mso-position-vertical-relative:page;mso-width-percent:0;mso-height-percent:0;mso-width-relative:page;mso-height-relative:page;v-text-anchor:middle" o:gfxdata="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" filled="f" stroked="f" strokecolor="white [3212]" strokeweight="0">
+            <v:rect w14:anchorId="26E84A60" id="Rectangle 10" o:spid="_x0000_s1039" style="position:absolute;left:0;text-align:left;margin-left:76.55pt;margin-top:813.65pt;width:28.35pt;height:14.1pt;z-index:-251424768;visibility:visible;mso-wrap-style:square;mso-width-percent:0;mso-height-percent:0;mso-wrap-distance-left:9pt;mso-wrap-distance-top:0;mso-wrap-distance-right:9pt;mso-wrap-distance-bottom:0;mso-position-horizontal:absolute;mso-position-horizontal-relative:page;mso-position-vertical:absolute;mso-position-vertical-relative:page;mso-width-percent:0;mso-height-percent:0;mso-width-relative:page;mso-height-relative:page;v-text-anchor:middle" o:gfxdata="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" filled="f" stroked="f" strokecolor="white [3212]" strokeweight="0">
               <v:textbox inset="0,0,0,0">
                 <w:txbxContent>
                   <w:p>
@@ -15433,12 +16035,21 @@
                         <w:szCs w:val="16"/>
                       </w:rPr>
                     </w:pPr>
+                    <w:proofErr w:type="spellStart"/>
                     <w:r>
                       <w:rPr>
                         <w:sz w:val="16"/>
                         <w:szCs w:val="16"/>
                       </w:rPr>
-                      <w:t>Арк.</w:t>
+                      <w:t>Арк</w:t>
+                    </w:r>
+                    <w:proofErr w:type="spellEnd"/>
+                    <w:r>
+                      <w:rPr>
+                        <w:sz w:val="16"/>
+                        <w:szCs w:val="16"/>
+                      </w:rPr>
+                      <w:t>.</w:t>
                     </w:r>
                   </w:p>
                 </w:txbxContent>
@@ -15552,7 +16163,7 @@
         </mc:Choice>
         <mc:Fallback>
           <w:pict>
-            <v:rect w14:anchorId="3E8EF473" id="Rectangle 9" o:spid="_x0000_s1040" style="position:absolute;left:0;text-align:left;margin-left:56.7pt;margin-top:813.65pt;width:19.85pt;height:14.1pt;z-index:-251425792;visibility:visible;mso-wrap-style:square;mso-width-percent:0;mso-height-percent:0;mso-wrap-distance-left:9pt;mso-wrap-distance-top:0;mso-wrap-distance-right:9pt;mso-wrap-distance-bottom:0;mso-position-horizontal:absolute;mso-position-horizontal-relative:page;mso-position-vertical:absolute;mso-position-vertical-relative:page;mso-width-percent:0;mso-height-percent:0;mso-width-relative:page;mso-height-relative:page;v-text-anchor:middle" o:gfxdata="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" filled="f" stroked="f" strokecolor="white [3212]" strokeweight="0">
+            <v:rect w14:anchorId="3E8EF473" id="Rectangle 9" o:spid="_x0000_s1040" style="position:absolute;left:0;text-align:left;margin-left:56.7pt;margin-top:813.65pt;width:19.85pt;height:14.1pt;z-index:-251425792;visibility:visible;mso-wrap-style:square;mso-width-percent:0;mso-height-percent:0;mso-wrap-distance-left:9pt;mso-wrap-distance-top:0;mso-wrap-distance-right:9pt;mso-wrap-distance-bottom:0;mso-position-horizontal:absolute;mso-position-horizontal-relative:page;mso-position-vertical:absolute;mso-position-vertical-relative:page;mso-width-percent:0;mso-height-percent:0;mso-width-relative:page;mso-height-relative:page;v-text-anchor:middle" o:gfxdata="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" filled="f" stroked="f" strokecolor="white [3212]" strokeweight="0">
               <v:textbox inset="0,0,0,0">
                 <w:txbxContent>
                   <w:p>
@@ -15835,7 +16446,7 @@
         </mc:Choice>
         <mc:Fallback>
           <w:pict>
-            <v:rect w14:anchorId="64380F1B" id="Rectangle 13" o:spid="_x0000_s1041" style="position:absolute;left:0;text-align:left;margin-left:212.7pt;margin-top:813.6pt;width:28.35pt;height:14.1pt;z-index:-251405312;visibility:visible;mso-wrap-style:square;mso-width-percent:0;mso-height-percent:0;mso-wrap-distance-left:9pt;mso-wrap-distance-top:0;mso-wrap-distance-right:9pt;mso-wrap-distance-bottom:0;mso-position-horizontal:absolute;mso-position-horizontal-relative:page;mso-position-vertical:absolute;mso-position-vertical-relative:page;mso-width-percent:0;mso-height-percent:0;mso-width-relative:page;mso-height-relative:page;v-text-anchor:middle" o:gfxdata="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" filled="f" stroked="f" strokecolor="white [3212]" strokeweight="0">
+            <v:rect w14:anchorId="64380F1B" id="Rectangle 13" o:spid="_x0000_s1041" style="position:absolute;left:0;text-align:left;margin-left:212.7pt;margin-top:813.6pt;width:28.35pt;height:14.1pt;z-index:-251405312;visibility:visible;mso-wrap-style:square;mso-width-percent:0;mso-height-percent:0;mso-wrap-distance-left:9pt;mso-wrap-distance-top:0;mso-wrap-distance-right:9pt;mso-wrap-distance-bottom:0;mso-position-horizontal:absolute;mso-position-horizontal-relative:page;mso-position-vertical:absolute;mso-position-vertical-relative:page;mso-width-percent:0;mso-height-percent:0;mso-width-relative:page;mso-height-relative:page;v-text-anchor:middle" o:gfxdata="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" filled="f" stroked="f" strokecolor="white [3212]" strokeweight="0">
               <v:textbox inset="0,0,0,0">
                 <w:txbxContent>
                   <w:p>
@@ -15973,7 +16584,7 @@
         </mc:Choice>
         <mc:Fallback>
           <w:pict>
-            <v:rect w14:anchorId="37EA5821" id="Rectangle 12" o:spid="_x0000_s1042" style="position:absolute;left:0;text-align:left;margin-left:170.1pt;margin-top:813.95pt;width:42.55pt;height:14.1pt;z-index:-251406336;visibility:visible;mso-wrap-style:square;mso-width-percent:0;mso-height-percent:0;mso-wrap-distance-left:9pt;mso-wrap-distance-top:0;mso-wrap-distance-right:9pt;mso-wrap-distance-bottom:0;mso-position-horizontal:absolute;mso-position-horizontal-relative:page;mso-position-vertical:absolute;mso-position-vertical-relative:page;mso-width-percent:0;mso-height-percent:0;mso-width-relative:page;mso-height-relative:page;v-text-anchor:middle" o:gfxdata="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" filled="f" stroked="f" strokecolor="white [3212]" strokeweight="0">
+            <v:rect w14:anchorId="37EA5821" id="Rectangle 12" o:spid="_x0000_s1042" style="position:absolute;left:0;text-align:left;margin-left:170.1pt;margin-top:813.95pt;width:42.55pt;height:14.1pt;z-index:-251406336;visibility:visible;mso-wrap-style:square;mso-width-percent:0;mso-height-percent:0;mso-wrap-distance-left:9pt;mso-wrap-distance-top:0;mso-wrap-distance-right:9pt;mso-wrap-distance-bottom:0;mso-position-horizontal:absolute;mso-position-horizontal-relative:page;mso-position-vertical:absolute;mso-position-vertical-relative:page;mso-width-percent:0;mso-height-percent:0;mso-width-relative:page;mso-height-relative:page;v-text-anchor:middle" o:gfxdata="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" filled="f" stroked="f" strokecolor="white [3212]" strokeweight="0">
               <v:textbox inset="0,0,0,0">
                 <w:txbxContent>
                   <w:p>
@@ -15984,12 +16595,21 @@
                         <w:szCs w:val="16"/>
                       </w:rPr>
                     </w:pPr>
+                    <w:proofErr w:type="spellStart"/>
                     <w:r>
                       <w:rPr>
                         <w:sz w:val="16"/>
                         <w:szCs w:val="16"/>
                       </w:rPr>
-                      <w:t>Підп.</w:t>
+                      <w:t>Підп</w:t>
+                    </w:r>
+                    <w:proofErr w:type="spellEnd"/>
+                    <w:r>
+                      <w:rPr>
+                        <w:sz w:val="16"/>
+                        <w:szCs w:val="16"/>
+                      </w:rPr>
+                      <w:t>.</w:t>
                     </w:r>
                   </w:p>
                 </w:txbxContent>
@@ -16117,7 +16737,7 @@
         </mc:Choice>
         <mc:Fallback>
           <w:pict>
-            <v:rect w14:anchorId="27ADE2D3" id="Rectangle 11" o:spid="_x0000_s1043" style="position:absolute;left:0;text-align:left;margin-left:104.9pt;margin-top:813.95pt;width:65.2pt;height:14.1pt;z-index:-251407360;visibility:visible;mso-wrap-style:square;mso-width-percent:0;mso-height-percent:0;mso-wrap-distance-left:9pt;mso-wrap-distance-top:0;mso-wrap-distance-right:9pt;mso-wrap-distance-bottom:0;mso-position-horizontal:absolute;mso-position-horizontal-relative:page;mso-position-vertical:absolute;mso-position-vertical-relative:page;mso-width-percent:0;mso-height-percent:0;mso-width-relative:page;mso-height-relative:page;v-text-anchor:middle" o:gfxdata="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" filled="f" stroked="f" strokecolor="white [3212]" strokeweight="0">
+            <v:rect w14:anchorId="27ADE2D3" id="Rectangle 11" o:spid="_x0000_s1043" style="position:absolute;left:0;text-align:left;margin-left:104.9pt;margin-top:813.95pt;width:65.2pt;height:14.1pt;z-index:-251407360;visibility:visible;mso-wrap-style:square;mso-width-percent:0;mso-height-percent:0;mso-wrap-distance-left:9pt;mso-wrap-distance-top:0;mso-wrap-distance-right:9pt;mso-wrap-distance-bottom:0;mso-position-horizontal:absolute;mso-position-horizontal-relative:page;mso-position-vertical:absolute;mso-position-vertical-relative:page;mso-width-percent:0;mso-height-percent:0;mso-width-relative:page;mso-height-relative:page;v-text-anchor:middle" o:gfxdata="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" filled="f" stroked="f" strokecolor="white [3212]" strokeweight="0">
               <v:textbox inset="0,0,0,0">
                 <w:txbxContent>
                   <w:p>
@@ -16135,12 +16755,21 @@
                       </w:rPr>
                       <w:t xml:space="preserve">№ </w:t>
                     </w:r>
+                    <w:proofErr w:type="spellStart"/>
                     <w:r>
                       <w:rPr>
                         <w:sz w:val="16"/>
                         <w:szCs w:val="16"/>
                       </w:rPr>
-                      <w:t>докум.</w:t>
+                      <w:t>докум</w:t>
+                    </w:r>
+                    <w:proofErr w:type="spellEnd"/>
+                    <w:r>
+                      <w:rPr>
+                        <w:sz w:val="16"/>
+                        <w:szCs w:val="16"/>
+                      </w:rPr>
+                      <w:t>.</w:t>
                     </w:r>
                   </w:p>
                 </w:txbxContent>
@@ -16281,7 +16910,7 @@
         </mc:Choice>
         <mc:Fallback>
           <w:pict>
-            <v:rect w14:anchorId="3943FFC6" id="Rectangle 83" o:spid="_x0000_s1044" style="position:absolute;left:0;text-align:left;margin-left:104.9pt;margin-top:743.05pt;width:65.2pt;height:14.1pt;z-index:-251495424;visibility:visible;mso-wrap-style:square;mso-width-percent:0;mso-height-percent:0;mso-wrap-distance-left:9pt;mso-wrap-distance-top:0;mso-wrap-distance-right:9pt;mso-wrap-distance-bottom:0;mso-position-horizontal:absolute;mso-position-horizontal-relative:page;mso-position-vertical:absolute;mso-position-vertical-relative:page;mso-width-percent:0;mso-height-percent:0;mso-width-relative:page;mso-height-relative:page;v-text-anchor:middle" o:gfxdata="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" filled="f" stroked="f" strokecolor="white [3212]" strokeweight="0">
+            <v:rect w14:anchorId="3943FFC6" id="Rectangle 83" o:spid="_x0000_s1044" style="position:absolute;left:0;text-align:left;margin-left:104.9pt;margin-top:743.05pt;width:65.2pt;height:14.1pt;z-index:-251495424;visibility:visible;mso-wrap-style:square;mso-width-percent:0;mso-height-percent:0;mso-wrap-distance-left:9pt;mso-wrap-distance-top:0;mso-wrap-distance-right:9pt;mso-wrap-distance-bottom:0;mso-position-horizontal:absolute;mso-position-horizontal-relative:page;mso-position-vertical:absolute;mso-position-vertical-relative:page;mso-width-percent:0;mso-height-percent:0;mso-width-relative:page;mso-height-relative:page;v-text-anchor:middle" o:gfxdata="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" filled="f" stroked="f" strokecolor="white [3212]" strokeweight="0">
               <v:textbox inset="0,0,0,0">
                 <w:txbxContent>
                   <w:p>
@@ -16299,12 +16928,21 @@
                       </w:rPr>
                       <w:t xml:space="preserve">№ </w:t>
                     </w:r>
+                    <w:proofErr w:type="spellStart"/>
                     <w:r>
                       <w:rPr>
                         <w:sz w:val="16"/>
                         <w:szCs w:val="16"/>
                       </w:rPr>
-                      <w:t>докум.</w:t>
+                      <w:t>докум</w:t>
+                    </w:r>
+                    <w:proofErr w:type="spellEnd"/>
+                    <w:r>
+                      <w:rPr>
+                        <w:sz w:val="16"/>
+                        <w:szCs w:val="16"/>
+                      </w:rPr>
+                      <w:t>.</w:t>
                     </w:r>
                   </w:p>
                 </w:txbxContent>
@@ -16423,7 +17061,7 @@
         </mc:Choice>
         <mc:Fallback>
           <w:pict>
-            <v:rect w14:anchorId="2A7846AF" id="Rectangle 76" o:spid="_x0000_s1045" style="position:absolute;left:0;text-align:left;margin-left:56.3pt;margin-top:758.85pt;width:48.2pt;height:12.95pt;z-index:-251501568;visibility:visible;mso-wrap-style:square;mso-width-percent:0;mso-height-percent:0;mso-wrap-distance-left:9pt;mso-wrap-distance-top:0;mso-wrap-distance-right:9pt;mso-wrap-distance-bottom:0;mso-position-horizontal:absolute;mso-position-horizontal-relative:page;mso-position-vertical:absolute;mso-position-vertical-relative:page;mso-width-percent:0;mso-height-percent:0;mso-width-relative:page;mso-height-relative:page;v-text-anchor:middle" o:gfxdata="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" filled="f" stroked="f" strokeweight="0">
+            <v:rect w14:anchorId="2A7846AF" id="Rectangle 76" o:spid="_x0000_s1045" style="position:absolute;left:0;text-align:left;margin-left:56.3pt;margin-top:758.85pt;width:48.2pt;height:12.95pt;z-index:-251501568;visibility:visible;mso-wrap-style:square;mso-width-percent:0;mso-height-percent:0;mso-wrap-distance-left:9pt;mso-wrap-distance-top:0;mso-wrap-distance-right:9pt;mso-wrap-distance-bottom:0;mso-position-horizontal:absolute;mso-position-horizontal-relative:page;mso-position-vertical:absolute;mso-position-vertical-relative:page;mso-width-percent:0;mso-height-percent:0;mso-width-relative:page;mso-height-relative:page;v-text-anchor:middle" o:gfxdata="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" filled="f" stroked="f" strokeweight="0">
               <v:textbox inset="1mm,0,1mm,0">
                 <w:txbxContent>
                   <w:p>
@@ -16435,12 +17073,21 @@
                         <w:szCs w:val="16"/>
                       </w:rPr>
                     </w:pPr>
+                    <w:proofErr w:type="spellStart"/>
                     <w:r>
                       <w:rPr>
                         <w:sz w:val="16"/>
                         <w:szCs w:val="16"/>
                       </w:rPr>
-                      <w:t>Розроб.</w:t>
+                      <w:t>Розроб</w:t>
+                    </w:r>
+                    <w:proofErr w:type="spellEnd"/>
+                    <w:r>
+                      <w:rPr>
+                        <w:sz w:val="16"/>
+                        <w:szCs w:val="16"/>
+                      </w:rPr>
+                      <w:t>.</w:t>
                     </w:r>
                   </w:p>
                 </w:txbxContent>
@@ -16563,7 +17210,7 @@
         </mc:Choice>
         <mc:Fallback>
           <w:pict>
-            <v:rect w14:anchorId="1FDC581C" id="Rectangle 86" o:spid="_x0000_s1046" style="position:absolute;left:0;text-align:left;margin-left:438.7pt;margin-top:758.1pt;width:42.5pt;height:14.1pt;z-index:-251492352;visibility:visible;mso-wrap-style:square;mso-width-percent:0;mso-height-percent:0;mso-wrap-distance-left:9pt;mso-wrap-distance-top:0;mso-wrap-distance-right:9pt;mso-wrap-distance-bottom:0;mso-position-horizontal:absolute;mso-position-horizontal-relative:page;mso-position-vertical:absolute;mso-position-vertical-relative:page;mso-width-percent:0;mso-height-percent:0;mso-width-relative:page;mso-height-relative:page;v-text-anchor:middle" o:gfxdata="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" filled="f" stroked="f" strokecolor="white [3212]" strokeweight="0">
+            <v:rect w14:anchorId="1FDC581C" id="Rectangle 86" o:spid="_x0000_s1046" style="position:absolute;left:0;text-align:left;margin-left:438.7pt;margin-top:758.1pt;width:42.5pt;height:14.1pt;z-index:-251492352;visibility:visible;mso-wrap-style:square;mso-width-percent:0;mso-height-percent:0;mso-wrap-distance-left:9pt;mso-wrap-distance-top:0;mso-wrap-distance-right:9pt;mso-wrap-distance-bottom:0;mso-position-horizontal:absolute;mso-position-horizontal-relative:page;mso-position-vertical:absolute;mso-position-vertical-relative:page;mso-width-percent:0;mso-height-percent:0;mso-width-relative:page;mso-height-relative:page;v-text-anchor:middle" o:gfxdata="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" filled="f" stroked="f" strokecolor="white [3212]" strokeweight="0">
               <v:fill opacity="0"/>
               <v:textbox inset="0,0,0,0">
                 <w:txbxContent>
@@ -16704,7 +17351,7 @@
         </mc:Choice>
         <mc:Fallback>
           <w:pict>
-            <v:rect w14:anchorId="4D1A45A3" id="Rectangle 88" o:spid="_x0000_s1047" style="position:absolute;left:0;text-align:left;margin-left:529.4pt;margin-top:757.7pt;width:50.95pt;height:14.1pt;z-index:-251490304;visibility:visible;mso-wrap-style:square;mso-width-percent:0;mso-height-percent:0;mso-wrap-distance-left:9pt;mso-wrap-distance-top:0;mso-wrap-distance-right:9pt;mso-wrap-distance-bottom:0;mso-position-horizontal:absolute;mso-position-horizontal-relative:page;mso-position-vertical:absolute;mso-position-vertical-relative:page;mso-width-percent:0;mso-height-percent:0;mso-width-relative:page;mso-height-relative:page;v-text-anchor:middle" o:gfxdata="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" filled="f" stroked="f" strokecolor="white [3212]" strokeweight="0">
+            <v:rect w14:anchorId="4D1A45A3" id="Rectangle 88" o:spid="_x0000_s1047" style="position:absolute;left:0;text-align:left;margin-left:529.4pt;margin-top:757.7pt;width:50.95pt;height:14.1pt;z-index:-251490304;visibility:visible;mso-wrap-style:square;mso-width-percent:0;mso-height-percent:0;mso-wrap-distance-left:9pt;mso-wrap-distance-top:0;mso-wrap-distance-right:9pt;mso-wrap-distance-bottom:0;mso-position-horizontal:absolute;mso-position-horizontal-relative:page;mso-position-vertical:absolute;mso-position-vertical-relative:page;mso-width-percent:0;mso-height-percent:0;mso-width-relative:page;mso-height-relative:page;v-text-anchor:middle" o:gfxdata="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" filled="f" stroked="f" strokecolor="white [3212]" strokeweight="0">
               <v:fill opacity="0"/>
               <v:textbox inset="0,0,0,0">
                 <w:txbxContent>
@@ -16832,7 +17479,7 @@
         </mc:Choice>
         <mc:Fallback>
           <w:pict>
-            <v:rect w14:anchorId="6B38F14C" id="Rectangle 87" o:spid="_x0000_s1048" style="position:absolute;left:0;text-align:left;margin-left:481.95pt;margin-top:757.7pt;width:48.2pt;height:14.1pt;z-index:-251491328;visibility:visible;mso-wrap-style:square;mso-width-percent:0;mso-height-percent:0;mso-wrap-distance-left:9pt;mso-wrap-distance-top:0;mso-wrap-distance-right:9pt;mso-wrap-distance-bottom:0;mso-position-horizontal:absolute;mso-position-horizontal-relative:page;mso-position-vertical:absolute;mso-position-vertical-relative:page;mso-width-percent:0;mso-height-percent:0;mso-width-relative:page;mso-height-relative:page;v-text-anchor:middle" o:gfxdata="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" filled="f" stroked="f" strokeweight="0">
+            <v:rect w14:anchorId="6B38F14C" id="Rectangle 87" o:spid="_x0000_s1048" style="position:absolute;left:0;text-align:left;margin-left:481.95pt;margin-top:757.7pt;width:48.2pt;height:14.1pt;z-index:-251491328;visibility:visible;mso-wrap-style:square;mso-width-percent:0;mso-height-percent:0;mso-wrap-distance-left:9pt;mso-wrap-distance-top:0;mso-wrap-distance-right:9pt;mso-wrap-distance-bottom:0;mso-position-horizontal:absolute;mso-position-horizontal-relative:page;mso-position-vertical:absolute;mso-position-vertical-relative:page;mso-width-percent:0;mso-height-percent:0;mso-width-relative:page;mso-height-relative:page;v-text-anchor:middle" o:gfxdata="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" filled="f" stroked="f" strokeweight="0">
               <v:textbox inset="0,0,0,0">
                 <w:txbxContent>
                   <w:p>
@@ -16961,7 +17608,7 @@
         </mc:Choice>
         <mc:Fallback>
           <w:pict>
-            <v:rect w14:anchorId="17682F40" id="Rectangle 85" o:spid="_x0000_s1049" style="position:absolute;left:0;text-align:left;margin-left:212.65pt;margin-top:743.4pt;width:28.35pt;height:14.1pt;z-index:-251493376;visibility:visible;mso-wrap-style:square;mso-width-percent:0;mso-height-percent:0;mso-wrap-distance-left:9pt;mso-wrap-distance-top:0;mso-wrap-distance-right:9pt;mso-wrap-distance-bottom:0;mso-position-horizontal:absolute;mso-position-horizontal-relative:page;mso-position-vertical:absolute;mso-position-vertical-relative:page;mso-width-percent:0;mso-height-percent:0;mso-width-relative:page;mso-height-relative:page;v-text-anchor:middle" o:gfxdata="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" filled="f" stroked="f" strokecolor="white [3212]" strokeweight="0">
+            <v:rect w14:anchorId="17682F40" id="Rectangle 85" o:spid="_x0000_s1049" style="position:absolute;left:0;text-align:left;margin-left:212.65pt;margin-top:743.4pt;width:28.35pt;height:14.1pt;z-index:-251493376;visibility:visible;mso-wrap-style:square;mso-width-percent:0;mso-height-percent:0;mso-wrap-distance-left:9pt;mso-wrap-distance-top:0;mso-wrap-distance-right:9pt;mso-wrap-distance-bottom:0;mso-position-horizontal:absolute;mso-position-horizontal-relative:page;mso-position-vertical:absolute;mso-position-vertical-relative:page;mso-width-percent:0;mso-height-percent:0;mso-width-relative:page;mso-height-relative:page;v-text-anchor:middle" o:gfxdata="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" filled="f" stroked="f" strokecolor="white [3212]" strokeweight="0">
               <v:textbox inset="0,0,0,0">
                 <w:txbxContent>
                   <w:p>
@@ -17098,7 +17745,7 @@
         </mc:Choice>
         <mc:Fallback>
           <w:pict>
-            <v:rect w14:anchorId="1F1F2157" id="Rectangle 84" o:spid="_x0000_s1050" style="position:absolute;left:0;text-align:left;margin-left:170.1pt;margin-top:743.15pt;width:42.55pt;height:14.1pt;z-index:-251494400;visibility:visible;mso-wrap-style:square;mso-width-percent:0;mso-height-percent:0;mso-wrap-distance-left:9pt;mso-wrap-distance-top:0;mso-wrap-distance-right:9pt;mso-wrap-distance-bottom:0;mso-position-horizontal:absolute;mso-position-horizontal-relative:page;mso-position-vertical:absolute;mso-position-vertical-relative:page;mso-width-percent:0;mso-height-percent:0;mso-width-relative:page;mso-height-relative:page;v-text-anchor:middle" o:gfxdata="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" filled="f" stroked="f" strokecolor="white [3212]" strokeweight="0">
+            <v:rect w14:anchorId="1F1F2157" id="Rectangle 84" o:spid="_x0000_s1050" style="position:absolute;left:0;text-align:left;margin-left:170.1pt;margin-top:743.15pt;width:42.55pt;height:14.1pt;z-index:-251494400;visibility:visible;mso-wrap-style:square;mso-width-percent:0;mso-height-percent:0;mso-wrap-distance-left:9pt;mso-wrap-distance-top:0;mso-wrap-distance-right:9pt;mso-wrap-distance-bottom:0;mso-position-horizontal:absolute;mso-position-horizontal-relative:page;mso-position-vertical:absolute;mso-position-vertical-relative:page;mso-width-percent:0;mso-height-percent:0;mso-width-relative:page;mso-height-relative:page;v-text-anchor:middle" o:gfxdata="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" filled="f" stroked="f" strokecolor="white [3212]" strokeweight="0">
               <v:textbox inset="0,0,0,0">
                 <w:txbxContent>
                   <w:p>
@@ -17109,12 +17756,21 @@
                         <w:szCs w:val="16"/>
                       </w:rPr>
                     </w:pPr>
+                    <w:proofErr w:type="spellStart"/>
                     <w:r>
                       <w:rPr>
                         <w:sz w:val="16"/>
                         <w:szCs w:val="16"/>
                       </w:rPr>
-                      <w:t>Підп.</w:t>
+                      <w:t>Підп</w:t>
+                    </w:r>
+                    <w:proofErr w:type="spellEnd"/>
+                    <w:r>
+                      <w:rPr>
+                        <w:sz w:val="16"/>
+                        <w:szCs w:val="16"/>
+                      </w:rPr>
+                      <w:t>.</w:t>
                     </w:r>
                   </w:p>
                 </w:txbxContent>
@@ -17228,7 +17884,7 @@
         </mc:Choice>
         <mc:Fallback>
           <w:pict>
-            <v:rect w14:anchorId="525EE59B" id="Rectangle 81" o:spid="_x0000_s1051" style="position:absolute;left:0;text-align:left;margin-left:57.1pt;margin-top:743.15pt;width:19.85pt;height:14.1pt;z-index:-251497472;visibility:visible;mso-wrap-style:square;mso-width-percent:0;mso-height-percent:0;mso-wrap-distance-left:9pt;mso-wrap-distance-top:0;mso-wrap-distance-right:9pt;mso-wrap-distance-bottom:0;mso-position-horizontal:absolute;mso-position-horizontal-relative:page;mso-position-vertical:absolute;mso-position-vertical-relative:page;mso-width-percent:0;mso-height-percent:0;mso-width-relative:page;mso-height-relative:page;v-text-anchor:middle" o:gfxdata="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" filled="f" stroked="f" strokecolor="white [3212]" strokeweight="0">
+            <v:rect w14:anchorId="525EE59B" id="Rectangle 81" o:spid="_x0000_s1051" style="position:absolute;left:0;text-align:left;margin-left:57.1pt;margin-top:743.15pt;width:19.85pt;height:14.1pt;z-index:-251497472;visibility:visible;mso-wrap-style:square;mso-width-percent:0;mso-height-percent:0;mso-wrap-distance-left:9pt;mso-wrap-distance-top:0;mso-wrap-distance-right:9pt;mso-wrap-distance-bottom:0;mso-position-horizontal:absolute;mso-position-horizontal-relative:page;mso-position-vertical:absolute;mso-position-vertical-relative:page;mso-width-percent:0;mso-height-percent:0;mso-width-relative:page;mso-height-relative:page;v-text-anchor:middle" o:gfxdata="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" filled="f" stroked="f" strokecolor="white [3212]" strokeweight="0">
               <v:textbox inset="0,0,0,0">
                 <w:txbxContent>
                   <w:p>
@@ -17367,7 +18023,7 @@
         </mc:Choice>
         <mc:Fallback>
           <w:pict>
-            <v:rect w14:anchorId="6AACBDF9" id="Rectangle 82" o:spid="_x0000_s1052" style="position:absolute;left:0;text-align:left;margin-left:76.55pt;margin-top:743.15pt;width:28.35pt;height:14.1pt;z-index:-251496448;visibility:visible;mso-wrap-style:square;mso-width-percent:0;mso-height-percent:0;mso-wrap-distance-left:9pt;mso-wrap-distance-top:0;mso-wrap-distance-right:9pt;mso-wrap-distance-bottom:0;mso-position-horizontal:absolute;mso-position-horizontal-relative:page;mso-position-vertical:absolute;mso-position-vertical-relative:page;mso-width-percent:0;mso-height-percent:0;mso-width-relative:page;mso-height-relative:page;v-text-anchor:middle" o:gfxdata="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" filled="f" stroked="f" strokecolor="white [3212]" strokeweight="0">
+            <v:rect w14:anchorId="6AACBDF9" id="Rectangle 82" o:spid="_x0000_s1052" style="position:absolute;left:0;text-align:left;margin-left:76.55pt;margin-top:743.15pt;width:28.35pt;height:14.1pt;z-index:-251496448;visibility:visible;mso-wrap-style:square;mso-width-percent:0;mso-height-percent:0;mso-wrap-distance-left:9pt;mso-wrap-distance-top:0;mso-wrap-distance-right:9pt;mso-wrap-distance-bottom:0;mso-position-horizontal:absolute;mso-position-horizontal-relative:page;mso-position-vertical:absolute;mso-position-vertical-relative:page;mso-width-percent:0;mso-height-percent:0;mso-width-relative:page;mso-height-relative:page;v-text-anchor:middle" o:gfxdata="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" filled="f" stroked="f" strokecolor="white [3212]" strokeweight="0">
               <v:textbox inset="0,0,0,0">
                 <w:txbxContent>
                   <w:p>
@@ -17378,12 +18034,21 @@
                         <w:szCs w:val="16"/>
                       </w:rPr>
                     </w:pPr>
+                    <w:proofErr w:type="spellStart"/>
                     <w:r>
                       <w:rPr>
                         <w:sz w:val="16"/>
                         <w:szCs w:val="16"/>
                       </w:rPr>
-                      <w:t>Арк.</w:t>
+                      <w:t>Арк</w:t>
+                    </w:r>
+                    <w:proofErr w:type="spellEnd"/>
+                    <w:r>
+                      <w:rPr>
+                        <w:sz w:val="16"/>
+                        <w:szCs w:val="16"/>
+                      </w:rPr>
+                      <w:t>.</w:t>
                     </w:r>
                   </w:p>
                 </w:txbxContent>
@@ -17573,12 +18238,12 @@
         </mc:Choice>
         <mc:Fallback>
           <w:pict>
-            <v:rect w14:anchorId="283868B2" id="Rectangle 132" o:spid="_x0000_s1053" style="position:absolute;left:0;text-align:left;margin-left:212.65pt;margin-top:728.65pt;width:28.35pt;height:14.15pt;z-index:-251436032;visibility:visible;mso-wrap-style:square;mso-width-percent:0;mso-height-percent:0;mso-wrap-distance-left:9pt;mso-wrap-distance-top:0;mso-wrap-distance-right:9pt;mso-wrap-distance-bottom:0;mso-position-horizontal:absolute;mso-position-horizontal-relative:page;mso-position-vertical:absolute;mso-position-vertical-relative:page;mso-width-percent:0;mso-height-percent:0;mso-width-relative:page;mso-height-relative:page;v-text-anchor:middle" o:gfxdata="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" filled="f" stroked="f" strokecolor="white [3212]" strokeweight="0">
+            <v:rect w14:anchorId="283868B2" id="Rectangle 132" o:spid="_x0000_s1053" style="position:absolute;left:0;text-align:left;margin-left:212.65pt;margin-top:728.65pt;width:28.35pt;height:14.15pt;z-index:-251436032;visibility:visible;mso-wrap-style:square;mso-width-percent:0;mso-height-percent:0;mso-wrap-distance-left:9pt;mso-wrap-distance-top:0;mso-wrap-distance-right:9pt;mso-wrap-distance-bottom:0;mso-position-horizontal:absolute;mso-position-horizontal-relative:page;mso-position-vertical:absolute;mso-position-vertical-relative:page;mso-width-percent:0;mso-height-percent:0;mso-width-relative:page;mso-height-relative:page;v-text-anchor:middle" o:gfxdata="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" filled="f" stroked="f" strokecolor="white [3212]" strokeweight="0">
               <v:textbox inset="1mm,0,1mm,0">
                 <w:txbxContent>
                   <w:p>
                     <w:pPr>
-                      <w:pStyle w:val="a6"/>
+                      <w:pStyle w:val="NoSpacing"/>
                       <w:rPr>
                         <w:rFonts w:ascii="ISOCPEUR" w:hAnsi="ISOCPEUR"/>
                         <w:i/>
@@ -17691,12 +18356,12 @@
         </mc:Choice>
         <mc:Fallback>
           <w:pict>
-            <v:rect w14:anchorId="22473807" id="Rectangle 131" o:spid="_x0000_s1054" style="position:absolute;left:0;text-align:left;margin-left:212.65pt;margin-top:714.5pt;width:28.35pt;height:14.15pt;z-index:-251437056;visibility:visible;mso-wrap-style:square;mso-width-percent:0;mso-height-percent:0;mso-wrap-distance-left:9pt;mso-wrap-distance-top:0;mso-wrap-distance-right:9pt;mso-wrap-distance-bottom:0;mso-position-horizontal:absolute;mso-position-horizontal-relative:page;mso-position-vertical:absolute;mso-position-vertical-relative:page;mso-width-percent:0;mso-height-percent:0;mso-width-relative:page;mso-height-relative:page;v-text-anchor:middle" o:gfxdata="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" filled="f" stroked="f" strokecolor="white [3212]" strokeweight="0">
+            <v:rect w14:anchorId="22473807" id="Rectangle 131" o:spid="_x0000_s1054" style="position:absolute;left:0;text-align:left;margin-left:212.65pt;margin-top:714.5pt;width:28.35pt;height:14.15pt;z-index:-251437056;visibility:visible;mso-wrap-style:square;mso-width-percent:0;mso-height-percent:0;mso-wrap-distance-left:9pt;mso-wrap-distance-top:0;mso-wrap-distance-right:9pt;mso-wrap-distance-bottom:0;mso-position-horizontal:absolute;mso-position-horizontal-relative:page;mso-position-vertical:absolute;mso-position-vertical-relative:page;mso-width-percent:0;mso-height-percent:0;mso-width-relative:page;mso-height-relative:page;v-text-anchor:middle" o:gfxdata="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" filled="f" stroked="f" strokecolor="white [3212]" strokeweight="0">
               <v:textbox inset="1mm,0,1mm,0">
                 <w:txbxContent>
                   <w:p>
                     <w:pPr>
-                      <w:pStyle w:val="a6"/>
+                      <w:pStyle w:val="NoSpacing"/>
                       <w:rPr>
                         <w:rFonts w:ascii="ISOCPEUR" w:hAnsi="ISOCPEUR"/>
                         <w:i/>
@@ -17809,12 +18474,12 @@
         </mc:Choice>
         <mc:Fallback>
           <w:pict>
-            <v:rect w14:anchorId="330B910E" id="Rectangle 126" o:spid="_x0000_s1055" style="position:absolute;left:0;text-align:left;margin-left:56.7pt;margin-top:714.4pt;width:19.85pt;height:14.1pt;z-index:-251442176;visibility:visible;mso-wrap-style:square;mso-width-percent:0;mso-height-percent:0;mso-wrap-distance-left:9pt;mso-wrap-distance-top:0;mso-wrap-distance-right:9pt;mso-wrap-distance-bottom:0;mso-position-horizontal:absolute;mso-position-horizontal-relative:page;mso-position-vertical:absolute;mso-position-vertical-relative:page;mso-width-percent:0;mso-height-percent:0;mso-width-relative:page;mso-height-relative:page;v-text-anchor:middle" o:gfxdata="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" filled="f" stroked="f" strokecolor="white [3212]" strokeweight="0">
+            <v:rect w14:anchorId="330B910E" id="Rectangle 126" o:spid="_x0000_s1055" style="position:absolute;left:0;text-align:left;margin-left:56.7pt;margin-top:714.4pt;width:19.85pt;height:14.1pt;z-index:-251442176;visibility:visible;mso-wrap-style:square;mso-width-percent:0;mso-height-percent:0;mso-wrap-distance-left:9pt;mso-wrap-distance-top:0;mso-wrap-distance-right:9pt;mso-wrap-distance-bottom:0;mso-position-horizontal:absolute;mso-position-horizontal-relative:page;mso-position-vertical:absolute;mso-position-vertical-relative:page;mso-width-percent:0;mso-height-percent:0;mso-width-relative:page;mso-height-relative:page;v-text-anchor:middle" o:gfxdata="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" filled="f" stroked="f" strokecolor="white [3212]" strokeweight="0">
               <v:textbox inset="0,0,0,0">
                 <w:txbxContent>
                   <w:p>
                     <w:pPr>
-                      <w:pStyle w:val="a6"/>
+                      <w:pStyle w:val="NoSpacing"/>
                       <w:jc w:val="center"/>
                       <w:rPr>
                         <w:rFonts w:ascii="ISOCPEUR" w:hAnsi="ISOCPEUR"/>
@@ -17927,12 +18592,12 @@
         </mc:Choice>
         <mc:Fallback>
           <w:pict>
-            <v:rect w14:anchorId="705C4A6E" id="Rectangle 125" o:spid="_x0000_s1056" style="position:absolute;left:0;text-align:left;margin-left:56.7pt;margin-top:728.65pt;width:19.85pt;height:14.1pt;z-index:-251443200;visibility:visible;mso-wrap-style:square;mso-width-percent:0;mso-height-percent:0;mso-wrap-distance-left:9pt;mso-wrap-distance-top:0;mso-wrap-distance-right:9pt;mso-wrap-distance-bottom:0;mso-position-horizontal:absolute;mso-position-horizontal-relative:page;mso-position-vertical:absolute;mso-position-vertical-relative:page;mso-width-percent:0;mso-height-percent:0;mso-width-relative:page;mso-height-relative:page;v-text-anchor:middle" o:gfxdata="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" filled="f" stroked="f" strokecolor="white [3212]" strokeweight="0">
+            <v:rect w14:anchorId="705C4A6E" id="Rectangle 125" o:spid="_x0000_s1056" style="position:absolute;left:0;text-align:left;margin-left:56.7pt;margin-top:728.65pt;width:19.85pt;height:14.1pt;z-index:-251443200;visibility:visible;mso-wrap-style:square;mso-width-percent:0;mso-height-percent:0;mso-wrap-distance-left:9pt;mso-wrap-distance-top:0;mso-wrap-distance-right:9pt;mso-wrap-distance-bottom:0;mso-position-horizontal:absolute;mso-position-horizontal-relative:page;mso-position-vertical:absolute;mso-position-vertical-relative:page;mso-width-percent:0;mso-height-percent:0;mso-width-relative:page;mso-height-relative:page;v-text-anchor:middle" o:gfxdata="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" filled="f" stroked="f" strokecolor="white [3212]" strokeweight="0">
               <v:textbox inset="0,0,0,0">
                 <w:txbxContent>
                   <w:p>
                     <w:pPr>
-                      <w:pStyle w:val="a6"/>
+                      <w:pStyle w:val="NoSpacing"/>
                       <w:jc w:val="center"/>
                       <w:rPr>
                         <w:rFonts w:ascii="ISOCPEUR" w:hAnsi="ISOCPEUR"/>
@@ -18056,7 +18721,7 @@
         </mc:Choice>
         <mc:Fallback>
           <w:pict>
-            <v:rect w14:anchorId="4F5CE3BE" id="Rectangle 122" o:spid="_x0000_s1057" style="position:absolute;left:0;text-align:left;margin-left:241pt;margin-top:757.05pt;width:198.45pt;height:70.9pt;z-index:-251446272;visibility:visible;mso-wrap-style:square;mso-width-percent:0;mso-height-percent:0;mso-wrap-distance-left:9pt;mso-wrap-distance-top:0;mso-wrap-distance-right:9pt;mso-wrap-distance-bottom:0;mso-position-horizontal:absolute;mso-position-horizontal-relative:page;mso-position-vertical:absolute;mso-position-vertical-relative:page;mso-width-percent:0;mso-height-percent:0;mso-width-relative:page;mso-height-relative:page;v-text-anchor:middle" o:gfxdata="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" filled="f" stroked="f" strokecolor="white [3212]" strokeweight="0">
+            <v:rect w14:anchorId="4F5CE3BE" id="Rectangle 122" o:spid="_x0000_s1057" style="position:absolute;left:0;text-align:left;margin-left:241pt;margin-top:757.05pt;width:198.45pt;height:70.9pt;z-index:-251446272;visibility:visible;mso-wrap-style:square;mso-width-percent:0;mso-height-percent:0;mso-wrap-distance-left:9pt;mso-wrap-distance-top:0;mso-wrap-distance-right:9pt;mso-wrap-distance-bottom:0;mso-position-horizontal:absolute;mso-position-horizontal-relative:page;mso-position-vertical:absolute;mso-position-vertical-relative:page;mso-width-percent:0;mso-height-percent:0;mso-width-relative:page;mso-height-relative:page;v-text-anchor:middle" o:gfxdata="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" filled="f" stroked="f" strokecolor="white [3212]" strokeweight="0">
               <v:textbox inset="1mm,1mm,1mm,1mm">
                 <w:txbxContent>
                   <w:p>
@@ -18070,8 +18735,16 @@
                       <w:rPr>
                         <w:sz w:val="22"/>
                       </w:rPr>
-                      <w:t>Відомість дипломного проєкту</w:t>
+                      <w:t xml:space="preserve">Відомість дипломного </w:t>
                     </w:r>
+                    <w:proofErr w:type="spellStart"/>
+                    <w:r>
+                      <w:rPr>
+                        <w:sz w:val="22"/>
+                      </w:rPr>
+                      <w:t>проєкту</w:t>
+                    </w:r>
+                    <w:proofErr w:type="spellEnd"/>
                   </w:p>
                 </w:txbxContent>
               </v:textbox>
@@ -18259,7 +18932,7 @@
         </mc:Choice>
         <mc:Fallback>
           <w:pict>
-            <v:rect w14:anchorId="5F5A2CFE" id="Rectangle 121" o:spid="_x0000_s1058" style="position:absolute;left:0;text-align:left;margin-left:241pt;margin-top:714.4pt;width:340.1pt;height:42.5pt;z-index:-251447296;visibility:visible;mso-wrap-style:square;mso-width-percent:0;mso-height-percent:0;mso-wrap-distance-left:9pt;mso-wrap-distance-top:0;mso-wrap-distance-right:9pt;mso-wrap-distance-bottom:0;mso-position-horizontal:absolute;mso-position-horizontal-relative:page;mso-position-vertical:absolute;mso-position-vertical-relative:page;mso-width-percent:0;mso-height-percent:0;mso-width-relative:page;mso-height-relative:page;v-text-anchor:middle" o:gfxdata="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" filled="f" stroked="f" strokecolor="white [3212]" strokeweight="0">
+            <v:rect w14:anchorId="5F5A2CFE" id="Rectangle 121" o:spid="_x0000_s1058" style="position:absolute;left:0;text-align:left;margin-left:241pt;margin-top:714.4pt;width:340.1pt;height:42.5pt;z-index:-251447296;visibility:visible;mso-wrap-style:square;mso-width-percent:0;mso-height-percent:0;mso-wrap-distance-left:9pt;mso-wrap-distance-top:0;mso-wrap-distance-right:9pt;mso-wrap-distance-bottom:0;mso-position-horizontal:absolute;mso-position-horizontal-relative:page;mso-position-vertical:absolute;mso-position-vertical-relative:page;mso-width-percent:0;mso-height-percent:0;mso-width-relative:page;mso-height-relative:page;v-text-anchor:middle" o:gfxdata="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" filled="f" stroked="f" strokecolor="white [3212]" strokeweight="0">
               <v:textbox inset="1mm,1mm,1mm,1mm">
                 <w:txbxContent>
                   <w:p>
@@ -18505,7 +19178,7 @@
         </mc:Choice>
         <mc:Fallback>
           <w:pict>
-            <v:rect w14:anchorId="5426A392" id="Rectangle 120" o:spid="_x0000_s1059" style="position:absolute;left:0;text-align:left;margin-left:439.45pt;margin-top:785.4pt;width:141.65pt;height:42.5pt;z-index:-251448320;visibility:visible;mso-wrap-style:square;mso-width-percent:0;mso-height-percent:0;mso-wrap-distance-left:9pt;mso-wrap-distance-top:0;mso-wrap-distance-right:9pt;mso-wrap-distance-bottom:0;mso-position-horizontal:absolute;mso-position-horizontal-relative:page;mso-position-vertical:absolute;mso-position-vertical-relative:page;mso-width-percent:0;mso-height-percent:0;mso-width-relative:page;mso-height-relative:page;v-text-anchor:middle" o:gfxdata="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" filled="f" stroked="f" strokecolor="white [3212]" strokeweight="0">
+            <v:rect w14:anchorId="5426A392" id="Rectangle 120" o:spid="_x0000_s1059" style="position:absolute;left:0;text-align:left;margin-left:439.45pt;margin-top:785.4pt;width:141.65pt;height:42.5pt;z-index:-251448320;visibility:visible;mso-wrap-style:square;mso-width-percent:0;mso-height-percent:0;mso-wrap-distance-left:9pt;mso-wrap-distance-top:0;mso-wrap-distance-right:9pt;mso-wrap-distance-bottom:0;mso-position-horizontal:absolute;mso-position-horizontal-relative:page;mso-position-vertical:absolute;mso-position-vertical-relative:page;mso-width-percent:0;mso-height-percent:0;mso-width-relative:page;mso-height-relative:page;v-text-anchor:middle" o:gfxdata="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" filled="f" stroked="f" strokecolor="white [3212]" strokeweight="0">
               <v:textbox inset="1mm,1mm,1mm,1mm">
                 <w:txbxContent>
                   <w:p>
@@ -18669,13 +19342,13 @@
         </mc:Choice>
         <mc:Fallback>
           <w:pict>
-            <v:rect w14:anchorId="7644A8C5" id="Rectangle 114" o:spid="_x0000_s1060" style="position:absolute;left:0;text-align:left;margin-left:467.8pt;margin-top:771.1pt;width:14.15pt;height:14.15pt;z-index:-251450368;visibility:visible;mso-wrap-style:square;mso-width-percent:0;mso-height-percent:0;mso-wrap-distance-left:9pt;mso-wrap-distance-top:0;mso-wrap-distance-right:9pt;mso-wrap-distance-bottom:0;mso-position-horizontal:absolute;mso-position-horizontal-relative:page;mso-position-vertical:absolute;mso-position-vertical-relative:page;mso-width-percent:0;mso-height-percent:0;mso-width-relative:page;mso-height-relative:page;v-text-anchor:middle" o:gfxdata="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" filled="f" stroked="f" strokeweight="0">
+            <v:rect w14:anchorId="7644A8C5" id="Rectangle 114" o:spid="_x0000_s1060" style="position:absolute;left:0;text-align:left;margin-left:467.8pt;margin-top:771.1pt;width:14.15pt;height:14.15pt;z-index:-251450368;visibility:visible;mso-wrap-style:square;mso-width-percent:0;mso-height-percent:0;mso-wrap-distance-left:9pt;mso-wrap-distance-top:0;mso-wrap-distance-right:9pt;mso-wrap-distance-bottom:0;mso-position-horizontal:absolute;mso-position-horizontal-relative:page;mso-position-vertical:absolute;mso-position-vertical-relative:page;mso-width-percent:0;mso-height-percent:0;mso-width-relative:page;mso-height-relative:page;v-text-anchor:middle" o:gfxdata="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" filled="f" stroked="f" strokeweight="0">
               <v:fill opacity="0"/>
               <v:textbox inset="1mm,0,1mm,0">
                 <w:txbxContent>
                   <w:p>
                     <w:pPr>
-                      <w:pStyle w:val="a6"/>
+                      <w:pStyle w:val="NoSpacing"/>
                       <w:jc w:val="center"/>
                       <w:rPr>
                         <w:rFonts w:ascii="ISOCPEUR" w:hAnsi="ISOCPEUR"/>
@@ -18787,12 +19460,12 @@
         </mc:Choice>
         <mc:Fallback>
           <w:pict>
-            <v:rect w14:anchorId="2D9DEC7D" id="Rectangle 113" o:spid="_x0000_s1061" style="position:absolute;left:0;text-align:left;margin-left:453.65pt;margin-top:771.1pt;width:14.15pt;height:14.15pt;z-index:-251451392;visibility:visible;mso-wrap-style:square;mso-width-percent:0;mso-height-percent:0;mso-wrap-distance-left:9pt;mso-wrap-distance-top:0;mso-wrap-distance-right:9pt;mso-wrap-distance-bottom:0;mso-position-horizontal:absolute;mso-position-horizontal-relative:page;mso-position-vertical:absolute;mso-position-vertical-relative:page;mso-width-percent:0;mso-height-percent:0;mso-width-relative:page;mso-height-relative:page;v-text-anchor:middle" o:gfxdata="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" filled="f" stroked="f" strokeweight="0">
+            <v:rect w14:anchorId="2D9DEC7D" id="Rectangle 113" o:spid="_x0000_s1061" style="position:absolute;left:0;text-align:left;margin-left:453.65pt;margin-top:771.1pt;width:14.15pt;height:14.15pt;z-index:-251451392;visibility:visible;mso-wrap-style:square;mso-width-percent:0;mso-height-percent:0;mso-wrap-distance-left:9pt;mso-wrap-distance-top:0;mso-wrap-distance-right:9pt;mso-wrap-distance-bottom:0;mso-position-horizontal:absolute;mso-position-horizontal-relative:page;mso-position-vertical:absolute;mso-position-vertical-relative:page;mso-width-percent:0;mso-height-percent:0;mso-width-relative:page;mso-height-relative:page;v-text-anchor:middle" o:gfxdata="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" filled="f" stroked="f" strokeweight="0">
               <v:textbox inset="1mm,0,1mm,0">
                 <w:txbxContent>
                   <w:p>
                     <w:pPr>
-                      <w:pStyle w:val="a6"/>
+                      <w:pStyle w:val="NoSpacing"/>
                       <w:jc w:val="center"/>
                       <w:rPr>
                         <w:rFonts w:ascii="ISOCPEUR" w:hAnsi="ISOCPEUR"/>
@@ -18904,12 +19577,12 @@
         </mc:Choice>
         <mc:Fallback>
           <w:pict>
-            <v:rect w14:anchorId="212CFE55" id="Rectangle 112" o:spid="_x0000_s1062" style="position:absolute;left:0;text-align:left;margin-left:439.45pt;margin-top:771.25pt;width:14.15pt;height:14.15pt;z-index:-251452416;visibility:visible;mso-wrap-style:square;mso-width-percent:0;mso-height-percent:0;mso-wrap-distance-left:9pt;mso-wrap-distance-top:0;mso-wrap-distance-right:9pt;mso-wrap-distance-bottom:0;mso-position-horizontal:absolute;mso-position-horizontal-relative:page;mso-position-vertical:absolute;mso-position-vertical-relative:page;mso-width-percent:0;mso-height-percent:0;mso-width-relative:page;mso-height-relative:page;v-text-anchor:middle" o:gfxdata="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" filled="f" stroked="f" strokeweight="0">
+            <v:rect w14:anchorId="212CFE55" id="Rectangle 112" o:spid="_x0000_s1062" style="position:absolute;left:0;text-align:left;margin-left:439.45pt;margin-top:771.25pt;width:14.15pt;height:14.15pt;z-index:-251452416;visibility:visible;mso-wrap-style:square;mso-width-percent:0;mso-height-percent:0;mso-wrap-distance-left:9pt;mso-wrap-distance-top:0;mso-wrap-distance-right:9pt;mso-wrap-distance-bottom:0;mso-position-horizontal:absolute;mso-position-horizontal-relative:page;mso-position-vertical:absolute;mso-position-vertical-relative:page;mso-width-percent:0;mso-height-percent:0;mso-width-relative:page;mso-height-relative:page;v-text-anchor:middle" o:gfxdata="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" filled="f" stroked="f" strokeweight="0">
               <v:textbox inset="1mm,0,1mm,0">
                 <w:txbxContent>
                   <w:p>
                     <w:pPr>
-                      <w:pStyle w:val="a6"/>
+                      <w:pStyle w:val="NoSpacing"/>
                       <w:jc w:val="center"/>
                       <w:rPr>
                         <w:rFonts w:ascii="ISOCPEUR" w:hAnsi="ISOCPEUR"/>
@@ -19036,13 +19709,13 @@
         </mc:Choice>
         <mc:Fallback>
           <w:pict>
-            <v:rect w14:anchorId="7FA674AB" id="Rectangle 111" o:spid="_x0000_s1063" style="position:absolute;left:0;text-align:left;margin-left:530.15pt;margin-top:771.1pt;width:50.95pt;height:14.15pt;z-index:-251453440;visibility:visible;mso-wrap-style:square;mso-width-percent:0;mso-height-percent:0;mso-wrap-distance-left:9pt;mso-wrap-distance-top:0;mso-wrap-distance-right:9pt;mso-wrap-distance-bottom:0;mso-position-horizontal:absolute;mso-position-horizontal-relative:page;mso-position-vertical:absolute;mso-position-vertical-relative:page;mso-width-percent:0;mso-height-percent:0;mso-width-relative:page;mso-height-relative:page;v-text-anchor:middle" o:gfxdata="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" filled="f" stroked="f" strokecolor="white [3212]" strokeweight="0">
+            <v:rect w14:anchorId="7FA674AB" id="Rectangle 111" o:spid="_x0000_s1063" style="position:absolute;left:0;text-align:left;margin-left:530.15pt;margin-top:771.1pt;width:50.95pt;height:14.15pt;z-index:-251453440;visibility:visible;mso-wrap-style:square;mso-width-percent:0;mso-height-percent:0;mso-wrap-distance-left:9pt;mso-wrap-distance-top:0;mso-wrap-distance-right:9pt;mso-wrap-distance-bottom:0;mso-position-horizontal:absolute;mso-position-horizontal-relative:page;mso-position-vertical:absolute;mso-position-vertical-relative:page;mso-width-percent:0;mso-height-percent:0;mso-width-relative:page;mso-height-relative:page;v-text-anchor:middle" o:gfxdata="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" filled="f" stroked="f" strokecolor="white [3212]" strokeweight="0">
               <v:fill opacity="0"/>
               <v:textbox inset="1mm,0,1mm,0">
                 <w:txbxContent>
                   <w:p>
                     <w:pPr>
-                      <w:pStyle w:val="a6"/>
+                      <w:pStyle w:val="NoSpacing"/>
                       <w:ind w:firstLine="0"/>
                       <w:jc w:val="center"/>
                       <w:rPr>
@@ -19178,13 +19851,13 @@
         </mc:Choice>
         <mc:Fallback>
           <w:pict>
-            <v:rect w14:anchorId="5AE9307C" id="Rectangle 110" o:spid="_x0000_s1064" style="position:absolute;left:0;text-align:left;margin-left:481.95pt;margin-top:771.1pt;width:48.2pt;height:14.15pt;z-index:-251454464;visibility:visible;mso-wrap-style:square;mso-width-percent:0;mso-height-percent:0;mso-wrap-distance-left:9pt;mso-wrap-distance-top:0;mso-wrap-distance-right:9pt;mso-wrap-distance-bottom:0;mso-position-horizontal:absolute;mso-position-horizontal-relative:page;mso-position-vertical:absolute;mso-position-vertical-relative:page;mso-width-percent:0;mso-height-percent:0;mso-width-relative:page;mso-height-relative:page;v-text-anchor:middle" o:gfxdata="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" filled="f" stroked="f" strokecolor="white [3212]" strokeweight="0">
+            <v:rect w14:anchorId="5AE9307C" id="Rectangle 110" o:spid="_x0000_s1064" style="position:absolute;left:0;text-align:left;margin-left:481.95pt;margin-top:771.1pt;width:48.2pt;height:14.15pt;z-index:-251454464;visibility:visible;mso-wrap-style:square;mso-width-percent:0;mso-height-percent:0;mso-wrap-distance-left:9pt;mso-wrap-distance-top:0;mso-wrap-distance-right:9pt;mso-wrap-distance-bottom:0;mso-position-horizontal:absolute;mso-position-horizontal-relative:page;mso-position-vertical:absolute;mso-position-vertical-relative:page;mso-width-percent:0;mso-height-percent:0;mso-width-relative:page;mso-height-relative:page;v-text-anchor:middle" o:gfxdata="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" filled="f" stroked="f" strokecolor="white [3212]" strokeweight="0">
               <v:fill opacity="0"/>
               <v:textbox inset="1mm,0,1mm,0">
                 <w:txbxContent>
                   <w:p>
                     <w:pPr>
-                      <w:pStyle w:val="a6"/>
+                      <w:pStyle w:val="NoSpacing"/>
                       <w:ind w:firstLine="0"/>
                       <w:jc w:val="center"/>
                       <w:rPr>
@@ -19307,12 +19980,12 @@
         </mc:Choice>
         <mc:Fallback>
           <w:pict>
-            <v:rect w14:anchorId="7B99836F" id="Rectangle 109" o:spid="_x0000_s1065" style="position:absolute;left:0;text-align:left;margin-left:212.65pt;margin-top:799.3pt;width:28.35pt;height:14.15pt;z-index:-251455488;visibility:visible;mso-wrap-style:square;mso-width-percent:0;mso-height-percent:0;mso-wrap-distance-left:9pt;mso-wrap-distance-top:0;mso-wrap-distance-right:9pt;mso-wrap-distance-bottom:0;mso-position-horizontal:absolute;mso-position-horizontal-relative:page;mso-position-vertical:absolute;mso-position-vertical-relative:page;mso-width-percent:0;mso-height-percent:0;mso-width-relative:page;mso-height-relative:page;v-text-anchor:middle" o:gfxdata="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" filled="f" stroked="f" strokecolor="white [3212]" strokeweight="0">
+            <v:rect w14:anchorId="7B99836F" id="Rectangle 109" o:spid="_x0000_s1065" style="position:absolute;left:0;text-align:left;margin-left:212.65pt;margin-top:799.3pt;width:28.35pt;height:14.15pt;z-index:-251455488;visibility:visible;mso-wrap-style:square;mso-width-percent:0;mso-height-percent:0;mso-wrap-distance-left:9pt;mso-wrap-distance-top:0;mso-wrap-distance-right:9pt;mso-wrap-distance-bottom:0;mso-position-horizontal:absolute;mso-position-horizontal-relative:page;mso-position-vertical:absolute;mso-position-vertical-relative:page;mso-width-percent:0;mso-height-percent:0;mso-width-relative:page;mso-height-relative:page;v-text-anchor:middle" o:gfxdata="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" filled="f" stroked="f" strokecolor="white [3212]" strokeweight="0">
               <v:textbox inset="1mm,0,1mm,0">
                 <w:txbxContent>
                   <w:p>
                     <w:pPr>
-                      <w:pStyle w:val="a6"/>
+                      <w:pStyle w:val="NoSpacing"/>
                       <w:rPr>
                         <w:rFonts w:ascii="ISOCPEUR" w:hAnsi="ISOCPEUR"/>
                         <w:i/>
@@ -19425,12 +20098,12 @@
         </mc:Choice>
         <mc:Fallback>
           <w:pict>
-            <v:rect w14:anchorId="7624C4C2" id="Rectangle 108" o:spid="_x0000_s1066" style="position:absolute;left:0;text-align:left;margin-left:212.65pt;margin-top:813.6pt;width:28.35pt;height:14.15pt;z-index:-251456512;visibility:visible;mso-wrap-style:square;mso-width-percent:0;mso-height-percent:0;mso-wrap-distance-left:9pt;mso-wrap-distance-top:0;mso-wrap-distance-right:9pt;mso-wrap-distance-bottom:0;mso-position-horizontal:absolute;mso-position-horizontal-relative:page;mso-position-vertical:absolute;mso-position-vertical-relative:page;mso-width-percent:0;mso-height-percent:0;mso-width-relative:page;mso-height-relative:page;v-text-anchor:middle" o:gfxdata="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" filled="f" stroked="f" strokecolor="white [3212]" strokeweight="0">
+            <v:rect w14:anchorId="7624C4C2" id="Rectangle 108" o:spid="_x0000_s1066" style="position:absolute;left:0;text-align:left;margin-left:212.65pt;margin-top:813.6pt;width:28.35pt;height:14.15pt;z-index:-251456512;visibility:visible;mso-wrap-style:square;mso-width-percent:0;mso-height-percent:0;mso-wrap-distance-left:9pt;mso-wrap-distance-top:0;mso-wrap-distance-right:9pt;mso-wrap-distance-bottom:0;mso-position-horizontal:absolute;mso-position-horizontal-relative:page;mso-position-vertical:absolute;mso-position-vertical-relative:page;mso-width-percent:0;mso-height-percent:0;mso-width-relative:page;mso-height-relative:page;v-text-anchor:middle" o:gfxdata="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" filled="f" stroked="f" strokecolor="white [3212]" strokeweight="0">
               <v:textbox inset="1mm,0,1mm,0">
                 <w:txbxContent>
                   <w:p>
                     <w:pPr>
-                      <w:pStyle w:val="a6"/>
+                      <w:pStyle w:val="NoSpacing"/>
                       <w:rPr>
                         <w:rFonts w:ascii="ISOCPEUR" w:hAnsi="ISOCPEUR"/>
                         <w:i/>
@@ -19543,12 +20216,12 @@
         </mc:Choice>
         <mc:Fallback>
           <w:pict>
-            <v:rect w14:anchorId="5C3FEC70" id="Rectangle 107" o:spid="_x0000_s1067" style="position:absolute;left:0;text-align:left;margin-left:212.65pt;margin-top:785pt;width:28.35pt;height:14.15pt;z-index:-251457536;visibility:visible;mso-wrap-style:square;mso-width-percent:0;mso-height-percent:0;mso-wrap-distance-left:9pt;mso-wrap-distance-top:0;mso-wrap-distance-right:9pt;mso-wrap-distance-bottom:0;mso-position-horizontal:absolute;mso-position-horizontal-relative:page;mso-position-vertical:absolute;mso-position-vertical-relative:page;mso-width-percent:0;mso-height-percent:0;mso-width-relative:page;mso-height-relative:page;v-text-anchor:middle" o:gfxdata="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" filled="f" stroked="f" strokecolor="white [3212]" strokeweight="0">
+            <v:rect w14:anchorId="5C3FEC70" id="Rectangle 107" o:spid="_x0000_s1067" style="position:absolute;left:0;text-align:left;margin-left:212.65pt;margin-top:785pt;width:28.35pt;height:14.15pt;z-index:-251457536;visibility:visible;mso-wrap-style:square;mso-width-percent:0;mso-height-percent:0;mso-wrap-distance-left:9pt;mso-wrap-distance-top:0;mso-wrap-distance-right:9pt;mso-wrap-distance-bottom:0;mso-position-horizontal:absolute;mso-position-horizontal-relative:page;mso-position-vertical:absolute;mso-position-vertical-relative:page;mso-width-percent:0;mso-height-percent:0;mso-width-relative:page;mso-height-relative:page;v-text-anchor:middle" o:gfxdata="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" filled="f" stroked="f" strokecolor="white [3212]" strokeweight="0">
               <v:textbox inset="1mm,0,1mm,0">
                 <w:txbxContent>
                   <w:p>
                     <w:pPr>
-                      <w:pStyle w:val="a6"/>
+                      <w:pStyle w:val="NoSpacing"/>
                       <w:rPr>
                         <w:rFonts w:ascii="ISOCPEUR" w:hAnsi="ISOCPEUR"/>
                         <w:i/>
@@ -19661,12 +20334,12 @@
         </mc:Choice>
         <mc:Fallback>
           <w:pict>
-            <v:rect w14:anchorId="0DA53AFF" id="Rectangle 106" o:spid="_x0000_s1068" style="position:absolute;left:0;text-align:left;margin-left:212.65pt;margin-top:771pt;width:28.35pt;height:14.15pt;z-index:-251458560;visibility:visible;mso-wrap-style:square;mso-width-percent:0;mso-height-percent:0;mso-wrap-distance-left:9pt;mso-wrap-distance-top:0;mso-wrap-distance-right:9pt;mso-wrap-distance-bottom:0;mso-position-horizontal:absolute;mso-position-horizontal-relative:page;mso-position-vertical:absolute;mso-position-vertical-relative:page;mso-width-percent:0;mso-height-percent:0;mso-width-relative:page;mso-height-relative:page;v-text-anchor:middle" o:gfxdata="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" filled="f" stroked="f" strokecolor="white [3212]" strokeweight="0">
+            <v:rect w14:anchorId="0DA53AFF" id="Rectangle 106" o:spid="_x0000_s1068" style="position:absolute;left:0;text-align:left;margin-left:212.65pt;margin-top:771pt;width:28.35pt;height:14.15pt;z-index:-251458560;visibility:visible;mso-wrap-style:square;mso-width-percent:0;mso-height-percent:0;mso-wrap-distance-left:9pt;mso-wrap-distance-top:0;mso-wrap-distance-right:9pt;mso-wrap-distance-bottom:0;mso-position-horizontal:absolute;mso-position-horizontal-relative:page;mso-position-vertical:absolute;mso-position-vertical-relative:page;mso-width-percent:0;mso-height-percent:0;mso-width-relative:page;mso-height-relative:page;v-text-anchor:middle" o:gfxdata="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" filled="f" stroked="f" strokecolor="white [3212]" strokeweight="0">
               <v:textbox inset="1mm,0,1mm,0">
                 <w:txbxContent>
                   <w:p>
                     <w:pPr>
-                      <w:pStyle w:val="a6"/>
+                      <w:pStyle w:val="NoSpacing"/>
                       <w:rPr>
                         <w:rFonts w:ascii="ISOCPEUR" w:hAnsi="ISOCPEUR"/>
                         <w:i/>
@@ -19779,12 +20452,12 @@
         </mc:Choice>
         <mc:Fallback>
           <w:pict>
-            <v:rect w14:anchorId="030F7F44" id="Rectangle 105" o:spid="_x0000_s1069" style="position:absolute;left:0;text-align:left;margin-left:212.65pt;margin-top:756.85pt;width:28.35pt;height:14.15pt;z-index:-251459584;visibility:visible;mso-wrap-style:square;mso-width-percent:0;mso-height-percent:0;mso-wrap-distance-left:9pt;mso-wrap-distance-top:0;mso-wrap-distance-right:9pt;mso-wrap-distance-bottom:0;mso-position-horizontal:absolute;mso-position-horizontal-relative:page;mso-position-vertical:absolute;mso-position-vertical-relative:page;mso-width-percent:0;mso-height-percent:0;mso-width-relative:page;mso-height-relative:page;v-text-anchor:middle" o:gfxdata="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" filled="f" stroked="f" strokecolor="white [3212]" strokeweight="0">
+            <v:rect w14:anchorId="030F7F44" id="Rectangle 105" o:spid="_x0000_s1069" style="position:absolute;left:0;text-align:left;margin-left:212.65pt;margin-top:756.85pt;width:28.35pt;height:14.15pt;z-index:-251459584;visibility:visible;mso-wrap-style:square;mso-width-percent:0;mso-height-percent:0;mso-wrap-distance-left:9pt;mso-wrap-distance-top:0;mso-wrap-distance-right:9pt;mso-wrap-distance-bottom:0;mso-position-horizontal:absolute;mso-position-horizontal-relative:page;mso-position-vertical:absolute;mso-position-vertical-relative:page;mso-width-percent:0;mso-height-percent:0;mso-width-relative:page;mso-height-relative:page;v-text-anchor:middle" o:gfxdata="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" filled="f" stroked="f" strokecolor="white [3212]" strokeweight="0">
               <v:textbox inset="1mm,0,1mm,0">
                 <w:txbxContent>
                   <w:p>
                     <w:pPr>
-                      <w:pStyle w:val="a6"/>
+                      <w:pStyle w:val="NoSpacing"/>
                       <w:rPr>
                         <w:rFonts w:ascii="ISOCPEUR" w:hAnsi="ISOCPEUR"/>
                         <w:i/>
@@ -21147,7 +21820,7 @@
         </mc:Choice>
         <mc:Fallback>
           <w:pict>
-            <v:rect w14:anchorId="2653305A" id="_x0000_s1077" style="position:absolute;left:0;text-align:left;margin-left:553.6pt;margin-top:805.2pt;width:28.35pt;height:22.45pt;z-index:-251535360;visibility:visible;mso-wrap-style:square;mso-width-percent:0;mso-height-percent:0;mso-wrap-distance-left:9pt;mso-wrap-distance-top:0;mso-wrap-distance-right:9pt;mso-wrap-distance-bottom:0;mso-position-horizontal:absolute;mso-position-horizontal-relative:page;mso-position-vertical:absolute;mso-position-vertical-relative:page;mso-width-percent:0;mso-height-percent:0;mso-width-relative:page;mso-height-relative:page;v-text-anchor:middle" o:gfxdata="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" filled="f" stroked="f" strokecolor="white [3212]" strokeweight="0">
+            <v:rect w14:anchorId="2653305A" id="_x0000_s1078" style="position:absolute;left:0;text-align:left;margin-left:553.6pt;margin-top:805.2pt;width:28.35pt;height:22.45pt;z-index:-251535360;visibility:visible;mso-wrap-style:square;mso-width-percent:0;mso-height-percent:0;mso-wrap-distance-left:9pt;mso-wrap-distance-top:0;mso-wrap-distance-right:9pt;mso-wrap-distance-bottom:0;mso-position-horizontal:absolute;mso-position-horizontal-relative:page;mso-position-vertical:absolute;mso-position-vertical-relative:page;mso-width-percent:0;mso-height-percent:0;mso-width-relative:page;mso-height-relative:page;v-text-anchor:middle" o:gfxdata="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" filled="f" stroked="f" strokecolor="white [3212]" strokeweight="0">
               <v:textbox inset="0,0,0,0">
                 <w:txbxContent>
                   <w:p>
@@ -21283,7 +21956,7 @@
         </mc:Choice>
         <mc:Fallback>
           <w:pict>
-            <v:rect w14:anchorId="2CE136D5" id="_x0000_s1078" style="position:absolute;left:0;text-align:left;margin-left:552.8pt;margin-top:785.4pt;width:28.35pt;height:19.75pt;z-index:-251549696;visibility:visible;mso-wrap-style:square;mso-width-percent:0;mso-height-percent:0;mso-wrap-distance-left:9pt;mso-wrap-distance-top:0;mso-wrap-distance-right:9pt;mso-wrap-distance-bottom:0;mso-position-horizontal:absolute;mso-position-horizontal-relative:page;mso-position-vertical:absolute;mso-position-vertical-relative:page;mso-width-percent:0;mso-height-percent:0;mso-width-relative:page;mso-height-relative:page;v-text-anchor:middle" o:gfxdata="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" filled="f" stroked="f" strokecolor="white [3212]" strokeweight="0">
+            <v:rect w14:anchorId="2CE136D5" id="_x0000_s1079" style="position:absolute;left:0;text-align:left;margin-left:552.8pt;margin-top:785.4pt;width:28.35pt;height:19.75pt;z-index:-251549696;visibility:visible;mso-wrap-style:square;mso-width-percent:0;mso-height-percent:0;mso-wrap-distance-left:9pt;mso-wrap-distance-top:0;mso-wrap-distance-right:9pt;mso-wrap-distance-bottom:0;mso-position-horizontal:absolute;mso-position-horizontal-relative:page;mso-position-vertical:absolute;mso-position-vertical-relative:page;mso-width-percent:0;mso-height-percent:0;mso-width-relative:page;mso-height-relative:page;v-text-anchor:middle" o:gfxdata="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" filled="f" stroked="f" strokecolor="white [3212]" strokeweight="0">
               <v:textbox inset="0,0,0,0">
                 <w:txbxContent>
                   <w:p>
@@ -21626,7 +22299,7 @@
         </mc:Choice>
         <mc:Fallback>
           <w:pict>
-            <v:rect w14:anchorId="7FD55BCB" id="_x0000_s1079" style="position:absolute;left:0;text-align:left;margin-left:241pt;margin-top:785.6pt;width:311.8pt;height:42.5pt;z-index:-251548672;visibility:visible;mso-wrap-style:square;mso-width-percent:0;mso-height-percent:0;mso-wrap-distance-left:9pt;mso-wrap-distance-top:0;mso-wrap-distance-right:9pt;mso-wrap-distance-bottom:0;mso-position-horizontal:absolute;mso-position-horizontal-relative:page;mso-position-vertical:absolute;mso-position-vertical-relative:page;mso-width-percent:0;mso-height-percent:0;mso-width-relative:page;mso-height-relative:page;v-text-anchor:middle" o:gfxdata="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" filled="f" stroked="f" strokecolor="white [3212]" strokeweight="0">
+            <v:rect w14:anchorId="7FD55BCB" id="_x0000_s1080" style="position:absolute;left:0;text-align:left;margin-left:241pt;margin-top:785.6pt;width:311.8pt;height:42.5pt;z-index:-251548672;visibility:visible;mso-wrap-style:square;mso-width-percent:0;mso-height-percent:0;mso-wrap-distance-left:9pt;mso-wrap-distance-top:0;mso-wrap-distance-right:9pt;mso-wrap-distance-bottom:0;mso-position-horizontal:absolute;mso-position-horizontal-relative:page;mso-position-vertical:absolute;mso-position-vertical-relative:page;mso-width-percent:0;mso-height-percent:0;mso-width-relative:page;mso-height-relative:page;v-text-anchor:middle" o:gfxdata="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" filled="f" stroked="f" strokecolor="white [3212]" strokeweight="0">
               <v:textbox inset="1mm,1mm,1mm,1mm">
                 <w:txbxContent>
                   <w:p>
@@ -21808,12 +22481,12 @@
         </mc:Choice>
         <mc:Fallback>
           <w:pict>
-            <v:rect w14:anchorId="308470F2" id="_x0000_s1080" style="position:absolute;left:0;text-align:left;margin-left:212.65pt;margin-top:785.25pt;width:28.35pt;height:14.15pt;z-index:-251539456;visibility:visible;mso-wrap-style:square;mso-width-percent:0;mso-height-percent:0;mso-wrap-distance-left:9pt;mso-wrap-distance-top:0;mso-wrap-distance-right:9pt;mso-wrap-distance-bottom:0;mso-position-horizontal:absolute;mso-position-horizontal-relative:page;mso-position-vertical:absolute;mso-position-vertical-relative:page;mso-width-percent:0;mso-height-percent:0;mso-width-relative:page;mso-height-relative:page;v-text-anchor:middle" o:gfxdata="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" filled="f" stroked="f" strokecolor="white [3212]" strokeweight="0">
+            <v:rect w14:anchorId="308470F2" id="_x0000_s1081" style="position:absolute;left:0;text-align:left;margin-left:212.65pt;margin-top:785.25pt;width:28.35pt;height:14.15pt;z-index:-251539456;visibility:visible;mso-wrap-style:square;mso-width-percent:0;mso-height-percent:0;mso-wrap-distance-left:9pt;mso-wrap-distance-top:0;mso-wrap-distance-right:9pt;mso-wrap-distance-bottom:0;mso-position-horizontal:absolute;mso-position-horizontal-relative:page;mso-position-vertical:absolute;mso-position-vertical-relative:page;mso-width-percent:0;mso-height-percent:0;mso-width-relative:page;mso-height-relative:page;v-text-anchor:middle" o:gfxdata="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" filled="f" stroked="f" strokecolor="white [3212]" strokeweight="0">
               <v:textbox inset="1mm,0,1mm,0">
                 <w:txbxContent>
                   <w:p>
                     <w:pPr>
-                      <w:pStyle w:val="a6"/>
+                      <w:pStyle w:val="NoSpacing"/>
                       <w:rPr>
                         <w:rFonts w:ascii="ISOCPEUR" w:hAnsi="ISOCPEUR"/>
                         <w:i/>
@@ -21926,12 +22599,12 @@
         </mc:Choice>
         <mc:Fallback>
           <w:pict>
-            <v:rect w14:anchorId="303B4D7E" id="_x0000_s1081" style="position:absolute;left:0;text-align:left;margin-left:212.65pt;margin-top:799.4pt;width:28.35pt;height:14.15pt;z-index:-251538432;visibility:visible;mso-wrap-style:square;mso-width-percent:0;mso-height-percent:0;mso-wrap-distance-left:9pt;mso-wrap-distance-top:0;mso-wrap-distance-right:9pt;mso-wrap-distance-bottom:0;mso-position-horizontal:absolute;mso-position-horizontal-relative:page;mso-position-vertical:absolute;mso-position-vertical-relative:page;mso-width-percent:0;mso-height-percent:0;mso-width-relative:page;mso-height-relative:page;v-text-anchor:middle" o:gfxdata="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" filled="f" stroked="f" strokecolor="white [3212]" strokeweight="0">
+            <v:rect w14:anchorId="303B4D7E" id="_x0000_s1082" style="position:absolute;left:0;text-align:left;margin-left:212.65pt;margin-top:799.4pt;width:28.35pt;height:14.15pt;z-index:-251538432;visibility:visible;mso-wrap-style:square;mso-width-percent:0;mso-height-percent:0;mso-wrap-distance-left:9pt;mso-wrap-distance-top:0;mso-wrap-distance-right:9pt;mso-wrap-distance-bottom:0;mso-position-horizontal:absolute;mso-position-horizontal-relative:page;mso-position-vertical:absolute;mso-position-vertical-relative:page;mso-width-percent:0;mso-height-percent:0;mso-width-relative:page;mso-height-relative:page;v-text-anchor:middle" o:gfxdata="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" filled="f" stroked="f" strokecolor="white [3212]" strokeweight="0">
               <v:textbox inset="1mm,0,1mm,0">
                 <w:txbxContent>
                   <w:p>
                     <w:pPr>
-                      <w:pStyle w:val="a6"/>
+                      <w:pStyle w:val="NoSpacing"/>
                       <w:rPr>
                         <w:rFonts w:ascii="ISOCPEUR" w:hAnsi="ISOCPEUR"/>
                         <w:i/>
@@ -22050,12 +22723,12 @@
         </mc:Choice>
         <mc:Fallback>
           <w:pict>
-            <v:rect w14:anchorId="418B829A" id="_x0000_s1082" style="position:absolute;left:0;text-align:left;margin-left:170.15pt;margin-top:785.4pt;width:42.55pt;height:14.15pt;z-index:-251540480;visibility:visible;mso-wrap-style:square;mso-width-percent:0;mso-height-percent:0;mso-wrap-distance-left:9pt;mso-wrap-distance-top:0;mso-wrap-distance-right:9pt;mso-wrap-distance-bottom:0;mso-position-horizontal:absolute;mso-position-horizontal-relative:page;mso-position-vertical:absolute;mso-position-vertical-relative:page;mso-width-percent:0;mso-height-percent:0;mso-width-relative:page;mso-height-relative:page;v-text-anchor:middle" o:gfxdata="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" filled="f" stroked="f" strokecolor="white [3212]" strokeweight="0">
+            <v:rect w14:anchorId="418B829A" id="_x0000_s1083" style="position:absolute;left:0;text-align:left;margin-left:170.15pt;margin-top:785.4pt;width:42.55pt;height:14.15pt;z-index:-251540480;visibility:visible;mso-wrap-style:square;mso-width-percent:0;mso-height-percent:0;mso-wrap-distance-left:9pt;mso-wrap-distance-top:0;mso-wrap-distance-right:9pt;mso-wrap-distance-bottom:0;mso-position-horizontal:absolute;mso-position-horizontal-relative:page;mso-position-vertical:absolute;mso-position-vertical-relative:page;mso-width-percent:0;mso-height-percent:0;mso-width-relative:page;mso-height-relative:page;v-text-anchor:middle" o:gfxdata="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" filled="f" stroked="f" strokecolor="white [3212]" strokeweight="0">
               <v:textbox inset="1mm,0,1mm,0">
                 <w:txbxContent>
                   <w:p>
                     <w:pPr>
-                      <w:pStyle w:val="a6"/>
+                      <w:pStyle w:val="NoSpacing"/>
                       <w:rPr>
                         <w:rFonts w:ascii="ISOCPEUR" w:hAnsi="ISOCPEUR"/>
                         <w:i/>
@@ -22180,12 +22853,12 @@
         </mc:Choice>
         <mc:Fallback>
           <w:pict>
-            <v:rect w14:anchorId="3CD57F21" id="_x0000_s1083" style="position:absolute;left:0;text-align:left;margin-left:170.1pt;margin-top:799.55pt;width:42.55pt;height:14.15pt;z-index:-251541504;visibility:visible;mso-wrap-style:square;mso-width-percent:0;mso-height-percent:0;mso-wrap-distance-left:9pt;mso-wrap-distance-top:0;mso-wrap-distance-right:9pt;mso-wrap-distance-bottom:0;mso-position-horizontal:absolute;mso-position-horizontal-relative:page;mso-position-vertical:absolute;mso-position-vertical-relative:page;mso-width-percent:0;mso-height-percent:0;mso-width-relative:page;mso-height-relative:page;v-text-anchor:middle" o:gfxdata="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" filled="f" stroked="f" strokecolor="white [3212]" strokeweight="0">
+            <v:rect w14:anchorId="3CD57F21" id="_x0000_s1084" style="position:absolute;left:0;text-align:left;margin-left:170.1pt;margin-top:799.55pt;width:42.55pt;height:14.15pt;z-index:-251541504;visibility:visible;mso-wrap-style:square;mso-width-percent:0;mso-height-percent:0;mso-wrap-distance-left:9pt;mso-wrap-distance-top:0;mso-wrap-distance-right:9pt;mso-wrap-distance-bottom:0;mso-position-horizontal:absolute;mso-position-horizontal-relative:page;mso-position-vertical:absolute;mso-position-vertical-relative:page;mso-width-percent:0;mso-height-percent:0;mso-width-relative:page;mso-height-relative:page;v-text-anchor:middle" o:gfxdata="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" filled="f" stroked="f" strokecolor="white [3212]" strokeweight="0">
               <v:textbox inset="1mm,0,1mm,0">
                 <w:txbxContent>
                   <w:p>
                     <w:pPr>
-                      <w:pStyle w:val="a6"/>
+                      <w:pStyle w:val="NoSpacing"/>
                       <w:rPr>
                         <w:rFonts w:ascii="ISOCPEUR" w:hAnsi="ISOCPEUR"/>
                         <w:i/>
@@ -22304,12 +22977,12 @@
         </mc:Choice>
         <mc:Fallback>
           <w:pict>
-            <v:rect w14:anchorId="34D632F8" id="_x0000_s1084" style="position:absolute;left:0;text-align:left;margin-left:104.9pt;margin-top:785.25pt;width:65.2pt;height:14.15pt;z-index:-251542528;visibility:visible;mso-wrap-style:square;mso-width-percent:0;mso-height-percent:0;mso-wrap-distance-left:9pt;mso-wrap-distance-top:0;mso-wrap-distance-right:9pt;mso-wrap-distance-bottom:0;mso-position-horizontal:absolute;mso-position-horizontal-relative:page;mso-position-vertical:absolute;mso-position-vertical-relative:page;mso-width-percent:0;mso-height-percent:0;mso-width-relative:page;mso-height-relative:page;v-text-anchor:middle" o:gfxdata="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" filled="f" stroked="f" strokecolor="white [3212]" strokeweight="0">
+            <v:rect w14:anchorId="34D632F8" id="_x0000_s1085" style="position:absolute;left:0;text-align:left;margin-left:104.9pt;margin-top:785.25pt;width:65.2pt;height:14.15pt;z-index:-251542528;visibility:visible;mso-wrap-style:square;mso-width-percent:0;mso-height-percent:0;mso-wrap-distance-left:9pt;mso-wrap-distance-top:0;mso-wrap-distance-right:9pt;mso-wrap-distance-bottom:0;mso-position-horizontal:absolute;mso-position-horizontal-relative:page;mso-position-vertical:absolute;mso-position-vertical-relative:page;mso-width-percent:0;mso-height-percent:0;mso-width-relative:page;mso-height-relative:page;v-text-anchor:middle" o:gfxdata="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" filled="f" stroked="f" strokecolor="white [3212]" strokeweight="0">
               <v:textbox inset="1mm,0,1mm,0">
                 <w:txbxContent>
                   <w:p>
                     <w:pPr>
-                      <w:pStyle w:val="a6"/>
+                      <w:pStyle w:val="NoSpacing"/>
                       <w:rPr>
                         <w:rFonts w:ascii="ISOCPEUR" w:hAnsi="ISOCPEUR"/>
                         <w:i/>
@@ -22422,12 +23095,12 @@
         </mc:Choice>
         <mc:Fallback>
           <w:pict>
-            <v:rect w14:anchorId="54A8C9B9" id="_x0000_s1085" style="position:absolute;left:0;text-align:left;margin-left:104.95pt;margin-top:799.4pt;width:65.2pt;height:14.15pt;z-index:-251543552;visibility:visible;mso-wrap-style:square;mso-width-percent:0;mso-height-percent:0;mso-wrap-distance-left:9pt;mso-wrap-distance-top:0;mso-wrap-distance-right:9pt;mso-wrap-distance-bottom:0;mso-position-horizontal:absolute;mso-position-horizontal-relative:page;mso-position-vertical:absolute;mso-position-vertical-relative:page;mso-width-percent:0;mso-height-percent:0;mso-width-relative:page;mso-height-relative:page;v-text-anchor:middle" o:gfxdata="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" filled="f" stroked="f" strokecolor="white [3212]" strokeweight="0">
+            <v:rect w14:anchorId="54A8C9B9" id="_x0000_s1086" style="position:absolute;left:0;text-align:left;margin-left:104.95pt;margin-top:799.4pt;width:65.2pt;height:14.15pt;z-index:-251543552;visibility:visible;mso-wrap-style:square;mso-width-percent:0;mso-height-percent:0;mso-wrap-distance-left:9pt;mso-wrap-distance-top:0;mso-wrap-distance-right:9pt;mso-wrap-distance-bottom:0;mso-position-horizontal:absolute;mso-position-horizontal-relative:page;mso-position-vertical:absolute;mso-position-vertical-relative:page;mso-width-percent:0;mso-height-percent:0;mso-width-relative:page;mso-height-relative:page;v-text-anchor:middle" o:gfxdata="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" filled="f" stroked="f" strokecolor="white [3212]" strokeweight="0">
               <v:textbox inset="1mm,0,1mm,0">
                 <w:txbxContent>
                   <w:p>
                     <w:pPr>
-                      <w:pStyle w:val="a6"/>
+                      <w:pStyle w:val="NoSpacing"/>
                       <w:rPr>
                         <w:rFonts w:ascii="ISOCPEUR" w:hAnsi="ISOCPEUR"/>
                         <w:i/>
@@ -22540,12 +23213,12 @@
         </mc:Choice>
         <mc:Fallback>
           <w:pict>
-            <v:rect w14:anchorId="096962F8" id="_x0000_s1086" style="position:absolute;left:0;text-align:left;margin-left:56.6pt;margin-top:799.45pt;width:19.85pt;height:14.1pt;z-index:-251545600;visibility:visible;mso-wrap-style:square;mso-width-percent:0;mso-height-percent:0;mso-wrap-distance-left:9pt;mso-wrap-distance-top:0;mso-wrap-distance-right:9pt;mso-wrap-distance-bottom:0;mso-position-horizontal:absolute;mso-position-horizontal-relative:page;mso-position-vertical:absolute;mso-position-vertical-relative:page;mso-width-percent:0;mso-height-percent:0;mso-width-relative:page;mso-height-relative:page;v-text-anchor:middle" o:gfxdata="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" filled="f" stroked="f" strokecolor="white [3212]" strokeweight="0">
+            <v:rect w14:anchorId="096962F8" id="_x0000_s1087" style="position:absolute;left:0;text-align:left;margin-left:56.6pt;margin-top:799.45pt;width:19.85pt;height:14.1pt;z-index:-251545600;visibility:visible;mso-wrap-style:square;mso-width-percent:0;mso-height-percent:0;mso-wrap-distance-left:9pt;mso-wrap-distance-top:0;mso-wrap-distance-right:9pt;mso-wrap-distance-bottom:0;mso-position-horizontal:absolute;mso-position-horizontal-relative:page;mso-position-vertical:absolute;mso-position-vertical-relative:page;mso-width-percent:0;mso-height-percent:0;mso-width-relative:page;mso-height-relative:page;v-text-anchor:middle" o:gfxdata="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" filled="f" stroked="f" strokecolor="white [3212]" strokeweight="0">
               <v:textbox inset="0,0,0,0">
                 <w:txbxContent>
                   <w:p>
                     <w:pPr>
-                      <w:pStyle w:val="a6"/>
+                      <w:pStyle w:val="NoSpacing"/>
                       <w:jc w:val="center"/>
                       <w:rPr>
                         <w:rFonts w:ascii="ISOCPEUR" w:hAnsi="ISOCPEUR"/>
@@ -22658,12 +23331,12 @@
         </mc:Choice>
         <mc:Fallback>
           <w:pict>
-            <v:rect w14:anchorId="30993F8F" id="_x0000_s1087" style="position:absolute;left:0;text-align:left;margin-left:56.6pt;margin-top:785.35pt;width:19.85pt;height:14.1pt;z-index:-251544576;visibility:visible;mso-wrap-style:square;mso-width-percent:0;mso-height-percent:0;mso-wrap-distance-left:9pt;mso-wrap-distance-top:0;mso-wrap-distance-right:9pt;mso-wrap-distance-bottom:0;mso-position-horizontal:absolute;mso-position-horizontal-relative:page;mso-position-vertical:absolute;mso-position-vertical-relative:page;mso-width-percent:0;mso-height-percent:0;mso-width-relative:page;mso-height-relative:page;v-text-anchor:middle" o:gfxdata="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" filled="f" stroked="f" strokecolor="white [3212]" strokeweight="0">
+            <v:rect w14:anchorId="30993F8F" id="_x0000_s1088" style="position:absolute;left:0;text-align:left;margin-left:56.6pt;margin-top:785.35pt;width:19.85pt;height:14.1pt;z-index:-251544576;visibility:visible;mso-wrap-style:square;mso-width-percent:0;mso-height-percent:0;mso-wrap-distance-left:9pt;mso-wrap-distance-top:0;mso-wrap-distance-right:9pt;mso-wrap-distance-bottom:0;mso-position-horizontal:absolute;mso-position-horizontal-relative:page;mso-position-vertical:absolute;mso-position-vertical-relative:page;mso-width-percent:0;mso-height-percent:0;mso-width-relative:page;mso-height-relative:page;v-text-anchor:middle" o:gfxdata="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" filled="f" stroked="f" strokecolor="white [3212]" strokeweight="0">
               <v:textbox inset="0,0,0,0">
                 <w:txbxContent>
                   <w:p>
                     <w:pPr>
-                      <w:pStyle w:val="a6"/>
+                      <w:pStyle w:val="NoSpacing"/>
                       <w:jc w:val="center"/>
                       <w:rPr>
                         <w:rFonts w:ascii="ISOCPEUR" w:hAnsi="ISOCPEUR"/>
@@ -22770,7 +23443,7 @@
         </mc:Choice>
         <mc:Fallback>
           <w:pict>
-            <v:rect w14:anchorId="58EA6578" id="_x0000_s1088" style="position:absolute;left:0;text-align:left;margin-left:76.6pt;margin-top:785.35pt;width:28.35pt;height:14.1pt;z-index:-251546624;visibility:visible;mso-wrap-style:square;mso-width-percent:0;mso-height-percent:0;mso-wrap-distance-left:9pt;mso-wrap-distance-top:0;mso-wrap-distance-right:9pt;mso-wrap-distance-bottom:0;mso-position-horizontal:absolute;mso-position-horizontal-relative:page;mso-position-vertical:absolute;mso-position-vertical-relative:page;mso-width-percent:0;mso-height-percent:0;mso-width-relative:page;mso-height-relative:page;v-text-anchor:middle" o:gfxdata="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" filled="f" stroked="f" strokecolor="white [3212]" strokeweight="0">
+            <v:rect w14:anchorId="58EA6578" id="_x0000_s1089" style="position:absolute;left:0;text-align:left;margin-left:76.6pt;margin-top:785.35pt;width:28.35pt;height:14.1pt;z-index:-251546624;visibility:visible;mso-wrap-style:square;mso-width-percent:0;mso-height-percent:0;mso-wrap-distance-left:9pt;mso-wrap-distance-top:0;mso-wrap-distance-right:9pt;mso-wrap-distance-bottom:0;mso-position-horizontal:absolute;mso-position-horizontal-relative:page;mso-position-vertical:absolute;mso-position-vertical-relative:page;mso-width-percent:0;mso-height-percent:0;mso-width-relative:page;mso-height-relative:page;v-text-anchor:middle" o:gfxdata="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" filled="f" stroked="f" strokecolor="white [3212]" strokeweight="0">
               <v:textbox inset="0,0,0,0">
                 <w:txbxContent>
                   <w:p>
@@ -22876,7 +23549,7 @@
         </mc:Choice>
         <mc:Fallback>
           <w:pict>
-            <v:rect w14:anchorId="4243E515" id="_x0000_s1089" style="position:absolute;left:0;text-align:left;margin-left:76.55pt;margin-top:799.55pt;width:28.35pt;height:14.1pt;z-index:-251547648;visibility:visible;mso-wrap-style:square;mso-width-percent:0;mso-height-percent:0;mso-wrap-distance-left:9pt;mso-wrap-distance-top:0;mso-wrap-distance-right:9pt;mso-wrap-distance-bottom:0;mso-position-horizontal:absolute;mso-position-horizontal-relative:page;mso-position-vertical:absolute;mso-position-vertical-relative:page;mso-width-percent:0;mso-height-percent:0;mso-width-relative:page;mso-height-relative:page;v-text-anchor:middle" o:gfxdata="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" filled="f" stroked="f" strokecolor="white [3212]" strokeweight="0">
+            <v:rect w14:anchorId="4243E515" id="_x0000_s1090" style="position:absolute;left:0;text-align:left;margin-left:76.55pt;margin-top:799.55pt;width:28.35pt;height:14.1pt;z-index:-251547648;visibility:visible;mso-wrap-style:square;mso-width-percent:0;mso-height-percent:0;mso-wrap-distance-left:9pt;mso-wrap-distance-top:0;mso-wrap-distance-right:9pt;mso-wrap-distance-bottom:0;mso-position-horizontal:absolute;mso-position-horizontal-relative:page;mso-position-vertical:absolute;mso-position-vertical-relative:page;mso-width-percent:0;mso-height-percent:0;mso-width-relative:page;mso-height-relative:page;v-text-anchor:middle" o:gfxdata="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" filled="f" stroked="f" strokecolor="white [3212]" strokeweight="0">
               <v:textbox inset="0,0,0,0">
                 <w:txbxContent>
                   <w:p>
@@ -23449,7 +24122,7 @@
         </mc:Choice>
         <mc:Fallback>
           <w:pict>
-            <v:rect w14:anchorId="00BE0963" id="_x0000_s1090" style="position:absolute;left:0;text-align:left;margin-left:76.55pt;margin-top:813.65pt;width:28.35pt;height:14.1pt;z-index:-251550720;visibility:visible;mso-wrap-style:square;mso-width-percent:0;mso-height-percent:0;mso-wrap-distance-left:9pt;mso-wrap-distance-top:0;mso-wrap-distance-right:9pt;mso-wrap-distance-bottom:0;mso-position-horizontal:absolute;mso-position-horizontal-relative:page;mso-position-vertical:absolute;mso-position-vertical-relative:page;mso-width-percent:0;mso-height-percent:0;mso-width-relative:page;mso-height-relative:page;v-text-anchor:middle" o:gfxdata="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" filled="f" stroked="f" strokecolor="white [3212]" strokeweight="0">
+            <v:rect w14:anchorId="00BE0963" id="_x0000_s1091" style="position:absolute;left:0;text-align:left;margin-left:76.55pt;margin-top:813.65pt;width:28.35pt;height:14.1pt;z-index:-251550720;visibility:visible;mso-wrap-style:square;mso-width-percent:0;mso-height-percent:0;mso-wrap-distance-left:9pt;mso-wrap-distance-top:0;mso-wrap-distance-right:9pt;mso-wrap-distance-bottom:0;mso-position-horizontal:absolute;mso-position-horizontal-relative:page;mso-position-vertical:absolute;mso-position-vertical-relative:page;mso-width-percent:0;mso-height-percent:0;mso-width-relative:page;mso-height-relative:page;v-text-anchor:middle" o:gfxdata="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" filled="f" stroked="f" strokecolor="white [3212]" strokeweight="0">
               <v:textbox inset="0,0,0,0">
                 <w:txbxContent>
                   <w:p>
@@ -23579,7 +24252,7 @@
         </mc:Choice>
         <mc:Fallback>
           <w:pict>
-            <v:rect w14:anchorId="253460DF" id="_x0000_s1091" style="position:absolute;left:0;text-align:left;margin-left:56.7pt;margin-top:813.65pt;width:19.85pt;height:14.1pt;z-index:-251551744;visibility:visible;mso-wrap-style:square;mso-width-percent:0;mso-height-percent:0;mso-wrap-distance-left:9pt;mso-wrap-distance-top:0;mso-wrap-distance-right:9pt;mso-wrap-distance-bottom:0;mso-position-horizontal:absolute;mso-position-horizontal-relative:page;mso-position-vertical:absolute;mso-position-vertical-relative:page;mso-width-percent:0;mso-height-percent:0;mso-width-relative:page;mso-height-relative:page;v-text-anchor:middle" o:gfxdata="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" filled="f" stroked="f" strokecolor="white [3212]" strokeweight="0">
+            <v:rect w14:anchorId="253460DF" id="_x0000_s1092" style="position:absolute;left:0;text-align:left;margin-left:56.7pt;margin-top:813.65pt;width:19.85pt;height:14.1pt;z-index:-251551744;visibility:visible;mso-wrap-style:square;mso-width-percent:0;mso-height-percent:0;mso-wrap-distance-left:9pt;mso-wrap-distance-top:0;mso-wrap-distance-right:9pt;mso-wrap-distance-bottom:0;mso-position-horizontal:absolute;mso-position-horizontal-relative:page;mso-position-vertical:absolute;mso-position-vertical-relative:page;mso-width-percent:0;mso-height-percent:0;mso-width-relative:page;mso-height-relative:page;v-text-anchor:middle" o:gfxdata="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" filled="f" stroked="f" strokecolor="white [3212]" strokeweight="0">
               <v:textbox inset="0,0,0,0">
                 <w:txbxContent>
                   <w:p>
@@ -23862,7 +24535,7 @@
         </mc:Choice>
         <mc:Fallback>
           <w:pict>
-            <v:rect w14:anchorId="400BEEFA" id="_x0000_s1092" style="position:absolute;left:0;text-align:left;margin-left:212.7pt;margin-top:813.6pt;width:28.35pt;height:14.1pt;z-index:-251515904;visibility:visible;mso-wrap-style:square;mso-width-percent:0;mso-height-percent:0;mso-wrap-distance-left:9pt;mso-wrap-distance-top:0;mso-wrap-distance-right:9pt;mso-wrap-distance-bottom:0;mso-position-horizontal:absolute;mso-position-horizontal-relative:page;mso-position-vertical:absolute;mso-position-vertical-relative:page;mso-width-percent:0;mso-height-percent:0;mso-width-relative:page;mso-height-relative:page;v-text-anchor:middle" o:gfxdata="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" filled="f" stroked="f" strokecolor="white [3212]" strokeweight="0">
+            <v:rect w14:anchorId="400BEEFA" id="_x0000_s1093" style="position:absolute;left:0;text-align:left;margin-left:212.7pt;margin-top:813.6pt;width:28.35pt;height:14.1pt;z-index:-251515904;visibility:visible;mso-wrap-style:square;mso-width-percent:0;mso-height-percent:0;mso-wrap-distance-left:9pt;mso-wrap-distance-top:0;mso-wrap-distance-right:9pt;mso-wrap-distance-bottom:0;mso-position-horizontal:absolute;mso-position-horizontal-relative:page;mso-position-vertical:absolute;mso-position-vertical-relative:page;mso-width-percent:0;mso-height-percent:0;mso-width-relative:page;mso-height-relative:page;v-text-anchor:middle" o:gfxdata="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" filled="f" stroked="f" strokecolor="white [3212]" strokeweight="0">
               <v:textbox inset="0,0,0,0">
                 <w:txbxContent>
                   <w:p>
@@ -23991,7 +24664,7 @@
         </mc:Choice>
         <mc:Fallback>
           <w:pict>
-            <v:rect w14:anchorId="1B3C3748" id="_x0000_s1093" style="position:absolute;left:0;text-align:left;margin-left:170.1pt;margin-top:813.95pt;width:42.55pt;height:14.1pt;z-index:-251516928;visibility:visible;mso-wrap-style:square;mso-width-percent:0;mso-height-percent:0;mso-wrap-distance-left:9pt;mso-wrap-distance-top:0;mso-wrap-distance-right:9pt;mso-wrap-distance-bottom:0;mso-position-horizontal:absolute;mso-position-horizontal-relative:page;mso-position-vertical:absolute;mso-position-vertical-relative:page;mso-width-percent:0;mso-height-percent:0;mso-width-relative:page;mso-height-relative:page;v-text-anchor:middle" o:gfxdata="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" filled="f" stroked="f" strokecolor="white [3212]" strokeweight="0">
+            <v:rect w14:anchorId="1B3C3748" id="_x0000_s1094" style="position:absolute;left:0;text-align:left;margin-left:170.1pt;margin-top:813.95pt;width:42.55pt;height:14.1pt;z-index:-251516928;visibility:visible;mso-wrap-style:square;mso-width-percent:0;mso-height-percent:0;mso-wrap-distance-left:9pt;mso-wrap-distance-top:0;mso-wrap-distance-right:9pt;mso-wrap-distance-bottom:0;mso-position-horizontal:absolute;mso-position-horizontal-relative:page;mso-position-vertical:absolute;mso-position-vertical-relative:page;mso-width-percent:0;mso-height-percent:0;mso-width-relative:page;mso-height-relative:page;v-text-anchor:middle" o:gfxdata="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" filled="f" stroked="f" strokecolor="white [3212]" strokeweight="0">
               <v:textbox inset="0,0,0,0">
                 <w:txbxContent>
                   <w:p>
@@ -24119,7 +24792,7 @@
         </mc:Choice>
         <mc:Fallback>
           <w:pict>
-            <v:rect w14:anchorId="7EA07DCC" id="_x0000_s1094" style="position:absolute;left:0;text-align:left;margin-left:104.9pt;margin-top:813.95pt;width:65.2pt;height:14.1pt;z-index:-251517952;visibility:visible;mso-wrap-style:square;mso-width-percent:0;mso-height-percent:0;mso-wrap-distance-left:9pt;mso-wrap-distance-top:0;mso-wrap-distance-right:9pt;mso-wrap-distance-bottom:0;mso-position-horizontal:absolute;mso-position-horizontal-relative:page;mso-position-vertical:absolute;mso-position-vertical-relative:page;mso-width-percent:0;mso-height-percent:0;mso-width-relative:page;mso-height-relative:page;v-text-anchor:middle" o:gfxdata="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" filled="f" stroked="f" strokecolor="white [3212]" strokeweight="0">
+            <v:rect w14:anchorId="7EA07DCC" id="_x0000_s1095" style="position:absolute;left:0;text-align:left;margin-left:104.9pt;margin-top:813.95pt;width:65.2pt;height:14.1pt;z-index:-251517952;visibility:visible;mso-wrap-style:square;mso-width-percent:0;mso-height-percent:0;mso-wrap-distance-left:9pt;mso-wrap-distance-top:0;mso-wrap-distance-right:9pt;mso-wrap-distance-bottom:0;mso-position-horizontal:absolute;mso-position-horizontal-relative:page;mso-position-vertical:absolute;mso-position-vertical-relative:page;mso-width-percent:0;mso-height-percent:0;mso-width-relative:page;mso-height-relative:page;v-text-anchor:middle" o:gfxdata="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" filled="f" stroked="f" strokecolor="white [3212]" strokeweight="0">
               <v:textbox inset="0,0,0,0">
                 <w:txbxContent>
                   <w:p>
@@ -24256,12 +24929,12 @@
         </mc:Choice>
         <mc:Fallback>
           <w:pict>
-            <v:rect w14:anchorId="181A31F8" id="_x0000_s1095" style="position:absolute;left:0;text-align:left;margin-left:56.7pt;margin-top:714.4pt;width:19.85pt;height:14.1pt;z-index:-251577344;visibility:visible;mso-wrap-style:square;mso-width-percent:0;mso-height-percent:0;mso-wrap-distance-left:9pt;mso-wrap-distance-top:0;mso-wrap-distance-right:9pt;mso-wrap-distance-bottom:0;mso-position-horizontal:absolute;mso-position-horizontal-relative:page;mso-position-vertical:absolute;mso-position-vertical-relative:page;mso-width-percent:0;mso-height-percent:0;mso-width-relative:page;mso-height-relative:page;v-text-anchor:middle" o:gfxdata="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" filled="f" stroked="f" strokecolor="white [3212]" strokeweight="0">
+            <v:rect w14:anchorId="181A31F8" id="_x0000_s1096" style="position:absolute;left:0;text-align:left;margin-left:56.7pt;margin-top:714.4pt;width:19.85pt;height:14.1pt;z-index:-251577344;visibility:visible;mso-wrap-style:square;mso-width-percent:0;mso-height-percent:0;mso-wrap-distance-left:9pt;mso-wrap-distance-top:0;mso-wrap-distance-right:9pt;mso-wrap-distance-bottom:0;mso-position-horizontal:absolute;mso-position-horizontal-relative:page;mso-position-vertical:absolute;mso-position-vertical-relative:page;mso-width-percent:0;mso-height-percent:0;mso-width-relative:page;mso-height-relative:page;v-text-anchor:middle" o:gfxdata="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" filled="f" stroked="f" strokecolor="white [3212]" strokeweight="0">
               <v:textbox inset="0,0,0,0">
                 <w:txbxContent>
                   <w:p>
                     <w:pPr>
-                      <w:pStyle w:val="a6"/>
+                      <w:pStyle w:val="NoSpacing"/>
                       <w:jc w:val="center"/>
                       <w:rPr>
                         <w:rFonts w:ascii="ISOCPEUR" w:hAnsi="ISOCPEUR"/>
@@ -24374,12 +25047,12 @@
         </mc:Choice>
         <mc:Fallback>
           <w:pict>
-            <v:rect w14:anchorId="34753897" id="_x0000_s1096" style="position:absolute;left:0;text-align:left;margin-left:56.7pt;margin-top:728.65pt;width:19.85pt;height:14.1pt;z-index:-251578368;visibility:visible;mso-wrap-style:square;mso-width-percent:0;mso-height-percent:0;mso-wrap-distance-left:9pt;mso-wrap-distance-top:0;mso-wrap-distance-right:9pt;mso-wrap-distance-bottom:0;mso-position-horizontal:absolute;mso-position-horizontal-relative:page;mso-position-vertical:absolute;mso-position-vertical-relative:page;mso-width-percent:0;mso-height-percent:0;mso-width-relative:page;mso-height-relative:page;v-text-anchor:middle" o:gfxdata="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" filled="f" stroked="f" strokecolor="white [3212]" strokeweight="0">
+            <v:rect w14:anchorId="34753897" id="_x0000_s1097" style="position:absolute;left:0;text-align:left;margin-left:56.7pt;margin-top:728.65pt;width:19.85pt;height:14.1pt;z-index:-251578368;visibility:visible;mso-wrap-style:square;mso-width-percent:0;mso-height-percent:0;mso-wrap-distance-left:9pt;mso-wrap-distance-top:0;mso-wrap-distance-right:9pt;mso-wrap-distance-bottom:0;mso-position-horizontal:absolute;mso-position-horizontal-relative:page;mso-position-vertical:absolute;mso-position-vertical-relative:page;mso-width-percent:0;mso-height-percent:0;mso-width-relative:page;mso-height-relative:page;v-text-anchor:middle" o:gfxdata="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" filled="f" stroked="f" strokecolor="white [3212]" strokeweight="0">
               <v:textbox inset="0,0,0,0">
                 <w:txbxContent>
                   <w:p>
                     <w:pPr>
-                      <w:pStyle w:val="a6"/>
+                      <w:pStyle w:val="NoSpacing"/>
                       <w:jc w:val="center"/>
                       <w:rPr>
                         <w:rFonts w:ascii="ISOCPEUR" w:hAnsi="ISOCPEUR"/>
@@ -24488,7 +25161,7 @@
         </mc:Choice>
         <mc:Fallback>
           <w:pict>
-            <v:rect w14:anchorId="47F1AE67" id="Rectangle 118" o:spid="_x0000_s1097" style="position:absolute;left:0;text-align:left;margin-left:11.3pt;margin-top:612.45pt;width:71pt;height:19.8pt;rotation:-90;z-index:-251585536;visibility:visible;mso-wrap-style:square;mso-width-percent:0;mso-height-percent:0;mso-wrap-distance-left:9pt;mso-wrap-distance-top:0;mso-wrap-distance-right:9pt;mso-wrap-distance-bottom:0;mso-position-horizontal:absolute;mso-position-horizontal-relative:page;mso-position-vertical:absolute;mso-position-vertical-relative:page;mso-width-percent:0;mso-height-percent:0;mso-width-relative:page;mso-height-relative:page;v-text-anchor:middle" o:gfxdata="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" filled="f" stroked="f" strokecolor="white [3212]" strokeweight="0">
+            <v:rect w14:anchorId="47F1AE67" id="Rectangle 118" o:spid="_x0000_s1098" style="position:absolute;left:0;text-align:left;margin-left:11.3pt;margin-top:612.45pt;width:71pt;height:19.8pt;rotation:-90;z-index:-251585536;visibility:visible;mso-wrap-style:square;mso-width-percent:0;mso-height-percent:0;mso-wrap-distance-left:9pt;mso-wrap-distance-top:0;mso-wrap-distance-right:9pt;mso-wrap-distance-bottom:0;mso-position-horizontal:absolute;mso-position-horizontal-relative:page;mso-position-vertical:absolute;mso-position-vertical-relative:page;mso-width-percent:0;mso-height-percent:0;mso-width-relative:page;mso-height-relative:page;v-text-anchor:middle" o:gfxdata="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" filled="f" stroked="f" strokecolor="white [3212]" strokeweight="0">
               <v:fill opacity="0"/>
               <v:textbox style="layout-flow:vertical;mso-layout-flow-alt:bottom-to-top" inset="0,0,0,0">
                 <w:txbxContent>
@@ -24599,12 +25272,12 @@
         </mc:Choice>
         <mc:Fallback>
           <w:pict>
-            <v:rect w14:anchorId="620D9D05" id="_x0000_s1098" style="position:absolute;left:0;text-align:left;margin-left:439.45pt;margin-top:771.25pt;width:14.15pt;height:14.15pt;z-index:-251591680;visibility:visible;mso-wrap-style:square;mso-width-percent:0;mso-height-percent:0;mso-wrap-distance-left:9pt;mso-wrap-distance-top:0;mso-wrap-distance-right:9pt;mso-wrap-distance-bottom:0;mso-position-horizontal:absolute;mso-position-horizontal-relative:page;mso-position-vertical:absolute;mso-position-vertical-relative:page;mso-width-percent:0;mso-height-percent:0;mso-width-relative:page;mso-height-relative:page;v-text-anchor:middle" o:gfxdata="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" filled="f" stroked="f" strokeweight="0">
+            <v:rect w14:anchorId="620D9D05" id="_x0000_s1099" style="position:absolute;left:0;text-align:left;margin-left:439.45pt;margin-top:771.25pt;width:14.15pt;height:14.15pt;z-index:-251591680;visibility:visible;mso-wrap-style:square;mso-width-percent:0;mso-height-percent:0;mso-wrap-distance-left:9pt;mso-wrap-distance-top:0;mso-wrap-distance-right:9pt;mso-wrap-distance-bottom:0;mso-position-horizontal:absolute;mso-position-horizontal-relative:page;mso-position-vertical:absolute;mso-position-vertical-relative:page;mso-width-percent:0;mso-height-percent:0;mso-width-relative:page;mso-height-relative:page;v-text-anchor:middle" o:gfxdata="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" filled="f" stroked="f" strokeweight="0">
               <v:textbox inset="1mm,0,1mm,0">
                 <w:txbxContent>
                   <w:p>
                     <w:pPr>
-                      <w:pStyle w:val="a6"/>
+                      <w:pStyle w:val="NoSpacing"/>
                       <w:jc w:val="center"/>
                       <w:rPr>
                         <w:rFonts w:ascii="ISOCPEUR" w:hAnsi="ISOCPEUR"/>
@@ -24718,12 +25391,12 @@
         </mc:Choice>
         <mc:Fallback>
           <w:pict>
-            <v:rect w14:anchorId="3715F610" id="_x0000_s1099" style="position:absolute;left:0;text-align:left;margin-left:212.65pt;margin-top:799.3pt;width:28.35pt;height:14.15pt;z-index:-251594752;visibility:visible;mso-wrap-style:square;mso-width-percent:0;mso-height-percent:0;mso-wrap-distance-left:9pt;mso-wrap-distance-top:0;mso-wrap-distance-right:9pt;mso-wrap-distance-bottom:0;mso-position-horizontal:absolute;mso-position-horizontal-relative:page;mso-position-vertical:absolute;mso-position-vertical-relative:page;mso-width-percent:0;mso-height-percent:0;mso-width-relative:page;mso-height-relative:page;v-text-anchor:middle" o:gfxdata="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" filled="f" stroked="f" strokecolor="white [3212]" strokeweight="0">
+            <v:rect w14:anchorId="3715F610" id="_x0000_s1100" style="position:absolute;left:0;text-align:left;margin-left:212.65pt;margin-top:799.3pt;width:28.35pt;height:14.15pt;z-index:-251594752;visibility:visible;mso-wrap-style:square;mso-width-percent:0;mso-height-percent:0;mso-wrap-distance-left:9pt;mso-wrap-distance-top:0;mso-wrap-distance-right:9pt;mso-wrap-distance-bottom:0;mso-position-horizontal:absolute;mso-position-horizontal-relative:page;mso-position-vertical:absolute;mso-position-vertical-relative:page;mso-width-percent:0;mso-height-percent:0;mso-width-relative:page;mso-height-relative:page;v-text-anchor:middle" o:gfxdata="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" filled="f" stroked="f" strokecolor="white [3212]" strokeweight="0">
               <v:textbox inset="1mm,0,1mm,0">
                 <w:txbxContent>
                   <w:p>
                     <w:pPr>
-                      <w:pStyle w:val="a6"/>
+                      <w:pStyle w:val="NoSpacing"/>
                       <w:rPr>
                         <w:rFonts w:ascii="ISOCPEUR" w:hAnsi="ISOCPEUR"/>
                         <w:i/>
@@ -24836,12 +25509,12 @@
         </mc:Choice>
         <mc:Fallback>
           <w:pict>
-            <v:rect w14:anchorId="325EF2EE" id="_x0000_s1100" style="position:absolute;left:0;text-align:left;margin-left:212.65pt;margin-top:813.6pt;width:28.35pt;height:14.15pt;z-index:-251595776;visibility:visible;mso-wrap-style:square;mso-width-percent:0;mso-height-percent:0;mso-wrap-distance-left:9pt;mso-wrap-distance-top:0;mso-wrap-distance-right:9pt;mso-wrap-distance-bottom:0;mso-position-horizontal:absolute;mso-position-horizontal-relative:page;mso-position-vertical:absolute;mso-position-vertical-relative:page;mso-width-percent:0;mso-height-percent:0;mso-width-relative:page;mso-height-relative:page;v-text-anchor:middle" o:gfxdata="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" filled="f" stroked="f" strokecolor="white [3212]" strokeweight="0">
+            <v:rect w14:anchorId="325EF2EE" id="_x0000_s1101" style="position:absolute;left:0;text-align:left;margin-left:212.65pt;margin-top:813.6pt;width:28.35pt;height:14.15pt;z-index:-251595776;visibility:visible;mso-wrap-style:square;mso-width-percent:0;mso-height-percent:0;mso-wrap-distance-left:9pt;mso-wrap-distance-top:0;mso-wrap-distance-right:9pt;mso-wrap-distance-bottom:0;mso-position-horizontal:absolute;mso-position-horizontal-relative:page;mso-position-vertical:absolute;mso-position-vertical-relative:page;mso-width-percent:0;mso-height-percent:0;mso-width-relative:page;mso-height-relative:page;v-text-anchor:middle" o:gfxdata="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" filled="f" stroked="f" strokecolor="white [3212]" strokeweight="0">
               <v:textbox inset="1mm,0,1mm,0">
                 <w:txbxContent>
                   <w:p>
                     <w:pPr>
-                      <w:pStyle w:val="a6"/>
+                      <w:pStyle w:val="NoSpacing"/>
                       <w:rPr>
                         <w:rFonts w:ascii="ISOCPEUR" w:hAnsi="ISOCPEUR"/>
                         <w:i/>
@@ -24954,12 +25627,12 @@
         </mc:Choice>
         <mc:Fallback>
           <w:pict>
-            <v:rect w14:anchorId="60362C49" id="_x0000_s1101" style="position:absolute;left:0;text-align:left;margin-left:212.65pt;margin-top:785pt;width:28.35pt;height:14.15pt;z-index:-251596800;visibility:visible;mso-wrap-style:square;mso-width-percent:0;mso-height-percent:0;mso-wrap-distance-left:9pt;mso-wrap-distance-top:0;mso-wrap-distance-right:9pt;mso-wrap-distance-bottom:0;mso-position-horizontal:absolute;mso-position-horizontal-relative:page;mso-position-vertical:absolute;mso-position-vertical-relative:page;mso-width-percent:0;mso-height-percent:0;mso-width-relative:page;mso-height-relative:page;v-text-anchor:middle" o:gfxdata="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" filled="f" stroked="f" strokecolor="white [3212]" strokeweight="0">
+            <v:rect w14:anchorId="60362C49" id="_x0000_s1102" style="position:absolute;left:0;text-align:left;margin-left:212.65pt;margin-top:785pt;width:28.35pt;height:14.15pt;z-index:-251596800;visibility:visible;mso-wrap-style:square;mso-width-percent:0;mso-height-percent:0;mso-wrap-distance-left:9pt;mso-wrap-distance-top:0;mso-wrap-distance-right:9pt;mso-wrap-distance-bottom:0;mso-position-horizontal:absolute;mso-position-horizontal-relative:page;mso-position-vertical:absolute;mso-position-vertical-relative:page;mso-width-percent:0;mso-height-percent:0;mso-width-relative:page;mso-height-relative:page;v-text-anchor:middle" o:gfxdata="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" filled="f" stroked="f" strokecolor="white [3212]" strokeweight="0">
               <v:textbox inset="1mm,0,1mm,0">
                 <w:txbxContent>
                   <w:p>
                     <w:pPr>
-                      <w:pStyle w:val="a6"/>
+                      <w:pStyle w:val="NoSpacing"/>
                       <w:rPr>
                         <w:rFonts w:ascii="ISOCPEUR" w:hAnsi="ISOCPEUR"/>
                         <w:i/>
@@ -25072,12 +25745,12 @@
         </mc:Choice>
         <mc:Fallback>
           <w:pict>
-            <v:rect w14:anchorId="586C0155" id="_x0000_s1102" style="position:absolute;left:0;text-align:left;margin-left:212.65pt;margin-top:771pt;width:28.35pt;height:14.15pt;z-index:-251597824;visibility:visible;mso-wrap-style:square;mso-width-percent:0;mso-height-percent:0;mso-wrap-distance-left:9pt;mso-wrap-distance-top:0;mso-wrap-distance-right:9pt;mso-wrap-distance-bottom:0;mso-position-horizontal:absolute;mso-position-horizontal-relative:page;mso-position-vertical:absolute;mso-position-vertical-relative:page;mso-width-percent:0;mso-height-percent:0;mso-width-relative:page;mso-height-relative:page;v-text-anchor:middle" o:gfxdata="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" filled="f" stroked="f" strokecolor="white [3212]" strokeweight="0">
+            <v:rect w14:anchorId="586C0155" id="_x0000_s1103" style="position:absolute;left:0;text-align:left;margin-left:212.65pt;margin-top:771pt;width:28.35pt;height:14.15pt;z-index:-251597824;visibility:visible;mso-wrap-style:square;mso-width-percent:0;mso-height-percent:0;mso-wrap-distance-left:9pt;mso-wrap-distance-top:0;mso-wrap-distance-right:9pt;mso-wrap-distance-bottom:0;mso-position-horizontal:absolute;mso-position-horizontal-relative:page;mso-position-vertical:absolute;mso-position-vertical-relative:page;mso-width-percent:0;mso-height-percent:0;mso-width-relative:page;mso-height-relative:page;v-text-anchor:middle" o:gfxdata="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" filled="f" stroked="f" strokecolor="white [3212]" strokeweight="0">
               <v:textbox inset="1mm,0,1mm,0">
                 <w:txbxContent>
                   <w:p>
                     <w:pPr>
-                      <w:pStyle w:val="a6"/>
+                      <w:pStyle w:val="NoSpacing"/>
                       <w:rPr>
                         <w:rFonts w:ascii="ISOCPEUR" w:hAnsi="ISOCPEUR"/>
                         <w:i/>
@@ -25190,12 +25863,12 @@
         </mc:Choice>
         <mc:Fallback>
           <w:pict>
-            <v:rect w14:anchorId="2B60C791" id="_x0000_s1103" style="position:absolute;left:0;text-align:left;margin-left:212.65pt;margin-top:756.85pt;width:28.35pt;height:14.15pt;z-index:-251598848;visibility:visible;mso-wrap-style:square;mso-width-percent:0;mso-height-percent:0;mso-wrap-distance-left:9pt;mso-wrap-distance-top:0;mso-wrap-distance-right:9pt;mso-wrap-distance-bottom:0;mso-position-horizontal:absolute;mso-position-horizontal-relative:page;mso-position-vertical:absolute;mso-position-vertical-relative:page;mso-width-percent:0;mso-height-percent:0;mso-width-relative:page;mso-height-relative:page;v-text-anchor:middle" o:gfxdata="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" filled="f" stroked="f" strokecolor="white [3212]" strokeweight="0">
+            <v:rect w14:anchorId="2B60C791" id="_x0000_s1104" style="position:absolute;left:0;text-align:left;margin-left:212.65pt;margin-top:756.85pt;width:28.35pt;height:14.15pt;z-index:-251598848;visibility:visible;mso-wrap-style:square;mso-width-percent:0;mso-height-percent:0;mso-wrap-distance-left:9pt;mso-wrap-distance-top:0;mso-wrap-distance-right:9pt;mso-wrap-distance-bottom:0;mso-position-horizontal:absolute;mso-position-horizontal-relative:page;mso-position-vertical:absolute;mso-position-vertical-relative:page;mso-width-percent:0;mso-height-percent:0;mso-width-relative:page;mso-height-relative:page;v-text-anchor:middle" o:gfxdata="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" filled="f" stroked="f" strokecolor="white [3212]" strokeweight="0">
               <v:textbox inset="1mm,0,1mm,0">
                 <w:txbxContent>
                   <w:p>
                     <w:pPr>
-                      <w:pStyle w:val="a6"/>
+                      <w:pStyle w:val="NoSpacing"/>
                       <w:rPr>
                         <w:rFonts w:ascii="ISOCPEUR" w:hAnsi="ISOCPEUR"/>
                         <w:i/>
@@ -29264,6 +29937,25 @@
       <w:lang w:val="en-US"/>
     </w:rPr>
   </w:style>
+  <w:style w:type="paragraph" w:customStyle="1" w:styleId="paragraph">
+    <w:name w:val="paragraph"/>
+    <w:basedOn w:val="Normal"/>
+    <w:rsid w:val="002D3631"/>
+    <w:pPr>
+      <w:spacing w:before="100" w:beforeAutospacing="1" w:after="100" w:afterAutospacing="1" w:line="240" w:lineRule="auto"/>
+      <w:ind w:firstLine="0"/>
+      <w:contextualSpacing w:val="0"/>
+      <w:jc w:val="left"/>
+    </w:pPr>
+    <w:rPr>
+      <w:lang w:val="ru-RU" w:eastAsia="en-GB"/>
+    </w:rPr>
+  </w:style>
+  <w:style w:type="character" w:customStyle="1" w:styleId="normaltextrun">
+    <w:name w:val="normaltextrun"/>
+    <w:basedOn w:val="DefaultParagraphFont"/>
+    <w:rsid w:val="002D3631"/>
+  </w:style>
 </w:styles>
 </file>
 

</xml_diff>

<commit_message>
Update titles, add pdfs.
</commit_message>
<xml_diff>
--- a/docs/Common/0_Титутльний_Лист_Рябов_Сідак.docx
+++ b/docs/Common/0_Титутльний_Лист_Рябов_Сідак.docx
@@ -1,6 +1,6 @@
 
 <file path=word/document.xml><?xml version="1.0" encoding="utf-8"?>
-<w:document xmlns:wpc="http://schemas.microsoft.com/office/word/2010/wordprocessingCanvas" xmlns:cx="http://schemas.microsoft.com/office/drawing/2014/chartex" xmlns:cx1="http://schemas.microsoft.com/office/drawing/2015/9/8/chartex" xmlns:cx2="http://schemas.microsoft.com/office/drawing/2015/10/21/chartex" xmlns:cx3="http://schemas.microsoft.com/office/drawing/2016/5/9/chartex" xmlns:cx4="http://schemas.microsoft.com/office/drawing/2016/5/10/chartex" xmlns:cx5="http://schemas.microsoft.com/office/drawing/2016/5/11/chartex" xmlns:cx6="http://schemas.microsoft.com/office/drawing/2016/5/12/chartex" xmlns:cx7="http://schemas.microsoft.com/office/drawing/2016/5/13/chartex" xmlns:cx8="http://schemas.microsoft.com/office/drawing/2016/5/14/chartex" xmlns:mc="http://schemas.openxmlformats.org/markup-compatibility/2006" xmlns:aink="http://schemas.microsoft.com/office/drawing/2016/ink" xmlns:am3d="http://schemas.microsoft.com/office/drawing/2017/model3d" xmlns:o="urn:schemas-microsoft-com:office:office" xmlns:oel="http://schemas.microsoft.com/office/2019/extlst" xmlns:r="http://schemas.openxmlformats.org/officeDocument/2006/relationships" xmlns:m="http://schemas.openxmlformats.org/officeDocument/2006/math" xmlns:v="urn:schemas-microsoft-com:vml" xmlns:wp14="http://schemas.microsoft.com/office/word/2010/wordprocessingDrawing" xmlns:wp="http://schemas.openxmlformats.org/drawingml/2006/wordprocessingDrawing" xmlns:w10="urn:schemas-microsoft-com:office:word" xmlns:w="http://schemas.openxmlformats.org/wordprocessingml/2006/main" xmlns:w14="http://schemas.microsoft.com/office/word/2010/wordml" xmlns:w15="http://schemas.microsoft.com/office/word/2012/wordml" xmlns:w16cex="http://schemas.microsoft.com/office/word/2018/wordml/cex" xmlns:w16cid="http://schemas.microsoft.com/office/word/2016/wordml/cid" xmlns:w16="http://schemas.microsoft.com/office/word/2018/wordml" xmlns:w16du="http://schemas.microsoft.com/office/word/2023/wordml/word16du" xmlns:w16sdtdh="http://schemas.microsoft.com/office/word/2020/wordml/sdtdatahash" xmlns:w16sdtfl="http://schemas.microsoft.com/office/word/2024/wordml/sdtformatlock" xmlns:w16se="http://schemas.microsoft.com/office/word/2015/wordml/symex" xmlns:wpg="http://schemas.microsoft.com/office/word/2010/wordprocessingGroup" xmlns:wpi="http://schemas.microsoft.com/office/word/2010/wordprocessingInk" xmlns:wne="http://schemas.microsoft.com/office/word/2006/wordml" xmlns:wps="http://schemas.microsoft.com/office/word/2010/wordprocessingShape" mc:Ignorable="w14 w15 w16se w16cid w16 w16cex w16sdtdh w16sdtfl w16du wp14">
+<w:document xmlns:wpc="http://schemas.microsoft.com/office/word/2010/wordprocessingCanvas" xmlns:cx="http://schemas.microsoft.com/office/drawing/2014/chartex" xmlns:cx1="http://schemas.microsoft.com/office/drawing/2015/9/8/chartex" xmlns:cx2="http://schemas.microsoft.com/office/drawing/2015/10/21/chartex" xmlns:cx3="http://schemas.microsoft.com/office/drawing/2016/5/9/chartex" xmlns:cx4="http://schemas.microsoft.com/office/drawing/2016/5/10/chartex" xmlns:cx5="http://schemas.microsoft.com/office/drawing/2016/5/11/chartex" xmlns:cx6="http://schemas.microsoft.com/office/drawing/2016/5/12/chartex" xmlns:cx7="http://schemas.microsoft.com/office/drawing/2016/5/13/chartex" xmlns:cx8="http://schemas.microsoft.com/office/drawing/2016/5/14/chartex" xmlns:mc="http://schemas.openxmlformats.org/markup-compatibility/2006" xmlns:aink="http://schemas.microsoft.com/office/drawing/2016/ink" xmlns:am3d="http://schemas.microsoft.com/office/drawing/2017/model3d" xmlns:o="urn:schemas-microsoft-com:office:office" xmlns:r="http://schemas.openxmlformats.org/officeDocument/2006/relationships" xmlns:m="http://schemas.openxmlformats.org/officeDocument/2006/math" xmlns:v="urn:schemas-microsoft-com:vml" xmlns:wp14="http://schemas.microsoft.com/office/word/2010/wordprocessingDrawing" xmlns:wp="http://schemas.openxmlformats.org/drawingml/2006/wordprocessingDrawing" xmlns:w10="urn:schemas-microsoft-com:office:word" xmlns:w="http://schemas.openxmlformats.org/wordprocessingml/2006/main" xmlns:w14="http://schemas.microsoft.com/office/word/2010/wordml" xmlns:w15="http://schemas.microsoft.com/office/word/2012/wordml" xmlns:w16cex="http://schemas.microsoft.com/office/word/2018/wordml/cex" xmlns:w16cid="http://schemas.microsoft.com/office/word/2016/wordml/cid" xmlns:w16="http://schemas.microsoft.com/office/word/2018/wordml" xmlns:w16sdtdh="http://schemas.microsoft.com/office/word/2020/wordml/sdtdatahash" xmlns:w16se="http://schemas.microsoft.com/office/word/2015/wordml/symex" xmlns:wpg="http://schemas.microsoft.com/office/word/2010/wordprocessingGroup" xmlns:wpi="http://schemas.microsoft.com/office/word/2010/wordprocessingInk" xmlns:wne="http://schemas.microsoft.com/office/word/2006/wordml" xmlns:wps="http://schemas.microsoft.com/office/word/2010/wordprocessingShape" mc:Ignorable="w14 w15 w16se w16cid w16 w16cex w16sdtdh wp14">
   <w:body>
     <w:p>
       <w:pPr>
@@ -422,27 +422,7 @@
                 <w:szCs w:val="28"/>
                 <w:u w:val="single"/>
               </w:rPr>
-              <w:t xml:space="preserve">Веб застосунок для автоматичного підбору вакансій на основі резюме та адаптації резюме за допомогою </w:t>
-            </w:r>
-            <w:proofErr w:type="spellStart"/>
-            <w:r>
-              <w:rPr>
-                <w:color w:val="000000" w:themeColor="text1"/>
-                <w:sz w:val="28"/>
-                <w:szCs w:val="28"/>
-                <w:u w:val="single"/>
-              </w:rPr>
-              <w:t>нейромереж</w:t>
-            </w:r>
-            <w:proofErr w:type="spellEnd"/>
-            <w:r>
-              <w:rPr>
-                <w:color w:val="000000" w:themeColor="text1"/>
-                <w:sz w:val="28"/>
-                <w:szCs w:val="28"/>
-                <w:u w:val="single"/>
-              </w:rPr>
-              <w:t xml:space="preserve"> для ІТ-галузі (комплексна тема)</w:t>
+              <w:t>Вебзастосунок для автоматичного підбору вакансій на основі резюме та адаптації резюме за допомогою нейромереж для ІТ-галузі (комплексна тема)</w:t>
             </w:r>
           </w:p>
         </w:tc>
@@ -1126,7 +1106,6 @@
                 <w:szCs w:val="28"/>
               </w:rPr>
             </w:pPr>
-            <w:proofErr w:type="spellStart"/>
             <w:r>
               <w:rPr>
                 <w:rStyle w:val="a2"/>
@@ -1135,31 +1114,8 @@
                 <w:szCs w:val="28"/>
                 <w:u w:val="none"/>
               </w:rPr>
-              <w:t>Сідак</w:t>
+              <w:t>Сідак Кирил</w:t>
             </w:r>
-            <w:proofErr w:type="spellEnd"/>
-            <w:r>
-              <w:rPr>
-                <w:rStyle w:val="a2"/>
-                <w:color w:val="000000" w:themeColor="text1"/>
-                <w:sz w:val="28"/>
-                <w:szCs w:val="28"/>
-                <w:u w:val="none"/>
-              </w:rPr>
-              <w:t xml:space="preserve"> </w:t>
-            </w:r>
-            <w:proofErr w:type="spellStart"/>
-            <w:r>
-              <w:rPr>
-                <w:rStyle w:val="a2"/>
-                <w:color w:val="000000" w:themeColor="text1"/>
-                <w:sz w:val="28"/>
-                <w:szCs w:val="28"/>
-                <w:u w:val="none"/>
-              </w:rPr>
-              <w:t>Кирил</w:t>
-            </w:r>
-            <w:proofErr w:type="spellEnd"/>
             <w:r>
               <w:rPr>
                 <w:rStyle w:val="a2"/>
@@ -1814,6 +1770,20 @@
                 <w:szCs w:val="28"/>
               </w:rPr>
             </w:pPr>
+            <w:r>
+              <w:rPr>
+                <w:sz w:val="28"/>
+                <w:szCs w:val="28"/>
+              </w:rPr>
+              <w:t>доц. каф.ІСТ, к.т.н., доц</w:t>
+            </w:r>
+            <w:r>
+              <w:rPr>
+                <w:sz w:val="28"/>
+                <w:szCs w:val="28"/>
+              </w:rPr>
+              <w:t>., Писаренко А. В.</w:t>
+            </w:r>
           </w:p>
         </w:tc>
         <w:tc>
@@ -2490,23 +2460,7 @@
                 <w:color w:val="000000" w:themeColor="text1"/>
                 <w:szCs w:val="22"/>
               </w:rPr>
-              <w:t xml:space="preserve"> та </w:t>
-            </w:r>
-            <w:proofErr w:type="spellStart"/>
-            <w:r>
-              <w:rPr>
-                <w:color w:val="000000" w:themeColor="text1"/>
-                <w:szCs w:val="22"/>
-              </w:rPr>
-              <w:t>Сідаку</w:t>
-            </w:r>
-            <w:proofErr w:type="spellEnd"/>
-            <w:r>
-              <w:rPr>
-                <w:color w:val="000000" w:themeColor="text1"/>
-                <w:szCs w:val="22"/>
-              </w:rPr>
-              <w:t xml:space="preserve"> Кирилу Ігоровичу</w:t>
+              <w:t xml:space="preserve"> та Сідаку Кирилу Ігоровичу</w:t>
             </w:r>
           </w:p>
         </w:tc>
@@ -2623,27 +2577,7 @@
                 <w:szCs w:val="28"/>
                 <w:u w:val="single"/>
               </w:rPr>
-              <w:t xml:space="preserve">Веб застосунок для автоматичного підбору вакансій на основі резюме та адаптації резюме за допомогою </w:t>
-            </w:r>
-            <w:proofErr w:type="spellStart"/>
-            <w:r>
-              <w:rPr>
-                <w:color w:val="000000" w:themeColor="text1"/>
-                <w:sz w:val="28"/>
-                <w:szCs w:val="28"/>
-                <w:u w:val="single"/>
-              </w:rPr>
-              <w:t>нейромереж</w:t>
-            </w:r>
-            <w:proofErr w:type="spellEnd"/>
-            <w:r>
-              <w:rPr>
-                <w:color w:val="000000" w:themeColor="text1"/>
-                <w:sz w:val="28"/>
-                <w:szCs w:val="28"/>
-                <w:u w:val="single"/>
-              </w:rPr>
-              <w:t xml:space="preserve"> для ІТ-галузі (комплексна тема)</w:t>
+              <w:t>Вебзастосунок для автоматичного підбору вакансій на основі резюме та адаптації резюме за допомогою нейромереж для ІТ-галузі (комплексна тема)</w:t>
             </w:r>
           </w:p>
         </w:tc>
@@ -2674,14 +2608,7 @@
               <w:rPr>
                 <w:sz w:val="28"/>
               </w:rPr>
-              <w:t xml:space="preserve">керівник </w:t>
-            </w:r>
-            <w:proofErr w:type="spellStart"/>
-            <w:r>
-              <w:rPr>
-                <w:sz w:val="28"/>
-              </w:rPr>
-              <w:t>про</w:t>
+              <w:t>керівник про</w:t>
             </w:r>
             <w:r>
               <w:rPr>
@@ -2695,7 +2622,6 @@
               </w:rPr>
               <w:t>кту</w:t>
             </w:r>
-            <w:proofErr w:type="spellEnd"/>
           </w:p>
         </w:tc>
         <w:tc>
@@ -2729,23 +2655,7 @@
                 <w:color w:val="000000" w:themeColor="text1"/>
                 <w:sz w:val="28"/>
               </w:rPr>
-              <w:t xml:space="preserve">, </w:t>
-            </w:r>
-            <w:proofErr w:type="spellStart"/>
-            <w:r>
-              <w:rPr>
-                <w:color w:val="000000" w:themeColor="text1"/>
-                <w:sz w:val="28"/>
-              </w:rPr>
-              <w:t>к.т.н</w:t>
-            </w:r>
-            <w:proofErr w:type="spellEnd"/>
-            <w:r>
-              <w:rPr>
-                <w:color w:val="000000" w:themeColor="text1"/>
-                <w:sz w:val="28"/>
-              </w:rPr>
-              <w:t>., доцент</w:t>
+              <w:t>, к.т.н., доцент</w:t>
             </w:r>
           </w:p>
         </w:tc>
@@ -5348,7 +5258,6 @@
                 <w:vertAlign w:val="superscript"/>
               </w:rPr>
             </w:pPr>
-            <w:proofErr w:type="spellStart"/>
             <w:r>
               <w:rPr>
                 <w:color w:val="000000" w:themeColor="text1"/>
@@ -5357,7 +5266,6 @@
               </w:rPr>
               <w:t>Кирил</w:t>
             </w:r>
-            <w:proofErr w:type="spellEnd"/>
             <w:r>
               <w:rPr>
                 <w:color w:val="000000" w:themeColor="text1"/>
@@ -5661,15 +5569,7 @@
     </w:p>
     <w:p>
       <w:r>
-        <w:t xml:space="preserve">Пояснювальна записка дипломного </w:t>
-      </w:r>
-      <w:proofErr w:type="spellStart"/>
-      <w:r>
-        <w:t>проєкту</w:t>
-      </w:r>
-      <w:proofErr w:type="spellEnd"/>
-      <w:r>
-        <w:t xml:space="preserve"> складається з </w:t>
+        <w:t xml:space="preserve">Пояснювальна записка дипломного проєкту складається з </w:t>
       </w:r>
       <w:r>
         <w:t>п’яти</w:t>
@@ -5736,15 +5636,7 @@
     </w:p>
     <w:p>
       <w:r>
-        <w:t xml:space="preserve">Дипломний </w:t>
-      </w:r>
-      <w:proofErr w:type="spellStart"/>
-      <w:r>
-        <w:t>проєкт</w:t>
-      </w:r>
-      <w:proofErr w:type="spellEnd"/>
-      <w:r>
-        <w:t xml:space="preserve"> присвячений</w:t>
+        <w:t>Дипломний проєкт присвячений</w:t>
       </w:r>
       <w:r>
         <w:rPr>
@@ -5753,15 +5645,7 @@
         <w:t xml:space="preserve"> </w:t>
       </w:r>
       <w:r>
-        <w:t xml:space="preserve">розробці </w:t>
-      </w:r>
-      <w:proofErr w:type="spellStart"/>
-      <w:r>
-        <w:t>вебзастосунку</w:t>
-      </w:r>
-      <w:proofErr w:type="spellEnd"/>
-      <w:r>
-        <w:t xml:space="preserve"> для </w:t>
+        <w:t xml:space="preserve">розробці вебзастосунку для </w:t>
       </w:r>
       <w:r>
         <w:t>підбору вакансій на основі резюме та адаптації резюме</w:t>
@@ -5787,35 +5671,7 @@
         <w:rPr>
           <w:szCs w:val="28"/>
         </w:rPr>
-        <w:t xml:space="preserve">створення </w:t>
-      </w:r>
-      <w:proofErr w:type="spellStart"/>
-      <w:r>
-        <w:rPr>
-          <w:szCs w:val="28"/>
-        </w:rPr>
-        <w:t>вебзастосунку</w:t>
-      </w:r>
-      <w:proofErr w:type="spellEnd"/>
-      <w:r>
-        <w:rPr>
-          <w:szCs w:val="28"/>
-        </w:rPr>
-        <w:t xml:space="preserve">, котрий допомагає </w:t>
-      </w:r>
-      <w:proofErr w:type="spellStart"/>
-      <w:r>
-        <w:rPr>
-          <w:szCs w:val="28"/>
-        </w:rPr>
-        <w:t>пошукачам</w:t>
-      </w:r>
-      <w:proofErr w:type="spellEnd"/>
-      <w:r>
-        <w:rPr>
-          <w:szCs w:val="28"/>
-        </w:rPr>
-        <w:t xml:space="preserve"> роботи підбирати найбільш </w:t>
+        <w:t xml:space="preserve">створення вебзастосунку, котрий допомагає пошукачам роботи підбирати найбільш </w:t>
       </w:r>
       <w:r>
         <w:rPr>
@@ -6062,13 +5918,7 @@
         <w:rPr>
           <w:szCs w:val="28"/>
         </w:rPr>
-        <w:t xml:space="preserve">У </w:t>
-      </w:r>
-      <w:r>
-        <w:rPr>
-          <w:szCs w:val="28"/>
-        </w:rPr>
-        <w:t xml:space="preserve">другому розділі </w:t>
+        <w:t xml:space="preserve">У другому розділі </w:t>
       </w:r>
       <w:r>
         <w:rPr>
@@ -6151,13 +6001,7 @@
         <w:rPr>
           <w:szCs w:val="28"/>
         </w:rPr>
-        <w:t xml:space="preserve">У </w:t>
-      </w:r>
-      <w:r>
-        <w:rPr>
-          <w:szCs w:val="28"/>
-        </w:rPr>
-        <w:t>третьому розділі наведено архітектуру програмного забезпечення, наведено обґрунтування прийнятих основних архітектурних рішень та застосування використаних засобів розробки.</w:t>
+        <w:t>У третьому розділі наведено архітектуру програмного забезпечення, наведено обґрунтування прийнятих основних архітектурних рішень та застосування використаних засобів розробки.</w:t>
       </w:r>
     </w:p>
     <w:p>
@@ -6170,13 +6014,7 @@
         <w:rPr>
           <w:szCs w:val="28"/>
         </w:rPr>
-        <w:t xml:space="preserve">У </w:t>
-      </w:r>
-      <w:r>
-        <w:rPr>
-          <w:szCs w:val="28"/>
-        </w:rPr>
-        <w:t>четвертому розділі наведено опис контрольного прикладу.</w:t>
+        <w:t>У четвертому розділі наведено опис контрольного прикладу.</w:t>
       </w:r>
     </w:p>
     <w:p>
@@ -6204,19 +6042,11 @@
         </w:rPr>
         <w:t>’</w:t>
       </w:r>
-      <w:proofErr w:type="spellStart"/>
       <w:r>
         <w:rPr>
           <w:szCs w:val="28"/>
         </w:rPr>
-        <w:t>ятому</w:t>
-      </w:r>
-      <w:proofErr w:type="spellEnd"/>
-      <w:r>
-        <w:rPr>
-          <w:szCs w:val="28"/>
-        </w:rPr>
-        <w:t xml:space="preserve"> розділі наведено результати порівняльного аналізу можливих способів розгортання програмного застосунку, наведено обґрунтування обраного варіанту.</w:t>
+        <w:t>ятому розділі наведено результати порівняльного аналізу можливих способів розгортання програмного застосунку, наведено обґрунтування обраного варіанту.</w:t>
       </w:r>
     </w:p>
     <w:p>
@@ -11766,7 +11596,7 @@
 </file>
 
 <file path=word/endnotes.xml><?xml version="1.0" encoding="utf-8"?>
-<w:endnotes xmlns:wpc="http://schemas.microsoft.com/office/word/2010/wordprocessingCanvas" xmlns:cx="http://schemas.microsoft.com/office/drawing/2014/chartex" xmlns:cx1="http://schemas.microsoft.com/office/drawing/2015/9/8/chartex" xmlns:cx2="http://schemas.microsoft.com/office/drawing/2015/10/21/chartex" xmlns:cx3="http://schemas.microsoft.com/office/drawing/2016/5/9/chartex" xmlns:cx4="http://schemas.microsoft.com/office/drawing/2016/5/10/chartex" xmlns:cx5="http://schemas.microsoft.com/office/drawing/2016/5/11/chartex" xmlns:cx6="http://schemas.microsoft.com/office/drawing/2016/5/12/chartex" xmlns:cx7="http://schemas.microsoft.com/office/drawing/2016/5/13/chartex" xmlns:cx8="http://schemas.microsoft.com/office/drawing/2016/5/14/chartex" xmlns:mc="http://schemas.openxmlformats.org/markup-compatibility/2006" xmlns:aink="http://schemas.microsoft.com/office/drawing/2016/ink" xmlns:am3d="http://schemas.microsoft.com/office/drawing/2017/model3d" xmlns:o="urn:schemas-microsoft-com:office:office" xmlns:oel="http://schemas.microsoft.com/office/2019/extlst" xmlns:r="http://schemas.openxmlformats.org/officeDocument/2006/relationships" xmlns:m="http://schemas.openxmlformats.org/officeDocument/2006/math" xmlns:v="urn:schemas-microsoft-com:vml" xmlns:wp14="http://schemas.microsoft.com/office/word/2010/wordprocessingDrawing" xmlns:wp="http://schemas.openxmlformats.org/drawingml/2006/wordprocessingDrawing" xmlns:w10="urn:schemas-microsoft-com:office:word" xmlns:w="http://schemas.openxmlformats.org/wordprocessingml/2006/main" xmlns:w14="http://schemas.microsoft.com/office/word/2010/wordml" xmlns:w15="http://schemas.microsoft.com/office/word/2012/wordml" xmlns:w16cex="http://schemas.microsoft.com/office/word/2018/wordml/cex" xmlns:w16cid="http://schemas.microsoft.com/office/word/2016/wordml/cid" xmlns:w16="http://schemas.microsoft.com/office/word/2018/wordml" xmlns:w16du="http://schemas.microsoft.com/office/word/2023/wordml/word16du" xmlns:w16sdtdh="http://schemas.microsoft.com/office/word/2020/wordml/sdtdatahash" xmlns:w16sdtfl="http://schemas.microsoft.com/office/word/2024/wordml/sdtformatlock" xmlns:w16se="http://schemas.microsoft.com/office/word/2015/wordml/symex" xmlns:wpg="http://schemas.microsoft.com/office/word/2010/wordprocessingGroup" xmlns:wpi="http://schemas.microsoft.com/office/word/2010/wordprocessingInk" xmlns:wne="http://schemas.microsoft.com/office/word/2006/wordml" xmlns:wps="http://schemas.microsoft.com/office/word/2010/wordprocessingShape" mc:Ignorable="w14 w15 w16se w16cid w16 w16cex w16sdtdh w16sdtfl w16du wp14">
+<w:endnotes xmlns:wpc="http://schemas.microsoft.com/office/word/2010/wordprocessingCanvas" xmlns:cx="http://schemas.microsoft.com/office/drawing/2014/chartex" xmlns:cx1="http://schemas.microsoft.com/office/drawing/2015/9/8/chartex" xmlns:cx2="http://schemas.microsoft.com/office/drawing/2015/10/21/chartex" xmlns:cx3="http://schemas.microsoft.com/office/drawing/2016/5/9/chartex" xmlns:cx4="http://schemas.microsoft.com/office/drawing/2016/5/10/chartex" xmlns:cx5="http://schemas.microsoft.com/office/drawing/2016/5/11/chartex" xmlns:cx6="http://schemas.microsoft.com/office/drawing/2016/5/12/chartex" xmlns:cx7="http://schemas.microsoft.com/office/drawing/2016/5/13/chartex" xmlns:cx8="http://schemas.microsoft.com/office/drawing/2016/5/14/chartex" xmlns:mc="http://schemas.openxmlformats.org/markup-compatibility/2006" xmlns:aink="http://schemas.microsoft.com/office/drawing/2016/ink" xmlns:am3d="http://schemas.microsoft.com/office/drawing/2017/model3d" xmlns:o="urn:schemas-microsoft-com:office:office" xmlns:r="http://schemas.openxmlformats.org/officeDocument/2006/relationships" xmlns:m="http://schemas.openxmlformats.org/officeDocument/2006/math" xmlns:v="urn:schemas-microsoft-com:vml" xmlns:wp14="http://schemas.microsoft.com/office/word/2010/wordprocessingDrawing" xmlns:wp="http://schemas.openxmlformats.org/drawingml/2006/wordprocessingDrawing" xmlns:w10="urn:schemas-microsoft-com:office:word" xmlns:w="http://schemas.openxmlformats.org/wordprocessingml/2006/main" xmlns:w14="http://schemas.microsoft.com/office/word/2010/wordml" xmlns:w15="http://schemas.microsoft.com/office/word/2012/wordml" xmlns:w16cex="http://schemas.microsoft.com/office/word/2018/wordml/cex" xmlns:w16cid="http://schemas.microsoft.com/office/word/2016/wordml/cid" xmlns:w16="http://schemas.microsoft.com/office/word/2018/wordml" xmlns:w16sdtdh="http://schemas.microsoft.com/office/word/2020/wordml/sdtdatahash" xmlns:w16se="http://schemas.microsoft.com/office/word/2015/wordml/symex" xmlns:wpg="http://schemas.microsoft.com/office/word/2010/wordprocessingGroup" xmlns:wpi="http://schemas.microsoft.com/office/word/2010/wordprocessingInk" xmlns:wne="http://schemas.microsoft.com/office/word/2006/wordml" xmlns:wps="http://schemas.microsoft.com/office/word/2010/wordprocessingShape" mc:Ignorable="w14 w15 w16se w16cid w16 w16cex w16sdtdh wp14">
   <w:endnote w:type="separator" w:id="-1">
     <w:p>
       <w:r>
@@ -11785,7 +11615,7 @@
 </file>
 
 <file path=word/footer1.xml><?xml version="1.0" encoding="utf-8"?>
-<w:ftr xmlns:wpc="http://schemas.microsoft.com/office/word/2010/wordprocessingCanvas" xmlns:cx="http://schemas.microsoft.com/office/drawing/2014/chartex" xmlns:cx1="http://schemas.microsoft.com/office/drawing/2015/9/8/chartex" xmlns:cx2="http://schemas.microsoft.com/office/drawing/2015/10/21/chartex" xmlns:cx3="http://schemas.microsoft.com/office/drawing/2016/5/9/chartex" xmlns:cx4="http://schemas.microsoft.com/office/drawing/2016/5/10/chartex" xmlns:cx5="http://schemas.microsoft.com/office/drawing/2016/5/11/chartex" xmlns:cx6="http://schemas.microsoft.com/office/drawing/2016/5/12/chartex" xmlns:cx7="http://schemas.microsoft.com/office/drawing/2016/5/13/chartex" xmlns:cx8="http://schemas.microsoft.com/office/drawing/2016/5/14/chartex" xmlns:mc="http://schemas.openxmlformats.org/markup-compatibility/2006" xmlns:aink="http://schemas.microsoft.com/office/drawing/2016/ink" xmlns:am3d="http://schemas.microsoft.com/office/drawing/2017/model3d" xmlns:o="urn:schemas-microsoft-com:office:office" xmlns:oel="http://schemas.microsoft.com/office/2019/extlst" xmlns:r="http://schemas.openxmlformats.org/officeDocument/2006/relationships" xmlns:m="http://schemas.openxmlformats.org/officeDocument/2006/math" xmlns:v="urn:schemas-microsoft-com:vml" xmlns:wp14="http://schemas.microsoft.com/office/word/2010/wordprocessingDrawing" xmlns:wp="http://schemas.openxmlformats.org/drawingml/2006/wordprocessingDrawing" xmlns:w10="urn:schemas-microsoft-com:office:word" xmlns:w="http://schemas.openxmlformats.org/wordprocessingml/2006/main" xmlns:w14="http://schemas.microsoft.com/office/word/2010/wordml" xmlns:w15="http://schemas.microsoft.com/office/word/2012/wordml" xmlns:w16cex="http://schemas.microsoft.com/office/word/2018/wordml/cex" xmlns:w16cid="http://schemas.microsoft.com/office/word/2016/wordml/cid" xmlns:w16="http://schemas.microsoft.com/office/word/2018/wordml" xmlns:w16du="http://schemas.microsoft.com/office/word/2023/wordml/word16du" xmlns:w16sdtdh="http://schemas.microsoft.com/office/word/2020/wordml/sdtdatahash" xmlns:w16sdtfl="http://schemas.microsoft.com/office/word/2024/wordml/sdtformatlock" xmlns:w16se="http://schemas.microsoft.com/office/word/2015/wordml/symex" xmlns:wpg="http://schemas.microsoft.com/office/word/2010/wordprocessingGroup" xmlns:wpi="http://schemas.microsoft.com/office/word/2010/wordprocessingInk" xmlns:wne="http://schemas.microsoft.com/office/word/2006/wordml" xmlns:wps="http://schemas.microsoft.com/office/word/2010/wordprocessingShape" mc:Ignorable="w14 w15 w16se w16cid w16 w16cex w16sdtdh w16sdtfl w16du wp14">
+<w:ftr xmlns:wpc="http://schemas.microsoft.com/office/word/2010/wordprocessingCanvas" xmlns:cx="http://schemas.microsoft.com/office/drawing/2014/chartex" xmlns:cx1="http://schemas.microsoft.com/office/drawing/2015/9/8/chartex" xmlns:cx2="http://schemas.microsoft.com/office/drawing/2015/10/21/chartex" xmlns:cx3="http://schemas.microsoft.com/office/drawing/2016/5/9/chartex" xmlns:cx4="http://schemas.microsoft.com/office/drawing/2016/5/10/chartex" xmlns:cx5="http://schemas.microsoft.com/office/drawing/2016/5/11/chartex" xmlns:cx6="http://schemas.microsoft.com/office/drawing/2016/5/12/chartex" xmlns:cx7="http://schemas.microsoft.com/office/drawing/2016/5/13/chartex" xmlns:cx8="http://schemas.microsoft.com/office/drawing/2016/5/14/chartex" xmlns:mc="http://schemas.openxmlformats.org/markup-compatibility/2006" xmlns:aink="http://schemas.microsoft.com/office/drawing/2016/ink" xmlns:am3d="http://schemas.microsoft.com/office/drawing/2017/model3d" xmlns:o="urn:schemas-microsoft-com:office:office" xmlns:r="http://schemas.openxmlformats.org/officeDocument/2006/relationships" xmlns:m="http://schemas.openxmlformats.org/officeDocument/2006/math" xmlns:v="urn:schemas-microsoft-com:vml" xmlns:wp14="http://schemas.microsoft.com/office/word/2010/wordprocessingDrawing" xmlns:wp="http://schemas.openxmlformats.org/drawingml/2006/wordprocessingDrawing" xmlns:w10="urn:schemas-microsoft-com:office:word" xmlns:w="http://schemas.openxmlformats.org/wordprocessingml/2006/main" xmlns:w14="http://schemas.microsoft.com/office/word/2010/wordml" xmlns:w15="http://schemas.microsoft.com/office/word/2012/wordml" xmlns:w16cex="http://schemas.microsoft.com/office/word/2018/wordml/cex" xmlns:w16cid="http://schemas.microsoft.com/office/word/2016/wordml/cid" xmlns:w16="http://schemas.microsoft.com/office/word/2018/wordml" xmlns:w16sdtdh="http://schemas.microsoft.com/office/word/2020/wordml/sdtdatahash" xmlns:w16se="http://schemas.microsoft.com/office/word/2015/wordml/symex" xmlns:wpg="http://schemas.microsoft.com/office/word/2010/wordprocessingGroup" xmlns:wpi="http://schemas.microsoft.com/office/word/2010/wordprocessingInk" xmlns:wne="http://schemas.microsoft.com/office/word/2006/wordml" xmlns:wps="http://schemas.microsoft.com/office/word/2010/wordprocessingShape" mc:Ignorable="w14 w15 w16se w16cid w16 w16cex w16sdtdh wp14">
   <w:p>
     <w:pPr>
       <w:pStyle w:val="a1"/>
@@ -11796,7 +11626,7 @@
 </file>
 
 <file path=word/footer2.xml><?xml version="1.0" encoding="utf-8"?>
-<w:ftr xmlns:wpc="http://schemas.microsoft.com/office/word/2010/wordprocessingCanvas" xmlns:cx="http://schemas.microsoft.com/office/drawing/2014/chartex" xmlns:cx1="http://schemas.microsoft.com/office/drawing/2015/9/8/chartex" xmlns:cx2="http://schemas.microsoft.com/office/drawing/2015/10/21/chartex" xmlns:cx3="http://schemas.microsoft.com/office/drawing/2016/5/9/chartex" xmlns:cx4="http://schemas.microsoft.com/office/drawing/2016/5/10/chartex" xmlns:cx5="http://schemas.microsoft.com/office/drawing/2016/5/11/chartex" xmlns:cx6="http://schemas.microsoft.com/office/drawing/2016/5/12/chartex" xmlns:cx7="http://schemas.microsoft.com/office/drawing/2016/5/13/chartex" xmlns:cx8="http://schemas.microsoft.com/office/drawing/2016/5/14/chartex" xmlns:mc="http://schemas.openxmlformats.org/markup-compatibility/2006" xmlns:aink="http://schemas.microsoft.com/office/drawing/2016/ink" xmlns:am3d="http://schemas.microsoft.com/office/drawing/2017/model3d" xmlns:o="urn:schemas-microsoft-com:office:office" xmlns:oel="http://schemas.microsoft.com/office/2019/extlst" xmlns:r="http://schemas.openxmlformats.org/officeDocument/2006/relationships" xmlns:m="http://schemas.openxmlformats.org/officeDocument/2006/math" xmlns:v="urn:schemas-microsoft-com:vml" xmlns:wp14="http://schemas.microsoft.com/office/word/2010/wordprocessingDrawing" xmlns:wp="http://schemas.openxmlformats.org/drawingml/2006/wordprocessingDrawing" xmlns:w10="urn:schemas-microsoft-com:office:word" xmlns:w="http://schemas.openxmlformats.org/wordprocessingml/2006/main" xmlns:w14="http://schemas.microsoft.com/office/word/2010/wordml" xmlns:w15="http://schemas.microsoft.com/office/word/2012/wordml" xmlns:w16cex="http://schemas.microsoft.com/office/word/2018/wordml/cex" xmlns:w16cid="http://schemas.microsoft.com/office/word/2016/wordml/cid" xmlns:w16="http://schemas.microsoft.com/office/word/2018/wordml" xmlns:w16du="http://schemas.microsoft.com/office/word/2023/wordml/word16du" xmlns:w16sdtdh="http://schemas.microsoft.com/office/word/2020/wordml/sdtdatahash" xmlns:w16sdtfl="http://schemas.microsoft.com/office/word/2024/wordml/sdtformatlock" xmlns:w16se="http://schemas.microsoft.com/office/word/2015/wordml/symex" xmlns:wpg="http://schemas.microsoft.com/office/word/2010/wordprocessingGroup" xmlns:wpi="http://schemas.microsoft.com/office/word/2010/wordprocessingInk" xmlns:wne="http://schemas.microsoft.com/office/word/2006/wordml" xmlns:wps="http://schemas.microsoft.com/office/word/2010/wordprocessingShape" mc:Ignorable="w14 w15 w16se w16cid w16 w16cex w16sdtdh w16sdtfl w16du wp14">
+<w:ftr xmlns:wpc="http://schemas.microsoft.com/office/word/2010/wordprocessingCanvas" xmlns:cx="http://schemas.microsoft.com/office/drawing/2014/chartex" xmlns:cx1="http://schemas.microsoft.com/office/drawing/2015/9/8/chartex" xmlns:cx2="http://schemas.microsoft.com/office/drawing/2015/10/21/chartex" xmlns:cx3="http://schemas.microsoft.com/office/drawing/2016/5/9/chartex" xmlns:cx4="http://schemas.microsoft.com/office/drawing/2016/5/10/chartex" xmlns:cx5="http://schemas.microsoft.com/office/drawing/2016/5/11/chartex" xmlns:cx6="http://schemas.microsoft.com/office/drawing/2016/5/12/chartex" xmlns:cx7="http://schemas.microsoft.com/office/drawing/2016/5/13/chartex" xmlns:cx8="http://schemas.microsoft.com/office/drawing/2016/5/14/chartex" xmlns:mc="http://schemas.openxmlformats.org/markup-compatibility/2006" xmlns:aink="http://schemas.microsoft.com/office/drawing/2016/ink" xmlns:am3d="http://schemas.microsoft.com/office/drawing/2017/model3d" xmlns:o="urn:schemas-microsoft-com:office:office" xmlns:r="http://schemas.openxmlformats.org/officeDocument/2006/relationships" xmlns:m="http://schemas.openxmlformats.org/officeDocument/2006/math" xmlns:v="urn:schemas-microsoft-com:vml" xmlns:wp14="http://schemas.microsoft.com/office/word/2010/wordprocessingDrawing" xmlns:wp="http://schemas.openxmlformats.org/drawingml/2006/wordprocessingDrawing" xmlns:w10="urn:schemas-microsoft-com:office:word" xmlns:w="http://schemas.openxmlformats.org/wordprocessingml/2006/main" xmlns:w14="http://schemas.microsoft.com/office/word/2010/wordml" xmlns:w15="http://schemas.microsoft.com/office/word/2012/wordml" xmlns:w16cex="http://schemas.microsoft.com/office/word/2018/wordml/cex" xmlns:w16cid="http://schemas.microsoft.com/office/word/2016/wordml/cid" xmlns:w16="http://schemas.microsoft.com/office/word/2018/wordml" xmlns:w16sdtdh="http://schemas.microsoft.com/office/word/2020/wordml/sdtdatahash" xmlns:w16se="http://schemas.microsoft.com/office/word/2015/wordml/symex" xmlns:wpg="http://schemas.microsoft.com/office/word/2010/wordprocessingGroup" xmlns:wpi="http://schemas.microsoft.com/office/word/2010/wordprocessingInk" xmlns:wne="http://schemas.microsoft.com/office/word/2006/wordml" xmlns:wps="http://schemas.microsoft.com/office/word/2010/wordprocessingShape" mc:Ignorable="w14 w15 w16se w16cid w16 w16cex w16sdtdh wp14">
   <w:p>
     <w:pPr>
       <w:pStyle w:val="Footer"/>
@@ -11807,7 +11637,7 @@
 </file>
 
 <file path=word/footer3.xml><?xml version="1.0" encoding="utf-8"?>
-<w:ftr xmlns:wpc="http://schemas.microsoft.com/office/word/2010/wordprocessingCanvas" xmlns:cx="http://schemas.microsoft.com/office/drawing/2014/chartex" xmlns:cx1="http://schemas.microsoft.com/office/drawing/2015/9/8/chartex" xmlns:cx2="http://schemas.microsoft.com/office/drawing/2015/10/21/chartex" xmlns:cx3="http://schemas.microsoft.com/office/drawing/2016/5/9/chartex" xmlns:cx4="http://schemas.microsoft.com/office/drawing/2016/5/10/chartex" xmlns:cx5="http://schemas.microsoft.com/office/drawing/2016/5/11/chartex" xmlns:cx6="http://schemas.microsoft.com/office/drawing/2016/5/12/chartex" xmlns:cx7="http://schemas.microsoft.com/office/drawing/2016/5/13/chartex" xmlns:cx8="http://schemas.microsoft.com/office/drawing/2016/5/14/chartex" xmlns:mc="http://schemas.openxmlformats.org/markup-compatibility/2006" xmlns:aink="http://schemas.microsoft.com/office/drawing/2016/ink" xmlns:am3d="http://schemas.microsoft.com/office/drawing/2017/model3d" xmlns:o="urn:schemas-microsoft-com:office:office" xmlns:oel="http://schemas.microsoft.com/office/2019/extlst" xmlns:r="http://schemas.openxmlformats.org/officeDocument/2006/relationships" xmlns:m="http://schemas.openxmlformats.org/officeDocument/2006/math" xmlns:v="urn:schemas-microsoft-com:vml" xmlns:wp14="http://schemas.microsoft.com/office/word/2010/wordprocessingDrawing" xmlns:wp="http://schemas.openxmlformats.org/drawingml/2006/wordprocessingDrawing" xmlns:w10="urn:schemas-microsoft-com:office:word" xmlns:w="http://schemas.openxmlformats.org/wordprocessingml/2006/main" xmlns:w14="http://schemas.microsoft.com/office/word/2010/wordml" xmlns:w15="http://schemas.microsoft.com/office/word/2012/wordml" xmlns:w16cex="http://schemas.microsoft.com/office/word/2018/wordml/cex" xmlns:w16cid="http://schemas.microsoft.com/office/word/2016/wordml/cid" xmlns:w16="http://schemas.microsoft.com/office/word/2018/wordml" xmlns:w16du="http://schemas.microsoft.com/office/word/2023/wordml/word16du" xmlns:w16sdtdh="http://schemas.microsoft.com/office/word/2020/wordml/sdtdatahash" xmlns:w16sdtfl="http://schemas.microsoft.com/office/word/2024/wordml/sdtformatlock" xmlns:w16se="http://schemas.microsoft.com/office/word/2015/wordml/symex" xmlns:wpg="http://schemas.microsoft.com/office/word/2010/wordprocessingGroup" xmlns:wpi="http://schemas.microsoft.com/office/word/2010/wordprocessingInk" xmlns:wne="http://schemas.microsoft.com/office/word/2006/wordml" xmlns:wps="http://schemas.microsoft.com/office/word/2010/wordprocessingShape" mc:Ignorable="w14 w15 w16se w16cid w16 w16cex w16sdtdh w16sdtfl w16du wp14">
+<w:ftr xmlns:wpc="http://schemas.microsoft.com/office/word/2010/wordprocessingCanvas" xmlns:cx="http://schemas.microsoft.com/office/drawing/2014/chartex" xmlns:cx1="http://schemas.microsoft.com/office/drawing/2015/9/8/chartex" xmlns:cx2="http://schemas.microsoft.com/office/drawing/2015/10/21/chartex" xmlns:cx3="http://schemas.microsoft.com/office/drawing/2016/5/9/chartex" xmlns:cx4="http://schemas.microsoft.com/office/drawing/2016/5/10/chartex" xmlns:cx5="http://schemas.microsoft.com/office/drawing/2016/5/11/chartex" xmlns:cx6="http://schemas.microsoft.com/office/drawing/2016/5/12/chartex" xmlns:cx7="http://schemas.microsoft.com/office/drawing/2016/5/13/chartex" xmlns:cx8="http://schemas.microsoft.com/office/drawing/2016/5/14/chartex" xmlns:mc="http://schemas.openxmlformats.org/markup-compatibility/2006" xmlns:aink="http://schemas.microsoft.com/office/drawing/2016/ink" xmlns:am3d="http://schemas.microsoft.com/office/drawing/2017/model3d" xmlns:o="urn:schemas-microsoft-com:office:office" xmlns:r="http://schemas.openxmlformats.org/officeDocument/2006/relationships" xmlns:m="http://schemas.openxmlformats.org/officeDocument/2006/math" xmlns:v="urn:schemas-microsoft-com:vml" xmlns:wp14="http://schemas.microsoft.com/office/word/2010/wordprocessingDrawing" xmlns:wp="http://schemas.openxmlformats.org/drawingml/2006/wordprocessingDrawing" xmlns:w10="urn:schemas-microsoft-com:office:word" xmlns:w="http://schemas.openxmlformats.org/wordprocessingml/2006/main" xmlns:w14="http://schemas.microsoft.com/office/word/2010/wordml" xmlns:w15="http://schemas.microsoft.com/office/word/2012/wordml" xmlns:w16cex="http://schemas.microsoft.com/office/word/2018/wordml/cex" xmlns:w16cid="http://schemas.microsoft.com/office/word/2016/wordml/cid" xmlns:w16="http://schemas.microsoft.com/office/word/2018/wordml" xmlns:w16sdtdh="http://schemas.microsoft.com/office/word/2020/wordml/sdtdatahash" xmlns:w16se="http://schemas.microsoft.com/office/word/2015/wordml/symex" xmlns:wpg="http://schemas.microsoft.com/office/word/2010/wordprocessingGroup" xmlns:wpi="http://schemas.microsoft.com/office/word/2010/wordprocessingInk" xmlns:wne="http://schemas.microsoft.com/office/word/2006/wordml" xmlns:wps="http://schemas.microsoft.com/office/word/2010/wordprocessingShape" mc:Ignorable="w14 w15 w16se w16cid w16 w16cex w16sdtdh wp14">
   <w:p>
     <w:pPr>
       <w:pStyle w:val="Footer"/>
@@ -11948,9 +11778,9 @@
             </wp:anchor>
           </w:drawing>
         </mc:Choice>
-        <mc:Fallback>
+        <mc:Fallback xmlns:oel="http://schemas.microsoft.com/office/2019/extlst" xmlns:w16du="http://schemas.microsoft.com/office/word/2023/wordml/word16du" xmlns:w16sdtfl="http://schemas.microsoft.com/office/word/2024/wordml/sdtformatlock">
           <w:pict>
-            <v:rect w14:anchorId="217CC070" id="Rectangle 95" o:spid="_x0000_s1070" style="position:absolute;left:0;text-align:left;margin-left:105.95pt;margin-top:761.45pt;width:65.2pt;height:14.15pt;z-index:-251645952;visibility:visible;mso-wrap-style:square;mso-width-percent:0;mso-height-percent:0;mso-wrap-distance-left:9pt;mso-wrap-distance-top:0;mso-wrap-distance-right:9pt;mso-wrap-distance-bottom:0;mso-position-horizontal:absolute;mso-position-horizontal-relative:page;mso-position-vertical:absolute;mso-position-vertical-relative:page;mso-width-percent:0;mso-height-percent:0;mso-width-relative:page;mso-height-relative:page;v-text-anchor:middle" o:gfxdata="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" filled="f" stroked="f" strokecolor="white [3212]" strokeweight="0">
+            <v:rect w14:anchorId="217CC070" id="Rectangle 95" o:spid="_x0000_s1070" style="position:absolute;left:0;text-align:left;margin-left:105.95pt;margin-top:761.45pt;width:65.2pt;height:14.15pt;z-index:-251645952;visibility:visible;mso-wrap-style:square;mso-width-percent:0;mso-height-percent:0;mso-wrap-distance-left:9pt;mso-wrap-distance-top:0;mso-wrap-distance-right:9pt;mso-wrap-distance-bottom:0;mso-position-horizontal:absolute;mso-position-horizontal-relative:page;mso-position-vertical:absolute;mso-position-vertical-relative:page;mso-width-percent:0;mso-height-percent:0;mso-width-relative:page;mso-height-relative:page;v-text-anchor:middle" o:gfxdata="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" filled="f" stroked="f" strokecolor="white [3212]" strokeweight="0">
               <v:textbox inset="1mm,0,1mm,0">
                 <w:txbxContent>
                   <w:p>
@@ -12064,23 +11894,13 @@
                               <w:szCs w:val="16"/>
                             </w:rPr>
                           </w:pPr>
-                          <w:proofErr w:type="spellStart"/>
                           <w:r>
                             <w:rPr>
                               <w:rFonts w:ascii="GOST type A" w:hAnsi="GOST type A"/>
                               <w:sz w:val="16"/>
                               <w:szCs w:val="16"/>
                             </w:rPr>
-                            <w:t>Сідак</w:t>
-                          </w:r>
-                          <w:proofErr w:type="spellEnd"/>
-                          <w:r>
-                            <w:rPr>
-                              <w:rFonts w:ascii="GOST type A" w:hAnsi="GOST type A"/>
-                              <w:sz w:val="16"/>
-                              <w:szCs w:val="16"/>
-                            </w:rPr>
-                            <w:t xml:space="preserve"> К.</w:t>
+                            <w:t>Сідак К.</w:t>
                           </w:r>
                           <w:r>
                             <w:rPr>
@@ -12108,9 +11928,9 @@
             </wp:anchor>
           </w:drawing>
         </mc:Choice>
-        <mc:Fallback>
+        <mc:Fallback xmlns:oel="http://schemas.microsoft.com/office/2019/extlst" xmlns:w16du="http://schemas.microsoft.com/office/word/2023/wordml/word16du" xmlns:w16sdtfl="http://schemas.microsoft.com/office/word/2024/wordml/sdtformatlock">
           <w:pict>
-            <v:rect w14:anchorId="17F77A56" id="_x0000_s1071" style="position:absolute;left:0;text-align:left;margin-left:106.55pt;margin-top:774.3pt;width:65.2pt;height:14.15pt;z-index:-251403264;visibility:visible;mso-wrap-style:square;mso-width-percent:0;mso-height-percent:0;mso-wrap-distance-left:9pt;mso-wrap-distance-top:0;mso-wrap-distance-right:9pt;mso-wrap-distance-bottom:0;mso-position-horizontal:absolute;mso-position-horizontal-relative:page;mso-position-vertical:absolute;mso-position-vertical-relative:page;mso-width-percent:0;mso-height-percent:0;mso-width-relative:page;mso-height-relative:page;v-text-anchor:middle" o:gfxdata="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" filled="f" stroked="f" strokecolor="white [3212]" strokeweight="0">
+            <v:rect w14:anchorId="17F77A56" id="_x0000_s1071" style="position:absolute;left:0;text-align:left;margin-left:106.55pt;margin-top:774.3pt;width:65.2pt;height:14.15pt;z-index:-251403264;visibility:visible;mso-wrap-style:square;mso-width-percent:0;mso-height-percent:0;mso-wrap-distance-left:9pt;mso-wrap-distance-top:0;mso-wrap-distance-right:9pt;mso-wrap-distance-bottom:0;mso-position-horizontal:absolute;mso-position-horizontal-relative:page;mso-position-vertical:absolute;mso-position-vertical-relative:page;mso-width-percent:0;mso-height-percent:0;mso-width-relative:page;mso-height-relative:page;v-text-anchor:middle" o:gfxdata="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" filled="f" stroked="f" strokecolor="white [3212]" strokeweight="0">
               <v:textbox inset="1mm,0,1mm,0">
                 <w:txbxContent>
                   <w:p>
@@ -12274,9 +12094,9 @@
             </wp:anchor>
           </w:drawing>
         </mc:Choice>
-        <mc:Fallback>
+        <mc:Fallback xmlns:oel="http://schemas.microsoft.com/office/2019/extlst" xmlns:w16du="http://schemas.microsoft.com/office/word/2023/wordml/word16du" xmlns:w16sdtfl="http://schemas.microsoft.com/office/word/2024/wordml/sdtformatlock">
           <w:pict>
-            <v:rect w14:anchorId="62B1BAFF" id="Rectangle 99" o:spid="_x0000_s1072" style="position:absolute;left:0;text-align:left;margin-left:105.85pt;margin-top:788.2pt;width:65.2pt;height:14.15pt;z-index:-251633664;visibility:visible;mso-wrap-style:square;mso-width-percent:0;mso-height-percent:0;mso-wrap-distance-left:9pt;mso-wrap-distance-top:0;mso-wrap-distance-right:9pt;mso-wrap-distance-bottom:0;mso-position-horizontal:absolute;mso-position-horizontal-relative:page;mso-position-vertical:absolute;mso-position-vertical-relative:page;mso-width-percent:0;mso-height-percent:0;mso-width-relative:page;mso-height-relative:page;v-text-anchor:middle" o:gfxdata="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" filled="f" stroked="f" strokecolor="white [3212]" strokeweight="0">
+            <v:rect w14:anchorId="62B1BAFF" id="Rectangle 99" o:spid="_x0000_s1072" style="position:absolute;left:0;text-align:left;margin-left:105.85pt;margin-top:788.2pt;width:65.2pt;height:14.15pt;z-index:-251633664;visibility:visible;mso-wrap-style:square;mso-width-percent:0;mso-height-percent:0;mso-wrap-distance-left:9pt;mso-wrap-distance-top:0;mso-wrap-distance-right:9pt;mso-wrap-distance-bottom:0;mso-position-horizontal:absolute;mso-position-horizontal-relative:page;mso-position-vertical:absolute;mso-position-vertical-relative:page;mso-width-percent:0;mso-height-percent:0;mso-width-relative:page;mso-height-relative:page;v-text-anchor:middle" o:gfxdata="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" filled="f" stroked="f" strokecolor="white [3212]" strokeweight="0">
               <v:textbox inset="1mm,0,1mm,0">
                 <w:txbxContent>
                   <w:p>
@@ -12385,21 +12205,12 @@
                               <w:szCs w:val="16"/>
                             </w:rPr>
                           </w:pPr>
-                          <w:proofErr w:type="spellStart"/>
                           <w:r>
                             <w:rPr>
                               <w:sz w:val="16"/>
                               <w:szCs w:val="16"/>
                             </w:rPr>
-                            <w:t>Перевір</w:t>
-                          </w:r>
-                          <w:proofErr w:type="spellEnd"/>
-                          <w:r>
-                            <w:rPr>
-                              <w:sz w:val="16"/>
-                              <w:szCs w:val="16"/>
-                            </w:rPr>
-                            <w:t>.</w:t>
+                            <w:t>Перевір.</w:t>
                           </w:r>
                         </w:p>
                       </w:txbxContent>
@@ -12419,9 +12230,9 @@
             </wp:anchor>
           </w:drawing>
         </mc:Choice>
-        <mc:Fallback>
+        <mc:Fallback xmlns:oel="http://schemas.microsoft.com/office/2019/extlst" xmlns:w16du="http://schemas.microsoft.com/office/word/2023/wordml/word16du" xmlns:w16sdtfl="http://schemas.microsoft.com/office/word/2024/wordml/sdtformatlock">
           <w:pict>
-            <v:rect w14:anchorId="4FECF968" id="Rectangle 77" o:spid="_x0000_s1073" style="position:absolute;left:0;text-align:left;margin-left:56.5pt;margin-top:785.2pt;width:48.2pt;height:12.4pt;z-index:-251696128;visibility:visible;mso-wrap-style:square;mso-width-percent:0;mso-height-percent:0;mso-wrap-distance-left:9pt;mso-wrap-distance-top:0;mso-wrap-distance-right:9pt;mso-wrap-distance-bottom:0;mso-position-horizontal:absolute;mso-position-horizontal-relative:page;mso-position-vertical:absolute;mso-position-vertical-relative:page;mso-width-percent:0;mso-height-percent:0;mso-width-relative:page;mso-height-relative:page;v-text-anchor:middle" o:gfxdata="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" filled="f" stroked="f" strokeweight="0">
+            <v:rect w14:anchorId="4FECF968" id="Rectangle 77" o:spid="_x0000_s1073" style="position:absolute;left:0;text-align:left;margin-left:56.5pt;margin-top:785.2pt;width:48.2pt;height:12.4pt;z-index:-251696128;visibility:visible;mso-wrap-style:square;mso-width-percent:0;mso-height-percent:0;mso-wrap-distance-left:9pt;mso-wrap-distance-top:0;mso-wrap-distance-right:9pt;mso-wrap-distance-bottom:0;mso-position-horizontal:absolute;mso-position-horizontal-relative:page;mso-position-vertical:absolute;mso-position-vertical-relative:page;mso-width-percent:0;mso-height-percent:0;mso-width-relative:page;mso-height-relative:page;v-text-anchor:middle" o:gfxdata="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" filled="f" stroked="f" strokeweight="0">
               <v:textbox inset="1mm,0,1mm,0">
                 <w:txbxContent>
                   <w:p>
@@ -12547,21 +12358,12 @@
                               <w:szCs w:val="16"/>
                             </w:rPr>
                           </w:pPr>
-                          <w:proofErr w:type="spellStart"/>
                           <w:r>
                             <w:rPr>
                               <w:sz w:val="16"/>
                               <w:szCs w:val="16"/>
                             </w:rPr>
-                            <w:t>Н.контр</w:t>
-                          </w:r>
-                          <w:proofErr w:type="spellEnd"/>
-                          <w:r>
-                            <w:rPr>
-                              <w:sz w:val="16"/>
-                              <w:szCs w:val="16"/>
-                            </w:rPr>
-                            <w:t>.</w:t>
+                            <w:t>Н.контр.</w:t>
                           </w:r>
                         </w:p>
                       </w:txbxContent>
@@ -12581,9 +12383,9 @@
             </wp:anchor>
           </w:drawing>
         </mc:Choice>
-        <mc:Fallback>
+        <mc:Fallback xmlns:oel="http://schemas.microsoft.com/office/2019/extlst" xmlns:w16du="http://schemas.microsoft.com/office/word/2023/wordml/word16du" xmlns:w16sdtfl="http://schemas.microsoft.com/office/word/2024/wordml/sdtformatlock">
           <w:pict>
-            <v:rect w14:anchorId="0C1272D8" id="Rectangle 79" o:spid="_x0000_s1074" style="position:absolute;left:0;text-align:left;margin-left:56.5pt;margin-top:799.05pt;width:48.2pt;height:14.1pt;z-index:-251689984;visibility:visible;mso-wrap-style:square;mso-width-percent:0;mso-height-percent:0;mso-wrap-distance-left:9pt;mso-wrap-distance-top:0;mso-wrap-distance-right:9pt;mso-wrap-distance-bottom:0;mso-position-horizontal:absolute;mso-position-horizontal-relative:page;mso-position-vertical:absolute;mso-position-vertical-relative:page;mso-width-percent:0;mso-height-percent:0;mso-width-relative:page;mso-height-relative:page;v-text-anchor:middle" o:gfxdata="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" filled="f" stroked="f" strokecolor="white [3212]" strokeweight="0">
+            <v:rect w14:anchorId="0C1272D8" id="Rectangle 79" o:spid="_x0000_s1074" style="position:absolute;left:0;text-align:left;margin-left:56.5pt;margin-top:799.05pt;width:48.2pt;height:14.1pt;z-index:-251689984;visibility:visible;mso-wrap-style:square;mso-width-percent:0;mso-height-percent:0;mso-wrap-distance-left:9pt;mso-wrap-distance-top:0;mso-wrap-distance-right:9pt;mso-wrap-distance-bottom:0;mso-position-horizontal:absolute;mso-position-horizontal-relative:page;mso-position-vertical:absolute;mso-position-vertical-relative:page;mso-width-percent:0;mso-height-percent:0;mso-width-relative:page;mso-height-relative:page;v-text-anchor:middle" o:gfxdata="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" filled="f" stroked="f" strokecolor="white [3212]" strokeweight="0">
               <v:textbox inset="1mm,0,1mm,0">
                 <w:txbxContent>
                   <w:p>
@@ -12709,21 +12511,12 @@
                               <w:szCs w:val="16"/>
                             </w:rPr>
                           </w:pPr>
-                          <w:proofErr w:type="spellStart"/>
                           <w:r>
                             <w:rPr>
                               <w:sz w:val="16"/>
                               <w:szCs w:val="16"/>
                             </w:rPr>
-                            <w:t>Затв</w:t>
-                          </w:r>
-                          <w:proofErr w:type="spellEnd"/>
-                          <w:r>
-                            <w:rPr>
-                              <w:sz w:val="16"/>
-                              <w:szCs w:val="16"/>
-                            </w:rPr>
-                            <w:t>.</w:t>
+                            <w:t>Затв.</w:t>
                           </w:r>
                         </w:p>
                       </w:txbxContent>
@@ -12743,9 +12536,9 @@
             </wp:anchor>
           </w:drawing>
         </mc:Choice>
-        <mc:Fallback>
+        <mc:Fallback xmlns:oel="http://schemas.microsoft.com/office/2019/extlst" xmlns:w16du="http://schemas.microsoft.com/office/word/2023/wordml/word16du" xmlns:w16sdtfl="http://schemas.microsoft.com/office/word/2024/wordml/sdtformatlock">
           <w:pict>
-            <v:rect w14:anchorId="338DE46A" id="Rectangle 80" o:spid="_x0000_s1075" style="position:absolute;left:0;text-align:left;margin-left:56.3pt;margin-top:812.95pt;width:48.2pt;height:14.1pt;z-index:-251688960;visibility:visible;mso-wrap-style:square;mso-width-percent:0;mso-height-percent:0;mso-wrap-distance-left:9pt;mso-wrap-distance-top:0;mso-wrap-distance-right:9pt;mso-wrap-distance-bottom:0;mso-position-horizontal:absolute;mso-position-horizontal-relative:page;mso-position-vertical:absolute;mso-position-vertical-relative:page;mso-width-percent:0;mso-height-percent:0;mso-width-relative:page;mso-height-relative:page;v-text-anchor:middle" o:gfxdata="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" filled="f" stroked="f" strokecolor="white [3212]" strokeweight="0">
+            <v:rect w14:anchorId="338DE46A" id="Rectangle 80" o:spid="_x0000_s1075" style="position:absolute;left:0;text-align:left;margin-left:56.3pt;margin-top:812.95pt;width:48.2pt;height:14.1pt;z-index:-251688960;visibility:visible;mso-wrap-style:square;mso-width-percent:0;mso-height-percent:0;mso-wrap-distance-left:9pt;mso-wrap-distance-top:0;mso-wrap-distance-right:9pt;mso-wrap-distance-bottom:0;mso-position-horizontal:absolute;mso-position-horizontal-relative:page;mso-position-vertical:absolute;mso-position-vertical-relative:page;mso-width-percent:0;mso-height-percent:0;mso-width-relative:page;mso-height-relative:page;v-text-anchor:middle" o:gfxdata="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" filled="f" stroked="f" strokecolor="white [3212]" strokeweight="0">
               <v:textbox inset="1mm,0,1mm,0">
                 <w:txbxContent>
                   <w:p>
@@ -12898,9 +12691,9 @@
             </wp:anchor>
           </w:drawing>
         </mc:Choice>
-        <mc:Fallback>
+        <mc:Fallback xmlns:oel="http://schemas.microsoft.com/office/2019/extlst" xmlns:w16du="http://schemas.microsoft.com/office/word/2023/wordml/word16du" xmlns:w16sdtfl="http://schemas.microsoft.com/office/word/2024/wordml/sdtformatlock">
           <w:pict>
-            <v:rect w14:anchorId="335B1882" id="_x0000_s1076" style="position:absolute;left:0;text-align:left;margin-left:104.75pt;margin-top:815.65pt;width:65.2pt;height:14.15pt;z-index:-251641856;visibility:visible;mso-wrap-style:square;mso-width-percent:0;mso-height-percent:0;mso-wrap-distance-left:9pt;mso-wrap-distance-top:0;mso-wrap-distance-right:9pt;mso-wrap-distance-bottom:0;mso-position-horizontal:absolute;mso-position-horizontal-relative:page;mso-position-vertical:absolute;mso-position-vertical-relative:page;mso-width-percent:0;mso-height-percent:0;mso-width-relative:page;mso-height-relative:page;v-text-anchor:middle" o:gfxdata="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" filled="f" stroked="f" strokecolor="white [3212]" strokeweight="0">
+            <v:rect w14:anchorId="335B1882" id="_x0000_s1076" style="position:absolute;left:0;text-align:left;margin-left:104.75pt;margin-top:815.65pt;width:65.2pt;height:14.15pt;z-index:-251641856;visibility:visible;mso-wrap-style:square;mso-width-percent:0;mso-height-percent:0;mso-wrap-distance-left:9pt;mso-wrap-distance-top:0;mso-wrap-distance-right:9pt;mso-wrap-distance-bottom:0;mso-position-horizontal:absolute;mso-position-horizontal-relative:page;mso-position-vertical:absolute;mso-position-vertical-relative:page;mso-width-percent:0;mso-height-percent:0;mso-width-relative:page;mso-height-relative:page;v-text-anchor:middle" o:gfxdata="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" filled="f" stroked="f" strokecolor="white [3212]" strokeweight="0">
               <v:textbox inset="1mm,0,1mm,0">
                 <w:txbxContent>
                   <w:p>
@@ -13009,7 +12802,7 @@
             </wp:anchor>
           </w:drawing>
         </mc:Choice>
-        <mc:Fallback>
+        <mc:Fallback xmlns:oel="http://schemas.microsoft.com/office/2019/extlst" xmlns:w16du="http://schemas.microsoft.com/office/word/2023/wordml/word16du" xmlns:w16sdtfl="http://schemas.microsoft.com/office/word/2024/wordml/sdtformatlock">
           <w:pict>
             <v:shapetype w14:anchorId="20E95ACC" id="_x0000_t32" coordsize="21600,21600" o:spt="32" o:oned="t" path="m,l21600,21600e" filled="f">
               <v:path arrowok="t" fillok="f" o:connecttype="none"/>
@@ -13089,7 +12882,7 @@
             </wp:anchor>
           </w:drawing>
         </mc:Choice>
-        <mc:Fallback>
+        <mc:Fallback xmlns:oel="http://schemas.microsoft.com/office/2019/extlst" xmlns:w16du="http://schemas.microsoft.com/office/word/2023/wordml/word16du" xmlns:w16sdtfl="http://schemas.microsoft.com/office/word/2024/wordml/sdtformatlock">
           <w:pict>
             <v:shape w14:anchorId="55760C37" id="AutoShape 58" o:spid="_x0000_s1026" type="#_x0000_t32" style="position:absolute;margin-left:55.95pt;margin-top:772.65pt;width:184.3pt;height:0;z-index:251688960;visibility:visible;mso-wrap-style:square;mso-width-percent:0;mso-height-percent:0;mso-wrap-distance-left:9pt;mso-wrap-distance-top:0;mso-wrap-distance-right:9pt;mso-wrap-distance-bottom:0;mso-position-horizontal:absolute;mso-position-horizontal-relative:page;mso-position-vertical:absolute;mso-position-vertical-relative:page;mso-width-percent:0;mso-height-percent:0;mso-width-relative:page;mso-height-relative:page" o:gfxdata="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">
               <w10:wrap anchorx="page" anchory="page"/>
@@ -13165,7 +12958,7 @@
             </wp:anchor>
           </w:drawing>
         </mc:Choice>
-        <mc:Fallback>
+        <mc:Fallback xmlns:oel="http://schemas.microsoft.com/office/2019/extlst" xmlns:w16du="http://schemas.microsoft.com/office/word/2023/wordml/word16du" xmlns:w16sdtfl="http://schemas.microsoft.com/office/word/2024/wordml/sdtformatlock">
           <w:pict>
             <v:shape w14:anchorId="30E85E04" id="AutoShape 58" o:spid="_x0000_s1026" type="#_x0000_t32" style="position:absolute;margin-left:56.7pt;margin-top:786.05pt;width:184.3pt;height:0;z-index:251636736;visibility:visible;mso-wrap-style:square;mso-width-percent:0;mso-height-percent:0;mso-wrap-distance-left:9pt;mso-wrap-distance-top:0;mso-wrap-distance-right:9pt;mso-wrap-distance-bottom:0;mso-position-horizontal:absolute;mso-position-horizontal-relative:page;mso-position-vertical:absolute;mso-position-vertical-relative:page;mso-width-percent:0;mso-height-percent:0;mso-width-relative:page;mso-height-relative:page" o:gfxdata="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">
               <w10:wrap anchorx="page" anchory="page"/>
@@ -13241,7 +13034,7 @@
             </wp:anchor>
           </w:drawing>
         </mc:Choice>
-        <mc:Fallback>
+        <mc:Fallback xmlns:oel="http://schemas.microsoft.com/office/2019/extlst" xmlns:w16du="http://schemas.microsoft.com/office/word/2023/wordml/word16du" xmlns:w16sdtfl="http://schemas.microsoft.com/office/word/2024/wordml/sdtformatlock">
           <w:pict>
             <v:shape w14:anchorId="18931734" id="AutoShape 50" o:spid="_x0000_s1026" type="#_x0000_t32" style="position:absolute;margin-left:57.9pt;margin-top:758.15pt;width:524.4pt;height:.05pt;z-index:251631616;visibility:visible;mso-wrap-style:square;mso-width-percent:0;mso-height-percent:0;mso-wrap-distance-left:9pt;mso-wrap-distance-top:0;mso-wrap-distance-right:9pt;mso-wrap-distance-bottom:0;mso-position-horizontal:absolute;mso-position-horizontal-relative:page;mso-position-vertical:absolute;mso-position-vertical-relative:page;mso-width-percent:0;mso-height-percent:0;mso-width-relative:page;mso-height-relative:page" o:gfxdata="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" strokeweight="2pt">
               <w10:wrap anchorx="page" anchory="page"/>
@@ -13356,9 +13149,9 @@
             </wp:anchor>
           </w:drawing>
         </mc:Choice>
-        <mc:Fallback>
+        <mc:Fallback xmlns:oel="http://schemas.microsoft.com/office/2019/extlst" xmlns:w16du="http://schemas.microsoft.com/office/word/2023/wordml/word16du" xmlns:w16sdtfl="http://schemas.microsoft.com/office/word/2024/wordml/sdtformatlock">
           <w:pict>
-            <v:rect w14:anchorId="487B7350" id="_x0000_s1077" style="position:absolute;left:0;text-align:left;margin-left:104.9pt;margin-top:801.7pt;width:65.2pt;height:14.15pt;z-index:-251671552;visibility:visible;mso-wrap-style:square;mso-width-percent:0;mso-height-percent:0;mso-wrap-distance-left:9pt;mso-wrap-distance-top:0;mso-wrap-distance-right:9pt;mso-wrap-distance-bottom:0;mso-position-horizontal:absolute;mso-position-horizontal-relative:page;mso-position-vertical:absolute;mso-position-vertical-relative:page;mso-width-percent:0;mso-height-percent:0;mso-width-relative:page;mso-height-relative:page;v-text-anchor:middle" o:gfxdata="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" filled="f" stroked="f" strokecolor="white [3212]" strokeweight="0">
+            <v:rect w14:anchorId="487B7350" id="_x0000_s1077" style="position:absolute;left:0;text-align:left;margin-left:104.9pt;margin-top:801.7pt;width:65.2pt;height:14.15pt;z-index:-251671552;visibility:visible;mso-wrap-style:square;mso-width-percent:0;mso-height-percent:0;mso-wrap-distance-left:9pt;mso-wrap-distance-top:0;mso-wrap-distance-right:9pt;mso-wrap-distance-bottom:0;mso-position-horizontal:absolute;mso-position-horizontal-relative:page;mso-position-vertical:absolute;mso-position-vertical-relative:page;mso-width-percent:0;mso-height-percent:0;mso-width-relative:page;mso-height-relative:page;v-text-anchor:middle" o:gfxdata="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" filled="f" stroked="f" strokecolor="white [3212]" strokeweight="0">
               <v:textbox inset="1mm,0,1mm,0">
                 <w:txbxContent>
                   <w:p>
@@ -13459,7 +13252,7 @@
             </wp:anchor>
           </w:drawing>
         </mc:Choice>
-        <mc:Fallback>
+        <mc:Fallback xmlns:oel="http://schemas.microsoft.com/office/2019/extlst" xmlns:w16du="http://schemas.microsoft.com/office/word/2023/wordml/word16du" xmlns:w16sdtfl="http://schemas.microsoft.com/office/word/2024/wordml/sdtformatlock">
           <w:pict>
             <v:shape w14:anchorId="0D584486" id="AutoShape 58" o:spid="_x0000_s1026" type="#_x0000_t32" style="position:absolute;margin-left:56.1pt;margin-top:798.85pt;width:184.3pt;height:0;z-index:251691008;visibility:visible;mso-wrap-style:square;mso-width-percent:0;mso-height-percent:0;mso-wrap-distance-left:9pt;mso-wrap-distance-top:0;mso-wrap-distance-right:9pt;mso-wrap-distance-bottom:0;mso-position-horizontal:absolute;mso-position-horizontal-relative:page;mso-position-vertical:absolute;mso-position-vertical-relative:page;mso-width-percent:0;mso-height-percent:0;mso-width-relative:page;mso-height-relative:page" o:gfxdata="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">
               <w10:wrap anchorx="page" anchory="page"/>
@@ -13473,7 +13266,7 @@
 </file>
 
 <file path=word/footer4.xml><?xml version="1.0" encoding="utf-8"?>
-<w:ftr xmlns:wpc="http://schemas.microsoft.com/office/word/2010/wordprocessingCanvas" xmlns:cx="http://schemas.microsoft.com/office/drawing/2014/chartex" xmlns:cx1="http://schemas.microsoft.com/office/drawing/2015/9/8/chartex" xmlns:cx2="http://schemas.microsoft.com/office/drawing/2015/10/21/chartex" xmlns:cx3="http://schemas.microsoft.com/office/drawing/2016/5/9/chartex" xmlns:cx4="http://schemas.microsoft.com/office/drawing/2016/5/10/chartex" xmlns:cx5="http://schemas.microsoft.com/office/drawing/2016/5/11/chartex" xmlns:cx6="http://schemas.microsoft.com/office/drawing/2016/5/12/chartex" xmlns:cx7="http://schemas.microsoft.com/office/drawing/2016/5/13/chartex" xmlns:cx8="http://schemas.microsoft.com/office/drawing/2016/5/14/chartex" xmlns:mc="http://schemas.openxmlformats.org/markup-compatibility/2006" xmlns:aink="http://schemas.microsoft.com/office/drawing/2016/ink" xmlns:am3d="http://schemas.microsoft.com/office/drawing/2017/model3d" xmlns:o="urn:schemas-microsoft-com:office:office" xmlns:oel="http://schemas.microsoft.com/office/2019/extlst" xmlns:r="http://schemas.openxmlformats.org/officeDocument/2006/relationships" xmlns:m="http://schemas.openxmlformats.org/officeDocument/2006/math" xmlns:v="urn:schemas-microsoft-com:vml" xmlns:wp14="http://schemas.microsoft.com/office/word/2010/wordprocessingDrawing" xmlns:wp="http://schemas.openxmlformats.org/drawingml/2006/wordprocessingDrawing" xmlns:w10="urn:schemas-microsoft-com:office:word" xmlns:w="http://schemas.openxmlformats.org/wordprocessingml/2006/main" xmlns:w14="http://schemas.microsoft.com/office/word/2010/wordml" xmlns:w15="http://schemas.microsoft.com/office/word/2012/wordml" xmlns:w16cex="http://schemas.microsoft.com/office/word/2018/wordml/cex" xmlns:w16cid="http://schemas.microsoft.com/office/word/2016/wordml/cid" xmlns:w16="http://schemas.microsoft.com/office/word/2018/wordml" xmlns:w16du="http://schemas.microsoft.com/office/word/2023/wordml/word16du" xmlns:w16sdtdh="http://schemas.microsoft.com/office/word/2020/wordml/sdtdatahash" xmlns:w16sdtfl="http://schemas.microsoft.com/office/word/2024/wordml/sdtformatlock" xmlns:w16se="http://schemas.microsoft.com/office/word/2015/wordml/symex" xmlns:wpg="http://schemas.microsoft.com/office/word/2010/wordprocessingGroup" xmlns:wpi="http://schemas.microsoft.com/office/word/2010/wordprocessingInk" xmlns:wne="http://schemas.microsoft.com/office/word/2006/wordml" xmlns:wps="http://schemas.microsoft.com/office/word/2010/wordprocessingShape" mc:Ignorable="w14 w15 w16se w16cid w16 w16cex w16sdtdh w16sdtfl w16du wp14">
+<w:ftr xmlns:wpc="http://schemas.microsoft.com/office/word/2010/wordprocessingCanvas" xmlns:cx="http://schemas.microsoft.com/office/drawing/2014/chartex" xmlns:cx1="http://schemas.microsoft.com/office/drawing/2015/9/8/chartex" xmlns:cx2="http://schemas.microsoft.com/office/drawing/2015/10/21/chartex" xmlns:cx3="http://schemas.microsoft.com/office/drawing/2016/5/9/chartex" xmlns:cx4="http://schemas.microsoft.com/office/drawing/2016/5/10/chartex" xmlns:cx5="http://schemas.microsoft.com/office/drawing/2016/5/11/chartex" xmlns:cx6="http://schemas.microsoft.com/office/drawing/2016/5/12/chartex" xmlns:cx7="http://schemas.microsoft.com/office/drawing/2016/5/13/chartex" xmlns:cx8="http://schemas.microsoft.com/office/drawing/2016/5/14/chartex" xmlns:mc="http://schemas.openxmlformats.org/markup-compatibility/2006" xmlns:aink="http://schemas.microsoft.com/office/drawing/2016/ink" xmlns:am3d="http://schemas.microsoft.com/office/drawing/2017/model3d" xmlns:o="urn:schemas-microsoft-com:office:office" xmlns:r="http://schemas.openxmlformats.org/officeDocument/2006/relationships" xmlns:m="http://schemas.openxmlformats.org/officeDocument/2006/math" xmlns:v="urn:schemas-microsoft-com:vml" xmlns:wp14="http://schemas.microsoft.com/office/word/2010/wordprocessingDrawing" xmlns:wp="http://schemas.openxmlformats.org/drawingml/2006/wordprocessingDrawing" xmlns:w10="urn:schemas-microsoft-com:office:word" xmlns:w="http://schemas.openxmlformats.org/wordprocessingml/2006/main" xmlns:w14="http://schemas.microsoft.com/office/word/2010/wordml" xmlns:w15="http://schemas.microsoft.com/office/word/2012/wordml" xmlns:w16cex="http://schemas.microsoft.com/office/word/2018/wordml/cex" xmlns:w16cid="http://schemas.microsoft.com/office/word/2016/wordml/cid" xmlns:w16="http://schemas.microsoft.com/office/word/2018/wordml" xmlns:w16sdtdh="http://schemas.microsoft.com/office/word/2020/wordml/sdtdatahash" xmlns:w16se="http://schemas.microsoft.com/office/word/2015/wordml/symex" xmlns:wpg="http://schemas.microsoft.com/office/word/2010/wordprocessingGroup" xmlns:wpi="http://schemas.microsoft.com/office/word/2010/wordprocessingInk" xmlns:wne="http://schemas.microsoft.com/office/word/2006/wordml" xmlns:wps="http://schemas.microsoft.com/office/word/2010/wordprocessingShape" mc:Ignorable="w14 w15 w16se w16cid w16 w16cex w16sdtdh wp14">
   <w:p>
     <w:pPr>
       <w:pStyle w:val="Footer"/>
@@ -13484,7 +13277,7 @@
 </file>
 
 <file path=word/footer5.xml><?xml version="1.0" encoding="utf-8"?>
-<w:ftr xmlns:wpc="http://schemas.microsoft.com/office/word/2010/wordprocessingCanvas" xmlns:cx="http://schemas.microsoft.com/office/drawing/2014/chartex" xmlns:cx1="http://schemas.microsoft.com/office/drawing/2015/9/8/chartex" xmlns:cx2="http://schemas.microsoft.com/office/drawing/2015/10/21/chartex" xmlns:cx3="http://schemas.microsoft.com/office/drawing/2016/5/9/chartex" xmlns:cx4="http://schemas.microsoft.com/office/drawing/2016/5/10/chartex" xmlns:cx5="http://schemas.microsoft.com/office/drawing/2016/5/11/chartex" xmlns:cx6="http://schemas.microsoft.com/office/drawing/2016/5/12/chartex" xmlns:cx7="http://schemas.microsoft.com/office/drawing/2016/5/13/chartex" xmlns:cx8="http://schemas.microsoft.com/office/drawing/2016/5/14/chartex" xmlns:mc="http://schemas.openxmlformats.org/markup-compatibility/2006" xmlns:aink="http://schemas.microsoft.com/office/drawing/2016/ink" xmlns:am3d="http://schemas.microsoft.com/office/drawing/2017/model3d" xmlns:o="urn:schemas-microsoft-com:office:office" xmlns:oel="http://schemas.microsoft.com/office/2019/extlst" xmlns:r="http://schemas.openxmlformats.org/officeDocument/2006/relationships" xmlns:m="http://schemas.openxmlformats.org/officeDocument/2006/math" xmlns:v="urn:schemas-microsoft-com:vml" xmlns:wp14="http://schemas.microsoft.com/office/word/2010/wordprocessingDrawing" xmlns:wp="http://schemas.openxmlformats.org/drawingml/2006/wordprocessingDrawing" xmlns:w10="urn:schemas-microsoft-com:office:word" xmlns:w="http://schemas.openxmlformats.org/wordprocessingml/2006/main" xmlns:w14="http://schemas.microsoft.com/office/word/2010/wordml" xmlns:w15="http://schemas.microsoft.com/office/word/2012/wordml" xmlns:w16cex="http://schemas.microsoft.com/office/word/2018/wordml/cex" xmlns:w16cid="http://schemas.microsoft.com/office/word/2016/wordml/cid" xmlns:w16="http://schemas.microsoft.com/office/word/2018/wordml" xmlns:w16du="http://schemas.microsoft.com/office/word/2023/wordml/word16du" xmlns:w16sdtdh="http://schemas.microsoft.com/office/word/2020/wordml/sdtdatahash" xmlns:w16sdtfl="http://schemas.microsoft.com/office/word/2024/wordml/sdtformatlock" xmlns:w16se="http://schemas.microsoft.com/office/word/2015/wordml/symex" xmlns:wpg="http://schemas.microsoft.com/office/word/2010/wordprocessingGroup" xmlns:wpi="http://schemas.microsoft.com/office/word/2010/wordprocessingInk" xmlns:wne="http://schemas.microsoft.com/office/word/2006/wordml" xmlns:wps="http://schemas.microsoft.com/office/word/2010/wordprocessingShape" mc:Ignorable="w14 w15 w16se w16cid w16 w16cex w16sdtdh w16sdtfl w16du wp14">
+<w:ftr xmlns:wpc="http://schemas.microsoft.com/office/word/2010/wordprocessingCanvas" xmlns:cx="http://schemas.microsoft.com/office/drawing/2014/chartex" xmlns:cx1="http://schemas.microsoft.com/office/drawing/2015/9/8/chartex" xmlns:cx2="http://schemas.microsoft.com/office/drawing/2015/10/21/chartex" xmlns:cx3="http://schemas.microsoft.com/office/drawing/2016/5/9/chartex" xmlns:cx4="http://schemas.microsoft.com/office/drawing/2016/5/10/chartex" xmlns:cx5="http://schemas.microsoft.com/office/drawing/2016/5/11/chartex" xmlns:cx6="http://schemas.microsoft.com/office/drawing/2016/5/12/chartex" xmlns:cx7="http://schemas.microsoft.com/office/drawing/2016/5/13/chartex" xmlns:cx8="http://schemas.microsoft.com/office/drawing/2016/5/14/chartex" xmlns:mc="http://schemas.openxmlformats.org/markup-compatibility/2006" xmlns:aink="http://schemas.microsoft.com/office/drawing/2016/ink" xmlns:am3d="http://schemas.microsoft.com/office/drawing/2017/model3d" xmlns:o="urn:schemas-microsoft-com:office:office" xmlns:r="http://schemas.openxmlformats.org/officeDocument/2006/relationships" xmlns:m="http://schemas.openxmlformats.org/officeDocument/2006/math" xmlns:v="urn:schemas-microsoft-com:vml" xmlns:wp14="http://schemas.microsoft.com/office/word/2010/wordprocessingDrawing" xmlns:wp="http://schemas.openxmlformats.org/drawingml/2006/wordprocessingDrawing" xmlns:w10="urn:schemas-microsoft-com:office:word" xmlns:w="http://schemas.openxmlformats.org/wordprocessingml/2006/main" xmlns:w14="http://schemas.microsoft.com/office/word/2010/wordml" xmlns:w15="http://schemas.microsoft.com/office/word/2012/wordml" xmlns:w16cex="http://schemas.microsoft.com/office/word/2018/wordml/cex" xmlns:w16cid="http://schemas.microsoft.com/office/word/2016/wordml/cid" xmlns:w16="http://schemas.microsoft.com/office/word/2018/wordml" xmlns:w16sdtdh="http://schemas.microsoft.com/office/word/2020/wordml/sdtdatahash" xmlns:w16se="http://schemas.microsoft.com/office/word/2015/wordml/symex" xmlns:wpg="http://schemas.microsoft.com/office/word/2010/wordprocessingGroup" xmlns:wpi="http://schemas.microsoft.com/office/word/2010/wordprocessingInk" xmlns:wne="http://schemas.microsoft.com/office/word/2006/wordml" xmlns:wps="http://schemas.microsoft.com/office/word/2010/wordprocessingShape" mc:Ignorable="w14 w15 w16se w16cid w16 w16cex w16sdtdh wp14">
   <w:p>
     <w:pPr>
       <w:pStyle w:val="Footer"/>
@@ -13503,7 +13296,7 @@
 </file>
 
 <file path=word/footnotes.xml><?xml version="1.0" encoding="utf-8"?>
-<w:footnotes xmlns:wpc="http://schemas.microsoft.com/office/word/2010/wordprocessingCanvas" xmlns:cx="http://schemas.microsoft.com/office/drawing/2014/chartex" xmlns:cx1="http://schemas.microsoft.com/office/drawing/2015/9/8/chartex" xmlns:cx2="http://schemas.microsoft.com/office/drawing/2015/10/21/chartex" xmlns:cx3="http://schemas.microsoft.com/office/drawing/2016/5/9/chartex" xmlns:cx4="http://schemas.microsoft.com/office/drawing/2016/5/10/chartex" xmlns:cx5="http://schemas.microsoft.com/office/drawing/2016/5/11/chartex" xmlns:cx6="http://schemas.microsoft.com/office/drawing/2016/5/12/chartex" xmlns:cx7="http://schemas.microsoft.com/office/drawing/2016/5/13/chartex" xmlns:cx8="http://schemas.microsoft.com/office/drawing/2016/5/14/chartex" xmlns:mc="http://schemas.openxmlformats.org/markup-compatibility/2006" xmlns:aink="http://schemas.microsoft.com/office/drawing/2016/ink" xmlns:am3d="http://schemas.microsoft.com/office/drawing/2017/model3d" xmlns:o="urn:schemas-microsoft-com:office:office" xmlns:oel="http://schemas.microsoft.com/office/2019/extlst" xmlns:r="http://schemas.openxmlformats.org/officeDocument/2006/relationships" xmlns:m="http://schemas.openxmlformats.org/officeDocument/2006/math" xmlns:v="urn:schemas-microsoft-com:vml" xmlns:wp14="http://schemas.microsoft.com/office/word/2010/wordprocessingDrawing" xmlns:wp="http://schemas.openxmlformats.org/drawingml/2006/wordprocessingDrawing" xmlns:w10="urn:schemas-microsoft-com:office:word" xmlns:w="http://schemas.openxmlformats.org/wordprocessingml/2006/main" xmlns:w14="http://schemas.microsoft.com/office/word/2010/wordml" xmlns:w15="http://schemas.microsoft.com/office/word/2012/wordml" xmlns:w16cex="http://schemas.microsoft.com/office/word/2018/wordml/cex" xmlns:w16cid="http://schemas.microsoft.com/office/word/2016/wordml/cid" xmlns:w16="http://schemas.microsoft.com/office/word/2018/wordml" xmlns:w16du="http://schemas.microsoft.com/office/word/2023/wordml/word16du" xmlns:w16sdtdh="http://schemas.microsoft.com/office/word/2020/wordml/sdtdatahash" xmlns:w16sdtfl="http://schemas.microsoft.com/office/word/2024/wordml/sdtformatlock" xmlns:w16se="http://schemas.microsoft.com/office/word/2015/wordml/symex" xmlns:wpg="http://schemas.microsoft.com/office/word/2010/wordprocessingGroup" xmlns:wpi="http://schemas.microsoft.com/office/word/2010/wordprocessingInk" xmlns:wne="http://schemas.microsoft.com/office/word/2006/wordml" xmlns:wps="http://schemas.microsoft.com/office/word/2010/wordprocessingShape" mc:Ignorable="w14 w15 w16se w16cid w16 w16cex w16sdtdh w16sdtfl w16du wp14">
+<w:footnotes xmlns:wpc="http://schemas.microsoft.com/office/word/2010/wordprocessingCanvas" xmlns:cx="http://schemas.microsoft.com/office/drawing/2014/chartex" xmlns:cx1="http://schemas.microsoft.com/office/drawing/2015/9/8/chartex" xmlns:cx2="http://schemas.microsoft.com/office/drawing/2015/10/21/chartex" xmlns:cx3="http://schemas.microsoft.com/office/drawing/2016/5/9/chartex" xmlns:cx4="http://schemas.microsoft.com/office/drawing/2016/5/10/chartex" xmlns:cx5="http://schemas.microsoft.com/office/drawing/2016/5/11/chartex" xmlns:cx6="http://schemas.microsoft.com/office/drawing/2016/5/12/chartex" xmlns:cx7="http://schemas.microsoft.com/office/drawing/2016/5/13/chartex" xmlns:cx8="http://schemas.microsoft.com/office/drawing/2016/5/14/chartex" xmlns:mc="http://schemas.openxmlformats.org/markup-compatibility/2006" xmlns:aink="http://schemas.microsoft.com/office/drawing/2016/ink" xmlns:am3d="http://schemas.microsoft.com/office/drawing/2017/model3d" xmlns:o="urn:schemas-microsoft-com:office:office" xmlns:r="http://schemas.openxmlformats.org/officeDocument/2006/relationships" xmlns:m="http://schemas.openxmlformats.org/officeDocument/2006/math" xmlns:v="urn:schemas-microsoft-com:vml" xmlns:wp14="http://schemas.microsoft.com/office/word/2010/wordprocessingDrawing" xmlns:wp="http://schemas.openxmlformats.org/drawingml/2006/wordprocessingDrawing" xmlns:w10="urn:schemas-microsoft-com:office:word" xmlns:w="http://schemas.openxmlformats.org/wordprocessingml/2006/main" xmlns:w14="http://schemas.microsoft.com/office/word/2010/wordml" xmlns:w15="http://schemas.microsoft.com/office/word/2012/wordml" xmlns:w16cex="http://schemas.microsoft.com/office/word/2018/wordml/cex" xmlns:w16cid="http://schemas.microsoft.com/office/word/2016/wordml/cid" xmlns:w16="http://schemas.microsoft.com/office/word/2018/wordml" xmlns:w16sdtdh="http://schemas.microsoft.com/office/word/2020/wordml/sdtdatahash" xmlns:w16se="http://schemas.microsoft.com/office/word/2015/wordml/symex" xmlns:wpg="http://schemas.microsoft.com/office/word/2010/wordprocessingGroup" xmlns:wpi="http://schemas.microsoft.com/office/word/2010/wordprocessingInk" xmlns:wne="http://schemas.microsoft.com/office/word/2006/wordml" xmlns:wps="http://schemas.microsoft.com/office/word/2010/wordprocessingShape" mc:Ignorable="w14 w15 w16se w16cid w16 w16cex w16sdtdh wp14">
   <w:footnote w:type="separator" w:id="-1">
     <w:p>
       <w:r>
@@ -13522,7 +13315,7 @@
 </file>
 
 <file path=word/header1.xml><?xml version="1.0" encoding="utf-8"?>
-<w:hdr xmlns:wpc="http://schemas.microsoft.com/office/word/2010/wordprocessingCanvas" xmlns:cx="http://schemas.microsoft.com/office/drawing/2014/chartex" xmlns:cx1="http://schemas.microsoft.com/office/drawing/2015/9/8/chartex" xmlns:cx2="http://schemas.microsoft.com/office/drawing/2015/10/21/chartex" xmlns:cx3="http://schemas.microsoft.com/office/drawing/2016/5/9/chartex" xmlns:cx4="http://schemas.microsoft.com/office/drawing/2016/5/10/chartex" xmlns:cx5="http://schemas.microsoft.com/office/drawing/2016/5/11/chartex" xmlns:cx6="http://schemas.microsoft.com/office/drawing/2016/5/12/chartex" xmlns:cx7="http://schemas.microsoft.com/office/drawing/2016/5/13/chartex" xmlns:cx8="http://schemas.microsoft.com/office/drawing/2016/5/14/chartex" xmlns:mc="http://schemas.openxmlformats.org/markup-compatibility/2006" xmlns:aink="http://schemas.microsoft.com/office/drawing/2016/ink" xmlns:am3d="http://schemas.microsoft.com/office/drawing/2017/model3d" xmlns:o="urn:schemas-microsoft-com:office:office" xmlns:oel="http://schemas.microsoft.com/office/2019/extlst" xmlns:r="http://schemas.openxmlformats.org/officeDocument/2006/relationships" xmlns:m="http://schemas.openxmlformats.org/officeDocument/2006/math" xmlns:v="urn:schemas-microsoft-com:vml" xmlns:wp14="http://schemas.microsoft.com/office/word/2010/wordprocessingDrawing" xmlns:wp="http://schemas.openxmlformats.org/drawingml/2006/wordprocessingDrawing" xmlns:w10="urn:schemas-microsoft-com:office:word" xmlns:w="http://schemas.openxmlformats.org/wordprocessingml/2006/main" xmlns:w14="http://schemas.microsoft.com/office/word/2010/wordml" xmlns:w15="http://schemas.microsoft.com/office/word/2012/wordml" xmlns:w16cex="http://schemas.microsoft.com/office/word/2018/wordml/cex" xmlns:w16cid="http://schemas.microsoft.com/office/word/2016/wordml/cid" xmlns:w16="http://schemas.microsoft.com/office/word/2018/wordml" xmlns:w16du="http://schemas.microsoft.com/office/word/2023/wordml/word16du" xmlns:w16sdtdh="http://schemas.microsoft.com/office/word/2020/wordml/sdtdatahash" xmlns:w16sdtfl="http://schemas.microsoft.com/office/word/2024/wordml/sdtformatlock" xmlns:w16se="http://schemas.microsoft.com/office/word/2015/wordml/symex" xmlns:wpg="http://schemas.microsoft.com/office/word/2010/wordprocessingGroup" xmlns:wpi="http://schemas.microsoft.com/office/word/2010/wordprocessingInk" xmlns:wne="http://schemas.microsoft.com/office/word/2006/wordml" xmlns:wps="http://schemas.microsoft.com/office/word/2010/wordprocessingShape" mc:Ignorable="w14 w15 w16se w16cid w16 w16cex w16sdtdh w16sdtfl w16du wp14">
+<w:hdr xmlns:wpc="http://schemas.microsoft.com/office/word/2010/wordprocessingCanvas" xmlns:cx="http://schemas.microsoft.com/office/drawing/2014/chartex" xmlns:cx1="http://schemas.microsoft.com/office/drawing/2015/9/8/chartex" xmlns:cx2="http://schemas.microsoft.com/office/drawing/2015/10/21/chartex" xmlns:cx3="http://schemas.microsoft.com/office/drawing/2016/5/9/chartex" xmlns:cx4="http://schemas.microsoft.com/office/drawing/2016/5/10/chartex" xmlns:cx5="http://schemas.microsoft.com/office/drawing/2016/5/11/chartex" xmlns:cx6="http://schemas.microsoft.com/office/drawing/2016/5/12/chartex" xmlns:cx7="http://schemas.microsoft.com/office/drawing/2016/5/13/chartex" xmlns:cx8="http://schemas.microsoft.com/office/drawing/2016/5/14/chartex" xmlns:mc="http://schemas.openxmlformats.org/markup-compatibility/2006" xmlns:aink="http://schemas.microsoft.com/office/drawing/2016/ink" xmlns:am3d="http://schemas.microsoft.com/office/drawing/2017/model3d" xmlns:o="urn:schemas-microsoft-com:office:office" xmlns:r="http://schemas.openxmlformats.org/officeDocument/2006/relationships" xmlns:m="http://schemas.openxmlformats.org/officeDocument/2006/math" xmlns:v="urn:schemas-microsoft-com:vml" xmlns:wp14="http://schemas.microsoft.com/office/word/2010/wordprocessingDrawing" xmlns:wp="http://schemas.openxmlformats.org/drawingml/2006/wordprocessingDrawing" xmlns:w10="urn:schemas-microsoft-com:office:word" xmlns:w="http://schemas.openxmlformats.org/wordprocessingml/2006/main" xmlns:w14="http://schemas.microsoft.com/office/word/2010/wordml" xmlns:w15="http://schemas.microsoft.com/office/word/2012/wordml" xmlns:w16cex="http://schemas.microsoft.com/office/word/2018/wordml/cex" xmlns:w16cid="http://schemas.microsoft.com/office/word/2016/wordml/cid" xmlns:w16="http://schemas.microsoft.com/office/word/2018/wordml" xmlns:w16sdtdh="http://schemas.microsoft.com/office/word/2020/wordml/sdtdatahash" xmlns:w16se="http://schemas.microsoft.com/office/word/2015/wordml/symex" xmlns:wpg="http://schemas.microsoft.com/office/word/2010/wordprocessingGroup" xmlns:wpi="http://schemas.microsoft.com/office/word/2010/wordprocessingInk" xmlns:wne="http://schemas.microsoft.com/office/word/2006/wordml" xmlns:wps="http://schemas.microsoft.com/office/word/2010/wordprocessingShape" mc:Ignorable="w14 w15 w16se w16cid w16 w16cex w16sdtdh wp14">
   <w:p>
     <w:pPr>
       <w:pStyle w:val="TNR1415"/>
@@ -13600,7 +13393,7 @@
             </wp:anchor>
           </w:drawing>
         </mc:Choice>
-        <mc:Fallback>
+        <mc:Fallback xmlns:oel="http://schemas.microsoft.com/office/2019/extlst" xmlns:w16du="http://schemas.microsoft.com/office/word/2023/wordml/word16du" xmlns:w16sdtfl="http://schemas.microsoft.com/office/word/2024/wordml/sdtformatlock">
           <w:pict>
             <v:rect w14:anchorId="5CAC3763" id="Rectangle 29" o:spid="_x0000_s1026" style="position:absolute;margin-left:56.7pt;margin-top:14.2pt;width:524.4pt;height:813.55pt;z-index:-251408384;visibility:visible;mso-wrap-style:square;mso-width-percent:0;mso-height-percent:0;mso-wrap-distance-left:9pt;mso-wrap-distance-top:0;mso-wrap-distance-right:9pt;mso-wrap-distance-bottom:0;mso-position-horizontal:absolute;mso-position-horizontal-relative:page;mso-position-vertical:absolute;mso-position-vertical-relative:page;mso-width-percent:0;mso-height-percent:0;mso-width-relative:page;mso-height-relative:page;v-text-anchor:top" o:gfxdata="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" filled="f" strokeweight="2pt">
               <v:fill opacity="0"/>
@@ -13717,9 +13510,9 @@
             </wp:anchor>
           </w:drawing>
         </mc:Choice>
-        <mc:Fallback>
+        <mc:Fallback xmlns:oel="http://schemas.microsoft.com/office/2019/extlst" xmlns:w16du="http://schemas.microsoft.com/office/word/2023/wordml/word16du" xmlns:w16sdtfl="http://schemas.microsoft.com/office/word/2024/wordml/sdtformatlock">
           <w:pict>
-            <v:rect w14:anchorId="20B37C09" id="Rectangle 28" o:spid="_x0000_s1026" style="position:absolute;left:0;text-align:left;margin-left:553.6pt;margin-top:805.2pt;width:28.35pt;height:22.45pt;z-index:-251409408;visibility:visible;mso-wrap-style:square;mso-width-percent:0;mso-height-percent:0;mso-wrap-distance-left:9pt;mso-wrap-distance-top:0;mso-wrap-distance-right:9pt;mso-wrap-distance-bottom:0;mso-position-horizontal:absolute;mso-position-horizontal-relative:page;mso-position-vertical:absolute;mso-position-vertical-relative:page;mso-width-percent:0;mso-height-percent:0;mso-width-relative:page;mso-height-relative:page;v-text-anchor:middle" o:gfxdata="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" filled="f" stroked="f" strokecolor="white [3212]" strokeweight="0">
+            <v:rect w14:anchorId="20B37C09" id="Rectangle 28" o:spid="_x0000_s1026" style="position:absolute;left:0;text-align:left;margin-left:553.6pt;margin-top:805.2pt;width:28.35pt;height:22.45pt;z-index:-251409408;visibility:visible;mso-wrap-style:square;mso-width-percent:0;mso-height-percent:0;mso-wrap-distance-left:9pt;mso-wrap-distance-top:0;mso-wrap-distance-right:9pt;mso-wrap-distance-bottom:0;mso-position-horizontal:absolute;mso-position-horizontal-relative:page;mso-position-vertical:absolute;mso-position-vertical-relative:page;mso-width-percent:0;mso-height-percent:0;mso-width-relative:page;mso-height-relative:page;v-text-anchor:middle" o:gfxdata="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" filled="f" stroked="f" strokecolor="white [3212]" strokeweight="0">
               <v:textbox inset="0,0,0,0">
                 <w:txbxContent>
                   <w:p>
@@ -13828,21 +13621,12 @@
                               <w:szCs w:val="20"/>
                             </w:rPr>
                           </w:pPr>
-                          <w:proofErr w:type="spellStart"/>
                           <w:r>
                             <w:rPr>
                               <w:sz w:val="20"/>
                               <w:szCs w:val="20"/>
                             </w:rPr>
-                            <w:t>Арк</w:t>
-                          </w:r>
-                          <w:proofErr w:type="spellEnd"/>
-                          <w:r>
-                            <w:rPr>
-                              <w:sz w:val="20"/>
-                              <w:szCs w:val="20"/>
-                            </w:rPr>
-                            <w:t>.</w:t>
+                            <w:t>Арк.</w:t>
                           </w:r>
                         </w:p>
                       </w:txbxContent>
@@ -13862,9 +13646,9 @@
             </wp:anchor>
           </w:drawing>
         </mc:Choice>
-        <mc:Fallback>
+        <mc:Fallback xmlns:oel="http://schemas.microsoft.com/office/2019/extlst" xmlns:w16du="http://schemas.microsoft.com/office/word/2023/wordml/word16du" xmlns:w16sdtfl="http://schemas.microsoft.com/office/word/2024/wordml/sdtformatlock">
           <w:pict>
-            <v:rect w14:anchorId="3C3B9E41" id="Rectangle 14" o:spid="_x0000_s1027" style="position:absolute;left:0;text-align:left;margin-left:552.8pt;margin-top:785.4pt;width:28.35pt;height:19.75pt;z-index:-251423744;visibility:visible;mso-wrap-style:square;mso-width-percent:0;mso-height-percent:0;mso-wrap-distance-left:9pt;mso-wrap-distance-top:0;mso-wrap-distance-right:9pt;mso-wrap-distance-bottom:0;mso-position-horizontal:absolute;mso-position-horizontal-relative:page;mso-position-vertical:absolute;mso-position-vertical-relative:page;mso-width-percent:0;mso-height-percent:0;mso-width-relative:page;mso-height-relative:page;v-text-anchor:middle" o:gfxdata="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" filled="f" stroked="f" strokecolor="white [3212]" strokeweight="0">
+            <v:rect w14:anchorId="3C3B9E41" id="Rectangle 14" o:spid="_x0000_s1027" style="position:absolute;left:0;text-align:left;margin-left:552.8pt;margin-top:785.4pt;width:28.35pt;height:19.75pt;z-index:-251423744;visibility:visible;mso-wrap-style:square;mso-width-percent:0;mso-height-percent:0;mso-wrap-distance-left:9pt;mso-wrap-distance-top:0;mso-wrap-distance-right:9pt;mso-wrap-distance-bottom:0;mso-position-horizontal:absolute;mso-position-horizontal-relative:page;mso-position-vertical:absolute;mso-position-vertical-relative:page;mso-width-percent:0;mso-height-percent:0;mso-width-relative:page;mso-height-relative:page;v-text-anchor:middle" o:gfxdata="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" filled="f" stroked="f" strokecolor="white [3212]" strokeweight="0">
               <v:textbox inset="0,0,0,0">
                 <w:txbxContent>
                   <w:p>
@@ -13967,7 +13751,7 @@
             </wp:anchor>
           </w:drawing>
         </mc:Choice>
-        <mc:Fallback>
+        <mc:Fallback xmlns:oel="http://schemas.microsoft.com/office/2019/extlst" xmlns:w16du="http://schemas.microsoft.com/office/word/2023/wordml/word16du" xmlns:w16sdtfl="http://schemas.microsoft.com/office/word/2024/wordml/sdtformatlock">
           <w:pict>
             <v:shapetype w14:anchorId="574DC07B" id="_x0000_t32" coordsize="21600,21600" o:spt="32" o:oned="t" path="m,l21600,21600e" filled="f">
               <v:path arrowok="t" fillok="f" o:connecttype="none"/>
@@ -14047,7 +13831,7 @@
             </wp:anchor>
           </w:drawing>
         </mc:Choice>
-        <mc:Fallback>
+        <mc:Fallback xmlns:oel="http://schemas.microsoft.com/office/2019/extlst" xmlns:w16du="http://schemas.microsoft.com/office/word/2023/wordml/word16du" xmlns:w16sdtfl="http://schemas.microsoft.com/office/word/2024/wordml/sdtformatlock">
           <w:pict>
             <v:shape w14:anchorId="5F28006F" id="AutoShape 26" o:spid="_x0000_s1026" type="#_x0000_t32" style="position:absolute;margin-left:552.8pt;margin-top:785.4pt;width:.05pt;height:42.5pt;z-index:251905024;visibility:visible;mso-wrap-style:square;mso-width-percent:0;mso-height-percent:0;mso-wrap-distance-left:9pt;mso-wrap-distance-top:0;mso-wrap-distance-right:9pt;mso-wrap-distance-bottom:0;mso-position-horizontal:absolute;mso-position-horizontal-relative:page;mso-position-vertical:absolute;mso-position-vertical-relative:page;mso-width-percent:0;mso-height-percent:0;mso-width-relative:page;mso-height-relative:page" o:gfxdata="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" strokeweight="2pt">
               <w10:wrap anchorx="page" anchory="page"/>
@@ -14202,9 +13986,9 @@
             </wp:anchor>
           </w:drawing>
         </mc:Choice>
-        <mc:Fallback>
+        <mc:Fallback xmlns:oel="http://schemas.microsoft.com/office/2019/extlst" xmlns:w16du="http://schemas.microsoft.com/office/word/2023/wordml/word16du" xmlns:w16sdtfl="http://schemas.microsoft.com/office/word/2024/wordml/sdtformatlock">
           <w:pict>
-            <v:rect w14:anchorId="65D88F8D" id="Rectangle 15" o:spid="_x0000_s1028" style="position:absolute;left:0;text-align:left;margin-left:241pt;margin-top:785.6pt;width:311.8pt;height:42.5pt;z-index:-251422720;visibility:visible;mso-wrap-style:square;mso-width-percent:0;mso-height-percent:0;mso-wrap-distance-left:9pt;mso-wrap-distance-top:0;mso-wrap-distance-right:9pt;mso-wrap-distance-bottom:0;mso-position-horizontal:absolute;mso-position-horizontal-relative:page;mso-position-vertical:absolute;mso-position-vertical-relative:page;mso-width-percent:0;mso-height-percent:0;mso-width-relative:page;mso-height-relative:page;v-text-anchor:middle" o:gfxdata="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" filled="f" stroked="f" strokecolor="white [3212]" strokeweight="0">
+            <v:rect w14:anchorId="65D88F8D" id="Rectangle 15" o:spid="_x0000_s1028" style="position:absolute;left:0;text-align:left;margin-left:241pt;margin-top:785.6pt;width:311.8pt;height:42.5pt;z-index:-251422720;visibility:visible;mso-wrap-style:square;mso-width-percent:0;mso-height-percent:0;mso-wrap-distance-left:9pt;mso-wrap-distance-top:0;mso-wrap-distance-right:9pt;mso-wrap-distance-bottom:0;mso-position-horizontal:absolute;mso-position-horizontal-relative:page;mso-position-vertical:absolute;mso-position-vertical-relative:page;mso-width-percent:0;mso-height-percent:0;mso-width-relative:page;mso-height-relative:page;v-text-anchor:middle" o:gfxdata="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" filled="f" stroked="f" strokecolor="white [3212]" strokeweight="0">
               <v:textbox inset="1mm,1mm,1mm,1mm">
                 <w:txbxContent>
                   <w:p>
@@ -14372,9 +14156,9 @@
             </wp:anchor>
           </w:drawing>
         </mc:Choice>
-        <mc:Fallback>
+        <mc:Fallback xmlns:oel="http://schemas.microsoft.com/office/2019/extlst" xmlns:w16du="http://schemas.microsoft.com/office/word/2023/wordml/word16du" xmlns:w16sdtfl="http://schemas.microsoft.com/office/word/2024/wordml/sdtformatlock">
           <w:pict>
-            <v:rect w14:anchorId="0D52B5D2" id="Rectangle 24" o:spid="_x0000_s1029" style="position:absolute;left:0;text-align:left;margin-left:212.65pt;margin-top:785.25pt;width:28.35pt;height:14.15pt;z-index:-251413504;visibility:visible;mso-wrap-style:square;mso-width-percent:0;mso-height-percent:0;mso-wrap-distance-left:9pt;mso-wrap-distance-top:0;mso-wrap-distance-right:9pt;mso-wrap-distance-bottom:0;mso-position-horizontal:absolute;mso-position-horizontal-relative:page;mso-position-vertical:absolute;mso-position-vertical-relative:page;mso-width-percent:0;mso-height-percent:0;mso-width-relative:page;mso-height-relative:page;v-text-anchor:middle" o:gfxdata="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" filled="f" stroked="f" strokecolor="white [3212]" strokeweight="0">
+            <v:rect w14:anchorId="0D52B5D2" id="Rectangle 24" o:spid="_x0000_s1029" style="position:absolute;left:0;text-align:left;margin-left:212.65pt;margin-top:785.25pt;width:28.35pt;height:14.15pt;z-index:-251413504;visibility:visible;mso-wrap-style:square;mso-width-percent:0;mso-height-percent:0;mso-wrap-distance-left:9pt;mso-wrap-distance-top:0;mso-wrap-distance-right:9pt;mso-wrap-distance-bottom:0;mso-position-horizontal:absolute;mso-position-horizontal-relative:page;mso-position-vertical:absolute;mso-position-vertical-relative:page;mso-width-percent:0;mso-height-percent:0;mso-width-relative:page;mso-height-relative:page;v-text-anchor:middle" o:gfxdata="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" filled="f" stroked="f" strokecolor="white [3212]" strokeweight="0">
               <v:textbox inset="1mm,0,1mm,0">
                 <w:txbxContent>
                   <w:p>
@@ -14490,9 +14274,9 @@
             </wp:anchor>
           </w:drawing>
         </mc:Choice>
-        <mc:Fallback>
+        <mc:Fallback xmlns:oel="http://schemas.microsoft.com/office/2019/extlst" xmlns:w16du="http://schemas.microsoft.com/office/word/2023/wordml/word16du" xmlns:w16sdtfl="http://schemas.microsoft.com/office/word/2024/wordml/sdtformatlock">
           <w:pict>
-            <v:rect w14:anchorId="1B0EB705" id="Rectangle 25" o:spid="_x0000_s1030" style="position:absolute;left:0;text-align:left;margin-left:212.65pt;margin-top:799.4pt;width:28.35pt;height:14.15pt;z-index:-251412480;visibility:visible;mso-wrap-style:square;mso-width-percent:0;mso-height-percent:0;mso-wrap-distance-left:9pt;mso-wrap-distance-top:0;mso-wrap-distance-right:9pt;mso-wrap-distance-bottom:0;mso-position-horizontal:absolute;mso-position-horizontal-relative:page;mso-position-vertical:absolute;mso-position-vertical-relative:page;mso-width-percent:0;mso-height-percent:0;mso-width-relative:page;mso-height-relative:page;v-text-anchor:middle" o:gfxdata="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" filled="f" stroked="f" strokecolor="white [3212]" strokeweight="0">
+            <v:rect w14:anchorId="1B0EB705" id="Rectangle 25" o:spid="_x0000_s1030" style="position:absolute;left:0;text-align:left;margin-left:212.65pt;margin-top:799.4pt;width:28.35pt;height:14.15pt;z-index:-251412480;visibility:visible;mso-wrap-style:square;mso-width-percent:0;mso-height-percent:0;mso-wrap-distance-left:9pt;mso-wrap-distance-top:0;mso-wrap-distance-right:9pt;mso-wrap-distance-bottom:0;mso-position-horizontal:absolute;mso-position-horizontal-relative:page;mso-position-vertical:absolute;mso-position-vertical-relative:page;mso-width-percent:0;mso-height-percent:0;mso-width-relative:page;mso-height-relative:page;v-text-anchor:middle" o:gfxdata="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" filled="f" stroked="f" strokecolor="white [3212]" strokeweight="0">
               <v:textbox inset="1mm,0,1mm,0">
                 <w:txbxContent>
                   <w:p>
@@ -14614,9 +14398,9 @@
             </wp:anchor>
           </w:drawing>
         </mc:Choice>
-        <mc:Fallback>
+        <mc:Fallback xmlns:oel="http://schemas.microsoft.com/office/2019/extlst" xmlns:w16du="http://schemas.microsoft.com/office/word/2023/wordml/word16du" xmlns:w16sdtfl="http://schemas.microsoft.com/office/word/2024/wordml/sdtformatlock">
           <w:pict>
-            <v:rect w14:anchorId="1780EDB3" id="Rectangle 23" o:spid="_x0000_s1031" style="position:absolute;left:0;text-align:left;margin-left:170.15pt;margin-top:785.4pt;width:42.55pt;height:14.15pt;z-index:-251414528;visibility:visible;mso-wrap-style:square;mso-width-percent:0;mso-height-percent:0;mso-wrap-distance-left:9pt;mso-wrap-distance-top:0;mso-wrap-distance-right:9pt;mso-wrap-distance-bottom:0;mso-position-horizontal:absolute;mso-position-horizontal-relative:page;mso-position-vertical:absolute;mso-position-vertical-relative:page;mso-width-percent:0;mso-height-percent:0;mso-width-relative:page;mso-height-relative:page;v-text-anchor:middle" o:gfxdata="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" filled="f" stroked="f" strokecolor="white [3212]" strokeweight="0">
+            <v:rect w14:anchorId="1780EDB3" id="Rectangle 23" o:spid="_x0000_s1031" style="position:absolute;left:0;text-align:left;margin-left:170.15pt;margin-top:785.4pt;width:42.55pt;height:14.15pt;z-index:-251414528;visibility:visible;mso-wrap-style:square;mso-width-percent:0;mso-height-percent:0;mso-wrap-distance-left:9pt;mso-wrap-distance-top:0;mso-wrap-distance-right:9pt;mso-wrap-distance-bottom:0;mso-position-horizontal:absolute;mso-position-horizontal-relative:page;mso-position-vertical:absolute;mso-position-vertical-relative:page;mso-width-percent:0;mso-height-percent:0;mso-width-relative:page;mso-height-relative:page;v-text-anchor:middle" o:gfxdata="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" filled="f" stroked="f" strokecolor="white [3212]" strokeweight="0">
               <v:textbox inset="1mm,0,1mm,0">
                 <w:txbxContent>
                   <w:p>
@@ -14744,9 +14528,9 @@
             </wp:anchor>
           </w:drawing>
         </mc:Choice>
-        <mc:Fallback>
+        <mc:Fallback xmlns:oel="http://schemas.microsoft.com/office/2019/extlst" xmlns:w16du="http://schemas.microsoft.com/office/word/2023/wordml/word16du" xmlns:w16sdtfl="http://schemas.microsoft.com/office/word/2024/wordml/sdtformatlock">
           <w:pict>
-            <v:rect w14:anchorId="4D4241A5" id="Rectangle 22" o:spid="_x0000_s1032" style="position:absolute;left:0;text-align:left;margin-left:170.1pt;margin-top:799.55pt;width:42.55pt;height:14.15pt;z-index:-251415552;visibility:visible;mso-wrap-style:square;mso-width-percent:0;mso-height-percent:0;mso-wrap-distance-left:9pt;mso-wrap-distance-top:0;mso-wrap-distance-right:9pt;mso-wrap-distance-bottom:0;mso-position-horizontal:absolute;mso-position-horizontal-relative:page;mso-position-vertical:absolute;mso-position-vertical-relative:page;mso-width-percent:0;mso-height-percent:0;mso-width-relative:page;mso-height-relative:page;v-text-anchor:middle" o:gfxdata="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" filled="f" stroked="f" strokecolor="white [3212]" strokeweight="0">
+            <v:rect w14:anchorId="4D4241A5" id="Rectangle 22" o:spid="_x0000_s1032" style="position:absolute;left:0;text-align:left;margin-left:170.1pt;margin-top:799.55pt;width:42.55pt;height:14.15pt;z-index:-251415552;visibility:visible;mso-wrap-style:square;mso-width-percent:0;mso-height-percent:0;mso-wrap-distance-left:9pt;mso-wrap-distance-top:0;mso-wrap-distance-right:9pt;mso-wrap-distance-bottom:0;mso-position-horizontal:absolute;mso-position-horizontal-relative:page;mso-position-vertical:absolute;mso-position-vertical-relative:page;mso-width-percent:0;mso-height-percent:0;mso-width-relative:page;mso-height-relative:page;v-text-anchor:middle" o:gfxdata="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" filled="f" stroked="f" strokecolor="white [3212]" strokeweight="0">
               <v:textbox inset="1mm,0,1mm,0">
                 <w:txbxContent>
                   <w:p>
@@ -14868,9 +14652,9 @@
             </wp:anchor>
           </w:drawing>
         </mc:Choice>
-        <mc:Fallback>
+        <mc:Fallback xmlns:oel="http://schemas.microsoft.com/office/2019/extlst" xmlns:w16du="http://schemas.microsoft.com/office/word/2023/wordml/word16du" xmlns:w16sdtfl="http://schemas.microsoft.com/office/word/2024/wordml/sdtformatlock">
           <w:pict>
-            <v:rect w14:anchorId="20263D7E" id="Rectangle 21" o:spid="_x0000_s1033" style="position:absolute;left:0;text-align:left;margin-left:104.9pt;margin-top:785.25pt;width:65.2pt;height:14.15pt;z-index:-251416576;visibility:visible;mso-wrap-style:square;mso-width-percent:0;mso-height-percent:0;mso-wrap-distance-left:9pt;mso-wrap-distance-top:0;mso-wrap-distance-right:9pt;mso-wrap-distance-bottom:0;mso-position-horizontal:absolute;mso-position-horizontal-relative:page;mso-position-vertical:absolute;mso-position-vertical-relative:page;mso-width-percent:0;mso-height-percent:0;mso-width-relative:page;mso-height-relative:page;v-text-anchor:middle" o:gfxdata="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" filled="f" stroked="f" strokecolor="white [3212]" strokeweight="0">
+            <v:rect w14:anchorId="20263D7E" id="Rectangle 21" o:spid="_x0000_s1033" style="position:absolute;left:0;text-align:left;margin-left:104.9pt;margin-top:785.25pt;width:65.2pt;height:14.15pt;z-index:-251416576;visibility:visible;mso-wrap-style:square;mso-width-percent:0;mso-height-percent:0;mso-wrap-distance-left:9pt;mso-wrap-distance-top:0;mso-wrap-distance-right:9pt;mso-wrap-distance-bottom:0;mso-position-horizontal:absolute;mso-position-horizontal-relative:page;mso-position-vertical:absolute;mso-position-vertical-relative:page;mso-width-percent:0;mso-height-percent:0;mso-width-relative:page;mso-height-relative:page;v-text-anchor:middle" o:gfxdata="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" filled="f" stroked="f" strokecolor="white [3212]" strokeweight="0">
               <v:textbox inset="1mm,0,1mm,0">
                 <w:txbxContent>
                   <w:p>
@@ -14986,9 +14770,9 @@
             </wp:anchor>
           </w:drawing>
         </mc:Choice>
-        <mc:Fallback>
+        <mc:Fallback xmlns:oel="http://schemas.microsoft.com/office/2019/extlst" xmlns:w16du="http://schemas.microsoft.com/office/word/2023/wordml/word16du" xmlns:w16sdtfl="http://schemas.microsoft.com/office/word/2024/wordml/sdtformatlock">
           <w:pict>
-            <v:rect w14:anchorId="21ED63BA" id="Rectangle 20" o:spid="_x0000_s1034" style="position:absolute;left:0;text-align:left;margin-left:104.95pt;margin-top:799.4pt;width:65.2pt;height:14.15pt;z-index:-251417600;visibility:visible;mso-wrap-style:square;mso-width-percent:0;mso-height-percent:0;mso-wrap-distance-left:9pt;mso-wrap-distance-top:0;mso-wrap-distance-right:9pt;mso-wrap-distance-bottom:0;mso-position-horizontal:absolute;mso-position-horizontal-relative:page;mso-position-vertical:absolute;mso-position-vertical-relative:page;mso-width-percent:0;mso-height-percent:0;mso-width-relative:page;mso-height-relative:page;v-text-anchor:middle" o:gfxdata="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" filled="f" stroked="f" strokecolor="white [3212]" strokeweight="0">
+            <v:rect w14:anchorId="21ED63BA" id="Rectangle 20" o:spid="_x0000_s1034" style="position:absolute;left:0;text-align:left;margin-left:104.95pt;margin-top:799.4pt;width:65.2pt;height:14.15pt;z-index:-251417600;visibility:visible;mso-wrap-style:square;mso-width-percent:0;mso-height-percent:0;mso-wrap-distance-left:9pt;mso-wrap-distance-top:0;mso-wrap-distance-right:9pt;mso-wrap-distance-bottom:0;mso-position-horizontal:absolute;mso-position-horizontal-relative:page;mso-position-vertical:absolute;mso-position-vertical-relative:page;mso-width-percent:0;mso-height-percent:0;mso-width-relative:page;mso-height-relative:page;v-text-anchor:middle" o:gfxdata="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" filled="f" stroked="f" strokecolor="white [3212]" strokeweight="0">
               <v:textbox inset="1mm,0,1mm,0">
                 <w:txbxContent>
                   <w:p>
@@ -15104,9 +14888,9 @@
             </wp:anchor>
           </w:drawing>
         </mc:Choice>
-        <mc:Fallback>
+        <mc:Fallback xmlns:oel="http://schemas.microsoft.com/office/2019/extlst" xmlns:w16du="http://schemas.microsoft.com/office/word/2023/wordml/word16du" xmlns:w16sdtfl="http://schemas.microsoft.com/office/word/2024/wordml/sdtformatlock">
           <w:pict>
-            <v:rect w14:anchorId="46700279" id="Rectangle 18" o:spid="_x0000_s1035" style="position:absolute;left:0;text-align:left;margin-left:56.6pt;margin-top:799.45pt;width:19.85pt;height:14.1pt;z-index:-251419648;visibility:visible;mso-wrap-style:square;mso-width-percent:0;mso-height-percent:0;mso-wrap-distance-left:9pt;mso-wrap-distance-top:0;mso-wrap-distance-right:9pt;mso-wrap-distance-bottom:0;mso-position-horizontal:absolute;mso-position-horizontal-relative:page;mso-position-vertical:absolute;mso-position-vertical-relative:page;mso-width-percent:0;mso-height-percent:0;mso-width-relative:page;mso-height-relative:page;v-text-anchor:middle" o:gfxdata="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" filled="f" stroked="f" strokecolor="white [3212]" strokeweight="0">
+            <v:rect w14:anchorId="46700279" id="Rectangle 18" o:spid="_x0000_s1035" style="position:absolute;left:0;text-align:left;margin-left:56.6pt;margin-top:799.45pt;width:19.85pt;height:14.1pt;z-index:-251419648;visibility:visible;mso-wrap-style:square;mso-width-percent:0;mso-height-percent:0;mso-wrap-distance-left:9pt;mso-wrap-distance-top:0;mso-wrap-distance-right:9pt;mso-wrap-distance-bottom:0;mso-position-horizontal:absolute;mso-position-horizontal-relative:page;mso-position-vertical:absolute;mso-position-vertical-relative:page;mso-width-percent:0;mso-height-percent:0;mso-width-relative:page;mso-height-relative:page;v-text-anchor:middle" o:gfxdata="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" filled="f" stroked="f" strokecolor="white [3212]" strokeweight="0">
               <v:textbox inset="0,0,0,0">
                 <w:txbxContent>
                   <w:p>
@@ -15222,9 +15006,9 @@
             </wp:anchor>
           </w:drawing>
         </mc:Choice>
-        <mc:Fallback>
+        <mc:Fallback xmlns:oel="http://schemas.microsoft.com/office/2019/extlst" xmlns:w16du="http://schemas.microsoft.com/office/word/2023/wordml/word16du" xmlns:w16sdtfl="http://schemas.microsoft.com/office/word/2024/wordml/sdtformatlock">
           <w:pict>
-            <v:rect w14:anchorId="0B456E5B" id="Rectangle 19" o:spid="_x0000_s1036" style="position:absolute;left:0;text-align:left;margin-left:56.6pt;margin-top:785.35pt;width:19.85pt;height:14.1pt;z-index:-251418624;visibility:visible;mso-wrap-style:square;mso-width-percent:0;mso-height-percent:0;mso-wrap-distance-left:9pt;mso-wrap-distance-top:0;mso-wrap-distance-right:9pt;mso-wrap-distance-bottom:0;mso-position-horizontal:absolute;mso-position-horizontal-relative:page;mso-position-vertical:absolute;mso-position-vertical-relative:page;mso-width-percent:0;mso-height-percent:0;mso-width-relative:page;mso-height-relative:page;v-text-anchor:middle" o:gfxdata="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" filled="f" stroked="f" strokecolor="white [3212]" strokeweight="0">
+            <v:rect w14:anchorId="0B456E5B" id="Rectangle 19" o:spid="_x0000_s1036" style="position:absolute;left:0;text-align:left;margin-left:56.6pt;margin-top:785.35pt;width:19.85pt;height:14.1pt;z-index:-251418624;visibility:visible;mso-wrap-style:square;mso-width-percent:0;mso-height-percent:0;mso-wrap-distance-left:9pt;mso-wrap-distance-top:0;mso-wrap-distance-right:9pt;mso-wrap-distance-bottom:0;mso-position-horizontal:absolute;mso-position-horizontal-relative:page;mso-position-vertical:absolute;mso-position-vertical-relative:page;mso-width-percent:0;mso-height-percent:0;mso-width-relative:page;mso-height-relative:page;v-text-anchor:middle" o:gfxdata="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" filled="f" stroked="f" strokecolor="white [3212]" strokeweight="0">
               <v:textbox inset="0,0,0,0">
                 <w:txbxContent>
                   <w:p>
@@ -15334,9 +15118,9 @@
             </wp:anchor>
           </w:drawing>
         </mc:Choice>
-        <mc:Fallback>
+        <mc:Fallback xmlns:oel="http://schemas.microsoft.com/office/2019/extlst" xmlns:w16du="http://schemas.microsoft.com/office/word/2023/wordml/word16du" xmlns:w16sdtfl="http://schemas.microsoft.com/office/word/2024/wordml/sdtformatlock">
           <w:pict>
-            <v:rect w14:anchorId="09D3F995" id="Rectangle 17" o:spid="_x0000_s1037" style="position:absolute;left:0;text-align:left;margin-left:76.6pt;margin-top:785.35pt;width:28.35pt;height:14.1pt;z-index:-251420672;visibility:visible;mso-wrap-style:square;mso-width-percent:0;mso-height-percent:0;mso-wrap-distance-left:9pt;mso-wrap-distance-top:0;mso-wrap-distance-right:9pt;mso-wrap-distance-bottom:0;mso-position-horizontal:absolute;mso-position-horizontal-relative:page;mso-position-vertical:absolute;mso-position-vertical-relative:page;mso-width-percent:0;mso-height-percent:0;mso-width-relative:page;mso-height-relative:page;v-text-anchor:middle" o:gfxdata="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" filled="f" stroked="f" strokecolor="white [3212]" strokeweight="0">
+            <v:rect w14:anchorId="09D3F995" id="Rectangle 17" o:spid="_x0000_s1037" style="position:absolute;left:0;text-align:left;margin-left:76.6pt;margin-top:785.35pt;width:28.35pt;height:14.1pt;z-index:-251420672;visibility:visible;mso-wrap-style:square;mso-width-percent:0;mso-height-percent:0;mso-wrap-distance-left:9pt;mso-wrap-distance-top:0;mso-wrap-distance-right:9pt;mso-wrap-distance-bottom:0;mso-position-horizontal:absolute;mso-position-horizontal-relative:page;mso-position-vertical:absolute;mso-position-vertical-relative:page;mso-width-percent:0;mso-height-percent:0;mso-width-relative:page;mso-height-relative:page;v-text-anchor:middle" o:gfxdata="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" filled="f" stroked="f" strokecolor="white [3212]" strokeweight="0">
               <v:textbox inset="0,0,0,0">
                 <w:txbxContent>
                   <w:p>
@@ -15440,9 +15224,9 @@
             </wp:anchor>
           </w:drawing>
         </mc:Choice>
-        <mc:Fallback>
+        <mc:Fallback xmlns:oel="http://schemas.microsoft.com/office/2019/extlst" xmlns:w16du="http://schemas.microsoft.com/office/word/2023/wordml/word16du" xmlns:w16sdtfl="http://schemas.microsoft.com/office/word/2024/wordml/sdtformatlock">
           <w:pict>
-            <v:rect w14:anchorId="299DC74A" id="Rectangle 16" o:spid="_x0000_s1038" style="position:absolute;left:0;text-align:left;margin-left:76.55pt;margin-top:799.55pt;width:28.35pt;height:14.1pt;z-index:-251421696;visibility:visible;mso-wrap-style:square;mso-width-percent:0;mso-height-percent:0;mso-wrap-distance-left:9pt;mso-wrap-distance-top:0;mso-wrap-distance-right:9pt;mso-wrap-distance-bottom:0;mso-position-horizontal:absolute;mso-position-horizontal-relative:page;mso-position-vertical:absolute;mso-position-vertical-relative:page;mso-width-percent:0;mso-height-percent:0;mso-width-relative:page;mso-height-relative:page;v-text-anchor:middle" o:gfxdata="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" filled="f" stroked="f" strokecolor="white [3212]" strokeweight="0">
+            <v:rect w14:anchorId="299DC74A" id="Rectangle 16" o:spid="_x0000_s1038" style="position:absolute;left:0;text-align:left;margin-left:76.55pt;margin-top:799.55pt;width:28.35pt;height:14.1pt;z-index:-251421696;visibility:visible;mso-wrap-style:square;mso-width-percent:0;mso-height-percent:0;mso-wrap-distance-left:9pt;mso-wrap-distance-top:0;mso-wrap-distance-right:9pt;mso-wrap-distance-bottom:0;mso-position-horizontal:absolute;mso-position-horizontal-relative:page;mso-position-vertical:absolute;mso-position-vertical-relative:page;mso-width-percent:0;mso-height-percent:0;mso-width-relative:page;mso-height-relative:page;v-text-anchor:middle" o:gfxdata="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" filled="f" stroked="f" strokecolor="white [3212]" strokeweight="0">
               <v:textbox inset="0,0,0,0">
                 <w:txbxContent>
                   <w:p>
@@ -15525,7 +15309,7 @@
             </wp:anchor>
           </w:drawing>
         </mc:Choice>
-        <mc:Fallback>
+        <mc:Fallback xmlns:oel="http://schemas.microsoft.com/office/2019/extlst" xmlns:w16du="http://schemas.microsoft.com/office/word/2023/wordml/word16du" xmlns:w16sdtfl="http://schemas.microsoft.com/office/word/2024/wordml/sdtformatlock">
           <w:pict>
             <v:shape w14:anchorId="0E025E20" id="AutoShape 5" o:spid="_x0000_s1026" type="#_x0000_t32" style="position:absolute;margin-left:241pt;margin-top:785.45pt;width:.05pt;height:42.4pt;z-index:251886592;visibility:visible;mso-wrap-style:square;mso-width-percent:0;mso-height-percent:0;mso-wrap-distance-left:9pt;mso-wrap-distance-top:0;mso-wrap-distance-right:9pt;mso-wrap-distance-bottom:0;mso-position-horizontal:absolute;mso-position-horizontal-relative:page;mso-position-vertical:absolute;mso-position-vertical-relative:page;mso-width-percent:0;mso-height-percent:0;mso-width-relative:page;mso-height-relative:page" o:gfxdata="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" strokeweight="2pt">
               <w10:wrap anchorx="page" anchory="page"/>
@@ -15601,7 +15385,7 @@
             </wp:anchor>
           </w:drawing>
         </mc:Choice>
-        <mc:Fallback>
+        <mc:Fallback xmlns:oel="http://schemas.microsoft.com/office/2019/extlst" xmlns:w16du="http://schemas.microsoft.com/office/word/2023/wordml/word16du" xmlns:w16sdtfl="http://schemas.microsoft.com/office/word/2024/wordml/sdtformatlock">
           <w:pict>
             <v:shape w14:anchorId="664AA973" id="AutoShape 4" o:spid="_x0000_s1026" type="#_x0000_t32" style="position:absolute;margin-left:212.65pt;margin-top:785.6pt;width:.05pt;height:42.5pt;z-index:251885568;visibility:visible;mso-wrap-style:square;mso-width-percent:0;mso-height-percent:0;mso-wrap-distance-left:9pt;mso-wrap-distance-top:0;mso-wrap-distance-right:9pt;mso-wrap-distance-bottom:0;mso-position-horizontal:absolute;mso-position-horizontal-relative:page;mso-position-vertical:absolute;mso-position-vertical-relative:page;mso-width-percent:0;mso-height-percent:0;mso-width-relative:page;mso-height-relative:page" o:gfxdata="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" strokeweight="2pt">
               <w10:wrap anchorx="page" anchory="page"/>
@@ -15677,7 +15461,7 @@
             </wp:anchor>
           </w:drawing>
         </mc:Choice>
-        <mc:Fallback>
+        <mc:Fallback xmlns:oel="http://schemas.microsoft.com/office/2019/extlst" xmlns:w16du="http://schemas.microsoft.com/office/word/2023/wordml/word16du" xmlns:w16sdtfl="http://schemas.microsoft.com/office/word/2024/wordml/sdtformatlock">
           <w:pict>
             <v:shape w14:anchorId="5B769430" id="AutoShape 3" o:spid="_x0000_s1026" type="#_x0000_t32" style="position:absolute;margin-left:170.1pt;margin-top:785.6pt;width:.05pt;height:42.5pt;z-index:251884544;visibility:visible;mso-wrap-style:square;mso-width-percent:0;mso-height-percent:0;mso-wrap-distance-left:9pt;mso-wrap-distance-top:0;mso-wrap-distance-right:9pt;mso-wrap-distance-bottom:0;mso-position-horizontal:absolute;mso-position-horizontal-relative:page;mso-position-vertical:absolute;mso-position-vertical-relative:page;mso-width-percent:0;mso-height-percent:0;mso-width-relative:page;mso-height-relative:page" o:gfxdata="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" strokeweight="2pt">
               <w10:wrap anchorx="page" anchory="page"/>
@@ -15753,7 +15537,7 @@
             </wp:anchor>
           </w:drawing>
         </mc:Choice>
-        <mc:Fallback>
+        <mc:Fallback xmlns:oel="http://schemas.microsoft.com/office/2019/extlst" xmlns:w16du="http://schemas.microsoft.com/office/word/2023/wordml/word16du" xmlns:w16sdtfl="http://schemas.microsoft.com/office/word/2024/wordml/sdtformatlock">
           <w:pict>
             <v:shape w14:anchorId="1ABC94DE" id="AutoShape 2" o:spid="_x0000_s1026" type="#_x0000_t32" style="position:absolute;margin-left:104.9pt;margin-top:785.4pt;width:.05pt;height:42.4pt;z-index:251883520;visibility:visible;mso-wrap-style:square;mso-width-percent:0;mso-height-percent:0;mso-wrap-distance-left:9pt;mso-wrap-distance-top:0;mso-wrap-distance-right:9pt;mso-wrap-distance-bottom:0;mso-position-horizontal:absolute;mso-position-horizontal-relative:page;mso-position-vertical:absolute;mso-position-vertical-relative:page;mso-width-percent:0;mso-height-percent:0;mso-width-relative:page;mso-height-relative:page" o:gfxdata="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" strokeweight="2pt">
               <w10:wrap anchorx="page" anchory="page"/>
@@ -15829,7 +15613,7 @@
             </wp:anchor>
           </w:drawing>
         </mc:Choice>
-        <mc:Fallback>
+        <mc:Fallback xmlns:oel="http://schemas.microsoft.com/office/2019/extlst" xmlns:w16du="http://schemas.microsoft.com/office/word/2023/wordml/word16du" xmlns:w16sdtfl="http://schemas.microsoft.com/office/word/2024/wordml/sdtformatlock">
           <w:pict>
             <v:shape w14:anchorId="2DEA6E17" id="AutoShape 1" o:spid="_x0000_s1026" type="#_x0000_t32" style="position:absolute;margin-left:57.55pt;margin-top:785.4pt;width:524.4pt;height:.05pt;z-index:251882496;visibility:visible;mso-wrap-style:square;mso-width-percent:0;mso-height-percent:0;mso-wrap-distance-left:9pt;mso-wrap-distance-top:0;mso-wrap-distance-right:9pt;mso-wrap-distance-bottom:0;mso-position-horizontal:absolute;mso-position-horizontal-relative:page;mso-position-vertical:absolute;mso-position-vertical-relative:page;mso-width-percent:0;mso-height-percent:0;mso-width-relative:page;mso-height-relative:page" o:gfxdata="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" strokeweight="2pt">
               <w10:wrap anchorx="page" anchory="page"/>
@@ -15905,7 +15689,7 @@
             </wp:anchor>
           </w:drawing>
         </mc:Choice>
-        <mc:Fallback>
+        <mc:Fallback xmlns:oel="http://schemas.microsoft.com/office/2019/extlst" xmlns:w16du="http://schemas.microsoft.com/office/word/2023/wordml/word16du" xmlns:w16sdtfl="http://schemas.microsoft.com/office/word/2024/wordml/sdtformatlock">
           <w:pict>
             <v:shape w14:anchorId="164DD93B" id="AutoShape 8" o:spid="_x0000_s1026" type="#_x0000_t32" style="position:absolute;margin-left:76.55pt;margin-top:785.4pt;width:0;height:42.55pt;z-index:251889664;visibility:visible;mso-wrap-style:square;mso-width-percent:0;mso-height-percent:0;mso-wrap-distance-left:9pt;mso-wrap-distance-top:0;mso-wrap-distance-right:9pt;mso-wrap-distance-bottom:0;mso-position-horizontal:absolute;mso-position-horizontal-relative:page;mso-position-vertical:absolute;mso-position-vertical-relative:page;mso-width-percent:0;mso-height-percent:0;mso-width-relative:page;mso-height-relative:page" o:gfxdata="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" strokeweight="2pt">
               <w10:wrap anchorx="page" anchory="page"/>
@@ -15988,21 +15772,12 @@
                               <w:szCs w:val="16"/>
                             </w:rPr>
                           </w:pPr>
-                          <w:proofErr w:type="spellStart"/>
                           <w:r>
                             <w:rPr>
                               <w:sz w:val="16"/>
                               <w:szCs w:val="16"/>
                             </w:rPr>
-                            <w:t>Арк</w:t>
-                          </w:r>
-                          <w:proofErr w:type="spellEnd"/>
-                          <w:r>
-                            <w:rPr>
-                              <w:sz w:val="16"/>
-                              <w:szCs w:val="16"/>
-                            </w:rPr>
-                            <w:t>.</w:t>
+                            <w:t>Арк.</w:t>
                           </w:r>
                         </w:p>
                       </w:txbxContent>
@@ -16022,9 +15797,9 @@
             </wp:anchor>
           </w:drawing>
         </mc:Choice>
-        <mc:Fallback>
+        <mc:Fallback xmlns:oel="http://schemas.microsoft.com/office/2019/extlst" xmlns:w16du="http://schemas.microsoft.com/office/word/2023/wordml/word16du" xmlns:w16sdtfl="http://schemas.microsoft.com/office/word/2024/wordml/sdtformatlock">
           <w:pict>
-            <v:rect w14:anchorId="26E84A60" id="Rectangle 10" o:spid="_x0000_s1039" style="position:absolute;left:0;text-align:left;margin-left:76.55pt;margin-top:813.65pt;width:28.35pt;height:14.1pt;z-index:-251424768;visibility:visible;mso-wrap-style:square;mso-width-percent:0;mso-height-percent:0;mso-wrap-distance-left:9pt;mso-wrap-distance-top:0;mso-wrap-distance-right:9pt;mso-wrap-distance-bottom:0;mso-position-horizontal:absolute;mso-position-horizontal-relative:page;mso-position-vertical:absolute;mso-position-vertical-relative:page;mso-width-percent:0;mso-height-percent:0;mso-width-relative:page;mso-height-relative:page;v-text-anchor:middle" o:gfxdata="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" filled="f" stroked="f" strokecolor="white [3212]" strokeweight="0">
+            <v:rect w14:anchorId="26E84A60" id="Rectangle 10" o:spid="_x0000_s1039" style="position:absolute;left:0;text-align:left;margin-left:76.55pt;margin-top:813.65pt;width:28.35pt;height:14.1pt;z-index:-251424768;visibility:visible;mso-wrap-style:square;mso-width-percent:0;mso-height-percent:0;mso-wrap-distance-left:9pt;mso-wrap-distance-top:0;mso-wrap-distance-right:9pt;mso-wrap-distance-bottom:0;mso-position-horizontal:absolute;mso-position-horizontal-relative:page;mso-position-vertical:absolute;mso-position-vertical-relative:page;mso-width-percent:0;mso-height-percent:0;mso-width-relative:page;mso-height-relative:page;v-text-anchor:middle" o:gfxdata="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" filled="f" stroked="f" strokecolor="white [3212]" strokeweight="0">
               <v:textbox inset="0,0,0,0">
                 <w:txbxContent>
                   <w:p>
@@ -16161,9 +15936,9 @@
             </wp:anchor>
           </w:drawing>
         </mc:Choice>
-        <mc:Fallback>
+        <mc:Fallback xmlns:oel="http://schemas.microsoft.com/office/2019/extlst" xmlns:w16du="http://schemas.microsoft.com/office/word/2023/wordml/word16du" xmlns:w16sdtfl="http://schemas.microsoft.com/office/word/2024/wordml/sdtformatlock">
           <w:pict>
-            <v:rect w14:anchorId="3E8EF473" id="Rectangle 9" o:spid="_x0000_s1040" style="position:absolute;left:0;text-align:left;margin-left:56.7pt;margin-top:813.65pt;width:19.85pt;height:14.1pt;z-index:-251425792;visibility:visible;mso-wrap-style:square;mso-width-percent:0;mso-height-percent:0;mso-wrap-distance-left:9pt;mso-wrap-distance-top:0;mso-wrap-distance-right:9pt;mso-wrap-distance-bottom:0;mso-position-horizontal:absolute;mso-position-horizontal-relative:page;mso-position-vertical:absolute;mso-position-vertical-relative:page;mso-width-percent:0;mso-height-percent:0;mso-width-relative:page;mso-height-relative:page;v-text-anchor:middle" o:gfxdata="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" filled="f" stroked="f" strokecolor="white [3212]" strokeweight="0">
+            <v:rect w14:anchorId="3E8EF473" id="Rectangle 9" o:spid="_x0000_s1040" style="position:absolute;left:0;text-align:left;margin-left:56.7pt;margin-top:813.65pt;width:19.85pt;height:14.1pt;z-index:-251425792;visibility:visible;mso-wrap-style:square;mso-width-percent:0;mso-height-percent:0;mso-wrap-distance-left:9pt;mso-wrap-distance-top:0;mso-wrap-distance-right:9pt;mso-wrap-distance-bottom:0;mso-position-horizontal:absolute;mso-position-horizontal-relative:page;mso-position-vertical:absolute;mso-position-vertical-relative:page;mso-width-percent:0;mso-height-percent:0;mso-width-relative:page;mso-height-relative:page;v-text-anchor:middle" o:gfxdata="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" filled="f" stroked="f" strokecolor="white [3212]" strokeweight="0">
               <v:textbox inset="0,0,0,0">
                 <w:txbxContent>
                   <w:p>
@@ -16259,7 +16034,7 @@
             </wp:anchor>
           </w:drawing>
         </mc:Choice>
-        <mc:Fallback>
+        <mc:Fallback xmlns:oel="http://schemas.microsoft.com/office/2019/extlst" xmlns:w16du="http://schemas.microsoft.com/office/word/2023/wordml/word16du" xmlns:w16sdtfl="http://schemas.microsoft.com/office/word/2024/wordml/sdtformatlock">
           <w:pict>
             <v:shape w14:anchorId="571C18B2" id="AutoShape 7" o:spid="_x0000_s1026" type="#_x0000_t32" style="position:absolute;margin-left:56.7pt;margin-top:799.45pt;width:184.3pt;height:0;z-index:251888640;visibility:visible;mso-wrap-style:square;mso-width-percent:0;mso-height-percent:0;mso-wrap-distance-left:9pt;mso-wrap-distance-top:0;mso-wrap-distance-right:9pt;mso-wrap-distance-bottom:0;mso-position-horizontal:absolute;mso-position-horizontal-relative:page;mso-position-vertical:absolute;mso-position-vertical-relative:page;mso-width-percent:0;mso-height-percent:0;mso-width-relative:page;mso-height-relative:page" o:gfxdata="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">
               <w10:wrap anchorx="page" anchory="page"/>
@@ -16335,7 +16110,7 @@
             </wp:anchor>
           </w:drawing>
         </mc:Choice>
-        <mc:Fallback>
+        <mc:Fallback xmlns:oel="http://schemas.microsoft.com/office/2019/extlst" xmlns:w16du="http://schemas.microsoft.com/office/word/2023/wordml/word16du" xmlns:w16sdtfl="http://schemas.microsoft.com/office/word/2024/wordml/sdtformatlock">
           <w:pict>
             <v:shape w14:anchorId="19A6D06D" id="AutoShape 6" o:spid="_x0000_s1026" type="#_x0000_t32" style="position:absolute;margin-left:56.7pt;margin-top:813.65pt;width:184.3pt;height:0;z-index:251887616;visibility:visible;mso-wrap-style:square;mso-width-percent:0;mso-height-percent:0;mso-wrap-distance-left:9pt;mso-wrap-distance-top:0;mso-wrap-distance-right:9pt;mso-wrap-distance-bottom:0;mso-position-horizontal:absolute;mso-position-horizontal-relative:page;mso-position-vertical:absolute;mso-position-vertical-relative:page;mso-width-percent:0;mso-height-percent:0;mso-width-relative:page;mso-height-relative:page" o:gfxdata="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" strokeweight="2pt">
               <w10:wrap anchorx="page" anchory="page"/>
@@ -16444,9 +16219,9 @@
             </wp:anchor>
           </w:drawing>
         </mc:Choice>
-        <mc:Fallback>
+        <mc:Fallback xmlns:oel="http://schemas.microsoft.com/office/2019/extlst" xmlns:w16du="http://schemas.microsoft.com/office/word/2023/wordml/word16du" xmlns:w16sdtfl="http://schemas.microsoft.com/office/word/2024/wordml/sdtformatlock">
           <w:pict>
-            <v:rect w14:anchorId="64380F1B" id="Rectangle 13" o:spid="_x0000_s1041" style="position:absolute;left:0;text-align:left;margin-left:212.7pt;margin-top:813.6pt;width:28.35pt;height:14.1pt;z-index:-251405312;visibility:visible;mso-wrap-style:square;mso-width-percent:0;mso-height-percent:0;mso-wrap-distance-left:9pt;mso-wrap-distance-top:0;mso-wrap-distance-right:9pt;mso-wrap-distance-bottom:0;mso-position-horizontal:absolute;mso-position-horizontal-relative:page;mso-position-vertical:absolute;mso-position-vertical-relative:page;mso-width-percent:0;mso-height-percent:0;mso-width-relative:page;mso-height-relative:page;v-text-anchor:middle" o:gfxdata="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" filled="f" stroked="f" strokecolor="white [3212]" strokeweight="0">
+            <v:rect w14:anchorId="64380F1B" id="Rectangle 13" o:spid="_x0000_s1041" style="position:absolute;left:0;text-align:left;margin-left:212.7pt;margin-top:813.6pt;width:28.35pt;height:14.1pt;z-index:-251405312;visibility:visible;mso-wrap-style:square;mso-width-percent:0;mso-height-percent:0;mso-wrap-distance-left:9pt;mso-wrap-distance-top:0;mso-wrap-distance-right:9pt;mso-wrap-distance-bottom:0;mso-position-horizontal:absolute;mso-position-horizontal-relative:page;mso-position-vertical:absolute;mso-position-vertical-relative:page;mso-width-percent:0;mso-height-percent:0;mso-width-relative:page;mso-height-relative:page;v-text-anchor:middle" o:gfxdata="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" filled="f" stroked="f" strokecolor="white [3212]" strokeweight="0">
               <v:textbox inset="0,0,0,0">
                 <w:txbxContent>
                   <w:p>
@@ -16548,21 +16323,12 @@
                               <w:szCs w:val="16"/>
                             </w:rPr>
                           </w:pPr>
-                          <w:proofErr w:type="spellStart"/>
                           <w:r>
                             <w:rPr>
                               <w:sz w:val="16"/>
                               <w:szCs w:val="16"/>
                             </w:rPr>
-                            <w:t>Підп</w:t>
-                          </w:r>
-                          <w:proofErr w:type="spellEnd"/>
-                          <w:r>
-                            <w:rPr>
-                              <w:sz w:val="16"/>
-                              <w:szCs w:val="16"/>
-                            </w:rPr>
-                            <w:t>.</w:t>
+                            <w:t>Підп.</w:t>
                           </w:r>
                         </w:p>
                       </w:txbxContent>
@@ -16582,9 +16348,9 @@
             </wp:anchor>
           </w:drawing>
         </mc:Choice>
-        <mc:Fallback>
+        <mc:Fallback xmlns:oel="http://schemas.microsoft.com/office/2019/extlst" xmlns:w16du="http://schemas.microsoft.com/office/word/2023/wordml/word16du" xmlns:w16sdtfl="http://schemas.microsoft.com/office/word/2024/wordml/sdtformatlock">
           <w:pict>
-            <v:rect w14:anchorId="37EA5821" id="Rectangle 12" o:spid="_x0000_s1042" style="position:absolute;left:0;text-align:left;margin-left:170.1pt;margin-top:813.95pt;width:42.55pt;height:14.1pt;z-index:-251406336;visibility:visible;mso-wrap-style:square;mso-width-percent:0;mso-height-percent:0;mso-wrap-distance-left:9pt;mso-wrap-distance-top:0;mso-wrap-distance-right:9pt;mso-wrap-distance-bottom:0;mso-position-horizontal:absolute;mso-position-horizontal-relative:page;mso-position-vertical:absolute;mso-position-vertical-relative:page;mso-width-percent:0;mso-height-percent:0;mso-width-relative:page;mso-height-relative:page;v-text-anchor:middle" o:gfxdata="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" filled="f" stroked="f" strokecolor="white [3212]" strokeweight="0">
+            <v:rect w14:anchorId="37EA5821" id="Rectangle 12" o:spid="_x0000_s1042" style="position:absolute;left:0;text-align:left;margin-left:170.1pt;margin-top:813.95pt;width:42.55pt;height:14.1pt;z-index:-251406336;visibility:visible;mso-wrap-style:square;mso-width-percent:0;mso-height-percent:0;mso-wrap-distance-left:9pt;mso-wrap-distance-top:0;mso-wrap-distance-right:9pt;mso-wrap-distance-bottom:0;mso-position-horizontal:absolute;mso-position-horizontal-relative:page;mso-position-vertical:absolute;mso-position-vertical-relative:page;mso-width-percent:0;mso-height-percent:0;mso-width-relative:page;mso-height-relative:page;v-text-anchor:middle" o:gfxdata="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" filled="f" stroked="f" strokecolor="white [3212]" strokeweight="0">
               <v:textbox inset="0,0,0,0">
                 <w:txbxContent>
                   <w:p>
@@ -16699,23 +16465,7 @@
                               <w:sz w:val="16"/>
                               <w:szCs w:val="16"/>
                             </w:rPr>
-                            <w:t xml:space="preserve">№ </w:t>
-                          </w:r>
-                          <w:proofErr w:type="spellStart"/>
-                          <w:r>
-                            <w:rPr>
-                              <w:sz w:val="16"/>
-                              <w:szCs w:val="16"/>
-                            </w:rPr>
-                            <w:t>докум</w:t>
-                          </w:r>
-                          <w:proofErr w:type="spellEnd"/>
-                          <w:r>
-                            <w:rPr>
-                              <w:sz w:val="16"/>
-                              <w:szCs w:val="16"/>
-                            </w:rPr>
-                            <w:t>.</w:t>
+                            <w:t>№ докум.</w:t>
                           </w:r>
                         </w:p>
                       </w:txbxContent>
@@ -16735,9 +16485,9 @@
             </wp:anchor>
           </w:drawing>
         </mc:Choice>
-        <mc:Fallback>
+        <mc:Fallback xmlns:oel="http://schemas.microsoft.com/office/2019/extlst" xmlns:w16du="http://schemas.microsoft.com/office/word/2023/wordml/word16du" xmlns:w16sdtfl="http://schemas.microsoft.com/office/word/2024/wordml/sdtformatlock">
           <w:pict>
-            <v:rect w14:anchorId="27ADE2D3" id="Rectangle 11" o:spid="_x0000_s1043" style="position:absolute;left:0;text-align:left;margin-left:104.9pt;margin-top:813.95pt;width:65.2pt;height:14.1pt;z-index:-251407360;visibility:visible;mso-wrap-style:square;mso-width-percent:0;mso-height-percent:0;mso-wrap-distance-left:9pt;mso-wrap-distance-top:0;mso-wrap-distance-right:9pt;mso-wrap-distance-bottom:0;mso-position-horizontal:absolute;mso-position-horizontal-relative:page;mso-position-vertical:absolute;mso-position-vertical-relative:page;mso-width-percent:0;mso-height-percent:0;mso-width-relative:page;mso-height-relative:page;v-text-anchor:middle" o:gfxdata="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" filled="f" stroked="f" strokecolor="white [3212]" strokeweight="0">
+            <v:rect w14:anchorId="27ADE2D3" id="Rectangle 11" o:spid="_x0000_s1043" style="position:absolute;left:0;text-align:left;margin-left:104.9pt;margin-top:813.95pt;width:65.2pt;height:14.1pt;z-index:-251407360;visibility:visible;mso-wrap-style:square;mso-width-percent:0;mso-height-percent:0;mso-wrap-distance-left:9pt;mso-wrap-distance-top:0;mso-wrap-distance-right:9pt;mso-wrap-distance-bottom:0;mso-position-horizontal:absolute;mso-position-horizontal-relative:page;mso-position-vertical:absolute;mso-position-vertical-relative:page;mso-width-percent:0;mso-height-percent:0;mso-width-relative:page;mso-height-relative:page;v-text-anchor:middle" o:gfxdata="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" filled="f" stroked="f" strokecolor="white [3212]" strokeweight="0">
               <v:textbox inset="0,0,0,0">
                 <w:txbxContent>
                   <w:p>
@@ -16785,7 +16535,7 @@
 </file>
 
 <file path=word/header2.xml><?xml version="1.0" encoding="utf-8"?>
-<w:hdr xmlns:wpc="http://schemas.microsoft.com/office/word/2010/wordprocessingCanvas" xmlns:cx="http://schemas.microsoft.com/office/drawing/2014/chartex" xmlns:cx1="http://schemas.microsoft.com/office/drawing/2015/9/8/chartex" xmlns:cx2="http://schemas.microsoft.com/office/drawing/2015/10/21/chartex" xmlns:cx3="http://schemas.microsoft.com/office/drawing/2016/5/9/chartex" xmlns:cx4="http://schemas.microsoft.com/office/drawing/2016/5/10/chartex" xmlns:cx5="http://schemas.microsoft.com/office/drawing/2016/5/11/chartex" xmlns:cx6="http://schemas.microsoft.com/office/drawing/2016/5/12/chartex" xmlns:cx7="http://schemas.microsoft.com/office/drawing/2016/5/13/chartex" xmlns:cx8="http://schemas.microsoft.com/office/drawing/2016/5/14/chartex" xmlns:mc="http://schemas.openxmlformats.org/markup-compatibility/2006" xmlns:aink="http://schemas.microsoft.com/office/drawing/2016/ink" xmlns:am3d="http://schemas.microsoft.com/office/drawing/2017/model3d" xmlns:o="urn:schemas-microsoft-com:office:office" xmlns:oel="http://schemas.microsoft.com/office/2019/extlst" xmlns:r="http://schemas.openxmlformats.org/officeDocument/2006/relationships" xmlns:m="http://schemas.openxmlformats.org/officeDocument/2006/math" xmlns:v="urn:schemas-microsoft-com:vml" xmlns:wp14="http://schemas.microsoft.com/office/word/2010/wordprocessingDrawing" xmlns:wp="http://schemas.openxmlformats.org/drawingml/2006/wordprocessingDrawing" xmlns:w10="urn:schemas-microsoft-com:office:word" xmlns:w="http://schemas.openxmlformats.org/wordprocessingml/2006/main" xmlns:w14="http://schemas.microsoft.com/office/word/2010/wordml" xmlns:w15="http://schemas.microsoft.com/office/word/2012/wordml" xmlns:w16cex="http://schemas.microsoft.com/office/word/2018/wordml/cex" xmlns:w16cid="http://schemas.microsoft.com/office/word/2016/wordml/cid" xmlns:w16="http://schemas.microsoft.com/office/word/2018/wordml" xmlns:w16du="http://schemas.microsoft.com/office/word/2023/wordml/word16du" xmlns:w16sdtdh="http://schemas.microsoft.com/office/word/2020/wordml/sdtdatahash" xmlns:w16sdtfl="http://schemas.microsoft.com/office/word/2024/wordml/sdtformatlock" xmlns:w16se="http://schemas.microsoft.com/office/word/2015/wordml/symex" xmlns:wpg="http://schemas.microsoft.com/office/word/2010/wordprocessingGroup" xmlns:wpi="http://schemas.microsoft.com/office/word/2010/wordprocessingInk" xmlns:wne="http://schemas.microsoft.com/office/word/2006/wordml" xmlns:wps="http://schemas.microsoft.com/office/word/2010/wordprocessingShape" mc:Ignorable="w14 w15 w16se w16cid w16 w16cex w16sdtdh w16sdtfl w16du wp14">
+<w:hdr xmlns:wpc="http://schemas.microsoft.com/office/word/2010/wordprocessingCanvas" xmlns:cx="http://schemas.microsoft.com/office/drawing/2014/chartex" xmlns:cx1="http://schemas.microsoft.com/office/drawing/2015/9/8/chartex" xmlns:cx2="http://schemas.microsoft.com/office/drawing/2015/10/21/chartex" xmlns:cx3="http://schemas.microsoft.com/office/drawing/2016/5/9/chartex" xmlns:cx4="http://schemas.microsoft.com/office/drawing/2016/5/10/chartex" xmlns:cx5="http://schemas.microsoft.com/office/drawing/2016/5/11/chartex" xmlns:cx6="http://schemas.microsoft.com/office/drawing/2016/5/12/chartex" xmlns:cx7="http://schemas.microsoft.com/office/drawing/2016/5/13/chartex" xmlns:cx8="http://schemas.microsoft.com/office/drawing/2016/5/14/chartex" xmlns:mc="http://schemas.openxmlformats.org/markup-compatibility/2006" xmlns:aink="http://schemas.microsoft.com/office/drawing/2016/ink" xmlns:am3d="http://schemas.microsoft.com/office/drawing/2017/model3d" xmlns:o="urn:schemas-microsoft-com:office:office" xmlns:r="http://schemas.openxmlformats.org/officeDocument/2006/relationships" xmlns:m="http://schemas.openxmlformats.org/officeDocument/2006/math" xmlns:v="urn:schemas-microsoft-com:vml" xmlns:wp14="http://schemas.microsoft.com/office/word/2010/wordprocessingDrawing" xmlns:wp="http://schemas.openxmlformats.org/drawingml/2006/wordprocessingDrawing" xmlns:w10="urn:schemas-microsoft-com:office:word" xmlns:w="http://schemas.openxmlformats.org/wordprocessingml/2006/main" xmlns:w14="http://schemas.microsoft.com/office/word/2010/wordml" xmlns:w15="http://schemas.microsoft.com/office/word/2012/wordml" xmlns:w16cex="http://schemas.microsoft.com/office/word/2018/wordml/cex" xmlns:w16cid="http://schemas.microsoft.com/office/word/2016/wordml/cid" xmlns:w16="http://schemas.microsoft.com/office/word/2018/wordml" xmlns:w16sdtdh="http://schemas.microsoft.com/office/word/2020/wordml/sdtdatahash" xmlns:w16se="http://schemas.microsoft.com/office/word/2015/wordml/symex" xmlns:wpg="http://schemas.microsoft.com/office/word/2010/wordprocessingGroup" xmlns:wpi="http://schemas.microsoft.com/office/word/2010/wordprocessingInk" xmlns:wne="http://schemas.microsoft.com/office/word/2006/wordml" xmlns:wps="http://schemas.microsoft.com/office/word/2010/wordprocessingShape" mc:Ignorable="w14 w15 w16se w16cid w16 w16cex w16sdtdh wp14">
   <w:p>
     <w:pPr>
       <w:pStyle w:val="Footer"/>
@@ -16872,23 +16622,7 @@
                               <w:sz w:val="16"/>
                               <w:szCs w:val="16"/>
                             </w:rPr>
-                            <w:t xml:space="preserve">№ </w:t>
-                          </w:r>
-                          <w:proofErr w:type="spellStart"/>
-                          <w:r>
-                            <w:rPr>
-                              <w:sz w:val="16"/>
-                              <w:szCs w:val="16"/>
-                            </w:rPr>
-                            <w:t>докум</w:t>
-                          </w:r>
-                          <w:proofErr w:type="spellEnd"/>
-                          <w:r>
-                            <w:rPr>
-                              <w:sz w:val="16"/>
-                              <w:szCs w:val="16"/>
-                            </w:rPr>
-                            <w:t>.</w:t>
+                            <w:t>№ докум.</w:t>
                           </w:r>
                         </w:p>
                       </w:txbxContent>
@@ -16908,9 +16642,9 @@
             </wp:anchor>
           </w:drawing>
         </mc:Choice>
-        <mc:Fallback>
+        <mc:Fallback xmlns:oel="http://schemas.microsoft.com/office/2019/extlst" xmlns:w16du="http://schemas.microsoft.com/office/word/2023/wordml/word16du" xmlns:w16sdtfl="http://schemas.microsoft.com/office/word/2024/wordml/sdtformatlock">
           <w:pict>
-            <v:rect w14:anchorId="3943FFC6" id="Rectangle 83" o:spid="_x0000_s1044" style="position:absolute;left:0;text-align:left;margin-left:104.9pt;margin-top:743.05pt;width:65.2pt;height:14.1pt;z-index:-251495424;visibility:visible;mso-wrap-style:square;mso-width-percent:0;mso-height-percent:0;mso-wrap-distance-left:9pt;mso-wrap-distance-top:0;mso-wrap-distance-right:9pt;mso-wrap-distance-bottom:0;mso-position-horizontal:absolute;mso-position-horizontal-relative:page;mso-position-vertical:absolute;mso-position-vertical-relative:page;mso-width-percent:0;mso-height-percent:0;mso-width-relative:page;mso-height-relative:page;v-text-anchor:middle" o:gfxdata="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" filled="f" stroked="f" strokecolor="white [3212]" strokeweight="0">
+            <v:rect w14:anchorId="3943FFC6" id="Rectangle 83" o:spid="_x0000_s1044" style="position:absolute;left:0;text-align:left;margin-left:104.9pt;margin-top:743.05pt;width:65.2pt;height:14.1pt;z-index:-251495424;visibility:visible;mso-wrap-style:square;mso-width-percent:0;mso-height-percent:0;mso-wrap-distance-left:9pt;mso-wrap-distance-top:0;mso-wrap-distance-right:9pt;mso-wrap-distance-bottom:0;mso-position-horizontal:absolute;mso-position-horizontal-relative:page;mso-position-vertical:absolute;mso-position-vertical-relative:page;mso-width-percent:0;mso-height-percent:0;mso-width-relative:page;mso-height-relative:page;v-text-anchor:middle" o:gfxdata="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" filled="f" stroked="f" strokecolor="white [3212]" strokeweight="0">
               <v:textbox inset="0,0,0,0">
                 <w:txbxContent>
                   <w:p>
@@ -17025,21 +16759,12 @@
                               <w:szCs w:val="16"/>
                             </w:rPr>
                           </w:pPr>
-                          <w:proofErr w:type="spellStart"/>
                           <w:r>
                             <w:rPr>
                               <w:sz w:val="16"/>
                               <w:szCs w:val="16"/>
                             </w:rPr>
-                            <w:t>Розроб</w:t>
-                          </w:r>
-                          <w:proofErr w:type="spellEnd"/>
-                          <w:r>
-                            <w:rPr>
-                              <w:sz w:val="16"/>
-                              <w:szCs w:val="16"/>
-                            </w:rPr>
-                            <w:t>.</w:t>
+                            <w:t>Розроб.</w:t>
                           </w:r>
                         </w:p>
                       </w:txbxContent>
@@ -17059,9 +16784,9 @@
             </wp:anchor>
           </w:drawing>
         </mc:Choice>
-        <mc:Fallback>
+        <mc:Fallback xmlns:oel="http://schemas.microsoft.com/office/2019/extlst" xmlns:w16du="http://schemas.microsoft.com/office/word/2023/wordml/word16du" xmlns:w16sdtfl="http://schemas.microsoft.com/office/word/2024/wordml/sdtformatlock">
           <w:pict>
-            <v:rect w14:anchorId="2A7846AF" id="Rectangle 76" o:spid="_x0000_s1045" style="position:absolute;left:0;text-align:left;margin-left:56.3pt;margin-top:758.85pt;width:48.2pt;height:12.95pt;z-index:-251501568;visibility:visible;mso-wrap-style:square;mso-width-percent:0;mso-height-percent:0;mso-wrap-distance-left:9pt;mso-wrap-distance-top:0;mso-wrap-distance-right:9pt;mso-wrap-distance-bottom:0;mso-position-horizontal:absolute;mso-position-horizontal-relative:page;mso-position-vertical:absolute;mso-position-vertical-relative:page;mso-width-percent:0;mso-height-percent:0;mso-width-relative:page;mso-height-relative:page;v-text-anchor:middle" o:gfxdata="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" filled="f" stroked="f" strokeweight="0">
+            <v:rect w14:anchorId="2A7846AF" id="Rectangle 76" o:spid="_x0000_s1045" style="position:absolute;left:0;text-align:left;margin-left:56.3pt;margin-top:758.85pt;width:48.2pt;height:12.95pt;z-index:-251501568;visibility:visible;mso-wrap-style:square;mso-width-percent:0;mso-height-percent:0;mso-wrap-distance-left:9pt;mso-wrap-distance-top:0;mso-wrap-distance-right:9pt;mso-wrap-distance-bottom:0;mso-position-horizontal:absolute;mso-position-horizontal-relative:page;mso-position-vertical:absolute;mso-position-vertical-relative:page;mso-width-percent:0;mso-height-percent:0;mso-width-relative:page;mso-height-relative:page;v-text-anchor:middle" o:gfxdata="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" filled="f" stroked="f" strokeweight="0">
               <v:textbox inset="1mm,0,1mm,0">
                 <w:txbxContent>
                   <w:p>
@@ -17208,9 +16933,9 @@
             </wp:anchor>
           </w:drawing>
         </mc:Choice>
-        <mc:Fallback>
+        <mc:Fallback xmlns:oel="http://schemas.microsoft.com/office/2019/extlst" xmlns:w16du="http://schemas.microsoft.com/office/word/2023/wordml/word16du" xmlns:w16sdtfl="http://schemas.microsoft.com/office/word/2024/wordml/sdtformatlock">
           <w:pict>
-            <v:rect w14:anchorId="1FDC581C" id="Rectangle 86" o:spid="_x0000_s1046" style="position:absolute;left:0;text-align:left;margin-left:438.7pt;margin-top:758.1pt;width:42.5pt;height:14.1pt;z-index:-251492352;visibility:visible;mso-wrap-style:square;mso-width-percent:0;mso-height-percent:0;mso-wrap-distance-left:9pt;mso-wrap-distance-top:0;mso-wrap-distance-right:9pt;mso-wrap-distance-bottom:0;mso-position-horizontal:absolute;mso-position-horizontal-relative:page;mso-position-vertical:absolute;mso-position-vertical-relative:page;mso-width-percent:0;mso-height-percent:0;mso-width-relative:page;mso-height-relative:page;v-text-anchor:middle" o:gfxdata="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" filled="f" stroked="f" strokecolor="white [3212]" strokeweight="0">
+            <v:rect w14:anchorId="1FDC581C" id="Rectangle 86" o:spid="_x0000_s1046" style="position:absolute;left:0;text-align:left;margin-left:438.7pt;margin-top:758.1pt;width:42.5pt;height:14.1pt;z-index:-251492352;visibility:visible;mso-wrap-style:square;mso-width-percent:0;mso-height-percent:0;mso-wrap-distance-left:9pt;mso-wrap-distance-top:0;mso-wrap-distance-right:9pt;mso-wrap-distance-bottom:0;mso-position-horizontal:absolute;mso-position-horizontal-relative:page;mso-position-vertical:absolute;mso-position-vertical-relative:page;mso-width-percent:0;mso-height-percent:0;mso-width-relative:page;mso-height-relative:page;v-text-anchor:middle" o:gfxdata="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" filled="f" stroked="f" strokecolor="white [3212]" strokeweight="0">
               <v:fill opacity="0"/>
               <v:textbox inset="0,0,0,0">
                 <w:txbxContent>
@@ -17349,9 +17074,9 @@
             </wp:anchor>
           </w:drawing>
         </mc:Choice>
-        <mc:Fallback>
+        <mc:Fallback xmlns:oel="http://schemas.microsoft.com/office/2019/extlst" xmlns:w16du="http://schemas.microsoft.com/office/word/2023/wordml/word16du" xmlns:w16sdtfl="http://schemas.microsoft.com/office/word/2024/wordml/sdtformatlock">
           <w:pict>
-            <v:rect w14:anchorId="4D1A45A3" id="Rectangle 88" o:spid="_x0000_s1047" style="position:absolute;left:0;text-align:left;margin-left:529.4pt;margin-top:757.7pt;width:50.95pt;height:14.1pt;z-index:-251490304;visibility:visible;mso-wrap-style:square;mso-width-percent:0;mso-height-percent:0;mso-wrap-distance-left:9pt;mso-wrap-distance-top:0;mso-wrap-distance-right:9pt;mso-wrap-distance-bottom:0;mso-position-horizontal:absolute;mso-position-horizontal-relative:page;mso-position-vertical:absolute;mso-position-vertical-relative:page;mso-width-percent:0;mso-height-percent:0;mso-width-relative:page;mso-height-relative:page;v-text-anchor:middle" o:gfxdata="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" filled="f" stroked="f" strokecolor="white [3212]" strokeweight="0">
+            <v:rect w14:anchorId="4D1A45A3" id="Rectangle 88" o:spid="_x0000_s1047" style="position:absolute;left:0;text-align:left;margin-left:529.4pt;margin-top:757.7pt;width:50.95pt;height:14.1pt;z-index:-251490304;visibility:visible;mso-wrap-style:square;mso-width-percent:0;mso-height-percent:0;mso-wrap-distance-left:9pt;mso-wrap-distance-top:0;mso-wrap-distance-right:9pt;mso-wrap-distance-bottom:0;mso-position-horizontal:absolute;mso-position-horizontal-relative:page;mso-position-vertical:absolute;mso-position-vertical-relative:page;mso-width-percent:0;mso-height-percent:0;mso-width-relative:page;mso-height-relative:page;v-text-anchor:middle" o:gfxdata="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" filled="f" stroked="f" strokecolor="white [3212]" strokeweight="0">
               <v:fill opacity="0"/>
               <v:textbox inset="0,0,0,0">
                 <w:txbxContent>
@@ -17477,9 +17202,9 @@
             </wp:anchor>
           </w:drawing>
         </mc:Choice>
-        <mc:Fallback>
+        <mc:Fallback xmlns:oel="http://schemas.microsoft.com/office/2019/extlst" xmlns:w16du="http://schemas.microsoft.com/office/word/2023/wordml/word16du" xmlns:w16sdtfl="http://schemas.microsoft.com/office/word/2024/wordml/sdtformatlock">
           <w:pict>
-            <v:rect w14:anchorId="6B38F14C" id="Rectangle 87" o:spid="_x0000_s1048" style="position:absolute;left:0;text-align:left;margin-left:481.95pt;margin-top:757.7pt;width:48.2pt;height:14.1pt;z-index:-251491328;visibility:visible;mso-wrap-style:square;mso-width-percent:0;mso-height-percent:0;mso-wrap-distance-left:9pt;mso-wrap-distance-top:0;mso-wrap-distance-right:9pt;mso-wrap-distance-bottom:0;mso-position-horizontal:absolute;mso-position-horizontal-relative:page;mso-position-vertical:absolute;mso-position-vertical-relative:page;mso-width-percent:0;mso-height-percent:0;mso-width-relative:page;mso-height-relative:page;v-text-anchor:middle" o:gfxdata="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" filled="f" stroked="f" strokeweight="0">
+            <v:rect w14:anchorId="6B38F14C" id="Rectangle 87" o:spid="_x0000_s1048" style="position:absolute;left:0;text-align:left;margin-left:481.95pt;margin-top:757.7pt;width:48.2pt;height:14.1pt;z-index:-251491328;visibility:visible;mso-wrap-style:square;mso-width-percent:0;mso-height-percent:0;mso-wrap-distance-left:9pt;mso-wrap-distance-top:0;mso-wrap-distance-right:9pt;mso-wrap-distance-bottom:0;mso-position-horizontal:absolute;mso-position-horizontal-relative:page;mso-position-vertical:absolute;mso-position-vertical-relative:page;mso-width-percent:0;mso-height-percent:0;mso-width-relative:page;mso-height-relative:page;v-text-anchor:middle" o:gfxdata="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" filled="f" stroked="f" strokeweight="0">
               <v:textbox inset="0,0,0,0">
                 <w:txbxContent>
                   <w:p>
@@ -17606,9 +17331,9 @@
             </wp:anchor>
           </w:drawing>
         </mc:Choice>
-        <mc:Fallback>
+        <mc:Fallback xmlns:oel="http://schemas.microsoft.com/office/2019/extlst" xmlns:w16du="http://schemas.microsoft.com/office/word/2023/wordml/word16du" xmlns:w16sdtfl="http://schemas.microsoft.com/office/word/2024/wordml/sdtformatlock">
           <w:pict>
-            <v:rect w14:anchorId="17682F40" id="Rectangle 85" o:spid="_x0000_s1049" style="position:absolute;left:0;text-align:left;margin-left:212.65pt;margin-top:743.4pt;width:28.35pt;height:14.1pt;z-index:-251493376;visibility:visible;mso-wrap-style:square;mso-width-percent:0;mso-height-percent:0;mso-wrap-distance-left:9pt;mso-wrap-distance-top:0;mso-wrap-distance-right:9pt;mso-wrap-distance-bottom:0;mso-position-horizontal:absolute;mso-position-horizontal-relative:page;mso-position-vertical:absolute;mso-position-vertical-relative:page;mso-width-percent:0;mso-height-percent:0;mso-width-relative:page;mso-height-relative:page;v-text-anchor:middle" o:gfxdata="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" filled="f" stroked="f" strokecolor="white [3212]" strokeweight="0">
+            <v:rect w14:anchorId="17682F40" id="Rectangle 85" o:spid="_x0000_s1049" style="position:absolute;left:0;text-align:left;margin-left:212.65pt;margin-top:743.4pt;width:28.35pt;height:14.1pt;z-index:-251493376;visibility:visible;mso-wrap-style:square;mso-width-percent:0;mso-height-percent:0;mso-wrap-distance-left:9pt;mso-wrap-distance-top:0;mso-wrap-distance-right:9pt;mso-wrap-distance-bottom:0;mso-position-horizontal:absolute;mso-position-horizontal-relative:page;mso-position-vertical:absolute;mso-position-vertical-relative:page;mso-width-percent:0;mso-height-percent:0;mso-width-relative:page;mso-height-relative:page;v-text-anchor:middle" o:gfxdata="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" filled="f" stroked="f" strokecolor="white [3212]" strokeweight="0">
               <v:textbox inset="0,0,0,0">
                 <w:txbxContent>
                   <w:p>
@@ -17709,21 +17434,12 @@
                               <w:szCs w:val="16"/>
                             </w:rPr>
                           </w:pPr>
-                          <w:proofErr w:type="spellStart"/>
                           <w:r>
                             <w:rPr>
                               <w:sz w:val="16"/>
                               <w:szCs w:val="16"/>
                             </w:rPr>
-                            <w:t>Підп</w:t>
-                          </w:r>
-                          <w:proofErr w:type="spellEnd"/>
-                          <w:r>
-                            <w:rPr>
-                              <w:sz w:val="16"/>
-                              <w:szCs w:val="16"/>
-                            </w:rPr>
-                            <w:t>.</w:t>
+                            <w:t>Підп.</w:t>
                           </w:r>
                         </w:p>
                       </w:txbxContent>
@@ -17743,9 +17459,9 @@
             </wp:anchor>
           </w:drawing>
         </mc:Choice>
-        <mc:Fallback>
+        <mc:Fallback xmlns:oel="http://schemas.microsoft.com/office/2019/extlst" xmlns:w16du="http://schemas.microsoft.com/office/word/2023/wordml/word16du" xmlns:w16sdtfl="http://schemas.microsoft.com/office/word/2024/wordml/sdtformatlock">
           <w:pict>
-            <v:rect w14:anchorId="1F1F2157" id="Rectangle 84" o:spid="_x0000_s1050" style="position:absolute;left:0;text-align:left;margin-left:170.1pt;margin-top:743.15pt;width:42.55pt;height:14.1pt;z-index:-251494400;visibility:visible;mso-wrap-style:square;mso-width-percent:0;mso-height-percent:0;mso-wrap-distance-left:9pt;mso-wrap-distance-top:0;mso-wrap-distance-right:9pt;mso-wrap-distance-bottom:0;mso-position-horizontal:absolute;mso-position-horizontal-relative:page;mso-position-vertical:absolute;mso-position-vertical-relative:page;mso-width-percent:0;mso-height-percent:0;mso-width-relative:page;mso-height-relative:page;v-text-anchor:middle" o:gfxdata="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" filled="f" stroked="f" strokecolor="white [3212]" strokeweight="0">
+            <v:rect w14:anchorId="1F1F2157" id="Rectangle 84" o:spid="_x0000_s1050" style="position:absolute;left:0;text-align:left;margin-left:170.1pt;margin-top:743.15pt;width:42.55pt;height:14.1pt;z-index:-251494400;visibility:visible;mso-wrap-style:square;mso-width-percent:0;mso-height-percent:0;mso-wrap-distance-left:9pt;mso-wrap-distance-top:0;mso-wrap-distance-right:9pt;mso-wrap-distance-bottom:0;mso-position-horizontal:absolute;mso-position-horizontal-relative:page;mso-position-vertical:absolute;mso-position-vertical-relative:page;mso-width-percent:0;mso-height-percent:0;mso-width-relative:page;mso-height-relative:page;v-text-anchor:middle" o:gfxdata="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" filled="f" stroked="f" strokecolor="white [3212]" strokeweight="0">
               <v:textbox inset="0,0,0,0">
                 <w:txbxContent>
                   <w:p>
@@ -17882,9 +17598,9 @@
             </wp:anchor>
           </w:drawing>
         </mc:Choice>
-        <mc:Fallback>
+        <mc:Fallback xmlns:oel="http://schemas.microsoft.com/office/2019/extlst" xmlns:w16du="http://schemas.microsoft.com/office/word/2023/wordml/word16du" xmlns:w16sdtfl="http://schemas.microsoft.com/office/word/2024/wordml/sdtformatlock">
           <w:pict>
-            <v:rect w14:anchorId="525EE59B" id="Rectangle 81" o:spid="_x0000_s1051" style="position:absolute;left:0;text-align:left;margin-left:57.1pt;margin-top:743.15pt;width:19.85pt;height:14.1pt;z-index:-251497472;visibility:visible;mso-wrap-style:square;mso-width-percent:0;mso-height-percent:0;mso-wrap-distance-left:9pt;mso-wrap-distance-top:0;mso-wrap-distance-right:9pt;mso-wrap-distance-bottom:0;mso-position-horizontal:absolute;mso-position-horizontal-relative:page;mso-position-vertical:absolute;mso-position-vertical-relative:page;mso-width-percent:0;mso-height-percent:0;mso-width-relative:page;mso-height-relative:page;v-text-anchor:middle" o:gfxdata="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" filled="f" stroked="f" strokecolor="white [3212]" strokeweight="0">
+            <v:rect w14:anchorId="525EE59B" id="Rectangle 81" o:spid="_x0000_s1051" style="position:absolute;left:0;text-align:left;margin-left:57.1pt;margin-top:743.15pt;width:19.85pt;height:14.1pt;z-index:-251497472;visibility:visible;mso-wrap-style:square;mso-width-percent:0;mso-height-percent:0;mso-wrap-distance-left:9pt;mso-wrap-distance-top:0;mso-wrap-distance-right:9pt;mso-wrap-distance-bottom:0;mso-position-horizontal:absolute;mso-position-horizontal-relative:page;mso-position-vertical:absolute;mso-position-vertical-relative:page;mso-width-percent:0;mso-height-percent:0;mso-width-relative:page;mso-height-relative:page;v-text-anchor:middle" o:gfxdata="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" filled="f" stroked="f" strokecolor="white [3212]" strokeweight="0">
               <v:textbox inset="0,0,0,0">
                 <w:txbxContent>
                   <w:p>
@@ -17987,21 +17703,12 @@
                               <w:szCs w:val="16"/>
                             </w:rPr>
                           </w:pPr>
-                          <w:proofErr w:type="spellStart"/>
                           <w:r>
                             <w:rPr>
                               <w:sz w:val="16"/>
                               <w:szCs w:val="16"/>
                             </w:rPr>
-                            <w:t>Арк</w:t>
-                          </w:r>
-                          <w:proofErr w:type="spellEnd"/>
-                          <w:r>
-                            <w:rPr>
-                              <w:sz w:val="16"/>
-                              <w:szCs w:val="16"/>
-                            </w:rPr>
-                            <w:t>.</w:t>
+                            <w:t>Арк.</w:t>
                           </w:r>
                         </w:p>
                       </w:txbxContent>
@@ -18021,9 +17728,9 @@
             </wp:anchor>
           </w:drawing>
         </mc:Choice>
-        <mc:Fallback>
+        <mc:Fallback xmlns:oel="http://schemas.microsoft.com/office/2019/extlst" xmlns:w16du="http://schemas.microsoft.com/office/word/2023/wordml/word16du" xmlns:w16sdtfl="http://schemas.microsoft.com/office/word/2024/wordml/sdtformatlock">
           <w:pict>
-            <v:rect w14:anchorId="6AACBDF9" id="Rectangle 82" o:spid="_x0000_s1052" style="position:absolute;left:0;text-align:left;margin-left:76.55pt;margin-top:743.15pt;width:28.35pt;height:14.1pt;z-index:-251496448;visibility:visible;mso-wrap-style:square;mso-width-percent:0;mso-height-percent:0;mso-wrap-distance-left:9pt;mso-wrap-distance-top:0;mso-wrap-distance-right:9pt;mso-wrap-distance-bottom:0;mso-position-horizontal:absolute;mso-position-horizontal-relative:page;mso-position-vertical:absolute;mso-position-vertical-relative:page;mso-width-percent:0;mso-height-percent:0;mso-width-relative:page;mso-height-relative:page;v-text-anchor:middle" o:gfxdata="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" filled="f" stroked="f" strokecolor="white [3212]" strokeweight="0">
+            <v:rect w14:anchorId="6AACBDF9" id="Rectangle 82" o:spid="_x0000_s1052" style="position:absolute;left:0;text-align:left;margin-left:76.55pt;margin-top:743.15pt;width:28.35pt;height:14.1pt;z-index:-251496448;visibility:visible;mso-wrap-style:square;mso-width-percent:0;mso-height-percent:0;mso-wrap-distance-left:9pt;mso-wrap-distance-top:0;mso-wrap-distance-right:9pt;mso-wrap-distance-bottom:0;mso-position-horizontal:absolute;mso-position-horizontal-relative:page;mso-position-vertical:absolute;mso-position-vertical-relative:page;mso-width-percent:0;mso-height-percent:0;mso-width-relative:page;mso-height-relative:page;v-text-anchor:middle" o:gfxdata="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" filled="f" stroked="f" strokecolor="white [3212]" strokeweight="0">
               <v:textbox inset="0,0,0,0">
                 <w:txbxContent>
                   <w:p>
@@ -18132,7 +17839,7 @@
             </wp:anchor>
           </w:drawing>
         </mc:Choice>
-        <mc:Fallback>
+        <mc:Fallback xmlns:oel="http://schemas.microsoft.com/office/2019/extlst" xmlns:w16du="http://schemas.microsoft.com/office/word/2023/wordml/word16du" xmlns:w16sdtfl="http://schemas.microsoft.com/office/word/2024/wordml/sdtformatlock">
           <w:pict>
             <v:rect w14:anchorId="63AD6139" id="Rectangle 134" o:spid="_x0000_s1026" style="position:absolute;margin-left:56.7pt;margin-top:14.2pt;width:524.4pt;height:813.55pt;z-index:-251435008;visibility:visible;mso-wrap-style:square;mso-width-percent:0;mso-height-percent:0;mso-wrap-distance-left:9pt;mso-wrap-distance-top:0;mso-wrap-distance-right:9pt;mso-wrap-distance-bottom:0;mso-position-horizontal:absolute;mso-position-horizontal-relative:page;mso-position-vertical:absolute;mso-position-vertical-relative:page;mso-width-percent:0;mso-height-percent:0;mso-width-relative:page;mso-height-relative:page;v-text-anchor:top" o:gfxdata="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" filled="f" strokeweight="2pt">
               <v:fill opacity="0"/>
@@ -18236,9 +17943,9 @@
             </wp:anchor>
           </w:drawing>
         </mc:Choice>
-        <mc:Fallback>
+        <mc:Fallback xmlns:oel="http://schemas.microsoft.com/office/2019/extlst" xmlns:w16du="http://schemas.microsoft.com/office/word/2023/wordml/word16du" xmlns:w16sdtfl="http://schemas.microsoft.com/office/word/2024/wordml/sdtformatlock">
           <w:pict>
-            <v:rect w14:anchorId="283868B2" id="Rectangle 132" o:spid="_x0000_s1053" style="position:absolute;left:0;text-align:left;margin-left:212.65pt;margin-top:728.65pt;width:28.35pt;height:14.15pt;z-index:-251436032;visibility:visible;mso-wrap-style:square;mso-width-percent:0;mso-height-percent:0;mso-wrap-distance-left:9pt;mso-wrap-distance-top:0;mso-wrap-distance-right:9pt;mso-wrap-distance-bottom:0;mso-position-horizontal:absolute;mso-position-horizontal-relative:page;mso-position-vertical:absolute;mso-position-vertical-relative:page;mso-width-percent:0;mso-height-percent:0;mso-width-relative:page;mso-height-relative:page;v-text-anchor:middle" o:gfxdata="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" filled="f" stroked="f" strokecolor="white [3212]" strokeweight="0">
+            <v:rect w14:anchorId="283868B2" id="Rectangle 132" o:spid="_x0000_s1053" style="position:absolute;left:0;text-align:left;margin-left:212.65pt;margin-top:728.65pt;width:28.35pt;height:14.15pt;z-index:-251436032;visibility:visible;mso-wrap-style:square;mso-width-percent:0;mso-height-percent:0;mso-wrap-distance-left:9pt;mso-wrap-distance-top:0;mso-wrap-distance-right:9pt;mso-wrap-distance-bottom:0;mso-position-horizontal:absolute;mso-position-horizontal-relative:page;mso-position-vertical:absolute;mso-position-vertical-relative:page;mso-width-percent:0;mso-height-percent:0;mso-width-relative:page;mso-height-relative:page;v-text-anchor:middle" o:gfxdata="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" filled="f" stroked="f" strokecolor="white [3212]" strokeweight="0">
               <v:textbox inset="1mm,0,1mm,0">
                 <w:txbxContent>
                   <w:p>
@@ -18354,9 +18061,9 @@
             </wp:anchor>
           </w:drawing>
         </mc:Choice>
-        <mc:Fallback>
+        <mc:Fallback xmlns:oel="http://schemas.microsoft.com/office/2019/extlst" xmlns:w16du="http://schemas.microsoft.com/office/word/2023/wordml/word16du" xmlns:w16sdtfl="http://schemas.microsoft.com/office/word/2024/wordml/sdtformatlock">
           <w:pict>
-            <v:rect w14:anchorId="22473807" id="Rectangle 131" o:spid="_x0000_s1054" style="position:absolute;left:0;text-align:left;margin-left:212.65pt;margin-top:714.5pt;width:28.35pt;height:14.15pt;z-index:-251437056;visibility:visible;mso-wrap-style:square;mso-width-percent:0;mso-height-percent:0;mso-wrap-distance-left:9pt;mso-wrap-distance-top:0;mso-wrap-distance-right:9pt;mso-wrap-distance-bottom:0;mso-position-horizontal:absolute;mso-position-horizontal-relative:page;mso-position-vertical:absolute;mso-position-vertical-relative:page;mso-width-percent:0;mso-height-percent:0;mso-width-relative:page;mso-height-relative:page;v-text-anchor:middle" o:gfxdata="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" filled="f" stroked="f" strokecolor="white [3212]" strokeweight="0">
+            <v:rect w14:anchorId="22473807" id="Rectangle 131" o:spid="_x0000_s1054" style="position:absolute;left:0;text-align:left;margin-left:212.65pt;margin-top:714.5pt;width:28.35pt;height:14.15pt;z-index:-251437056;visibility:visible;mso-wrap-style:square;mso-width-percent:0;mso-height-percent:0;mso-wrap-distance-left:9pt;mso-wrap-distance-top:0;mso-wrap-distance-right:9pt;mso-wrap-distance-bottom:0;mso-position-horizontal:absolute;mso-position-horizontal-relative:page;mso-position-vertical:absolute;mso-position-vertical-relative:page;mso-width-percent:0;mso-height-percent:0;mso-width-relative:page;mso-height-relative:page;v-text-anchor:middle" o:gfxdata="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" filled="f" stroked="f" strokecolor="white [3212]" strokeweight="0">
               <v:textbox inset="1mm,0,1mm,0">
                 <w:txbxContent>
                   <w:p>
@@ -18472,9 +18179,9 @@
             </wp:anchor>
           </w:drawing>
         </mc:Choice>
-        <mc:Fallback>
+        <mc:Fallback xmlns:oel="http://schemas.microsoft.com/office/2019/extlst" xmlns:w16du="http://schemas.microsoft.com/office/word/2023/wordml/word16du" xmlns:w16sdtfl="http://schemas.microsoft.com/office/word/2024/wordml/sdtformatlock">
           <w:pict>
-            <v:rect w14:anchorId="330B910E" id="Rectangle 126" o:spid="_x0000_s1055" style="position:absolute;left:0;text-align:left;margin-left:56.7pt;margin-top:714.4pt;width:19.85pt;height:14.1pt;z-index:-251442176;visibility:visible;mso-wrap-style:square;mso-width-percent:0;mso-height-percent:0;mso-wrap-distance-left:9pt;mso-wrap-distance-top:0;mso-wrap-distance-right:9pt;mso-wrap-distance-bottom:0;mso-position-horizontal:absolute;mso-position-horizontal-relative:page;mso-position-vertical:absolute;mso-position-vertical-relative:page;mso-width-percent:0;mso-height-percent:0;mso-width-relative:page;mso-height-relative:page;v-text-anchor:middle" o:gfxdata="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" filled="f" stroked="f" strokecolor="white [3212]" strokeweight="0">
+            <v:rect w14:anchorId="330B910E" id="Rectangle 126" o:spid="_x0000_s1055" style="position:absolute;left:0;text-align:left;margin-left:56.7pt;margin-top:714.4pt;width:19.85pt;height:14.1pt;z-index:-251442176;visibility:visible;mso-wrap-style:square;mso-width-percent:0;mso-height-percent:0;mso-wrap-distance-left:9pt;mso-wrap-distance-top:0;mso-wrap-distance-right:9pt;mso-wrap-distance-bottom:0;mso-position-horizontal:absolute;mso-position-horizontal-relative:page;mso-position-vertical:absolute;mso-position-vertical-relative:page;mso-width-percent:0;mso-height-percent:0;mso-width-relative:page;mso-height-relative:page;v-text-anchor:middle" o:gfxdata="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" filled="f" stroked="f" strokecolor="white [3212]" strokeweight="0">
               <v:textbox inset="0,0,0,0">
                 <w:txbxContent>
                   <w:p>
@@ -18590,9 +18297,9 @@
             </wp:anchor>
           </w:drawing>
         </mc:Choice>
-        <mc:Fallback>
+        <mc:Fallback xmlns:oel="http://schemas.microsoft.com/office/2019/extlst" xmlns:w16du="http://schemas.microsoft.com/office/word/2023/wordml/word16du" xmlns:w16sdtfl="http://schemas.microsoft.com/office/word/2024/wordml/sdtformatlock">
           <w:pict>
-            <v:rect w14:anchorId="705C4A6E" id="Rectangle 125" o:spid="_x0000_s1056" style="position:absolute;left:0;text-align:left;margin-left:56.7pt;margin-top:728.65pt;width:19.85pt;height:14.1pt;z-index:-251443200;visibility:visible;mso-wrap-style:square;mso-width-percent:0;mso-height-percent:0;mso-wrap-distance-left:9pt;mso-wrap-distance-top:0;mso-wrap-distance-right:9pt;mso-wrap-distance-bottom:0;mso-position-horizontal:absolute;mso-position-horizontal-relative:page;mso-position-vertical:absolute;mso-position-vertical-relative:page;mso-width-percent:0;mso-height-percent:0;mso-width-relative:page;mso-height-relative:page;v-text-anchor:middle" o:gfxdata="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" filled="f" stroked="f" strokecolor="white [3212]" strokeweight="0">
+            <v:rect w14:anchorId="705C4A6E" id="Rectangle 125" o:spid="_x0000_s1056" style="position:absolute;left:0;text-align:left;margin-left:56.7pt;margin-top:728.65pt;width:19.85pt;height:14.1pt;z-index:-251443200;visibility:visible;mso-wrap-style:square;mso-width-percent:0;mso-height-percent:0;mso-wrap-distance-left:9pt;mso-wrap-distance-top:0;mso-wrap-distance-right:9pt;mso-wrap-distance-bottom:0;mso-position-horizontal:absolute;mso-position-horizontal-relative:page;mso-position-vertical:absolute;mso-position-vertical-relative:page;mso-width-percent:0;mso-height-percent:0;mso-width-relative:page;mso-height-relative:page;v-text-anchor:middle" o:gfxdata="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" filled="f" stroked="f" strokecolor="white [3212]" strokeweight="0">
               <v:textbox inset="0,0,0,0">
                 <w:txbxContent>
                   <w:p>
@@ -18691,16 +18398,8 @@
                             <w:rPr>
                               <w:sz w:val="22"/>
                             </w:rPr>
-                            <w:t xml:space="preserve">Відомість дипломного </w:t>
+                            <w:t>Відомість дипломного проєкту</w:t>
                           </w:r>
-                          <w:proofErr w:type="spellStart"/>
-                          <w:r>
-                            <w:rPr>
-                              <w:sz w:val="22"/>
-                            </w:rPr>
-                            <w:t>проєкту</w:t>
-                          </w:r>
-                          <w:proofErr w:type="spellEnd"/>
                         </w:p>
                       </w:txbxContent>
                     </wps:txbx>
@@ -18719,9 +18418,9 @@
             </wp:anchor>
           </w:drawing>
         </mc:Choice>
-        <mc:Fallback>
+        <mc:Fallback xmlns:oel="http://schemas.microsoft.com/office/2019/extlst" xmlns:w16du="http://schemas.microsoft.com/office/word/2023/wordml/word16du" xmlns:w16sdtfl="http://schemas.microsoft.com/office/word/2024/wordml/sdtformatlock">
           <w:pict>
-            <v:rect w14:anchorId="4F5CE3BE" id="Rectangle 122" o:spid="_x0000_s1057" style="position:absolute;left:0;text-align:left;margin-left:241pt;margin-top:757.05pt;width:198.45pt;height:70.9pt;z-index:-251446272;visibility:visible;mso-wrap-style:square;mso-width-percent:0;mso-height-percent:0;mso-wrap-distance-left:9pt;mso-wrap-distance-top:0;mso-wrap-distance-right:9pt;mso-wrap-distance-bottom:0;mso-position-horizontal:absolute;mso-position-horizontal-relative:page;mso-position-vertical:absolute;mso-position-vertical-relative:page;mso-width-percent:0;mso-height-percent:0;mso-width-relative:page;mso-height-relative:page;v-text-anchor:middle" o:gfxdata="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" filled="f" stroked="f" strokecolor="white [3212]" strokeweight="0">
+            <v:rect w14:anchorId="4F5CE3BE" id="Rectangle 122" o:spid="_x0000_s1057" style="position:absolute;left:0;text-align:left;margin-left:241pt;margin-top:757.05pt;width:198.45pt;height:70.9pt;z-index:-251446272;visibility:visible;mso-wrap-style:square;mso-width-percent:0;mso-height-percent:0;mso-wrap-distance-left:9pt;mso-wrap-distance-top:0;mso-wrap-distance-right:9pt;mso-wrap-distance-bottom:0;mso-position-horizontal:absolute;mso-position-horizontal-relative:page;mso-position-vertical:absolute;mso-position-vertical-relative:page;mso-width-percent:0;mso-height-percent:0;mso-width-relative:page;mso-height-relative:page;v-text-anchor:middle" o:gfxdata="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" filled="f" stroked="f" strokecolor="white [3212]" strokeweight="0">
               <v:textbox inset="1mm,1mm,1mm,1mm">
                 <w:txbxContent>
                   <w:p>
@@ -18930,9 +18629,9 @@
             </wp:anchor>
           </w:drawing>
         </mc:Choice>
-        <mc:Fallback>
+        <mc:Fallback xmlns:oel="http://schemas.microsoft.com/office/2019/extlst" xmlns:w16du="http://schemas.microsoft.com/office/word/2023/wordml/word16du" xmlns:w16sdtfl="http://schemas.microsoft.com/office/word/2024/wordml/sdtformatlock">
           <w:pict>
-            <v:rect w14:anchorId="5F5A2CFE" id="Rectangle 121" o:spid="_x0000_s1058" style="position:absolute;left:0;text-align:left;margin-left:241pt;margin-top:714.4pt;width:340.1pt;height:42.5pt;z-index:-251447296;visibility:visible;mso-wrap-style:square;mso-width-percent:0;mso-height-percent:0;mso-wrap-distance-left:9pt;mso-wrap-distance-top:0;mso-wrap-distance-right:9pt;mso-wrap-distance-bottom:0;mso-position-horizontal:absolute;mso-position-horizontal-relative:page;mso-position-vertical:absolute;mso-position-vertical-relative:page;mso-width-percent:0;mso-height-percent:0;mso-width-relative:page;mso-height-relative:page;v-text-anchor:middle" o:gfxdata="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" filled="f" stroked="f" strokecolor="white [3212]" strokeweight="0">
+            <v:rect w14:anchorId="5F5A2CFE" id="Rectangle 121" o:spid="_x0000_s1058" style="position:absolute;left:0;text-align:left;margin-left:241pt;margin-top:714.4pt;width:340.1pt;height:42.5pt;z-index:-251447296;visibility:visible;mso-wrap-style:square;mso-width-percent:0;mso-height-percent:0;mso-wrap-distance-left:9pt;mso-wrap-distance-top:0;mso-wrap-distance-right:9pt;mso-wrap-distance-bottom:0;mso-position-horizontal:absolute;mso-position-horizontal-relative:page;mso-position-vertical:absolute;mso-position-vertical-relative:page;mso-width-percent:0;mso-height-percent:0;mso-width-relative:page;mso-height-relative:page;v-text-anchor:middle" o:gfxdata="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" filled="f" stroked="f" strokecolor="white [3212]" strokeweight="0">
               <v:textbox inset="1mm,1mm,1mm,1mm">
                 <w:txbxContent>
                   <w:p>
@@ -19176,9 +18875,9 @@
             </wp:anchor>
           </w:drawing>
         </mc:Choice>
-        <mc:Fallback>
+        <mc:Fallback xmlns:oel="http://schemas.microsoft.com/office/2019/extlst" xmlns:w16du="http://schemas.microsoft.com/office/word/2023/wordml/word16du" xmlns:w16sdtfl="http://schemas.microsoft.com/office/word/2024/wordml/sdtformatlock">
           <w:pict>
-            <v:rect w14:anchorId="5426A392" id="Rectangle 120" o:spid="_x0000_s1059" style="position:absolute;left:0;text-align:left;margin-left:439.45pt;margin-top:785.4pt;width:141.65pt;height:42.5pt;z-index:-251448320;visibility:visible;mso-wrap-style:square;mso-width-percent:0;mso-height-percent:0;mso-wrap-distance-left:9pt;mso-wrap-distance-top:0;mso-wrap-distance-right:9pt;mso-wrap-distance-bottom:0;mso-position-horizontal:absolute;mso-position-horizontal-relative:page;mso-position-vertical:absolute;mso-position-vertical-relative:page;mso-width-percent:0;mso-height-percent:0;mso-width-relative:page;mso-height-relative:page;v-text-anchor:middle" o:gfxdata="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" filled="f" stroked="f" strokecolor="white [3212]" strokeweight="0">
+            <v:rect w14:anchorId="5426A392" id="Rectangle 120" o:spid="_x0000_s1059" style="position:absolute;left:0;text-align:left;margin-left:439.45pt;margin-top:785.4pt;width:141.65pt;height:42.5pt;z-index:-251448320;visibility:visible;mso-wrap-style:square;mso-width-percent:0;mso-height-percent:0;mso-wrap-distance-left:9pt;mso-wrap-distance-top:0;mso-wrap-distance-right:9pt;mso-wrap-distance-bottom:0;mso-position-horizontal:absolute;mso-position-horizontal-relative:page;mso-position-vertical:absolute;mso-position-vertical-relative:page;mso-width-percent:0;mso-height-percent:0;mso-width-relative:page;mso-height-relative:page;v-text-anchor:middle" o:gfxdata="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" filled="f" stroked="f" strokecolor="white [3212]" strokeweight="0">
               <v:textbox inset="1mm,1mm,1mm,1mm">
                 <w:txbxContent>
                   <w:p>
@@ -19340,9 +19039,9 @@
             </wp:anchor>
           </w:drawing>
         </mc:Choice>
-        <mc:Fallback>
+        <mc:Fallback xmlns:oel="http://schemas.microsoft.com/office/2019/extlst" xmlns:w16du="http://schemas.microsoft.com/office/word/2023/wordml/word16du" xmlns:w16sdtfl="http://schemas.microsoft.com/office/word/2024/wordml/sdtformatlock">
           <w:pict>
-            <v:rect w14:anchorId="7644A8C5" id="Rectangle 114" o:spid="_x0000_s1060" style="position:absolute;left:0;text-align:left;margin-left:467.8pt;margin-top:771.1pt;width:14.15pt;height:14.15pt;z-index:-251450368;visibility:visible;mso-wrap-style:square;mso-width-percent:0;mso-height-percent:0;mso-wrap-distance-left:9pt;mso-wrap-distance-top:0;mso-wrap-distance-right:9pt;mso-wrap-distance-bottom:0;mso-position-horizontal:absolute;mso-position-horizontal-relative:page;mso-position-vertical:absolute;mso-position-vertical-relative:page;mso-width-percent:0;mso-height-percent:0;mso-width-relative:page;mso-height-relative:page;v-text-anchor:middle" o:gfxdata="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" filled="f" stroked="f" strokeweight="0">
+            <v:rect w14:anchorId="7644A8C5" id="Rectangle 114" o:spid="_x0000_s1060" style="position:absolute;left:0;text-align:left;margin-left:467.8pt;margin-top:771.1pt;width:14.15pt;height:14.15pt;z-index:-251450368;visibility:visible;mso-wrap-style:square;mso-width-percent:0;mso-height-percent:0;mso-wrap-distance-left:9pt;mso-wrap-distance-top:0;mso-wrap-distance-right:9pt;mso-wrap-distance-bottom:0;mso-position-horizontal:absolute;mso-position-horizontal-relative:page;mso-position-vertical:absolute;mso-position-vertical-relative:page;mso-width-percent:0;mso-height-percent:0;mso-width-relative:page;mso-height-relative:page;v-text-anchor:middle" o:gfxdata="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" filled="f" stroked="f" strokeweight="0">
               <v:fill opacity="0"/>
               <v:textbox inset="1mm,0,1mm,0">
                 <w:txbxContent>
@@ -19458,9 +19157,9 @@
             </wp:anchor>
           </w:drawing>
         </mc:Choice>
-        <mc:Fallback>
+        <mc:Fallback xmlns:oel="http://schemas.microsoft.com/office/2019/extlst" xmlns:w16du="http://schemas.microsoft.com/office/word/2023/wordml/word16du" xmlns:w16sdtfl="http://schemas.microsoft.com/office/word/2024/wordml/sdtformatlock">
           <w:pict>
-            <v:rect w14:anchorId="2D9DEC7D" id="Rectangle 113" o:spid="_x0000_s1061" style="position:absolute;left:0;text-align:left;margin-left:453.65pt;margin-top:771.1pt;width:14.15pt;height:14.15pt;z-index:-251451392;visibility:visible;mso-wrap-style:square;mso-width-percent:0;mso-height-percent:0;mso-wrap-distance-left:9pt;mso-wrap-distance-top:0;mso-wrap-distance-right:9pt;mso-wrap-distance-bottom:0;mso-position-horizontal:absolute;mso-position-horizontal-relative:page;mso-position-vertical:absolute;mso-position-vertical-relative:page;mso-width-percent:0;mso-height-percent:0;mso-width-relative:page;mso-height-relative:page;v-text-anchor:middle" o:gfxdata="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" filled="f" stroked="f" strokeweight="0">
+            <v:rect w14:anchorId="2D9DEC7D" id="Rectangle 113" o:spid="_x0000_s1061" style="position:absolute;left:0;text-align:left;margin-left:453.65pt;margin-top:771.1pt;width:14.15pt;height:14.15pt;z-index:-251451392;visibility:visible;mso-wrap-style:square;mso-width-percent:0;mso-height-percent:0;mso-wrap-distance-left:9pt;mso-wrap-distance-top:0;mso-wrap-distance-right:9pt;mso-wrap-distance-bottom:0;mso-position-horizontal:absolute;mso-position-horizontal-relative:page;mso-position-vertical:absolute;mso-position-vertical-relative:page;mso-width-percent:0;mso-height-percent:0;mso-width-relative:page;mso-height-relative:page;v-text-anchor:middle" o:gfxdata="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" filled="f" stroked="f" strokeweight="0">
               <v:textbox inset="1mm,0,1mm,0">
                 <w:txbxContent>
                   <w:p>
@@ -19575,9 +19274,9 @@
             </wp:anchor>
           </w:drawing>
         </mc:Choice>
-        <mc:Fallback>
+        <mc:Fallback xmlns:oel="http://schemas.microsoft.com/office/2019/extlst" xmlns:w16du="http://schemas.microsoft.com/office/word/2023/wordml/word16du" xmlns:w16sdtfl="http://schemas.microsoft.com/office/word/2024/wordml/sdtformatlock">
           <w:pict>
-            <v:rect w14:anchorId="212CFE55" id="Rectangle 112" o:spid="_x0000_s1062" style="position:absolute;left:0;text-align:left;margin-left:439.45pt;margin-top:771.25pt;width:14.15pt;height:14.15pt;z-index:-251452416;visibility:visible;mso-wrap-style:square;mso-width-percent:0;mso-height-percent:0;mso-wrap-distance-left:9pt;mso-wrap-distance-top:0;mso-wrap-distance-right:9pt;mso-wrap-distance-bottom:0;mso-position-horizontal:absolute;mso-position-horizontal-relative:page;mso-position-vertical:absolute;mso-position-vertical-relative:page;mso-width-percent:0;mso-height-percent:0;mso-width-relative:page;mso-height-relative:page;v-text-anchor:middle" o:gfxdata="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" filled="f" stroked="f" strokeweight="0">
+            <v:rect w14:anchorId="212CFE55" id="Rectangle 112" o:spid="_x0000_s1062" style="position:absolute;left:0;text-align:left;margin-left:439.45pt;margin-top:771.25pt;width:14.15pt;height:14.15pt;z-index:-251452416;visibility:visible;mso-wrap-style:square;mso-width-percent:0;mso-height-percent:0;mso-wrap-distance-left:9pt;mso-wrap-distance-top:0;mso-wrap-distance-right:9pt;mso-wrap-distance-bottom:0;mso-position-horizontal:absolute;mso-position-horizontal-relative:page;mso-position-vertical:absolute;mso-position-vertical-relative:page;mso-width-percent:0;mso-height-percent:0;mso-width-relative:page;mso-height-relative:page;v-text-anchor:middle" o:gfxdata="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" filled="f" stroked="f" strokeweight="0">
               <v:textbox inset="1mm,0,1mm,0">
                 <w:txbxContent>
                   <w:p>
@@ -19707,9 +19406,9 @@
             </wp:anchor>
           </w:drawing>
         </mc:Choice>
-        <mc:Fallback>
+        <mc:Fallback xmlns:oel="http://schemas.microsoft.com/office/2019/extlst" xmlns:w16du="http://schemas.microsoft.com/office/word/2023/wordml/word16du" xmlns:w16sdtfl="http://schemas.microsoft.com/office/word/2024/wordml/sdtformatlock">
           <w:pict>
-            <v:rect w14:anchorId="7FA674AB" id="Rectangle 111" o:spid="_x0000_s1063" style="position:absolute;left:0;text-align:left;margin-left:530.15pt;margin-top:771.1pt;width:50.95pt;height:14.15pt;z-index:-251453440;visibility:visible;mso-wrap-style:square;mso-width-percent:0;mso-height-percent:0;mso-wrap-distance-left:9pt;mso-wrap-distance-top:0;mso-wrap-distance-right:9pt;mso-wrap-distance-bottom:0;mso-position-horizontal:absolute;mso-position-horizontal-relative:page;mso-position-vertical:absolute;mso-position-vertical-relative:page;mso-width-percent:0;mso-height-percent:0;mso-width-relative:page;mso-height-relative:page;v-text-anchor:middle" o:gfxdata="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" filled="f" stroked="f" strokecolor="white [3212]" strokeweight="0">
+            <v:rect w14:anchorId="7FA674AB" id="Rectangle 111" o:spid="_x0000_s1063" style="position:absolute;left:0;text-align:left;margin-left:530.15pt;margin-top:771.1pt;width:50.95pt;height:14.15pt;z-index:-251453440;visibility:visible;mso-wrap-style:square;mso-width-percent:0;mso-height-percent:0;mso-wrap-distance-left:9pt;mso-wrap-distance-top:0;mso-wrap-distance-right:9pt;mso-wrap-distance-bottom:0;mso-position-horizontal:absolute;mso-position-horizontal-relative:page;mso-position-vertical:absolute;mso-position-vertical-relative:page;mso-width-percent:0;mso-height-percent:0;mso-width-relative:page;mso-height-relative:page;v-text-anchor:middle" o:gfxdata="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" filled="f" stroked="f" strokecolor="white [3212]" strokeweight="0">
               <v:fill opacity="0"/>
               <v:textbox inset="1mm,0,1mm,0">
                 <w:txbxContent>
@@ -19849,9 +19548,9 @@
             </wp:anchor>
           </w:drawing>
         </mc:Choice>
-        <mc:Fallback>
+        <mc:Fallback xmlns:oel="http://schemas.microsoft.com/office/2019/extlst" xmlns:w16du="http://schemas.microsoft.com/office/word/2023/wordml/word16du" xmlns:w16sdtfl="http://schemas.microsoft.com/office/word/2024/wordml/sdtformatlock">
           <w:pict>
-            <v:rect w14:anchorId="5AE9307C" id="Rectangle 110" o:spid="_x0000_s1064" style="position:absolute;left:0;text-align:left;margin-left:481.95pt;margin-top:771.1pt;width:48.2pt;height:14.15pt;z-index:-251454464;visibility:visible;mso-wrap-style:square;mso-width-percent:0;mso-height-percent:0;mso-wrap-distance-left:9pt;mso-wrap-distance-top:0;mso-wrap-distance-right:9pt;mso-wrap-distance-bottom:0;mso-position-horizontal:absolute;mso-position-horizontal-relative:page;mso-position-vertical:absolute;mso-position-vertical-relative:page;mso-width-percent:0;mso-height-percent:0;mso-width-relative:page;mso-height-relative:page;v-text-anchor:middle" o:gfxdata="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" filled="f" stroked="f" strokecolor="white [3212]" strokeweight="0">
+            <v:rect w14:anchorId="5AE9307C" id="Rectangle 110" o:spid="_x0000_s1064" style="position:absolute;left:0;text-align:left;margin-left:481.95pt;margin-top:771.1pt;width:48.2pt;height:14.15pt;z-index:-251454464;visibility:visible;mso-wrap-style:square;mso-width-percent:0;mso-height-percent:0;mso-wrap-distance-left:9pt;mso-wrap-distance-top:0;mso-wrap-distance-right:9pt;mso-wrap-distance-bottom:0;mso-position-horizontal:absolute;mso-position-horizontal-relative:page;mso-position-vertical:absolute;mso-position-vertical-relative:page;mso-width-percent:0;mso-height-percent:0;mso-width-relative:page;mso-height-relative:page;v-text-anchor:middle" o:gfxdata="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" filled="f" stroked="f" strokecolor="white [3212]" strokeweight="0">
               <v:fill opacity="0"/>
               <v:textbox inset="1mm,0,1mm,0">
                 <w:txbxContent>
@@ -19978,9 +19677,9 @@
             </wp:anchor>
           </w:drawing>
         </mc:Choice>
-        <mc:Fallback>
+        <mc:Fallback xmlns:oel="http://schemas.microsoft.com/office/2019/extlst" xmlns:w16du="http://schemas.microsoft.com/office/word/2023/wordml/word16du" xmlns:w16sdtfl="http://schemas.microsoft.com/office/word/2024/wordml/sdtformatlock">
           <w:pict>
-            <v:rect w14:anchorId="7B99836F" id="Rectangle 109" o:spid="_x0000_s1065" style="position:absolute;left:0;text-align:left;margin-left:212.65pt;margin-top:799.3pt;width:28.35pt;height:14.15pt;z-index:-251455488;visibility:visible;mso-wrap-style:square;mso-width-percent:0;mso-height-percent:0;mso-wrap-distance-left:9pt;mso-wrap-distance-top:0;mso-wrap-distance-right:9pt;mso-wrap-distance-bottom:0;mso-position-horizontal:absolute;mso-position-horizontal-relative:page;mso-position-vertical:absolute;mso-position-vertical-relative:page;mso-width-percent:0;mso-height-percent:0;mso-width-relative:page;mso-height-relative:page;v-text-anchor:middle" o:gfxdata="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" filled="f" stroked="f" strokecolor="white [3212]" strokeweight="0">
+            <v:rect w14:anchorId="7B99836F" id="Rectangle 109" o:spid="_x0000_s1065" style="position:absolute;left:0;text-align:left;margin-left:212.65pt;margin-top:799.3pt;width:28.35pt;height:14.15pt;z-index:-251455488;visibility:visible;mso-wrap-style:square;mso-width-percent:0;mso-height-percent:0;mso-wrap-distance-left:9pt;mso-wrap-distance-top:0;mso-wrap-distance-right:9pt;mso-wrap-distance-bottom:0;mso-position-horizontal:absolute;mso-position-horizontal-relative:page;mso-position-vertical:absolute;mso-position-vertical-relative:page;mso-width-percent:0;mso-height-percent:0;mso-width-relative:page;mso-height-relative:page;v-text-anchor:middle" o:gfxdata="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" filled="f" stroked="f" strokecolor="white [3212]" strokeweight="0">
               <v:textbox inset="1mm,0,1mm,0">
                 <w:txbxContent>
                   <w:p>
@@ -20096,9 +19795,9 @@
             </wp:anchor>
           </w:drawing>
         </mc:Choice>
-        <mc:Fallback>
+        <mc:Fallback xmlns:oel="http://schemas.microsoft.com/office/2019/extlst" xmlns:w16du="http://schemas.microsoft.com/office/word/2023/wordml/word16du" xmlns:w16sdtfl="http://schemas.microsoft.com/office/word/2024/wordml/sdtformatlock">
           <w:pict>
-            <v:rect w14:anchorId="7624C4C2" id="Rectangle 108" o:spid="_x0000_s1066" style="position:absolute;left:0;text-align:left;margin-left:212.65pt;margin-top:813.6pt;width:28.35pt;height:14.15pt;z-index:-251456512;visibility:visible;mso-wrap-style:square;mso-width-percent:0;mso-height-percent:0;mso-wrap-distance-left:9pt;mso-wrap-distance-top:0;mso-wrap-distance-right:9pt;mso-wrap-distance-bottom:0;mso-position-horizontal:absolute;mso-position-horizontal-relative:page;mso-position-vertical:absolute;mso-position-vertical-relative:page;mso-width-percent:0;mso-height-percent:0;mso-width-relative:page;mso-height-relative:page;v-text-anchor:middle" o:gfxdata="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" filled="f" stroked="f" strokecolor="white [3212]" strokeweight="0">
+            <v:rect w14:anchorId="7624C4C2" id="Rectangle 108" o:spid="_x0000_s1066" style="position:absolute;left:0;text-align:left;margin-left:212.65pt;margin-top:813.6pt;width:28.35pt;height:14.15pt;z-index:-251456512;visibility:visible;mso-wrap-style:square;mso-width-percent:0;mso-height-percent:0;mso-wrap-distance-left:9pt;mso-wrap-distance-top:0;mso-wrap-distance-right:9pt;mso-wrap-distance-bottom:0;mso-position-horizontal:absolute;mso-position-horizontal-relative:page;mso-position-vertical:absolute;mso-position-vertical-relative:page;mso-width-percent:0;mso-height-percent:0;mso-width-relative:page;mso-height-relative:page;v-text-anchor:middle" o:gfxdata="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" filled="f" stroked="f" strokecolor="white [3212]" strokeweight="0">
               <v:textbox inset="1mm,0,1mm,0">
                 <w:txbxContent>
                   <w:p>
@@ -20214,9 +19913,9 @@
             </wp:anchor>
           </w:drawing>
         </mc:Choice>
-        <mc:Fallback>
+        <mc:Fallback xmlns:oel="http://schemas.microsoft.com/office/2019/extlst" xmlns:w16du="http://schemas.microsoft.com/office/word/2023/wordml/word16du" xmlns:w16sdtfl="http://schemas.microsoft.com/office/word/2024/wordml/sdtformatlock">
           <w:pict>
-            <v:rect w14:anchorId="5C3FEC70" id="Rectangle 107" o:spid="_x0000_s1067" style="position:absolute;left:0;text-align:left;margin-left:212.65pt;margin-top:785pt;width:28.35pt;height:14.15pt;z-index:-251457536;visibility:visible;mso-wrap-style:square;mso-width-percent:0;mso-height-percent:0;mso-wrap-distance-left:9pt;mso-wrap-distance-top:0;mso-wrap-distance-right:9pt;mso-wrap-distance-bottom:0;mso-position-horizontal:absolute;mso-position-horizontal-relative:page;mso-position-vertical:absolute;mso-position-vertical-relative:page;mso-width-percent:0;mso-height-percent:0;mso-width-relative:page;mso-height-relative:page;v-text-anchor:middle" o:gfxdata="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" filled="f" stroked="f" strokecolor="white [3212]" strokeweight="0">
+            <v:rect w14:anchorId="5C3FEC70" id="Rectangle 107" o:spid="_x0000_s1067" style="position:absolute;left:0;text-align:left;margin-left:212.65pt;margin-top:785pt;width:28.35pt;height:14.15pt;z-index:-251457536;visibility:visible;mso-wrap-style:square;mso-width-percent:0;mso-height-percent:0;mso-wrap-distance-left:9pt;mso-wrap-distance-top:0;mso-wrap-distance-right:9pt;mso-wrap-distance-bottom:0;mso-position-horizontal:absolute;mso-position-horizontal-relative:page;mso-position-vertical:absolute;mso-position-vertical-relative:page;mso-width-percent:0;mso-height-percent:0;mso-width-relative:page;mso-height-relative:page;v-text-anchor:middle" o:gfxdata="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" filled="f" stroked="f" strokecolor="white [3212]" strokeweight="0">
               <v:textbox inset="1mm,0,1mm,0">
                 <w:txbxContent>
                   <w:p>
@@ -20332,9 +20031,9 @@
             </wp:anchor>
           </w:drawing>
         </mc:Choice>
-        <mc:Fallback>
+        <mc:Fallback xmlns:oel="http://schemas.microsoft.com/office/2019/extlst" xmlns:w16du="http://schemas.microsoft.com/office/word/2023/wordml/word16du" xmlns:w16sdtfl="http://schemas.microsoft.com/office/word/2024/wordml/sdtformatlock">
           <w:pict>
-            <v:rect w14:anchorId="0DA53AFF" id="Rectangle 106" o:spid="_x0000_s1068" style="position:absolute;left:0;text-align:left;margin-left:212.65pt;margin-top:771pt;width:28.35pt;height:14.15pt;z-index:-251458560;visibility:visible;mso-wrap-style:square;mso-width-percent:0;mso-height-percent:0;mso-wrap-distance-left:9pt;mso-wrap-distance-top:0;mso-wrap-distance-right:9pt;mso-wrap-distance-bottom:0;mso-position-horizontal:absolute;mso-position-horizontal-relative:page;mso-position-vertical:absolute;mso-position-vertical-relative:page;mso-width-percent:0;mso-height-percent:0;mso-width-relative:page;mso-height-relative:page;v-text-anchor:middle" o:gfxdata="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" filled="f" stroked="f" strokecolor="white [3212]" strokeweight="0">
+            <v:rect w14:anchorId="0DA53AFF" id="Rectangle 106" o:spid="_x0000_s1068" style="position:absolute;left:0;text-align:left;margin-left:212.65pt;margin-top:771pt;width:28.35pt;height:14.15pt;z-index:-251458560;visibility:visible;mso-wrap-style:square;mso-width-percent:0;mso-height-percent:0;mso-wrap-distance-left:9pt;mso-wrap-distance-top:0;mso-wrap-distance-right:9pt;mso-wrap-distance-bottom:0;mso-position-horizontal:absolute;mso-position-horizontal-relative:page;mso-position-vertical:absolute;mso-position-vertical-relative:page;mso-width-percent:0;mso-height-percent:0;mso-width-relative:page;mso-height-relative:page;v-text-anchor:middle" o:gfxdata="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" filled="f" stroked="f" strokecolor="white [3212]" strokeweight="0">
               <v:textbox inset="1mm,0,1mm,0">
                 <w:txbxContent>
                   <w:p>
@@ -20450,9 +20149,9 @@
             </wp:anchor>
           </w:drawing>
         </mc:Choice>
-        <mc:Fallback>
+        <mc:Fallback xmlns:oel="http://schemas.microsoft.com/office/2019/extlst" xmlns:w16du="http://schemas.microsoft.com/office/word/2023/wordml/word16du" xmlns:w16sdtfl="http://schemas.microsoft.com/office/word/2024/wordml/sdtformatlock">
           <w:pict>
-            <v:rect w14:anchorId="030F7F44" id="Rectangle 105" o:spid="_x0000_s1069" style="position:absolute;left:0;text-align:left;margin-left:212.65pt;margin-top:756.85pt;width:28.35pt;height:14.15pt;z-index:-251459584;visibility:visible;mso-wrap-style:square;mso-width-percent:0;mso-height-percent:0;mso-wrap-distance-left:9pt;mso-wrap-distance-top:0;mso-wrap-distance-right:9pt;mso-wrap-distance-bottom:0;mso-position-horizontal:absolute;mso-position-horizontal-relative:page;mso-position-vertical:absolute;mso-position-vertical-relative:page;mso-width-percent:0;mso-height-percent:0;mso-width-relative:page;mso-height-relative:page;v-text-anchor:middle" o:gfxdata="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" filled="f" stroked="f" strokecolor="white [3212]" strokeweight="0">
+            <v:rect w14:anchorId="030F7F44" id="Rectangle 105" o:spid="_x0000_s1069" style="position:absolute;left:0;text-align:left;margin-left:212.65pt;margin-top:756.85pt;width:28.35pt;height:14.15pt;z-index:-251459584;visibility:visible;mso-wrap-style:square;mso-width-percent:0;mso-height-percent:0;mso-wrap-distance-left:9pt;mso-wrap-distance-top:0;mso-wrap-distance-right:9pt;mso-wrap-distance-bottom:0;mso-position-horizontal:absolute;mso-position-horizontal-relative:page;mso-position-vertical:absolute;mso-position-vertical-relative:page;mso-width-percent:0;mso-height-percent:0;mso-width-relative:page;mso-height-relative:page;v-text-anchor:middle" o:gfxdata="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" filled="f" stroked="f" strokecolor="white [3212]" strokeweight="0">
               <v:textbox inset="1mm,0,1mm,0">
                 <w:txbxContent>
                   <w:p>
@@ -20541,7 +20240,7 @@
             </wp:anchor>
           </w:drawing>
         </mc:Choice>
-        <mc:Fallback>
+        <mc:Fallback xmlns:oel="http://schemas.microsoft.com/office/2019/extlst" xmlns:w16du="http://schemas.microsoft.com/office/word/2023/wordml/word16du" xmlns:w16sdtfl="http://schemas.microsoft.com/office/word/2024/wordml/sdtformatlock">
           <w:pict>
             <v:shapetype w14:anchorId="5A39B337" id="_x0000_t32" coordsize="21600,21600" o:spt="32" o:oned="t" path="m,l21600,21600e" filled="f">
               <v:path arrowok="t" fillok="f" o:connecttype="none"/>
@@ -20621,7 +20320,7 @@
             </wp:anchor>
           </w:drawing>
         </mc:Choice>
-        <mc:Fallback>
+        <mc:Fallback xmlns:oel="http://schemas.microsoft.com/office/2019/extlst" xmlns:w16du="http://schemas.microsoft.com/office/word/2023/wordml/word16du" xmlns:w16sdtfl="http://schemas.microsoft.com/office/word/2024/wordml/sdtformatlock">
           <w:pict>
             <v:shape w14:anchorId="31B73454" id="AutoShape 67" o:spid="_x0000_s1026" type="#_x0000_t32" style="position:absolute;margin-left:467.8pt;margin-top:771.1pt;width:0;height:14.15pt;z-index:251843584;visibility:visible;mso-wrap-style:square;mso-width-percent:0;mso-height-percent:0;mso-wrap-distance-left:9pt;mso-wrap-distance-top:0;mso-wrap-distance-right:9pt;mso-wrap-distance-bottom:0;mso-position-horizontal:absolute;mso-position-horizontal-relative:page;mso-position-vertical:absolute;mso-position-vertical-relative:page;mso-width-percent:0;mso-height-percent:0;mso-width-relative:page;mso-height-relative:page" o:gfxdata="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">
               <w10:wrap anchorx="page" anchory="page"/>
@@ -20697,7 +20396,7 @@
             </wp:anchor>
           </w:drawing>
         </mc:Choice>
-        <mc:Fallback>
+        <mc:Fallback xmlns:oel="http://schemas.microsoft.com/office/2019/extlst" xmlns:w16du="http://schemas.microsoft.com/office/word/2023/wordml/word16du" xmlns:w16sdtfl="http://schemas.microsoft.com/office/word/2024/wordml/sdtformatlock">
           <w:pict>
             <v:shape w14:anchorId="5AF5CE5E" id="AutoShape 66" o:spid="_x0000_s1026" type="#_x0000_t32" style="position:absolute;margin-left:453.6pt;margin-top:771.1pt;width:0;height:14.15pt;z-index:251842560;visibility:visible;mso-wrap-style:square;mso-width-percent:0;mso-height-percent:0;mso-wrap-distance-left:9pt;mso-wrap-distance-top:0;mso-wrap-distance-right:9pt;mso-wrap-distance-bottom:0;mso-position-horizontal:absolute;mso-position-horizontal-relative:page;mso-position-vertical:absolute;mso-position-vertical-relative:page;mso-width-percent:0;mso-height-percent:0;mso-width-relative:page;mso-height-relative:page" o:gfxdata="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">
               <w10:wrap anchorx="page" anchory="page"/>
@@ -20773,7 +20472,7 @@
             </wp:anchor>
           </w:drawing>
         </mc:Choice>
-        <mc:Fallback>
+        <mc:Fallback xmlns:oel="http://schemas.microsoft.com/office/2019/extlst" xmlns:w16du="http://schemas.microsoft.com/office/word/2023/wordml/word16du" xmlns:w16sdtfl="http://schemas.microsoft.com/office/word/2024/wordml/sdtformatlock">
           <w:pict>
             <v:shape w14:anchorId="7BA16F62" id="AutoShape 65" o:spid="_x0000_s1026" type="#_x0000_t32" style="position:absolute;margin-left:481.95pt;margin-top:757pt;width:0;height:28.4pt;z-index:251841536;visibility:visible;mso-wrap-style:square;mso-width-percent:0;mso-height-percent:0;mso-wrap-distance-left:9pt;mso-wrap-distance-top:0;mso-wrap-distance-right:9pt;mso-wrap-distance-bottom:0;mso-position-horizontal:absolute;mso-position-horizontal-relative:page;mso-position-vertical:absolute;mso-position-vertical-relative:page;mso-width-percent:0;mso-height-percent:0;mso-width-relative:page;mso-height-relative:page" o:gfxdata="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" strokeweight="2pt">
               <w10:wrap anchorx="page" anchory="page"/>
@@ -20849,7 +20548,7 @@
             </wp:anchor>
           </w:drawing>
         </mc:Choice>
-        <mc:Fallback>
+        <mc:Fallback xmlns:oel="http://schemas.microsoft.com/office/2019/extlst" xmlns:w16du="http://schemas.microsoft.com/office/word/2023/wordml/word16du" xmlns:w16sdtfl="http://schemas.microsoft.com/office/word/2024/wordml/sdtformatlock">
           <w:pict>
             <v:shape w14:anchorId="65E7D3B4" id="AutoShape 64" o:spid="_x0000_s1026" type="#_x0000_t32" style="position:absolute;margin-left:439.45pt;margin-top:785.3pt;width:141.65pt;height:.05pt;z-index:251840512;visibility:visible;mso-wrap-style:square;mso-width-percent:0;mso-height-percent:0;mso-wrap-distance-left:9pt;mso-wrap-distance-top:0;mso-wrap-distance-right:9pt;mso-wrap-distance-bottom:0;mso-position-horizontal:absolute;mso-position-horizontal-relative:page;mso-position-vertical:absolute;mso-position-vertical-relative:page;mso-width-percent:0;mso-height-percent:0;mso-width-relative:page;mso-height-relative:page" o:gfxdata="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" strokeweight="2pt">
               <w10:wrap anchorx="page" anchory="page"/>
@@ -20925,7 +20624,7 @@
             </wp:anchor>
           </w:drawing>
         </mc:Choice>
-        <mc:Fallback>
+        <mc:Fallback xmlns:oel="http://schemas.microsoft.com/office/2019/extlst" xmlns:w16du="http://schemas.microsoft.com/office/word/2023/wordml/word16du" xmlns:w16sdtfl="http://schemas.microsoft.com/office/word/2024/wordml/sdtformatlock">
           <w:pict>
             <v:shape w14:anchorId="76EF2738" id="AutoShape 63" o:spid="_x0000_s1026" type="#_x0000_t32" style="position:absolute;margin-left:439.45pt;margin-top:771.1pt;width:141.65pt;height:.05pt;z-index:251839488;visibility:visible;mso-wrap-style:square;mso-width-percent:0;mso-height-percent:0;mso-wrap-distance-left:9pt;mso-wrap-distance-top:0;mso-wrap-distance-right:9pt;mso-wrap-distance-bottom:0;mso-position-horizontal:absolute;mso-position-horizontal-relative:page;mso-position-vertical:absolute;mso-position-vertical-relative:page;mso-width-percent:0;mso-height-percent:0;mso-width-relative:page;mso-height-relative:page" o:gfxdata="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" strokeweight="2pt">
               <w10:wrap anchorx="page" anchory="page"/>
@@ -21001,7 +20700,7 @@
             </wp:anchor>
           </w:drawing>
         </mc:Choice>
-        <mc:Fallback>
+        <mc:Fallback xmlns:oel="http://schemas.microsoft.com/office/2019/extlst" xmlns:w16du="http://schemas.microsoft.com/office/word/2023/wordml/word16du" xmlns:w16sdtfl="http://schemas.microsoft.com/office/word/2024/wordml/sdtformatlock">
           <w:pict>
             <v:shape w14:anchorId="355F81C9" id="AutoShape 62" o:spid="_x0000_s1026" type="#_x0000_t32" style="position:absolute;margin-left:439.45pt;margin-top:756.95pt;width:0;height:70.85pt;z-index:251838464;visibility:visible;mso-wrap-style:square;mso-width-percent:0;mso-height-percent:0;mso-wrap-distance-left:9pt;mso-wrap-distance-top:0;mso-wrap-distance-right:9pt;mso-wrap-distance-bottom:0;mso-position-horizontal:absolute;mso-position-horizontal-relative:page;mso-position-vertical:absolute;mso-position-vertical-relative:page;mso-width-percent:0;mso-height-percent:0;mso-width-relative:page;mso-height-relative:page" o:gfxdata="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" strokeweight="2pt">
               <w10:wrap anchorx="page" anchory="page"/>
@@ -21077,7 +20776,7 @@
             </wp:anchor>
           </w:drawing>
         </mc:Choice>
-        <mc:Fallback>
+        <mc:Fallback xmlns:oel="http://schemas.microsoft.com/office/2019/extlst" xmlns:w16du="http://schemas.microsoft.com/office/word/2023/wordml/word16du" xmlns:w16sdtfl="http://schemas.microsoft.com/office/word/2024/wordml/sdtformatlock">
           <w:pict>
             <v:shape w14:anchorId="55750D61" id="AutoShape 61" o:spid="_x0000_s1026" type="#_x0000_t32" style="position:absolute;margin-left:76.55pt;margin-top:714.35pt;width:0;height:42.55pt;z-index:251837440;visibility:visible;mso-wrap-style:square;mso-width-percent:0;mso-height-percent:0;mso-wrap-distance-left:9pt;mso-wrap-distance-top:0;mso-wrap-distance-right:9pt;mso-wrap-distance-bottom:0;mso-position-horizontal:absolute;mso-position-horizontal-relative:page;mso-position-vertical:absolute;mso-position-vertical-relative:page;mso-width-percent:0;mso-height-percent:0;mso-width-relative:page;mso-height-relative:page" o:gfxdata="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" strokeweight="2pt">
               <w10:wrap anchorx="page" anchory="page"/>
@@ -21153,7 +20852,7 @@
             </wp:anchor>
           </w:drawing>
         </mc:Choice>
-        <mc:Fallback>
+        <mc:Fallback xmlns:oel="http://schemas.microsoft.com/office/2019/extlst" xmlns:w16du="http://schemas.microsoft.com/office/word/2023/wordml/word16du" xmlns:w16sdtfl="http://schemas.microsoft.com/office/word/2024/wordml/sdtformatlock">
           <w:pict>
             <v:shape w14:anchorId="02296A1A" id="AutoShape 60" o:spid="_x0000_s1026" type="#_x0000_t32" style="position:absolute;margin-left:56.7pt;margin-top:813.65pt;width:184.3pt;height:0;z-index:251836416;visibility:visible;mso-wrap-style:square;mso-width-percent:0;mso-height-percent:0;mso-wrap-distance-left:9pt;mso-wrap-distance-top:0;mso-wrap-distance-right:9pt;mso-wrap-distance-bottom:0;mso-position-horizontal:absolute;mso-position-horizontal-relative:page;mso-position-vertical:absolute;mso-position-vertical-relative:page;mso-width-percent:0;mso-height-percent:0;mso-width-relative:page;mso-height-relative:page" o:gfxdata="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">
               <w10:wrap anchorx="page" anchory="page"/>
@@ -21229,7 +20928,7 @@
             </wp:anchor>
           </w:drawing>
         </mc:Choice>
-        <mc:Fallback>
+        <mc:Fallback xmlns:oel="http://schemas.microsoft.com/office/2019/extlst" xmlns:w16du="http://schemas.microsoft.com/office/word/2023/wordml/word16du" xmlns:w16sdtfl="http://schemas.microsoft.com/office/word/2024/wordml/sdtformatlock">
           <w:pict>
             <v:shape w14:anchorId="7BFB1517" id="AutoShape 55" o:spid="_x0000_s1026" type="#_x0000_t32" style="position:absolute;margin-left:56.7pt;margin-top:742.75pt;width:184.3pt;height:0;z-index:251833344;visibility:visible;mso-wrap-style:square;mso-width-percent:0;mso-height-percent:0;mso-wrap-distance-left:9pt;mso-wrap-distance-top:0;mso-wrap-distance-right:9pt;mso-wrap-distance-bottom:0;mso-position-horizontal:absolute;mso-position-horizontal-relative:page;mso-position-vertical:absolute;mso-position-vertical-relative:page;mso-width-percent:0;mso-height-percent:0;mso-width-relative:page;mso-height-relative:page" o:gfxdata="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" strokeweight="2pt">
               <w10:wrap anchorx="page" anchory="page"/>
@@ -21305,7 +21004,7 @@
             </wp:anchor>
           </w:drawing>
         </mc:Choice>
-        <mc:Fallback>
+        <mc:Fallback xmlns:oel="http://schemas.microsoft.com/office/2019/extlst" xmlns:w16du="http://schemas.microsoft.com/office/word/2023/wordml/word16du" xmlns:w16sdtfl="http://schemas.microsoft.com/office/word/2024/wordml/sdtformatlock">
           <w:pict>
             <v:shape w14:anchorId="0BD365FD" id="AutoShape 54" o:spid="_x0000_s1026" type="#_x0000_t32" style="position:absolute;margin-left:241pt;margin-top:714.45pt;width:0;height:113.4pt;z-index:251832320;visibility:visible;mso-wrap-style:square;mso-width-percent:0;mso-height-percent:0;mso-wrap-distance-left:9pt;mso-wrap-distance-top:0;mso-wrap-distance-right:9pt;mso-wrap-distance-bottom:0;mso-position-horizontal:absolute;mso-position-horizontal-relative:page;mso-position-vertical:absolute;mso-position-vertical-relative:page;mso-width-percent:0;mso-height-percent:0;mso-width-relative:page;mso-height-relative:page" o:gfxdata="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" strokeweight="2pt">
               <w10:wrap anchorx="page" anchory="page"/>
@@ -21381,7 +21080,7 @@
             </wp:anchor>
           </w:drawing>
         </mc:Choice>
-        <mc:Fallback>
+        <mc:Fallback xmlns:oel="http://schemas.microsoft.com/office/2019/extlst" xmlns:w16du="http://schemas.microsoft.com/office/word/2023/wordml/word16du" xmlns:w16sdtfl="http://schemas.microsoft.com/office/word/2024/wordml/sdtformatlock">
           <w:pict>
             <v:shape w14:anchorId="09FAB296" id="AutoShape 53" o:spid="_x0000_s1026" type="#_x0000_t32" style="position:absolute;margin-left:212.65pt;margin-top:714.35pt;width:0;height:113.4pt;z-index:251831296;visibility:visible;mso-wrap-style:square;mso-width-percent:0;mso-height-percent:0;mso-wrap-distance-left:9pt;mso-wrap-distance-top:0;mso-wrap-distance-right:9pt;mso-wrap-distance-bottom:0;mso-position-horizontal:absolute;mso-position-horizontal-relative:page;mso-position-vertical:absolute;mso-position-vertical-relative:page;mso-width-percent:0;mso-height-percent:0;mso-width-relative:page;mso-height-relative:page" o:gfxdata="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" strokeweight="2pt">
               <w10:wrap anchorx="page" anchory="page"/>
@@ -21457,7 +21156,7 @@
             </wp:anchor>
           </w:drawing>
         </mc:Choice>
-        <mc:Fallback>
+        <mc:Fallback xmlns:oel="http://schemas.microsoft.com/office/2019/extlst" xmlns:w16du="http://schemas.microsoft.com/office/word/2023/wordml/word16du" xmlns:w16sdtfl="http://schemas.microsoft.com/office/word/2024/wordml/sdtformatlock">
           <w:pict>
             <v:shape w14:anchorId="71916C8A" id="AutoShape 52" o:spid="_x0000_s1026" type="#_x0000_t32" style="position:absolute;margin-left:170.1pt;margin-top:714.4pt;width:0;height:113.4pt;z-index:251830272;visibility:visible;mso-wrap-style:square;mso-width-percent:0;mso-height-percent:0;mso-wrap-distance-left:9pt;mso-wrap-distance-top:0;mso-wrap-distance-right:9pt;mso-wrap-distance-bottom:0;mso-position-horizontal:absolute;mso-position-horizontal-relative:page;mso-position-vertical:absolute;mso-position-vertical-relative:page;mso-width-percent:0;mso-height-percent:0;mso-width-relative:page;mso-height-relative:page" o:gfxdata="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" strokeweight="2pt">
               <w10:wrap anchorx="page" anchory="page"/>
@@ -21533,7 +21232,7 @@
             </wp:anchor>
           </w:drawing>
         </mc:Choice>
-        <mc:Fallback>
+        <mc:Fallback xmlns:oel="http://schemas.microsoft.com/office/2019/extlst" xmlns:w16du="http://schemas.microsoft.com/office/word/2023/wordml/word16du" xmlns:w16sdtfl="http://schemas.microsoft.com/office/word/2024/wordml/sdtformatlock">
           <w:pict>
             <v:shape w14:anchorId="6CB0D9DE" id="AutoShape 51" o:spid="_x0000_s1026" type="#_x0000_t32" style="position:absolute;margin-left:105.5pt;margin-top:713.7pt;width:0;height:113.4pt;z-index:251829248;visibility:visible;mso-wrap-style:square;mso-width-percent:0;mso-height-percent:0;mso-wrap-distance-left:9pt;mso-wrap-distance-top:0;mso-wrap-distance-right:9pt;mso-wrap-distance-bottom:0;mso-position-horizontal:absolute;mso-position-horizontal-relative:page;mso-position-vertical:absolute;mso-position-vertical-relative:page;mso-width-percent:0;mso-height-percent:0;mso-width-relative:page;mso-height-relative:page" o:gfxdata="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" strokeweight="2pt">
               <w10:wrap anchorx="page" anchory="page"/>
@@ -21609,7 +21308,7 @@
             </wp:anchor>
           </w:drawing>
         </mc:Choice>
-        <mc:Fallback>
+        <mc:Fallback xmlns:oel="http://schemas.microsoft.com/office/2019/extlst" xmlns:w16du="http://schemas.microsoft.com/office/word/2023/wordml/word16du" xmlns:w16sdtfl="http://schemas.microsoft.com/office/word/2024/wordml/sdtformatlock">
           <w:pict>
             <v:shape w14:anchorId="2B4173CA" id="AutoShape 49" o:spid="_x0000_s1026" type="#_x0000_t32" style="position:absolute;margin-left:56.7pt;margin-top:714.4pt;width:524.4pt;height:.05pt;z-index:251827200;visibility:visible;mso-wrap-style:square;mso-width-percent:0;mso-height-percent:0;mso-wrap-distance-left:9pt;mso-wrap-distance-top:0;mso-wrap-distance-right:9pt;mso-wrap-distance-bottom:0;mso-position-horizontal:absolute;mso-position-horizontal-relative:page;mso-position-vertical:absolute;mso-position-vertical-relative:page;mso-width-percent:0;mso-height-percent:0;mso-width-relative:page;mso-height-relative:page" o:gfxdata="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" strokeweight="2pt">
               <w10:wrap anchorx="page" anchory="page"/>
@@ -21623,7 +21322,7 @@
 </file>
 
 <file path=word/header3.xml><?xml version="1.0" encoding="utf-8"?>
-<w:hdr xmlns:wpc="http://schemas.microsoft.com/office/word/2010/wordprocessingCanvas" xmlns:cx="http://schemas.microsoft.com/office/drawing/2014/chartex" xmlns:cx1="http://schemas.microsoft.com/office/drawing/2015/9/8/chartex" xmlns:cx2="http://schemas.microsoft.com/office/drawing/2015/10/21/chartex" xmlns:cx3="http://schemas.microsoft.com/office/drawing/2016/5/9/chartex" xmlns:cx4="http://schemas.microsoft.com/office/drawing/2016/5/10/chartex" xmlns:cx5="http://schemas.microsoft.com/office/drawing/2016/5/11/chartex" xmlns:cx6="http://schemas.microsoft.com/office/drawing/2016/5/12/chartex" xmlns:cx7="http://schemas.microsoft.com/office/drawing/2016/5/13/chartex" xmlns:cx8="http://schemas.microsoft.com/office/drawing/2016/5/14/chartex" xmlns:mc="http://schemas.openxmlformats.org/markup-compatibility/2006" xmlns:aink="http://schemas.microsoft.com/office/drawing/2016/ink" xmlns:am3d="http://schemas.microsoft.com/office/drawing/2017/model3d" xmlns:o="urn:schemas-microsoft-com:office:office" xmlns:oel="http://schemas.microsoft.com/office/2019/extlst" xmlns:r="http://schemas.openxmlformats.org/officeDocument/2006/relationships" xmlns:m="http://schemas.openxmlformats.org/officeDocument/2006/math" xmlns:v="urn:schemas-microsoft-com:vml" xmlns:wp14="http://schemas.microsoft.com/office/word/2010/wordprocessingDrawing" xmlns:wp="http://schemas.openxmlformats.org/drawingml/2006/wordprocessingDrawing" xmlns:w10="urn:schemas-microsoft-com:office:word" xmlns:w="http://schemas.openxmlformats.org/wordprocessingml/2006/main" xmlns:w14="http://schemas.microsoft.com/office/word/2010/wordml" xmlns:w15="http://schemas.microsoft.com/office/word/2012/wordml" xmlns:w16cex="http://schemas.microsoft.com/office/word/2018/wordml/cex" xmlns:w16cid="http://schemas.microsoft.com/office/word/2016/wordml/cid" xmlns:w16="http://schemas.microsoft.com/office/word/2018/wordml" xmlns:w16du="http://schemas.microsoft.com/office/word/2023/wordml/word16du" xmlns:w16sdtdh="http://schemas.microsoft.com/office/word/2020/wordml/sdtdatahash" xmlns:w16sdtfl="http://schemas.microsoft.com/office/word/2024/wordml/sdtformatlock" xmlns:w16se="http://schemas.microsoft.com/office/word/2015/wordml/symex" xmlns:wpg="http://schemas.microsoft.com/office/word/2010/wordprocessingGroup" xmlns:wpi="http://schemas.microsoft.com/office/word/2010/wordprocessingInk" xmlns:wne="http://schemas.microsoft.com/office/word/2006/wordml" xmlns:wps="http://schemas.microsoft.com/office/word/2010/wordprocessingShape" mc:Ignorable="w14 w15 w16se w16cid w16 w16cex w16sdtdh w16sdtfl w16du wp14">
+<w:hdr xmlns:wpc="http://schemas.microsoft.com/office/word/2010/wordprocessingCanvas" xmlns:cx="http://schemas.microsoft.com/office/drawing/2014/chartex" xmlns:cx1="http://schemas.microsoft.com/office/drawing/2015/9/8/chartex" xmlns:cx2="http://schemas.microsoft.com/office/drawing/2015/10/21/chartex" xmlns:cx3="http://schemas.microsoft.com/office/drawing/2016/5/9/chartex" xmlns:cx4="http://schemas.microsoft.com/office/drawing/2016/5/10/chartex" xmlns:cx5="http://schemas.microsoft.com/office/drawing/2016/5/11/chartex" xmlns:cx6="http://schemas.microsoft.com/office/drawing/2016/5/12/chartex" xmlns:cx7="http://schemas.microsoft.com/office/drawing/2016/5/13/chartex" xmlns:cx8="http://schemas.microsoft.com/office/drawing/2016/5/14/chartex" xmlns:mc="http://schemas.openxmlformats.org/markup-compatibility/2006" xmlns:aink="http://schemas.microsoft.com/office/drawing/2016/ink" xmlns:am3d="http://schemas.microsoft.com/office/drawing/2017/model3d" xmlns:o="urn:schemas-microsoft-com:office:office" xmlns:r="http://schemas.openxmlformats.org/officeDocument/2006/relationships" xmlns:m="http://schemas.openxmlformats.org/officeDocument/2006/math" xmlns:v="urn:schemas-microsoft-com:vml" xmlns:wp14="http://schemas.microsoft.com/office/word/2010/wordprocessingDrawing" xmlns:wp="http://schemas.openxmlformats.org/drawingml/2006/wordprocessingDrawing" xmlns:w10="urn:schemas-microsoft-com:office:word" xmlns:w="http://schemas.openxmlformats.org/wordprocessingml/2006/main" xmlns:w14="http://schemas.microsoft.com/office/word/2010/wordml" xmlns:w15="http://schemas.microsoft.com/office/word/2012/wordml" xmlns:w16cex="http://schemas.microsoft.com/office/word/2018/wordml/cex" xmlns:w16cid="http://schemas.microsoft.com/office/word/2016/wordml/cid" xmlns:w16="http://schemas.microsoft.com/office/word/2018/wordml" xmlns:w16sdtdh="http://schemas.microsoft.com/office/word/2020/wordml/sdtdatahash" xmlns:w16se="http://schemas.microsoft.com/office/word/2015/wordml/symex" xmlns:wpg="http://schemas.microsoft.com/office/word/2010/wordprocessingGroup" xmlns:wpi="http://schemas.microsoft.com/office/word/2010/wordprocessingInk" xmlns:wne="http://schemas.microsoft.com/office/word/2006/wordml" xmlns:wps="http://schemas.microsoft.com/office/word/2010/wordprocessingShape" mc:Ignorable="w14 w15 w16se w16cid w16 w16cex w16sdtdh wp14">
   <w:p>
     <w:pPr>
       <w:pStyle w:val="TNR1415"/>
@@ -21701,7 +21400,7 @@
             </wp:anchor>
           </w:drawing>
         </mc:Choice>
-        <mc:Fallback>
+        <mc:Fallback xmlns:oel="http://schemas.microsoft.com/office/2019/extlst" xmlns:w16du="http://schemas.microsoft.com/office/word/2023/wordml/word16du" xmlns:w16sdtfl="http://schemas.microsoft.com/office/word/2024/wordml/sdtformatlock">
           <w:pict>
             <v:rect w14:anchorId="08C1BEB5" id="Rectangle 29" o:spid="_x0000_s1026" style="position:absolute;margin-left:56.7pt;margin-top:14.2pt;width:524.4pt;height:813.55pt;z-index:-251534336;visibility:visible;mso-wrap-style:square;mso-width-percent:0;mso-height-percent:0;mso-wrap-distance-left:9pt;mso-wrap-distance-top:0;mso-wrap-distance-right:9pt;mso-wrap-distance-bottom:0;mso-position-horizontal:absolute;mso-position-horizontal-relative:page;mso-position-vertical:absolute;mso-position-vertical-relative:page;mso-width-percent:0;mso-height-percent:0;mso-width-relative:page;mso-height-relative:page;v-text-anchor:top" o:gfxdata="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" filled="f" strokeweight="2pt">
               <v:fill opacity="0"/>
@@ -21818,9 +21517,9 @@
             </wp:anchor>
           </w:drawing>
         </mc:Choice>
-        <mc:Fallback>
+        <mc:Fallback xmlns:oel="http://schemas.microsoft.com/office/2019/extlst" xmlns:w16du="http://schemas.microsoft.com/office/word/2023/wordml/word16du" xmlns:w16sdtfl="http://schemas.microsoft.com/office/word/2024/wordml/sdtformatlock">
           <w:pict>
-            <v:rect w14:anchorId="2653305A" id="_x0000_s1078" style="position:absolute;left:0;text-align:left;margin-left:553.6pt;margin-top:805.2pt;width:28.35pt;height:22.45pt;z-index:-251535360;visibility:visible;mso-wrap-style:square;mso-width-percent:0;mso-height-percent:0;mso-wrap-distance-left:9pt;mso-wrap-distance-top:0;mso-wrap-distance-right:9pt;mso-wrap-distance-bottom:0;mso-position-horizontal:absolute;mso-position-horizontal-relative:page;mso-position-vertical:absolute;mso-position-vertical-relative:page;mso-width-percent:0;mso-height-percent:0;mso-width-relative:page;mso-height-relative:page;v-text-anchor:middle" o:gfxdata="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" filled="f" stroked="f" strokecolor="white [3212]" strokeweight="0">
+            <v:rect w14:anchorId="2653305A" id="_x0000_s1078" style="position:absolute;left:0;text-align:left;margin-left:553.6pt;margin-top:805.2pt;width:28.35pt;height:22.45pt;z-index:-251535360;visibility:visible;mso-wrap-style:square;mso-width-percent:0;mso-height-percent:0;mso-wrap-distance-left:9pt;mso-wrap-distance-top:0;mso-wrap-distance-right:9pt;mso-wrap-distance-bottom:0;mso-position-horizontal:absolute;mso-position-horizontal-relative:page;mso-position-vertical:absolute;mso-position-vertical-relative:page;mso-width-percent:0;mso-height-percent:0;mso-width-relative:page;mso-height-relative:page;v-text-anchor:middle" o:gfxdata="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" filled="f" stroked="f" strokecolor="white [3212]" strokeweight="0">
               <v:textbox inset="0,0,0,0">
                 <w:txbxContent>
                   <w:p>
@@ -21954,9 +21653,9 @@
             </wp:anchor>
           </w:drawing>
         </mc:Choice>
-        <mc:Fallback>
+        <mc:Fallback xmlns:oel="http://schemas.microsoft.com/office/2019/extlst" xmlns:w16du="http://schemas.microsoft.com/office/word/2023/wordml/word16du" xmlns:w16sdtfl="http://schemas.microsoft.com/office/word/2024/wordml/sdtformatlock">
           <w:pict>
-            <v:rect w14:anchorId="2CE136D5" id="_x0000_s1079" style="position:absolute;left:0;text-align:left;margin-left:552.8pt;margin-top:785.4pt;width:28.35pt;height:19.75pt;z-index:-251549696;visibility:visible;mso-wrap-style:square;mso-width-percent:0;mso-height-percent:0;mso-wrap-distance-left:9pt;mso-wrap-distance-top:0;mso-wrap-distance-right:9pt;mso-wrap-distance-bottom:0;mso-position-horizontal:absolute;mso-position-horizontal-relative:page;mso-position-vertical:absolute;mso-position-vertical-relative:page;mso-width-percent:0;mso-height-percent:0;mso-width-relative:page;mso-height-relative:page;v-text-anchor:middle" o:gfxdata="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" filled="f" stroked="f" strokecolor="white [3212]" strokeweight="0">
+            <v:rect w14:anchorId="2CE136D5" id="_x0000_s1079" style="position:absolute;left:0;text-align:left;margin-left:552.8pt;margin-top:785.4pt;width:28.35pt;height:19.75pt;z-index:-251549696;visibility:visible;mso-wrap-style:square;mso-width-percent:0;mso-height-percent:0;mso-wrap-distance-left:9pt;mso-wrap-distance-top:0;mso-wrap-distance-right:9pt;mso-wrap-distance-bottom:0;mso-position-horizontal:absolute;mso-position-horizontal-relative:page;mso-position-vertical:absolute;mso-position-vertical-relative:page;mso-width-percent:0;mso-height-percent:0;mso-width-relative:page;mso-height-relative:page;v-text-anchor:middle" o:gfxdata="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" filled="f" stroked="f" strokecolor="white [3212]" strokeweight="0">
               <v:textbox inset="0,0,0,0">
                 <w:txbxContent>
                   <w:p>
@@ -22050,7 +21749,7 @@
             </wp:anchor>
           </w:drawing>
         </mc:Choice>
-        <mc:Fallback>
+        <mc:Fallback xmlns:oel="http://schemas.microsoft.com/office/2019/extlst" xmlns:w16du="http://schemas.microsoft.com/office/word/2023/wordml/word16du" xmlns:w16sdtfl="http://schemas.microsoft.com/office/word/2024/wordml/sdtformatlock">
           <w:pict>
             <v:shapetype w14:anchorId="6743006F" id="_x0000_t32" coordsize="21600,21600" o:spt="32" o:oned="t" path="m,l21600,21600e" filled="f">
               <v:path arrowok="t" fillok="f" o:connecttype="none"/>
@@ -22130,7 +21829,7 @@
             </wp:anchor>
           </w:drawing>
         </mc:Choice>
-        <mc:Fallback>
+        <mc:Fallback xmlns:oel="http://schemas.microsoft.com/office/2019/extlst" xmlns:w16du="http://schemas.microsoft.com/office/word/2023/wordml/word16du" xmlns:w16sdtfl="http://schemas.microsoft.com/office/word/2024/wordml/sdtformatlock">
           <w:pict>
             <v:shape w14:anchorId="52820551" id="AutoShape 26" o:spid="_x0000_s1026" type="#_x0000_t32" style="position:absolute;margin-left:552.8pt;margin-top:785.4pt;width:.05pt;height:42.5pt;z-index:251779072;visibility:visible;mso-wrap-style:square;mso-width-percent:0;mso-height-percent:0;mso-wrap-distance-left:9pt;mso-wrap-distance-top:0;mso-wrap-distance-right:9pt;mso-wrap-distance-bottom:0;mso-position-horizontal:absolute;mso-position-horizontal-relative:page;mso-position-vertical:absolute;mso-position-vertical-relative:page;mso-width-percent:0;mso-height-percent:0;mso-width-relative:page;mso-height-relative:page" o:gfxdata="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" strokeweight="2pt">
               <w10:wrap anchorx="page" anchory="page"/>
@@ -22297,9 +21996,9 @@
             </wp:anchor>
           </w:drawing>
         </mc:Choice>
-        <mc:Fallback>
+        <mc:Fallback xmlns:oel="http://schemas.microsoft.com/office/2019/extlst" xmlns:w16du="http://schemas.microsoft.com/office/word/2023/wordml/word16du" xmlns:w16sdtfl="http://schemas.microsoft.com/office/word/2024/wordml/sdtformatlock">
           <w:pict>
-            <v:rect w14:anchorId="7FD55BCB" id="_x0000_s1080" style="position:absolute;left:0;text-align:left;margin-left:241pt;margin-top:785.6pt;width:311.8pt;height:42.5pt;z-index:-251548672;visibility:visible;mso-wrap-style:square;mso-width-percent:0;mso-height-percent:0;mso-wrap-distance-left:9pt;mso-wrap-distance-top:0;mso-wrap-distance-right:9pt;mso-wrap-distance-bottom:0;mso-position-horizontal:absolute;mso-position-horizontal-relative:page;mso-position-vertical:absolute;mso-position-vertical-relative:page;mso-width-percent:0;mso-height-percent:0;mso-width-relative:page;mso-height-relative:page;v-text-anchor:middle" o:gfxdata="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" filled="f" stroked="f" strokecolor="white [3212]" strokeweight="0">
+            <v:rect w14:anchorId="7FD55BCB" id="_x0000_s1080" style="position:absolute;left:0;text-align:left;margin-left:241pt;margin-top:785.6pt;width:311.8pt;height:42.5pt;z-index:-251548672;visibility:visible;mso-wrap-style:square;mso-width-percent:0;mso-height-percent:0;mso-wrap-distance-left:9pt;mso-wrap-distance-top:0;mso-wrap-distance-right:9pt;mso-wrap-distance-bottom:0;mso-position-horizontal:absolute;mso-position-horizontal-relative:page;mso-position-vertical:absolute;mso-position-vertical-relative:page;mso-width-percent:0;mso-height-percent:0;mso-width-relative:page;mso-height-relative:page;v-text-anchor:middle" o:gfxdata="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" filled="f" stroked="f" strokecolor="white [3212]" strokeweight="0">
               <v:textbox inset="1mm,1mm,1mm,1mm">
                 <w:txbxContent>
                   <w:p>
@@ -22479,9 +22178,9 @@
             </wp:anchor>
           </w:drawing>
         </mc:Choice>
-        <mc:Fallback>
+        <mc:Fallback xmlns:oel="http://schemas.microsoft.com/office/2019/extlst" xmlns:w16du="http://schemas.microsoft.com/office/word/2023/wordml/word16du" xmlns:w16sdtfl="http://schemas.microsoft.com/office/word/2024/wordml/sdtformatlock">
           <w:pict>
-            <v:rect w14:anchorId="308470F2" id="_x0000_s1081" style="position:absolute;left:0;text-align:left;margin-left:212.65pt;margin-top:785.25pt;width:28.35pt;height:14.15pt;z-index:-251539456;visibility:visible;mso-wrap-style:square;mso-width-percent:0;mso-height-percent:0;mso-wrap-distance-left:9pt;mso-wrap-distance-top:0;mso-wrap-distance-right:9pt;mso-wrap-distance-bottom:0;mso-position-horizontal:absolute;mso-position-horizontal-relative:page;mso-position-vertical:absolute;mso-position-vertical-relative:page;mso-width-percent:0;mso-height-percent:0;mso-width-relative:page;mso-height-relative:page;v-text-anchor:middle" o:gfxdata="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" filled="f" stroked="f" strokecolor="white [3212]" strokeweight="0">
+            <v:rect w14:anchorId="308470F2" id="_x0000_s1081" style="position:absolute;left:0;text-align:left;margin-left:212.65pt;margin-top:785.25pt;width:28.35pt;height:14.15pt;z-index:-251539456;visibility:visible;mso-wrap-style:square;mso-width-percent:0;mso-height-percent:0;mso-wrap-distance-left:9pt;mso-wrap-distance-top:0;mso-wrap-distance-right:9pt;mso-wrap-distance-bottom:0;mso-position-horizontal:absolute;mso-position-horizontal-relative:page;mso-position-vertical:absolute;mso-position-vertical-relative:page;mso-width-percent:0;mso-height-percent:0;mso-width-relative:page;mso-height-relative:page;v-text-anchor:middle" o:gfxdata="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" filled="f" stroked="f" strokecolor="white [3212]" strokeweight="0">
               <v:textbox inset="1mm,0,1mm,0">
                 <w:txbxContent>
                   <w:p>
@@ -22597,9 +22296,9 @@
             </wp:anchor>
           </w:drawing>
         </mc:Choice>
-        <mc:Fallback>
+        <mc:Fallback xmlns:oel="http://schemas.microsoft.com/office/2019/extlst" xmlns:w16du="http://schemas.microsoft.com/office/word/2023/wordml/word16du" xmlns:w16sdtfl="http://schemas.microsoft.com/office/word/2024/wordml/sdtformatlock">
           <w:pict>
-            <v:rect w14:anchorId="303B4D7E" id="_x0000_s1082" style="position:absolute;left:0;text-align:left;margin-left:212.65pt;margin-top:799.4pt;width:28.35pt;height:14.15pt;z-index:-251538432;visibility:visible;mso-wrap-style:square;mso-width-percent:0;mso-height-percent:0;mso-wrap-distance-left:9pt;mso-wrap-distance-top:0;mso-wrap-distance-right:9pt;mso-wrap-distance-bottom:0;mso-position-horizontal:absolute;mso-position-horizontal-relative:page;mso-position-vertical:absolute;mso-position-vertical-relative:page;mso-width-percent:0;mso-height-percent:0;mso-width-relative:page;mso-height-relative:page;v-text-anchor:middle" o:gfxdata="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" filled="f" stroked="f" strokecolor="white [3212]" strokeweight="0">
+            <v:rect w14:anchorId="303B4D7E" id="_x0000_s1082" style="position:absolute;left:0;text-align:left;margin-left:212.65pt;margin-top:799.4pt;width:28.35pt;height:14.15pt;z-index:-251538432;visibility:visible;mso-wrap-style:square;mso-width-percent:0;mso-height-percent:0;mso-wrap-distance-left:9pt;mso-wrap-distance-top:0;mso-wrap-distance-right:9pt;mso-wrap-distance-bottom:0;mso-position-horizontal:absolute;mso-position-horizontal-relative:page;mso-position-vertical:absolute;mso-position-vertical-relative:page;mso-width-percent:0;mso-height-percent:0;mso-width-relative:page;mso-height-relative:page;v-text-anchor:middle" o:gfxdata="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" filled="f" stroked="f" strokecolor="white [3212]" strokeweight="0">
               <v:textbox inset="1mm,0,1mm,0">
                 <w:txbxContent>
                   <w:p>
@@ -22721,9 +22420,9 @@
             </wp:anchor>
           </w:drawing>
         </mc:Choice>
-        <mc:Fallback>
+        <mc:Fallback xmlns:oel="http://schemas.microsoft.com/office/2019/extlst" xmlns:w16du="http://schemas.microsoft.com/office/word/2023/wordml/word16du" xmlns:w16sdtfl="http://schemas.microsoft.com/office/word/2024/wordml/sdtformatlock">
           <w:pict>
-            <v:rect w14:anchorId="418B829A" id="_x0000_s1083" style="position:absolute;left:0;text-align:left;margin-left:170.15pt;margin-top:785.4pt;width:42.55pt;height:14.15pt;z-index:-251540480;visibility:visible;mso-wrap-style:square;mso-width-percent:0;mso-height-percent:0;mso-wrap-distance-left:9pt;mso-wrap-distance-top:0;mso-wrap-distance-right:9pt;mso-wrap-distance-bottom:0;mso-position-horizontal:absolute;mso-position-horizontal-relative:page;mso-position-vertical:absolute;mso-position-vertical-relative:page;mso-width-percent:0;mso-height-percent:0;mso-width-relative:page;mso-height-relative:page;v-text-anchor:middle" o:gfxdata="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" filled="f" stroked="f" strokecolor="white [3212]" strokeweight="0">
+            <v:rect w14:anchorId="418B829A" id="_x0000_s1083" style="position:absolute;left:0;text-align:left;margin-left:170.15pt;margin-top:785.4pt;width:42.55pt;height:14.15pt;z-index:-251540480;visibility:visible;mso-wrap-style:square;mso-width-percent:0;mso-height-percent:0;mso-wrap-distance-left:9pt;mso-wrap-distance-top:0;mso-wrap-distance-right:9pt;mso-wrap-distance-bottom:0;mso-position-horizontal:absolute;mso-position-horizontal-relative:page;mso-position-vertical:absolute;mso-position-vertical-relative:page;mso-width-percent:0;mso-height-percent:0;mso-width-relative:page;mso-height-relative:page;v-text-anchor:middle" o:gfxdata="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" filled="f" stroked="f" strokecolor="white [3212]" strokeweight="0">
               <v:textbox inset="1mm,0,1mm,0">
                 <w:txbxContent>
                   <w:p>
@@ -22851,9 +22550,9 @@
             </wp:anchor>
           </w:drawing>
         </mc:Choice>
-        <mc:Fallback>
+        <mc:Fallback xmlns:oel="http://schemas.microsoft.com/office/2019/extlst" xmlns:w16du="http://schemas.microsoft.com/office/word/2023/wordml/word16du" xmlns:w16sdtfl="http://schemas.microsoft.com/office/word/2024/wordml/sdtformatlock">
           <w:pict>
-            <v:rect w14:anchorId="3CD57F21" id="_x0000_s1084" style="position:absolute;left:0;text-align:left;margin-left:170.1pt;margin-top:799.55pt;width:42.55pt;height:14.15pt;z-index:-251541504;visibility:visible;mso-wrap-style:square;mso-width-percent:0;mso-height-percent:0;mso-wrap-distance-left:9pt;mso-wrap-distance-top:0;mso-wrap-distance-right:9pt;mso-wrap-distance-bottom:0;mso-position-horizontal:absolute;mso-position-horizontal-relative:page;mso-position-vertical:absolute;mso-position-vertical-relative:page;mso-width-percent:0;mso-height-percent:0;mso-width-relative:page;mso-height-relative:page;v-text-anchor:middle" o:gfxdata="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" filled="f" stroked="f" strokecolor="white [3212]" strokeweight="0">
+            <v:rect w14:anchorId="3CD57F21" id="_x0000_s1084" style="position:absolute;left:0;text-align:left;margin-left:170.1pt;margin-top:799.55pt;width:42.55pt;height:14.15pt;z-index:-251541504;visibility:visible;mso-wrap-style:square;mso-width-percent:0;mso-height-percent:0;mso-wrap-distance-left:9pt;mso-wrap-distance-top:0;mso-wrap-distance-right:9pt;mso-wrap-distance-bottom:0;mso-position-horizontal:absolute;mso-position-horizontal-relative:page;mso-position-vertical:absolute;mso-position-vertical-relative:page;mso-width-percent:0;mso-height-percent:0;mso-width-relative:page;mso-height-relative:page;v-text-anchor:middle" o:gfxdata="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" filled="f" stroked="f" strokecolor="white [3212]" strokeweight="0">
               <v:textbox inset="1mm,0,1mm,0">
                 <w:txbxContent>
                   <w:p>
@@ -22975,9 +22674,9 @@
             </wp:anchor>
           </w:drawing>
         </mc:Choice>
-        <mc:Fallback>
+        <mc:Fallback xmlns:oel="http://schemas.microsoft.com/office/2019/extlst" xmlns:w16du="http://schemas.microsoft.com/office/word/2023/wordml/word16du" xmlns:w16sdtfl="http://schemas.microsoft.com/office/word/2024/wordml/sdtformatlock">
           <w:pict>
-            <v:rect w14:anchorId="34D632F8" id="_x0000_s1085" style="position:absolute;left:0;text-align:left;margin-left:104.9pt;margin-top:785.25pt;width:65.2pt;height:14.15pt;z-index:-251542528;visibility:visible;mso-wrap-style:square;mso-width-percent:0;mso-height-percent:0;mso-wrap-distance-left:9pt;mso-wrap-distance-top:0;mso-wrap-distance-right:9pt;mso-wrap-distance-bottom:0;mso-position-horizontal:absolute;mso-position-horizontal-relative:page;mso-position-vertical:absolute;mso-position-vertical-relative:page;mso-width-percent:0;mso-height-percent:0;mso-width-relative:page;mso-height-relative:page;v-text-anchor:middle" o:gfxdata="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" filled="f" stroked="f" strokecolor="white [3212]" strokeweight="0">
+            <v:rect w14:anchorId="34D632F8" id="_x0000_s1085" style="position:absolute;left:0;text-align:left;margin-left:104.9pt;margin-top:785.25pt;width:65.2pt;height:14.15pt;z-index:-251542528;visibility:visible;mso-wrap-style:square;mso-width-percent:0;mso-height-percent:0;mso-wrap-distance-left:9pt;mso-wrap-distance-top:0;mso-wrap-distance-right:9pt;mso-wrap-distance-bottom:0;mso-position-horizontal:absolute;mso-position-horizontal-relative:page;mso-position-vertical:absolute;mso-position-vertical-relative:page;mso-width-percent:0;mso-height-percent:0;mso-width-relative:page;mso-height-relative:page;v-text-anchor:middle" o:gfxdata="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" filled="f" stroked="f" strokecolor="white [3212]" strokeweight="0">
               <v:textbox inset="1mm,0,1mm,0">
                 <w:txbxContent>
                   <w:p>
@@ -23093,9 +22792,9 @@
             </wp:anchor>
           </w:drawing>
         </mc:Choice>
-        <mc:Fallback>
+        <mc:Fallback xmlns:oel="http://schemas.microsoft.com/office/2019/extlst" xmlns:w16du="http://schemas.microsoft.com/office/word/2023/wordml/word16du" xmlns:w16sdtfl="http://schemas.microsoft.com/office/word/2024/wordml/sdtformatlock">
           <w:pict>
-            <v:rect w14:anchorId="54A8C9B9" id="_x0000_s1086" style="position:absolute;left:0;text-align:left;margin-left:104.95pt;margin-top:799.4pt;width:65.2pt;height:14.15pt;z-index:-251543552;visibility:visible;mso-wrap-style:square;mso-width-percent:0;mso-height-percent:0;mso-wrap-distance-left:9pt;mso-wrap-distance-top:0;mso-wrap-distance-right:9pt;mso-wrap-distance-bottom:0;mso-position-horizontal:absolute;mso-position-horizontal-relative:page;mso-position-vertical:absolute;mso-position-vertical-relative:page;mso-width-percent:0;mso-height-percent:0;mso-width-relative:page;mso-height-relative:page;v-text-anchor:middle" o:gfxdata="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" filled="f" stroked="f" strokecolor="white [3212]" strokeweight="0">
+            <v:rect w14:anchorId="54A8C9B9" id="_x0000_s1086" style="position:absolute;left:0;text-align:left;margin-left:104.95pt;margin-top:799.4pt;width:65.2pt;height:14.15pt;z-index:-251543552;visibility:visible;mso-wrap-style:square;mso-width-percent:0;mso-height-percent:0;mso-wrap-distance-left:9pt;mso-wrap-distance-top:0;mso-wrap-distance-right:9pt;mso-wrap-distance-bottom:0;mso-position-horizontal:absolute;mso-position-horizontal-relative:page;mso-position-vertical:absolute;mso-position-vertical-relative:page;mso-width-percent:0;mso-height-percent:0;mso-width-relative:page;mso-height-relative:page;v-text-anchor:middle" o:gfxdata="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" filled="f" stroked="f" strokecolor="white [3212]" strokeweight="0">
               <v:textbox inset="1mm,0,1mm,0">
                 <w:txbxContent>
                   <w:p>
@@ -23211,9 +22910,9 @@
             </wp:anchor>
           </w:drawing>
         </mc:Choice>
-        <mc:Fallback>
+        <mc:Fallback xmlns:oel="http://schemas.microsoft.com/office/2019/extlst" xmlns:w16du="http://schemas.microsoft.com/office/word/2023/wordml/word16du" xmlns:w16sdtfl="http://schemas.microsoft.com/office/word/2024/wordml/sdtformatlock">
           <w:pict>
-            <v:rect w14:anchorId="096962F8" id="_x0000_s1087" style="position:absolute;left:0;text-align:left;margin-left:56.6pt;margin-top:799.45pt;width:19.85pt;height:14.1pt;z-index:-251545600;visibility:visible;mso-wrap-style:square;mso-width-percent:0;mso-height-percent:0;mso-wrap-distance-left:9pt;mso-wrap-distance-top:0;mso-wrap-distance-right:9pt;mso-wrap-distance-bottom:0;mso-position-horizontal:absolute;mso-position-horizontal-relative:page;mso-position-vertical:absolute;mso-position-vertical-relative:page;mso-width-percent:0;mso-height-percent:0;mso-width-relative:page;mso-height-relative:page;v-text-anchor:middle" o:gfxdata="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" filled="f" stroked="f" strokecolor="white [3212]" strokeweight="0">
+            <v:rect w14:anchorId="096962F8" id="_x0000_s1087" style="position:absolute;left:0;text-align:left;margin-left:56.6pt;margin-top:799.45pt;width:19.85pt;height:14.1pt;z-index:-251545600;visibility:visible;mso-wrap-style:square;mso-width-percent:0;mso-height-percent:0;mso-wrap-distance-left:9pt;mso-wrap-distance-top:0;mso-wrap-distance-right:9pt;mso-wrap-distance-bottom:0;mso-position-horizontal:absolute;mso-position-horizontal-relative:page;mso-position-vertical:absolute;mso-position-vertical-relative:page;mso-width-percent:0;mso-height-percent:0;mso-width-relative:page;mso-height-relative:page;v-text-anchor:middle" o:gfxdata="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" filled="f" stroked="f" strokecolor="white [3212]" strokeweight="0">
               <v:textbox inset="0,0,0,0">
                 <w:txbxContent>
                   <w:p>
@@ -23329,9 +23028,9 @@
             </wp:anchor>
           </w:drawing>
         </mc:Choice>
-        <mc:Fallback>
+        <mc:Fallback xmlns:oel="http://schemas.microsoft.com/office/2019/extlst" xmlns:w16du="http://schemas.microsoft.com/office/word/2023/wordml/word16du" xmlns:w16sdtfl="http://schemas.microsoft.com/office/word/2024/wordml/sdtformatlock">
           <w:pict>
-            <v:rect w14:anchorId="30993F8F" id="_x0000_s1088" style="position:absolute;left:0;text-align:left;margin-left:56.6pt;margin-top:785.35pt;width:19.85pt;height:14.1pt;z-index:-251544576;visibility:visible;mso-wrap-style:square;mso-width-percent:0;mso-height-percent:0;mso-wrap-distance-left:9pt;mso-wrap-distance-top:0;mso-wrap-distance-right:9pt;mso-wrap-distance-bottom:0;mso-position-horizontal:absolute;mso-position-horizontal-relative:page;mso-position-vertical:absolute;mso-position-vertical-relative:page;mso-width-percent:0;mso-height-percent:0;mso-width-relative:page;mso-height-relative:page;v-text-anchor:middle" o:gfxdata="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" filled="f" stroked="f" strokecolor="white [3212]" strokeweight="0">
+            <v:rect w14:anchorId="30993F8F" id="_x0000_s1088" style="position:absolute;left:0;text-align:left;margin-left:56.6pt;margin-top:785.35pt;width:19.85pt;height:14.1pt;z-index:-251544576;visibility:visible;mso-wrap-style:square;mso-width-percent:0;mso-height-percent:0;mso-wrap-distance-left:9pt;mso-wrap-distance-top:0;mso-wrap-distance-right:9pt;mso-wrap-distance-bottom:0;mso-position-horizontal:absolute;mso-position-horizontal-relative:page;mso-position-vertical:absolute;mso-position-vertical-relative:page;mso-width-percent:0;mso-height-percent:0;mso-width-relative:page;mso-height-relative:page;v-text-anchor:middle" o:gfxdata="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" filled="f" stroked="f" strokecolor="white [3212]" strokeweight="0">
               <v:textbox inset="0,0,0,0">
                 <w:txbxContent>
                   <w:p>
@@ -23441,9 +23140,9 @@
             </wp:anchor>
           </w:drawing>
         </mc:Choice>
-        <mc:Fallback>
+        <mc:Fallback xmlns:oel="http://schemas.microsoft.com/office/2019/extlst" xmlns:w16du="http://schemas.microsoft.com/office/word/2023/wordml/word16du" xmlns:w16sdtfl="http://schemas.microsoft.com/office/word/2024/wordml/sdtformatlock">
           <w:pict>
-            <v:rect w14:anchorId="58EA6578" id="_x0000_s1089" style="position:absolute;left:0;text-align:left;margin-left:76.6pt;margin-top:785.35pt;width:28.35pt;height:14.1pt;z-index:-251546624;visibility:visible;mso-wrap-style:square;mso-width-percent:0;mso-height-percent:0;mso-wrap-distance-left:9pt;mso-wrap-distance-top:0;mso-wrap-distance-right:9pt;mso-wrap-distance-bottom:0;mso-position-horizontal:absolute;mso-position-horizontal-relative:page;mso-position-vertical:absolute;mso-position-vertical-relative:page;mso-width-percent:0;mso-height-percent:0;mso-width-relative:page;mso-height-relative:page;v-text-anchor:middle" o:gfxdata="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" filled="f" stroked="f" strokecolor="white [3212]" strokeweight="0">
+            <v:rect w14:anchorId="58EA6578" id="_x0000_s1089" style="position:absolute;left:0;text-align:left;margin-left:76.6pt;margin-top:785.35pt;width:28.35pt;height:14.1pt;z-index:-251546624;visibility:visible;mso-wrap-style:square;mso-width-percent:0;mso-height-percent:0;mso-wrap-distance-left:9pt;mso-wrap-distance-top:0;mso-wrap-distance-right:9pt;mso-wrap-distance-bottom:0;mso-position-horizontal:absolute;mso-position-horizontal-relative:page;mso-position-vertical:absolute;mso-position-vertical-relative:page;mso-width-percent:0;mso-height-percent:0;mso-width-relative:page;mso-height-relative:page;v-text-anchor:middle" o:gfxdata="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" filled="f" stroked="f" strokecolor="white [3212]" strokeweight="0">
               <v:textbox inset="0,0,0,0">
                 <w:txbxContent>
                   <w:p>
@@ -23547,9 +23246,9 @@
             </wp:anchor>
           </w:drawing>
         </mc:Choice>
-        <mc:Fallback>
+        <mc:Fallback xmlns:oel="http://schemas.microsoft.com/office/2019/extlst" xmlns:w16du="http://schemas.microsoft.com/office/word/2023/wordml/word16du" xmlns:w16sdtfl="http://schemas.microsoft.com/office/word/2024/wordml/sdtformatlock">
           <w:pict>
-            <v:rect w14:anchorId="4243E515" id="_x0000_s1090" style="position:absolute;left:0;text-align:left;margin-left:76.55pt;margin-top:799.55pt;width:28.35pt;height:14.1pt;z-index:-251547648;visibility:visible;mso-wrap-style:square;mso-width-percent:0;mso-height-percent:0;mso-wrap-distance-left:9pt;mso-wrap-distance-top:0;mso-wrap-distance-right:9pt;mso-wrap-distance-bottom:0;mso-position-horizontal:absolute;mso-position-horizontal-relative:page;mso-position-vertical:absolute;mso-position-vertical-relative:page;mso-width-percent:0;mso-height-percent:0;mso-width-relative:page;mso-height-relative:page;v-text-anchor:middle" o:gfxdata="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" filled="f" stroked="f" strokecolor="white [3212]" strokeweight="0">
+            <v:rect w14:anchorId="4243E515" id="_x0000_s1090" style="position:absolute;left:0;text-align:left;margin-left:76.55pt;margin-top:799.55pt;width:28.35pt;height:14.1pt;z-index:-251547648;visibility:visible;mso-wrap-style:square;mso-width-percent:0;mso-height-percent:0;mso-wrap-distance-left:9pt;mso-wrap-distance-top:0;mso-wrap-distance-right:9pt;mso-wrap-distance-bottom:0;mso-position-horizontal:absolute;mso-position-horizontal-relative:page;mso-position-vertical:absolute;mso-position-vertical-relative:page;mso-width-percent:0;mso-height-percent:0;mso-width-relative:page;mso-height-relative:page;v-text-anchor:middle" o:gfxdata="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" filled="f" stroked="f" strokecolor="white [3212]" strokeweight="0">
               <v:textbox inset="0,0,0,0">
                 <w:txbxContent>
                   <w:p>
@@ -23632,7 +23331,7 @@
             </wp:anchor>
           </w:drawing>
         </mc:Choice>
-        <mc:Fallback>
+        <mc:Fallback xmlns:oel="http://schemas.microsoft.com/office/2019/extlst" xmlns:w16du="http://schemas.microsoft.com/office/word/2023/wordml/word16du" xmlns:w16sdtfl="http://schemas.microsoft.com/office/word/2024/wordml/sdtformatlock">
           <w:pict>
             <v:shape w14:anchorId="10134D92" id="AutoShape 5" o:spid="_x0000_s1026" type="#_x0000_t32" style="position:absolute;margin-left:241pt;margin-top:785.45pt;width:.05pt;height:42.4pt;z-index:251760640;visibility:visible;mso-wrap-style:square;mso-width-percent:0;mso-height-percent:0;mso-wrap-distance-left:9pt;mso-wrap-distance-top:0;mso-wrap-distance-right:9pt;mso-wrap-distance-bottom:0;mso-position-horizontal:absolute;mso-position-horizontal-relative:page;mso-position-vertical:absolute;mso-position-vertical-relative:page;mso-width-percent:0;mso-height-percent:0;mso-width-relative:page;mso-height-relative:page" o:gfxdata="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" strokeweight="2pt">
               <w10:wrap anchorx="page" anchory="page"/>
@@ -23708,7 +23407,7 @@
             </wp:anchor>
           </w:drawing>
         </mc:Choice>
-        <mc:Fallback>
+        <mc:Fallback xmlns:oel="http://schemas.microsoft.com/office/2019/extlst" xmlns:w16du="http://schemas.microsoft.com/office/word/2023/wordml/word16du" xmlns:w16sdtfl="http://schemas.microsoft.com/office/word/2024/wordml/sdtformatlock">
           <w:pict>
             <v:shape w14:anchorId="79525D43" id="AutoShape 4" o:spid="_x0000_s1026" type="#_x0000_t32" style="position:absolute;margin-left:212.65pt;margin-top:785.6pt;width:.05pt;height:42.5pt;z-index:251759616;visibility:visible;mso-wrap-style:square;mso-width-percent:0;mso-height-percent:0;mso-wrap-distance-left:9pt;mso-wrap-distance-top:0;mso-wrap-distance-right:9pt;mso-wrap-distance-bottom:0;mso-position-horizontal:absolute;mso-position-horizontal-relative:page;mso-position-vertical:absolute;mso-position-vertical-relative:page;mso-width-percent:0;mso-height-percent:0;mso-width-relative:page;mso-height-relative:page" o:gfxdata="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" strokeweight="2pt">
               <w10:wrap anchorx="page" anchory="page"/>
@@ -23784,7 +23483,7 @@
             </wp:anchor>
           </w:drawing>
         </mc:Choice>
-        <mc:Fallback>
+        <mc:Fallback xmlns:oel="http://schemas.microsoft.com/office/2019/extlst" xmlns:w16du="http://schemas.microsoft.com/office/word/2023/wordml/word16du" xmlns:w16sdtfl="http://schemas.microsoft.com/office/word/2024/wordml/sdtformatlock">
           <w:pict>
             <v:shape w14:anchorId="136CAC43" id="AutoShape 3" o:spid="_x0000_s1026" type="#_x0000_t32" style="position:absolute;margin-left:170.1pt;margin-top:785.6pt;width:.05pt;height:42.5pt;z-index:251758592;visibility:visible;mso-wrap-style:square;mso-width-percent:0;mso-height-percent:0;mso-wrap-distance-left:9pt;mso-wrap-distance-top:0;mso-wrap-distance-right:9pt;mso-wrap-distance-bottom:0;mso-position-horizontal:absolute;mso-position-horizontal-relative:page;mso-position-vertical:absolute;mso-position-vertical-relative:page;mso-width-percent:0;mso-height-percent:0;mso-width-relative:page;mso-height-relative:page" o:gfxdata="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" strokeweight="2pt">
               <w10:wrap anchorx="page" anchory="page"/>
@@ -23860,7 +23559,7 @@
             </wp:anchor>
           </w:drawing>
         </mc:Choice>
-        <mc:Fallback>
+        <mc:Fallback xmlns:oel="http://schemas.microsoft.com/office/2019/extlst" xmlns:w16du="http://schemas.microsoft.com/office/word/2023/wordml/word16du" xmlns:w16sdtfl="http://schemas.microsoft.com/office/word/2024/wordml/sdtformatlock">
           <w:pict>
             <v:shape w14:anchorId="110FF93F" id="AutoShape 2" o:spid="_x0000_s1026" type="#_x0000_t32" style="position:absolute;margin-left:104.9pt;margin-top:785.4pt;width:.05pt;height:42.4pt;z-index:251757568;visibility:visible;mso-wrap-style:square;mso-width-percent:0;mso-height-percent:0;mso-wrap-distance-left:9pt;mso-wrap-distance-top:0;mso-wrap-distance-right:9pt;mso-wrap-distance-bottom:0;mso-position-horizontal:absolute;mso-position-horizontal-relative:page;mso-position-vertical:absolute;mso-position-vertical-relative:page;mso-width-percent:0;mso-height-percent:0;mso-width-relative:page;mso-height-relative:page" o:gfxdata="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" strokeweight="2pt">
               <w10:wrap anchorx="page" anchory="page"/>
@@ -23936,7 +23635,7 @@
             </wp:anchor>
           </w:drawing>
         </mc:Choice>
-        <mc:Fallback>
+        <mc:Fallback xmlns:oel="http://schemas.microsoft.com/office/2019/extlst" xmlns:w16du="http://schemas.microsoft.com/office/word/2023/wordml/word16du" xmlns:w16sdtfl="http://schemas.microsoft.com/office/word/2024/wordml/sdtformatlock">
           <w:pict>
             <v:shape w14:anchorId="3586F345" id="AutoShape 1" o:spid="_x0000_s1026" type="#_x0000_t32" style="position:absolute;margin-left:57.55pt;margin-top:785.4pt;width:524.4pt;height:.05pt;z-index:251756544;visibility:visible;mso-wrap-style:square;mso-width-percent:0;mso-height-percent:0;mso-wrap-distance-left:9pt;mso-wrap-distance-top:0;mso-wrap-distance-right:9pt;mso-wrap-distance-bottom:0;mso-position-horizontal:absolute;mso-position-horizontal-relative:page;mso-position-vertical:absolute;mso-position-vertical-relative:page;mso-width-percent:0;mso-height-percent:0;mso-width-relative:page;mso-height-relative:page" o:gfxdata="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" strokeweight="2pt">
               <w10:wrap anchorx="page" anchory="page"/>
@@ -24012,7 +23711,7 @@
             </wp:anchor>
           </w:drawing>
         </mc:Choice>
-        <mc:Fallback>
+        <mc:Fallback xmlns:oel="http://schemas.microsoft.com/office/2019/extlst" xmlns:w16du="http://schemas.microsoft.com/office/word/2023/wordml/word16du" xmlns:w16sdtfl="http://schemas.microsoft.com/office/word/2024/wordml/sdtformatlock">
           <w:pict>
             <v:shape w14:anchorId="05DD44DA" id="AutoShape 8" o:spid="_x0000_s1026" type="#_x0000_t32" style="position:absolute;margin-left:76.55pt;margin-top:785.4pt;width:0;height:42.55pt;z-index:251763712;visibility:visible;mso-wrap-style:square;mso-width-percent:0;mso-height-percent:0;mso-wrap-distance-left:9pt;mso-wrap-distance-top:0;mso-wrap-distance-right:9pt;mso-wrap-distance-bottom:0;mso-position-horizontal:absolute;mso-position-horizontal-relative:page;mso-position-vertical:absolute;mso-position-vertical-relative:page;mso-width-percent:0;mso-height-percent:0;mso-width-relative:page;mso-height-relative:page" o:gfxdata="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" strokeweight="2pt">
               <w10:wrap anchorx="page" anchory="page"/>
@@ -24120,9 +23819,9 @@
             </wp:anchor>
           </w:drawing>
         </mc:Choice>
-        <mc:Fallback>
+        <mc:Fallback xmlns:oel="http://schemas.microsoft.com/office/2019/extlst" xmlns:w16du="http://schemas.microsoft.com/office/word/2023/wordml/word16du" xmlns:w16sdtfl="http://schemas.microsoft.com/office/word/2024/wordml/sdtformatlock">
           <w:pict>
-            <v:rect w14:anchorId="00BE0963" id="_x0000_s1091" style="position:absolute;left:0;text-align:left;margin-left:76.55pt;margin-top:813.65pt;width:28.35pt;height:14.1pt;z-index:-251550720;visibility:visible;mso-wrap-style:square;mso-width-percent:0;mso-height-percent:0;mso-wrap-distance-left:9pt;mso-wrap-distance-top:0;mso-wrap-distance-right:9pt;mso-wrap-distance-bottom:0;mso-position-horizontal:absolute;mso-position-horizontal-relative:page;mso-position-vertical:absolute;mso-position-vertical-relative:page;mso-width-percent:0;mso-height-percent:0;mso-width-relative:page;mso-height-relative:page;v-text-anchor:middle" o:gfxdata="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" filled="f" stroked="f" strokecolor="white [3212]" strokeweight="0">
+            <v:rect w14:anchorId="00BE0963" id="_x0000_s1091" style="position:absolute;left:0;text-align:left;margin-left:76.55pt;margin-top:813.65pt;width:28.35pt;height:14.1pt;z-index:-251550720;visibility:visible;mso-wrap-style:square;mso-width-percent:0;mso-height-percent:0;mso-wrap-distance-left:9pt;mso-wrap-distance-top:0;mso-wrap-distance-right:9pt;mso-wrap-distance-bottom:0;mso-position-horizontal:absolute;mso-position-horizontal-relative:page;mso-position-vertical:absolute;mso-position-vertical-relative:page;mso-width-percent:0;mso-height-percent:0;mso-width-relative:page;mso-height-relative:page;v-text-anchor:middle" o:gfxdata="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" filled="f" stroked="f" strokecolor="white [3212]" strokeweight="0">
               <v:textbox inset="0,0,0,0">
                 <w:txbxContent>
                   <w:p>
@@ -24250,9 +23949,9 @@
             </wp:anchor>
           </w:drawing>
         </mc:Choice>
-        <mc:Fallback>
+        <mc:Fallback xmlns:oel="http://schemas.microsoft.com/office/2019/extlst" xmlns:w16du="http://schemas.microsoft.com/office/word/2023/wordml/word16du" xmlns:w16sdtfl="http://schemas.microsoft.com/office/word/2024/wordml/sdtformatlock">
           <w:pict>
-            <v:rect w14:anchorId="253460DF" id="_x0000_s1092" style="position:absolute;left:0;text-align:left;margin-left:56.7pt;margin-top:813.65pt;width:19.85pt;height:14.1pt;z-index:-251551744;visibility:visible;mso-wrap-style:square;mso-width-percent:0;mso-height-percent:0;mso-wrap-distance-left:9pt;mso-wrap-distance-top:0;mso-wrap-distance-right:9pt;mso-wrap-distance-bottom:0;mso-position-horizontal:absolute;mso-position-horizontal-relative:page;mso-position-vertical:absolute;mso-position-vertical-relative:page;mso-width-percent:0;mso-height-percent:0;mso-width-relative:page;mso-height-relative:page;v-text-anchor:middle" o:gfxdata="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" filled="f" stroked="f" strokecolor="white [3212]" strokeweight="0">
+            <v:rect w14:anchorId="253460DF" id="_x0000_s1092" style="position:absolute;left:0;text-align:left;margin-left:56.7pt;margin-top:813.65pt;width:19.85pt;height:14.1pt;z-index:-251551744;visibility:visible;mso-wrap-style:square;mso-width-percent:0;mso-height-percent:0;mso-wrap-distance-left:9pt;mso-wrap-distance-top:0;mso-wrap-distance-right:9pt;mso-wrap-distance-bottom:0;mso-position-horizontal:absolute;mso-position-horizontal-relative:page;mso-position-vertical:absolute;mso-position-vertical-relative:page;mso-width-percent:0;mso-height-percent:0;mso-width-relative:page;mso-height-relative:page;v-text-anchor:middle" o:gfxdata="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" filled="f" stroked="f" strokecolor="white [3212]" strokeweight="0">
               <v:textbox inset="0,0,0,0">
                 <w:txbxContent>
                   <w:p>
@@ -24348,7 +24047,7 @@
             </wp:anchor>
           </w:drawing>
         </mc:Choice>
-        <mc:Fallback>
+        <mc:Fallback xmlns:oel="http://schemas.microsoft.com/office/2019/extlst" xmlns:w16du="http://schemas.microsoft.com/office/word/2023/wordml/word16du" xmlns:w16sdtfl="http://schemas.microsoft.com/office/word/2024/wordml/sdtformatlock">
           <w:pict>
             <v:shape w14:anchorId="1F91FE7D" id="AutoShape 7" o:spid="_x0000_s1026" type="#_x0000_t32" style="position:absolute;margin-left:56.7pt;margin-top:799.45pt;width:184.3pt;height:0;z-index:251762688;visibility:visible;mso-wrap-style:square;mso-width-percent:0;mso-height-percent:0;mso-wrap-distance-left:9pt;mso-wrap-distance-top:0;mso-wrap-distance-right:9pt;mso-wrap-distance-bottom:0;mso-position-horizontal:absolute;mso-position-horizontal-relative:page;mso-position-vertical:absolute;mso-position-vertical-relative:page;mso-width-percent:0;mso-height-percent:0;mso-width-relative:page;mso-height-relative:page" o:gfxdata="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">
               <w10:wrap anchorx="page" anchory="page"/>
@@ -24424,7 +24123,7 @@
             </wp:anchor>
           </w:drawing>
         </mc:Choice>
-        <mc:Fallback>
+        <mc:Fallback xmlns:oel="http://schemas.microsoft.com/office/2019/extlst" xmlns:w16du="http://schemas.microsoft.com/office/word/2023/wordml/word16du" xmlns:w16sdtfl="http://schemas.microsoft.com/office/word/2024/wordml/sdtformatlock">
           <w:pict>
             <v:shape w14:anchorId="294DF149" id="AutoShape 6" o:spid="_x0000_s1026" type="#_x0000_t32" style="position:absolute;margin-left:56.7pt;margin-top:813.65pt;width:184.3pt;height:0;z-index:251761664;visibility:visible;mso-wrap-style:square;mso-width-percent:0;mso-height-percent:0;mso-wrap-distance-left:9pt;mso-wrap-distance-top:0;mso-wrap-distance-right:9pt;mso-wrap-distance-bottom:0;mso-position-horizontal:absolute;mso-position-horizontal-relative:page;mso-position-vertical:absolute;mso-position-vertical-relative:page;mso-width-percent:0;mso-height-percent:0;mso-width-relative:page;mso-height-relative:page" o:gfxdata="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" strokeweight="2pt">
               <w10:wrap anchorx="page" anchory="page"/>
@@ -24533,9 +24232,9 @@
             </wp:anchor>
           </w:drawing>
         </mc:Choice>
-        <mc:Fallback>
+        <mc:Fallback xmlns:oel="http://schemas.microsoft.com/office/2019/extlst" xmlns:w16du="http://schemas.microsoft.com/office/word/2023/wordml/word16du" xmlns:w16sdtfl="http://schemas.microsoft.com/office/word/2024/wordml/sdtformatlock">
           <w:pict>
-            <v:rect w14:anchorId="400BEEFA" id="_x0000_s1093" style="position:absolute;left:0;text-align:left;margin-left:212.7pt;margin-top:813.6pt;width:28.35pt;height:14.1pt;z-index:-251515904;visibility:visible;mso-wrap-style:square;mso-width-percent:0;mso-height-percent:0;mso-wrap-distance-left:9pt;mso-wrap-distance-top:0;mso-wrap-distance-right:9pt;mso-wrap-distance-bottom:0;mso-position-horizontal:absolute;mso-position-horizontal-relative:page;mso-position-vertical:absolute;mso-position-vertical-relative:page;mso-width-percent:0;mso-height-percent:0;mso-width-relative:page;mso-height-relative:page;v-text-anchor:middle" o:gfxdata="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" filled="f" stroked="f" strokecolor="white [3212]" strokeweight="0">
+            <v:rect w14:anchorId="400BEEFA" id="_x0000_s1093" style="position:absolute;left:0;text-align:left;margin-left:212.7pt;margin-top:813.6pt;width:28.35pt;height:14.1pt;z-index:-251515904;visibility:visible;mso-wrap-style:square;mso-width-percent:0;mso-height-percent:0;mso-wrap-distance-left:9pt;mso-wrap-distance-top:0;mso-wrap-distance-right:9pt;mso-wrap-distance-bottom:0;mso-position-horizontal:absolute;mso-position-horizontal-relative:page;mso-position-vertical:absolute;mso-position-vertical-relative:page;mso-width-percent:0;mso-height-percent:0;mso-width-relative:page;mso-height-relative:page;v-text-anchor:middle" o:gfxdata="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" filled="f" stroked="f" strokecolor="white [3212]" strokeweight="0">
               <v:textbox inset="0,0,0,0">
                 <w:txbxContent>
                   <w:p>
@@ -24662,9 +24361,9 @@
             </wp:anchor>
           </w:drawing>
         </mc:Choice>
-        <mc:Fallback>
+        <mc:Fallback xmlns:oel="http://schemas.microsoft.com/office/2019/extlst" xmlns:w16du="http://schemas.microsoft.com/office/word/2023/wordml/word16du" xmlns:w16sdtfl="http://schemas.microsoft.com/office/word/2024/wordml/sdtformatlock">
           <w:pict>
-            <v:rect w14:anchorId="1B3C3748" id="_x0000_s1094" style="position:absolute;left:0;text-align:left;margin-left:170.1pt;margin-top:813.95pt;width:42.55pt;height:14.1pt;z-index:-251516928;visibility:visible;mso-wrap-style:square;mso-width-percent:0;mso-height-percent:0;mso-wrap-distance-left:9pt;mso-wrap-distance-top:0;mso-wrap-distance-right:9pt;mso-wrap-distance-bottom:0;mso-position-horizontal:absolute;mso-position-horizontal-relative:page;mso-position-vertical:absolute;mso-position-vertical-relative:page;mso-width-percent:0;mso-height-percent:0;mso-width-relative:page;mso-height-relative:page;v-text-anchor:middle" o:gfxdata="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" filled="f" stroked="f" strokecolor="white [3212]" strokeweight="0">
+            <v:rect w14:anchorId="1B3C3748" id="_x0000_s1094" style="position:absolute;left:0;text-align:left;margin-left:170.1pt;margin-top:813.95pt;width:42.55pt;height:14.1pt;z-index:-251516928;visibility:visible;mso-wrap-style:square;mso-width-percent:0;mso-height-percent:0;mso-wrap-distance-left:9pt;mso-wrap-distance-top:0;mso-wrap-distance-right:9pt;mso-wrap-distance-bottom:0;mso-position-horizontal:absolute;mso-position-horizontal-relative:page;mso-position-vertical:absolute;mso-position-vertical-relative:page;mso-width-percent:0;mso-height-percent:0;mso-width-relative:page;mso-height-relative:page;v-text-anchor:middle" o:gfxdata="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" filled="f" stroked="f" strokecolor="white [3212]" strokeweight="0">
               <v:textbox inset="0,0,0,0">
                 <w:txbxContent>
                   <w:p>
@@ -24790,9 +24489,9 @@
             </wp:anchor>
           </w:drawing>
         </mc:Choice>
-        <mc:Fallback>
+        <mc:Fallback xmlns:oel="http://schemas.microsoft.com/office/2019/extlst" xmlns:w16du="http://schemas.microsoft.com/office/word/2023/wordml/word16du" xmlns:w16sdtfl="http://schemas.microsoft.com/office/word/2024/wordml/sdtformatlock">
           <w:pict>
-            <v:rect w14:anchorId="7EA07DCC" id="_x0000_s1095" style="position:absolute;left:0;text-align:left;margin-left:104.9pt;margin-top:813.95pt;width:65.2pt;height:14.1pt;z-index:-251517952;visibility:visible;mso-wrap-style:square;mso-width-percent:0;mso-height-percent:0;mso-wrap-distance-left:9pt;mso-wrap-distance-top:0;mso-wrap-distance-right:9pt;mso-wrap-distance-bottom:0;mso-position-horizontal:absolute;mso-position-horizontal-relative:page;mso-position-vertical:absolute;mso-position-vertical-relative:page;mso-width-percent:0;mso-height-percent:0;mso-width-relative:page;mso-height-relative:page;v-text-anchor:middle" o:gfxdata="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" filled="f" stroked="f" strokecolor="white [3212]" strokeweight="0">
+            <v:rect w14:anchorId="7EA07DCC" id="_x0000_s1095" style="position:absolute;left:0;text-align:left;margin-left:104.9pt;margin-top:813.95pt;width:65.2pt;height:14.1pt;z-index:-251517952;visibility:visible;mso-wrap-style:square;mso-width-percent:0;mso-height-percent:0;mso-wrap-distance-left:9pt;mso-wrap-distance-top:0;mso-wrap-distance-right:9pt;mso-wrap-distance-bottom:0;mso-position-horizontal:absolute;mso-position-horizontal-relative:page;mso-position-vertical:absolute;mso-position-vertical-relative:page;mso-width-percent:0;mso-height-percent:0;mso-width-relative:page;mso-height-relative:page;v-text-anchor:middle" o:gfxdata="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" filled="f" stroked="f" strokecolor="white [3212]" strokeweight="0">
               <v:textbox inset="0,0,0,0">
                 <w:txbxContent>
                   <w:p>
@@ -24824,7 +24523,7 @@
 </file>
 
 <file path=word/header4.xml><?xml version="1.0" encoding="utf-8"?>
-<w:hdr xmlns:wpc="http://schemas.microsoft.com/office/word/2010/wordprocessingCanvas" xmlns:cx="http://schemas.microsoft.com/office/drawing/2014/chartex" xmlns:cx1="http://schemas.microsoft.com/office/drawing/2015/9/8/chartex" xmlns:cx2="http://schemas.microsoft.com/office/drawing/2015/10/21/chartex" xmlns:cx3="http://schemas.microsoft.com/office/drawing/2016/5/9/chartex" xmlns:cx4="http://schemas.microsoft.com/office/drawing/2016/5/10/chartex" xmlns:cx5="http://schemas.microsoft.com/office/drawing/2016/5/11/chartex" xmlns:cx6="http://schemas.microsoft.com/office/drawing/2016/5/12/chartex" xmlns:cx7="http://schemas.microsoft.com/office/drawing/2016/5/13/chartex" xmlns:cx8="http://schemas.microsoft.com/office/drawing/2016/5/14/chartex" xmlns:mc="http://schemas.openxmlformats.org/markup-compatibility/2006" xmlns:aink="http://schemas.microsoft.com/office/drawing/2016/ink" xmlns:am3d="http://schemas.microsoft.com/office/drawing/2017/model3d" xmlns:o="urn:schemas-microsoft-com:office:office" xmlns:oel="http://schemas.microsoft.com/office/2019/extlst" xmlns:r="http://schemas.openxmlformats.org/officeDocument/2006/relationships" xmlns:m="http://schemas.openxmlformats.org/officeDocument/2006/math" xmlns:v="urn:schemas-microsoft-com:vml" xmlns:wp14="http://schemas.microsoft.com/office/word/2010/wordprocessingDrawing" xmlns:wp="http://schemas.openxmlformats.org/drawingml/2006/wordprocessingDrawing" xmlns:w10="urn:schemas-microsoft-com:office:word" xmlns:w="http://schemas.openxmlformats.org/wordprocessingml/2006/main" xmlns:w14="http://schemas.microsoft.com/office/word/2010/wordml" xmlns:w15="http://schemas.microsoft.com/office/word/2012/wordml" xmlns:w16cex="http://schemas.microsoft.com/office/word/2018/wordml/cex" xmlns:w16cid="http://schemas.microsoft.com/office/word/2016/wordml/cid" xmlns:w16="http://schemas.microsoft.com/office/word/2018/wordml" xmlns:w16du="http://schemas.microsoft.com/office/word/2023/wordml/word16du" xmlns:w16sdtdh="http://schemas.microsoft.com/office/word/2020/wordml/sdtdatahash" xmlns:w16sdtfl="http://schemas.microsoft.com/office/word/2024/wordml/sdtformatlock" xmlns:w16se="http://schemas.microsoft.com/office/word/2015/wordml/symex" xmlns:wpg="http://schemas.microsoft.com/office/word/2010/wordprocessingGroup" xmlns:wpi="http://schemas.microsoft.com/office/word/2010/wordprocessingInk" xmlns:wne="http://schemas.microsoft.com/office/word/2006/wordml" xmlns:wps="http://schemas.microsoft.com/office/word/2010/wordprocessingShape" mc:Ignorable="w14 w15 w16se w16cid w16 w16cex w16sdtdh w16sdtfl w16du wp14">
+<w:hdr xmlns:wpc="http://schemas.microsoft.com/office/word/2010/wordprocessingCanvas" xmlns:cx="http://schemas.microsoft.com/office/drawing/2014/chartex" xmlns:cx1="http://schemas.microsoft.com/office/drawing/2015/9/8/chartex" xmlns:cx2="http://schemas.microsoft.com/office/drawing/2015/10/21/chartex" xmlns:cx3="http://schemas.microsoft.com/office/drawing/2016/5/9/chartex" xmlns:cx4="http://schemas.microsoft.com/office/drawing/2016/5/10/chartex" xmlns:cx5="http://schemas.microsoft.com/office/drawing/2016/5/11/chartex" xmlns:cx6="http://schemas.microsoft.com/office/drawing/2016/5/12/chartex" xmlns:cx7="http://schemas.microsoft.com/office/drawing/2016/5/13/chartex" xmlns:cx8="http://schemas.microsoft.com/office/drawing/2016/5/14/chartex" xmlns:mc="http://schemas.openxmlformats.org/markup-compatibility/2006" xmlns:aink="http://schemas.microsoft.com/office/drawing/2016/ink" xmlns:am3d="http://schemas.microsoft.com/office/drawing/2017/model3d" xmlns:o="urn:schemas-microsoft-com:office:office" xmlns:r="http://schemas.openxmlformats.org/officeDocument/2006/relationships" xmlns:m="http://schemas.openxmlformats.org/officeDocument/2006/math" xmlns:v="urn:schemas-microsoft-com:vml" xmlns:wp14="http://schemas.microsoft.com/office/word/2010/wordprocessingDrawing" xmlns:wp="http://schemas.openxmlformats.org/drawingml/2006/wordprocessingDrawing" xmlns:w10="urn:schemas-microsoft-com:office:word" xmlns:w="http://schemas.openxmlformats.org/wordprocessingml/2006/main" xmlns:w14="http://schemas.microsoft.com/office/word/2010/wordml" xmlns:w15="http://schemas.microsoft.com/office/word/2012/wordml" xmlns:w16cex="http://schemas.microsoft.com/office/word/2018/wordml/cex" xmlns:w16cid="http://schemas.microsoft.com/office/word/2016/wordml/cid" xmlns:w16="http://schemas.microsoft.com/office/word/2018/wordml" xmlns:w16sdtdh="http://schemas.microsoft.com/office/word/2020/wordml/sdtdatahash" xmlns:w16se="http://schemas.microsoft.com/office/word/2015/wordml/symex" xmlns:wpg="http://schemas.microsoft.com/office/word/2010/wordprocessingGroup" xmlns:wpi="http://schemas.microsoft.com/office/word/2010/wordprocessingInk" xmlns:wne="http://schemas.microsoft.com/office/word/2006/wordml" xmlns:wps="http://schemas.microsoft.com/office/word/2010/wordprocessingShape" mc:Ignorable="w14 w15 w16se w16cid w16 w16cex w16sdtdh wp14">
   <w:p>
     <w:pPr>
       <w:pStyle w:val="Footer"/>
@@ -24927,9 +24626,9 @@
             </wp:anchor>
           </w:drawing>
         </mc:Choice>
-        <mc:Fallback>
+        <mc:Fallback xmlns:oel="http://schemas.microsoft.com/office/2019/extlst" xmlns:w16du="http://schemas.microsoft.com/office/word/2023/wordml/word16du" xmlns:w16sdtfl="http://schemas.microsoft.com/office/word/2024/wordml/sdtformatlock">
           <w:pict>
-            <v:rect w14:anchorId="181A31F8" id="_x0000_s1096" style="position:absolute;left:0;text-align:left;margin-left:56.7pt;margin-top:714.4pt;width:19.85pt;height:14.1pt;z-index:-251577344;visibility:visible;mso-wrap-style:square;mso-width-percent:0;mso-height-percent:0;mso-wrap-distance-left:9pt;mso-wrap-distance-top:0;mso-wrap-distance-right:9pt;mso-wrap-distance-bottom:0;mso-position-horizontal:absolute;mso-position-horizontal-relative:page;mso-position-vertical:absolute;mso-position-vertical-relative:page;mso-width-percent:0;mso-height-percent:0;mso-width-relative:page;mso-height-relative:page;v-text-anchor:middle" o:gfxdata="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" filled="f" stroked="f" strokecolor="white [3212]" strokeweight="0">
+            <v:rect w14:anchorId="181A31F8" id="_x0000_s1096" style="position:absolute;left:0;text-align:left;margin-left:56.7pt;margin-top:714.4pt;width:19.85pt;height:14.1pt;z-index:-251577344;visibility:visible;mso-wrap-style:square;mso-width-percent:0;mso-height-percent:0;mso-wrap-distance-left:9pt;mso-wrap-distance-top:0;mso-wrap-distance-right:9pt;mso-wrap-distance-bottom:0;mso-position-horizontal:absolute;mso-position-horizontal-relative:page;mso-position-vertical:absolute;mso-position-vertical-relative:page;mso-width-percent:0;mso-height-percent:0;mso-width-relative:page;mso-height-relative:page;v-text-anchor:middle" o:gfxdata="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" filled="f" stroked="f" strokecolor="white [3212]" strokeweight="0">
               <v:textbox inset="0,0,0,0">
                 <w:txbxContent>
                   <w:p>
@@ -25045,9 +24744,9 @@
             </wp:anchor>
           </w:drawing>
         </mc:Choice>
-        <mc:Fallback>
+        <mc:Fallback xmlns:oel="http://schemas.microsoft.com/office/2019/extlst" xmlns:w16du="http://schemas.microsoft.com/office/word/2023/wordml/word16du" xmlns:w16sdtfl="http://schemas.microsoft.com/office/word/2024/wordml/sdtformatlock">
           <w:pict>
-            <v:rect w14:anchorId="34753897" id="_x0000_s1097" style="position:absolute;left:0;text-align:left;margin-left:56.7pt;margin-top:728.65pt;width:19.85pt;height:14.1pt;z-index:-251578368;visibility:visible;mso-wrap-style:square;mso-width-percent:0;mso-height-percent:0;mso-wrap-distance-left:9pt;mso-wrap-distance-top:0;mso-wrap-distance-right:9pt;mso-wrap-distance-bottom:0;mso-position-horizontal:absolute;mso-position-horizontal-relative:page;mso-position-vertical:absolute;mso-position-vertical-relative:page;mso-width-percent:0;mso-height-percent:0;mso-width-relative:page;mso-height-relative:page;v-text-anchor:middle" o:gfxdata="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" filled="f" stroked="f" strokecolor="white [3212]" strokeweight="0">
+            <v:rect w14:anchorId="34753897" id="_x0000_s1097" style="position:absolute;left:0;text-align:left;margin-left:56.7pt;margin-top:728.65pt;width:19.85pt;height:14.1pt;z-index:-251578368;visibility:visible;mso-wrap-style:square;mso-width-percent:0;mso-height-percent:0;mso-wrap-distance-left:9pt;mso-wrap-distance-top:0;mso-wrap-distance-right:9pt;mso-wrap-distance-bottom:0;mso-position-horizontal:absolute;mso-position-horizontal-relative:page;mso-position-vertical:absolute;mso-position-vertical-relative:page;mso-width-percent:0;mso-height-percent:0;mso-width-relative:page;mso-height-relative:page;v-text-anchor:middle" o:gfxdata="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" filled="f" stroked="f" strokecolor="white [3212]" strokeweight="0">
               <v:textbox inset="0,0,0,0">
                 <w:txbxContent>
                   <w:p>
@@ -25159,9 +24858,9 @@
             </wp:anchor>
           </w:drawing>
         </mc:Choice>
-        <mc:Fallback>
+        <mc:Fallback xmlns:oel="http://schemas.microsoft.com/office/2019/extlst" xmlns:w16du="http://schemas.microsoft.com/office/word/2023/wordml/word16du" xmlns:w16sdtfl="http://schemas.microsoft.com/office/word/2024/wordml/sdtformatlock">
           <w:pict>
-            <v:rect w14:anchorId="47F1AE67" id="Rectangle 118" o:spid="_x0000_s1098" style="position:absolute;left:0;text-align:left;margin-left:11.3pt;margin-top:612.45pt;width:71pt;height:19.8pt;rotation:-90;z-index:-251585536;visibility:visible;mso-wrap-style:square;mso-width-percent:0;mso-height-percent:0;mso-wrap-distance-left:9pt;mso-wrap-distance-top:0;mso-wrap-distance-right:9pt;mso-wrap-distance-bottom:0;mso-position-horizontal:absolute;mso-position-horizontal-relative:page;mso-position-vertical:absolute;mso-position-vertical-relative:page;mso-width-percent:0;mso-height-percent:0;mso-width-relative:page;mso-height-relative:page;v-text-anchor:middle" o:gfxdata="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" filled="f" stroked="f" strokecolor="white [3212]" strokeweight="0">
+            <v:rect w14:anchorId="47F1AE67" id="Rectangle 118" o:spid="_x0000_s1098" style="position:absolute;left:0;text-align:left;margin-left:11.3pt;margin-top:612.45pt;width:71pt;height:19.8pt;rotation:-90;z-index:-251585536;visibility:visible;mso-wrap-style:square;mso-width-percent:0;mso-height-percent:0;mso-wrap-distance-left:9pt;mso-wrap-distance-top:0;mso-wrap-distance-right:9pt;mso-wrap-distance-bottom:0;mso-position-horizontal:absolute;mso-position-horizontal-relative:page;mso-position-vertical:absolute;mso-position-vertical-relative:page;mso-width-percent:0;mso-height-percent:0;mso-width-relative:page;mso-height-relative:page;v-text-anchor:middle" o:gfxdata="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" filled="f" stroked="f" strokecolor="white [3212]" strokeweight="0">
               <v:fill opacity="0"/>
               <v:textbox style="layout-flow:vertical;mso-layout-flow-alt:bottom-to-top" inset="0,0,0,0">
                 <w:txbxContent>
@@ -25270,9 +24969,9 @@
             </wp:anchor>
           </w:drawing>
         </mc:Choice>
-        <mc:Fallback>
+        <mc:Fallback xmlns:oel="http://schemas.microsoft.com/office/2019/extlst" xmlns:w16du="http://schemas.microsoft.com/office/word/2023/wordml/word16du" xmlns:w16sdtfl="http://schemas.microsoft.com/office/word/2024/wordml/sdtformatlock">
           <w:pict>
-            <v:rect w14:anchorId="620D9D05" id="_x0000_s1099" style="position:absolute;left:0;text-align:left;margin-left:439.45pt;margin-top:771.25pt;width:14.15pt;height:14.15pt;z-index:-251591680;visibility:visible;mso-wrap-style:square;mso-width-percent:0;mso-height-percent:0;mso-wrap-distance-left:9pt;mso-wrap-distance-top:0;mso-wrap-distance-right:9pt;mso-wrap-distance-bottom:0;mso-position-horizontal:absolute;mso-position-horizontal-relative:page;mso-position-vertical:absolute;mso-position-vertical-relative:page;mso-width-percent:0;mso-height-percent:0;mso-width-relative:page;mso-height-relative:page;v-text-anchor:middle" o:gfxdata="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" filled="f" stroked="f" strokeweight="0">
+            <v:rect w14:anchorId="620D9D05" id="_x0000_s1099" style="position:absolute;left:0;text-align:left;margin-left:439.45pt;margin-top:771.25pt;width:14.15pt;height:14.15pt;z-index:-251591680;visibility:visible;mso-wrap-style:square;mso-width-percent:0;mso-height-percent:0;mso-wrap-distance-left:9pt;mso-wrap-distance-top:0;mso-wrap-distance-right:9pt;mso-wrap-distance-bottom:0;mso-position-horizontal:absolute;mso-position-horizontal-relative:page;mso-position-vertical:absolute;mso-position-vertical-relative:page;mso-width-percent:0;mso-height-percent:0;mso-width-relative:page;mso-height-relative:page;v-text-anchor:middle" o:gfxdata="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" filled="f" stroked="f" strokeweight="0">
               <v:textbox inset="1mm,0,1mm,0">
                 <w:txbxContent>
                   <w:p>
@@ -25389,9 +25088,9 @@
             </wp:anchor>
           </w:drawing>
         </mc:Choice>
-        <mc:Fallback>
+        <mc:Fallback xmlns:oel="http://schemas.microsoft.com/office/2019/extlst" xmlns:w16du="http://schemas.microsoft.com/office/word/2023/wordml/word16du" xmlns:w16sdtfl="http://schemas.microsoft.com/office/word/2024/wordml/sdtformatlock">
           <w:pict>
-            <v:rect w14:anchorId="3715F610" id="_x0000_s1100" style="position:absolute;left:0;text-align:left;margin-left:212.65pt;margin-top:799.3pt;width:28.35pt;height:14.15pt;z-index:-251594752;visibility:visible;mso-wrap-style:square;mso-width-percent:0;mso-height-percent:0;mso-wrap-distance-left:9pt;mso-wrap-distance-top:0;mso-wrap-distance-right:9pt;mso-wrap-distance-bottom:0;mso-position-horizontal:absolute;mso-position-horizontal-relative:page;mso-position-vertical:absolute;mso-position-vertical-relative:page;mso-width-percent:0;mso-height-percent:0;mso-width-relative:page;mso-height-relative:page;v-text-anchor:middle" o:gfxdata="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" filled="f" stroked="f" strokecolor="white [3212]" strokeweight="0">
+            <v:rect w14:anchorId="3715F610" id="_x0000_s1100" style="position:absolute;left:0;text-align:left;margin-left:212.65pt;margin-top:799.3pt;width:28.35pt;height:14.15pt;z-index:-251594752;visibility:visible;mso-wrap-style:square;mso-width-percent:0;mso-height-percent:0;mso-wrap-distance-left:9pt;mso-wrap-distance-top:0;mso-wrap-distance-right:9pt;mso-wrap-distance-bottom:0;mso-position-horizontal:absolute;mso-position-horizontal-relative:page;mso-position-vertical:absolute;mso-position-vertical-relative:page;mso-width-percent:0;mso-height-percent:0;mso-width-relative:page;mso-height-relative:page;v-text-anchor:middle" o:gfxdata="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" filled="f" stroked="f" strokecolor="white [3212]" strokeweight="0">
               <v:textbox inset="1mm,0,1mm,0">
                 <w:txbxContent>
                   <w:p>
@@ -25507,9 +25206,9 @@
             </wp:anchor>
           </w:drawing>
         </mc:Choice>
-        <mc:Fallback>
+        <mc:Fallback xmlns:oel="http://schemas.microsoft.com/office/2019/extlst" xmlns:w16du="http://schemas.microsoft.com/office/word/2023/wordml/word16du" xmlns:w16sdtfl="http://schemas.microsoft.com/office/word/2024/wordml/sdtformatlock">
           <w:pict>
-            <v:rect w14:anchorId="325EF2EE" id="_x0000_s1101" style="position:absolute;left:0;text-align:left;margin-left:212.65pt;margin-top:813.6pt;width:28.35pt;height:14.15pt;z-index:-251595776;visibility:visible;mso-wrap-style:square;mso-width-percent:0;mso-height-percent:0;mso-wrap-distance-left:9pt;mso-wrap-distance-top:0;mso-wrap-distance-right:9pt;mso-wrap-distance-bottom:0;mso-position-horizontal:absolute;mso-position-horizontal-relative:page;mso-position-vertical:absolute;mso-position-vertical-relative:page;mso-width-percent:0;mso-height-percent:0;mso-width-relative:page;mso-height-relative:page;v-text-anchor:middle" o:gfxdata="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" filled="f" stroked="f" strokecolor="white [3212]" strokeweight="0">
+            <v:rect w14:anchorId="325EF2EE" id="_x0000_s1101" style="position:absolute;left:0;text-align:left;margin-left:212.65pt;margin-top:813.6pt;width:28.35pt;height:14.15pt;z-index:-251595776;visibility:visible;mso-wrap-style:square;mso-width-percent:0;mso-height-percent:0;mso-wrap-distance-left:9pt;mso-wrap-distance-top:0;mso-wrap-distance-right:9pt;mso-wrap-distance-bottom:0;mso-position-horizontal:absolute;mso-position-horizontal-relative:page;mso-position-vertical:absolute;mso-position-vertical-relative:page;mso-width-percent:0;mso-height-percent:0;mso-width-relative:page;mso-height-relative:page;v-text-anchor:middle" o:gfxdata="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" filled="f" stroked="f" strokecolor="white [3212]" strokeweight="0">
               <v:textbox inset="1mm,0,1mm,0">
                 <w:txbxContent>
                   <w:p>
@@ -25625,9 +25324,9 @@
             </wp:anchor>
           </w:drawing>
         </mc:Choice>
-        <mc:Fallback>
+        <mc:Fallback xmlns:oel="http://schemas.microsoft.com/office/2019/extlst" xmlns:w16du="http://schemas.microsoft.com/office/word/2023/wordml/word16du" xmlns:w16sdtfl="http://schemas.microsoft.com/office/word/2024/wordml/sdtformatlock">
           <w:pict>
-            <v:rect w14:anchorId="60362C49" id="_x0000_s1102" style="position:absolute;left:0;text-align:left;margin-left:212.65pt;margin-top:785pt;width:28.35pt;height:14.15pt;z-index:-251596800;visibility:visible;mso-wrap-style:square;mso-width-percent:0;mso-height-percent:0;mso-wrap-distance-left:9pt;mso-wrap-distance-top:0;mso-wrap-distance-right:9pt;mso-wrap-distance-bottom:0;mso-position-horizontal:absolute;mso-position-horizontal-relative:page;mso-position-vertical:absolute;mso-position-vertical-relative:page;mso-width-percent:0;mso-height-percent:0;mso-width-relative:page;mso-height-relative:page;v-text-anchor:middle" o:gfxdata="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" filled="f" stroked="f" strokecolor="white [3212]" strokeweight="0">
+            <v:rect w14:anchorId="60362C49" id="_x0000_s1102" style="position:absolute;left:0;text-align:left;margin-left:212.65pt;margin-top:785pt;width:28.35pt;height:14.15pt;z-index:-251596800;visibility:visible;mso-wrap-style:square;mso-width-percent:0;mso-height-percent:0;mso-wrap-distance-left:9pt;mso-wrap-distance-top:0;mso-wrap-distance-right:9pt;mso-wrap-distance-bottom:0;mso-position-horizontal:absolute;mso-position-horizontal-relative:page;mso-position-vertical:absolute;mso-position-vertical-relative:page;mso-width-percent:0;mso-height-percent:0;mso-width-relative:page;mso-height-relative:page;v-text-anchor:middle" o:gfxdata="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" filled="f" stroked="f" strokecolor="white [3212]" strokeweight="0">
               <v:textbox inset="1mm,0,1mm,0">
                 <w:txbxContent>
                   <w:p>
@@ -25743,9 +25442,9 @@
             </wp:anchor>
           </w:drawing>
         </mc:Choice>
-        <mc:Fallback>
+        <mc:Fallback xmlns:oel="http://schemas.microsoft.com/office/2019/extlst" xmlns:w16du="http://schemas.microsoft.com/office/word/2023/wordml/word16du" xmlns:w16sdtfl="http://schemas.microsoft.com/office/word/2024/wordml/sdtformatlock">
           <w:pict>
-            <v:rect w14:anchorId="586C0155" id="_x0000_s1103" style="position:absolute;left:0;text-align:left;margin-left:212.65pt;margin-top:771pt;width:28.35pt;height:14.15pt;z-index:-251597824;visibility:visible;mso-wrap-style:square;mso-width-percent:0;mso-height-percent:0;mso-wrap-distance-left:9pt;mso-wrap-distance-top:0;mso-wrap-distance-right:9pt;mso-wrap-distance-bottom:0;mso-position-horizontal:absolute;mso-position-horizontal-relative:page;mso-position-vertical:absolute;mso-position-vertical-relative:page;mso-width-percent:0;mso-height-percent:0;mso-width-relative:page;mso-height-relative:page;v-text-anchor:middle" o:gfxdata="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" filled="f" stroked="f" strokecolor="white [3212]" strokeweight="0">
+            <v:rect w14:anchorId="586C0155" id="_x0000_s1103" style="position:absolute;left:0;text-align:left;margin-left:212.65pt;margin-top:771pt;width:28.35pt;height:14.15pt;z-index:-251597824;visibility:visible;mso-wrap-style:square;mso-width-percent:0;mso-height-percent:0;mso-wrap-distance-left:9pt;mso-wrap-distance-top:0;mso-wrap-distance-right:9pt;mso-wrap-distance-bottom:0;mso-position-horizontal:absolute;mso-position-horizontal-relative:page;mso-position-vertical:absolute;mso-position-vertical-relative:page;mso-width-percent:0;mso-height-percent:0;mso-width-relative:page;mso-height-relative:page;v-text-anchor:middle" o:gfxdata="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" filled="f" stroked="f" strokecolor="white [3212]" strokeweight="0">
               <v:textbox inset="1mm,0,1mm,0">
                 <w:txbxContent>
                   <w:p>
@@ -25861,9 +25560,9 @@
             </wp:anchor>
           </w:drawing>
         </mc:Choice>
-        <mc:Fallback>
+        <mc:Fallback xmlns:oel="http://schemas.microsoft.com/office/2019/extlst" xmlns:w16du="http://schemas.microsoft.com/office/word/2023/wordml/word16du" xmlns:w16sdtfl="http://schemas.microsoft.com/office/word/2024/wordml/sdtformatlock">
           <w:pict>
-            <v:rect w14:anchorId="2B60C791" id="_x0000_s1104" style="position:absolute;left:0;text-align:left;margin-left:212.65pt;margin-top:756.85pt;width:28.35pt;height:14.15pt;z-index:-251598848;visibility:visible;mso-wrap-style:square;mso-width-percent:0;mso-height-percent:0;mso-wrap-distance-left:9pt;mso-wrap-distance-top:0;mso-wrap-distance-right:9pt;mso-wrap-distance-bottom:0;mso-position-horizontal:absolute;mso-position-horizontal-relative:page;mso-position-vertical:absolute;mso-position-vertical-relative:page;mso-width-percent:0;mso-height-percent:0;mso-width-relative:page;mso-height-relative:page;v-text-anchor:middle" o:gfxdata="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" filled="f" stroked="f" strokecolor="white [3212]" strokeweight="0">
+            <v:rect w14:anchorId="2B60C791" id="_x0000_s1104" style="position:absolute;left:0;text-align:left;margin-left:212.65pt;margin-top:756.85pt;width:28.35pt;height:14.15pt;z-index:-251598848;visibility:visible;mso-wrap-style:square;mso-width-percent:0;mso-height-percent:0;mso-wrap-distance-left:9pt;mso-wrap-distance-top:0;mso-wrap-distance-right:9pt;mso-wrap-distance-bottom:0;mso-position-horizontal:absolute;mso-position-horizontal-relative:page;mso-position-vertical:absolute;mso-position-vertical-relative:page;mso-width-percent:0;mso-height-percent:0;mso-width-relative:page;mso-height-relative:page;v-text-anchor:middle" o:gfxdata="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" filled="f" stroked="f" strokecolor="white [3212]" strokeweight="0">
               <v:textbox inset="1mm,0,1mm,0">
                 <w:txbxContent>
                   <w:p>
@@ -25890,7 +25589,7 @@
 </file>
 
 <file path=word/numbering.xml><?xml version="1.0" encoding="utf-8"?>
-<w:numbering xmlns:wpc="http://schemas.microsoft.com/office/word/2010/wordprocessingCanvas" xmlns:cx="http://schemas.microsoft.com/office/drawing/2014/chartex" xmlns:cx1="http://schemas.microsoft.com/office/drawing/2015/9/8/chartex" xmlns:cx2="http://schemas.microsoft.com/office/drawing/2015/10/21/chartex" xmlns:cx3="http://schemas.microsoft.com/office/drawing/2016/5/9/chartex" xmlns:cx4="http://schemas.microsoft.com/office/drawing/2016/5/10/chartex" xmlns:cx5="http://schemas.microsoft.com/office/drawing/2016/5/11/chartex" xmlns:cx6="http://schemas.microsoft.com/office/drawing/2016/5/12/chartex" xmlns:cx7="http://schemas.microsoft.com/office/drawing/2016/5/13/chartex" xmlns:cx8="http://schemas.microsoft.com/office/drawing/2016/5/14/chartex" xmlns:mc="http://schemas.openxmlformats.org/markup-compatibility/2006" xmlns:aink="http://schemas.microsoft.com/office/drawing/2016/ink" xmlns:am3d="http://schemas.microsoft.com/office/drawing/2017/model3d" xmlns:o="urn:schemas-microsoft-com:office:office" xmlns:oel="http://schemas.microsoft.com/office/2019/extlst" xmlns:r="http://schemas.openxmlformats.org/officeDocument/2006/relationships" xmlns:m="http://schemas.openxmlformats.org/officeDocument/2006/math" xmlns:v="urn:schemas-microsoft-com:vml" xmlns:wp14="http://schemas.microsoft.com/office/word/2010/wordprocessingDrawing" xmlns:wp="http://schemas.openxmlformats.org/drawingml/2006/wordprocessingDrawing" xmlns:w10="urn:schemas-microsoft-com:office:word" xmlns:w="http://schemas.openxmlformats.org/wordprocessingml/2006/main" xmlns:w14="http://schemas.microsoft.com/office/word/2010/wordml" xmlns:w15="http://schemas.microsoft.com/office/word/2012/wordml" xmlns:w16cex="http://schemas.microsoft.com/office/word/2018/wordml/cex" xmlns:w16cid="http://schemas.microsoft.com/office/word/2016/wordml/cid" xmlns:w16="http://schemas.microsoft.com/office/word/2018/wordml" xmlns:w16du="http://schemas.microsoft.com/office/word/2023/wordml/word16du" xmlns:w16sdtdh="http://schemas.microsoft.com/office/word/2020/wordml/sdtdatahash" xmlns:w16sdtfl="http://schemas.microsoft.com/office/word/2024/wordml/sdtformatlock" xmlns:w16se="http://schemas.microsoft.com/office/word/2015/wordml/symex" xmlns:wpg="http://schemas.microsoft.com/office/word/2010/wordprocessingGroup" xmlns:wpi="http://schemas.microsoft.com/office/word/2010/wordprocessingInk" xmlns:wne="http://schemas.microsoft.com/office/word/2006/wordml" xmlns:wps="http://schemas.microsoft.com/office/word/2010/wordprocessingShape" mc:Ignorable="w14 w15 w16se w16cid w16 w16cex w16sdtdh w16sdtfl w16du wp14">
+<w:numbering xmlns:wpc="http://schemas.microsoft.com/office/word/2010/wordprocessingCanvas" xmlns:cx="http://schemas.microsoft.com/office/drawing/2014/chartex" xmlns:cx1="http://schemas.microsoft.com/office/drawing/2015/9/8/chartex" xmlns:cx2="http://schemas.microsoft.com/office/drawing/2015/10/21/chartex" xmlns:cx3="http://schemas.microsoft.com/office/drawing/2016/5/9/chartex" xmlns:cx4="http://schemas.microsoft.com/office/drawing/2016/5/10/chartex" xmlns:cx5="http://schemas.microsoft.com/office/drawing/2016/5/11/chartex" xmlns:cx6="http://schemas.microsoft.com/office/drawing/2016/5/12/chartex" xmlns:cx7="http://schemas.microsoft.com/office/drawing/2016/5/13/chartex" xmlns:cx8="http://schemas.microsoft.com/office/drawing/2016/5/14/chartex" xmlns:mc="http://schemas.openxmlformats.org/markup-compatibility/2006" xmlns:aink="http://schemas.microsoft.com/office/drawing/2016/ink" xmlns:am3d="http://schemas.microsoft.com/office/drawing/2017/model3d" xmlns:o="urn:schemas-microsoft-com:office:office" xmlns:r="http://schemas.openxmlformats.org/officeDocument/2006/relationships" xmlns:m="http://schemas.openxmlformats.org/officeDocument/2006/math" xmlns:v="urn:schemas-microsoft-com:vml" xmlns:wp14="http://schemas.microsoft.com/office/word/2010/wordprocessingDrawing" xmlns:wp="http://schemas.openxmlformats.org/drawingml/2006/wordprocessingDrawing" xmlns:w10="urn:schemas-microsoft-com:office:word" xmlns:w="http://schemas.openxmlformats.org/wordprocessingml/2006/main" xmlns:w14="http://schemas.microsoft.com/office/word/2010/wordml" xmlns:w15="http://schemas.microsoft.com/office/word/2012/wordml" xmlns:w16cex="http://schemas.microsoft.com/office/word/2018/wordml/cex" xmlns:w16cid="http://schemas.microsoft.com/office/word/2016/wordml/cid" xmlns:w16="http://schemas.microsoft.com/office/word/2018/wordml" xmlns:w16sdtdh="http://schemas.microsoft.com/office/word/2020/wordml/sdtdatahash" xmlns:w16se="http://schemas.microsoft.com/office/word/2015/wordml/symex" xmlns:wpg="http://schemas.microsoft.com/office/word/2010/wordprocessingGroup" xmlns:wpi="http://schemas.microsoft.com/office/word/2010/wordprocessingInk" xmlns:wne="http://schemas.microsoft.com/office/word/2006/wordml" xmlns:wps="http://schemas.microsoft.com/office/word/2010/wordprocessingShape" mc:Ignorable="w14 w15 w16se w16cid w16 w16cex w16sdtdh wp14">
   <w:abstractNum w:abstractNumId="0" w15:restartNumberingAfterBreak="0">
     <w:nsid w:val="0A6E5236"/>
     <w:multiLevelType w:val="hybridMultilevel"/>
@@ -27639,46 +27338,46 @@
       </w:rPr>
     </w:lvl>
   </w:abstractNum>
-  <w:num w:numId="1" w16cid:durableId="223029656">
+  <w:num w:numId="1">
     <w:abstractNumId w:val="13"/>
   </w:num>
-  <w:num w:numId="2" w16cid:durableId="598218096">
+  <w:num w:numId="2">
     <w:abstractNumId w:val="11"/>
   </w:num>
-  <w:num w:numId="3" w16cid:durableId="128326175">
+  <w:num w:numId="3">
     <w:abstractNumId w:val="14"/>
   </w:num>
-  <w:num w:numId="4" w16cid:durableId="734743037">
+  <w:num w:numId="4">
     <w:abstractNumId w:val="6"/>
   </w:num>
-  <w:num w:numId="5" w16cid:durableId="2018652548">
+  <w:num w:numId="5">
     <w:abstractNumId w:val="0"/>
   </w:num>
-  <w:num w:numId="6" w16cid:durableId="1800880351">
+  <w:num w:numId="6">
     <w:abstractNumId w:val="7"/>
   </w:num>
-  <w:num w:numId="7" w16cid:durableId="944729918">
+  <w:num w:numId="7">
     <w:abstractNumId w:val="8"/>
   </w:num>
-  <w:num w:numId="8" w16cid:durableId="926036198">
+  <w:num w:numId="8">
     <w:abstractNumId w:val="2"/>
   </w:num>
-  <w:num w:numId="9" w16cid:durableId="1631090956">
+  <w:num w:numId="9">
     <w:abstractNumId w:val="12"/>
   </w:num>
-  <w:num w:numId="10" w16cid:durableId="1897620927">
+  <w:num w:numId="10">
     <w:abstractNumId w:val="3"/>
   </w:num>
-  <w:num w:numId="11" w16cid:durableId="1099830256">
+  <w:num w:numId="11">
     <w:abstractNumId w:val="9"/>
   </w:num>
-  <w:num w:numId="12" w16cid:durableId="2137140030">
+  <w:num w:numId="12">
     <w:abstractNumId w:val="15"/>
   </w:num>
-  <w:num w:numId="13" w16cid:durableId="2037153685">
+  <w:num w:numId="13">
     <w:abstractNumId w:val="8"/>
   </w:num>
-  <w:num w:numId="14" w16cid:durableId="2090424613">
+  <w:num w:numId="14">
     <w:abstractNumId w:val="8"/>
     <w:lvlOverride w:ilvl="0">
       <w:startOverride w:val="1"/>
@@ -27708,7 +27407,7 @@
       <w:startOverride w:val="1"/>
     </w:lvlOverride>
   </w:num>
-  <w:num w:numId="15" w16cid:durableId="1683893457">
+  <w:num w:numId="15">
     <w:abstractNumId w:val="8"/>
     <w:lvlOverride w:ilvl="0">
       <w:startOverride w:val="1"/>
@@ -27738,109 +27437,109 @@
       <w:startOverride w:val="1"/>
     </w:lvlOverride>
   </w:num>
-  <w:num w:numId="16" w16cid:durableId="1015310106">
+  <w:num w:numId="16">
     <w:abstractNumId w:val="1"/>
   </w:num>
-  <w:num w:numId="17" w16cid:durableId="862590824">
+  <w:num w:numId="17">
     <w:abstractNumId w:val="8"/>
   </w:num>
-  <w:num w:numId="18" w16cid:durableId="1081877319">
+  <w:num w:numId="18">
     <w:abstractNumId w:val="8"/>
   </w:num>
-  <w:num w:numId="19" w16cid:durableId="1557818143">
+  <w:num w:numId="19">
     <w:abstractNumId w:val="8"/>
   </w:num>
-  <w:num w:numId="20" w16cid:durableId="1993562193">
+  <w:num w:numId="20">
     <w:abstractNumId w:val="4"/>
   </w:num>
-  <w:num w:numId="21" w16cid:durableId="1570383891">
+  <w:num w:numId="21">
     <w:abstractNumId w:val="8"/>
   </w:num>
-  <w:num w:numId="22" w16cid:durableId="1072968878">
+  <w:num w:numId="22">
     <w:abstractNumId w:val="8"/>
   </w:num>
-  <w:num w:numId="23" w16cid:durableId="1675915586">
+  <w:num w:numId="23">
     <w:abstractNumId w:val="8"/>
   </w:num>
-  <w:num w:numId="24" w16cid:durableId="1421951734">
+  <w:num w:numId="24">
     <w:abstractNumId w:val="8"/>
   </w:num>
-  <w:num w:numId="25" w16cid:durableId="970129848">
+  <w:num w:numId="25">
     <w:abstractNumId w:val="8"/>
   </w:num>
-  <w:num w:numId="26" w16cid:durableId="1368602729">
+  <w:num w:numId="26">
     <w:abstractNumId w:val="8"/>
   </w:num>
-  <w:num w:numId="27" w16cid:durableId="1226843266">
+  <w:num w:numId="27">
     <w:abstractNumId w:val="8"/>
   </w:num>
-  <w:num w:numId="28" w16cid:durableId="157965615">
+  <w:num w:numId="28">
     <w:abstractNumId w:val="8"/>
   </w:num>
-  <w:num w:numId="29" w16cid:durableId="163858660">
+  <w:num w:numId="29">
     <w:abstractNumId w:val="8"/>
   </w:num>
-  <w:num w:numId="30" w16cid:durableId="1956908803">
+  <w:num w:numId="30">
     <w:abstractNumId w:val="8"/>
   </w:num>
-  <w:num w:numId="31" w16cid:durableId="1345011854">
+  <w:num w:numId="31">
     <w:abstractNumId w:val="8"/>
   </w:num>
-  <w:num w:numId="32" w16cid:durableId="60716291">
+  <w:num w:numId="32">
     <w:abstractNumId w:val="8"/>
   </w:num>
-  <w:num w:numId="33" w16cid:durableId="1052771078">
+  <w:num w:numId="33">
     <w:abstractNumId w:val="8"/>
   </w:num>
-  <w:num w:numId="34" w16cid:durableId="976033395">
+  <w:num w:numId="34">
     <w:abstractNumId w:val="8"/>
   </w:num>
-  <w:num w:numId="35" w16cid:durableId="1610119801">
+  <w:num w:numId="35">
     <w:abstractNumId w:val="8"/>
   </w:num>
-  <w:num w:numId="36" w16cid:durableId="1316685803">
+  <w:num w:numId="36">
     <w:abstractNumId w:val="8"/>
   </w:num>
-  <w:num w:numId="37" w16cid:durableId="237711857">
+  <w:num w:numId="37">
     <w:abstractNumId w:val="10"/>
   </w:num>
-  <w:num w:numId="38" w16cid:durableId="782917035">
+  <w:num w:numId="38">
     <w:abstractNumId w:val="8"/>
   </w:num>
-  <w:num w:numId="39" w16cid:durableId="898513949">
+  <w:num w:numId="39">
     <w:abstractNumId w:val="5"/>
   </w:num>
-  <w:num w:numId="40" w16cid:durableId="132602496">
+  <w:num w:numId="40">
     <w:abstractNumId w:val="8"/>
   </w:num>
-  <w:num w:numId="41" w16cid:durableId="732629562">
+  <w:num w:numId="41">
     <w:abstractNumId w:val="8"/>
   </w:num>
-  <w:num w:numId="42" w16cid:durableId="178349611">
+  <w:num w:numId="42">
     <w:abstractNumId w:val="8"/>
   </w:num>
-  <w:num w:numId="43" w16cid:durableId="788278418">
+  <w:num w:numId="43">
     <w:abstractNumId w:val="8"/>
   </w:num>
-  <w:num w:numId="44" w16cid:durableId="1108893472">
+  <w:num w:numId="44">
     <w:abstractNumId w:val="8"/>
   </w:num>
-  <w:num w:numId="45" w16cid:durableId="1319533490">
+  <w:num w:numId="45">
     <w:abstractNumId w:val="8"/>
   </w:num>
-  <w:num w:numId="46" w16cid:durableId="1099910325">
+  <w:num w:numId="46">
     <w:abstractNumId w:val="8"/>
   </w:num>
-  <w:num w:numId="47" w16cid:durableId="85200980">
+  <w:num w:numId="47">
     <w:abstractNumId w:val="8"/>
   </w:num>
-  <w:num w:numId="48" w16cid:durableId="1529221778">
+  <w:num w:numId="48">
     <w:abstractNumId w:val="8"/>
   </w:num>
-  <w:num w:numId="49" w16cid:durableId="1675108794">
+  <w:num w:numId="49">
     <w:abstractNumId w:val="8"/>
   </w:num>
-  <w:num w:numId="50" w16cid:durableId="2141259408">
+  <w:num w:numId="50">
     <w:abstractNumId w:val="8"/>
   </w:num>
   <w:numIdMacAtCleanup w:val="16"/>
@@ -27848,7 +27547,7 @@
 </file>
 
 <file path=word/styles.xml><?xml version="1.0" encoding="utf-8"?>
-<w:styles xmlns:mc="http://schemas.openxmlformats.org/markup-compatibility/2006" xmlns:r="http://schemas.openxmlformats.org/officeDocument/2006/relationships" xmlns:w="http://schemas.openxmlformats.org/wordprocessingml/2006/main" xmlns:w14="http://schemas.microsoft.com/office/word/2010/wordml" xmlns:w15="http://schemas.microsoft.com/office/word/2012/wordml" xmlns:w16cex="http://schemas.microsoft.com/office/word/2018/wordml/cex" xmlns:w16cid="http://schemas.microsoft.com/office/word/2016/wordml/cid" xmlns:w16="http://schemas.microsoft.com/office/word/2018/wordml" xmlns:w16du="http://schemas.microsoft.com/office/word/2023/wordml/word16du" xmlns:w16sdtdh="http://schemas.microsoft.com/office/word/2020/wordml/sdtdatahash" xmlns:w16sdtfl="http://schemas.microsoft.com/office/word/2024/wordml/sdtformatlock" xmlns:w16se="http://schemas.microsoft.com/office/word/2015/wordml/symex" mc:Ignorable="w14 w15 w16se w16cid w16 w16cex w16sdtdh w16sdtfl w16du">
+<w:styles xmlns:mc="http://schemas.openxmlformats.org/markup-compatibility/2006" xmlns:r="http://schemas.openxmlformats.org/officeDocument/2006/relationships" xmlns:w="http://schemas.openxmlformats.org/wordprocessingml/2006/main" xmlns:w14="http://schemas.microsoft.com/office/word/2010/wordml" xmlns:w15="http://schemas.microsoft.com/office/word/2012/wordml" xmlns:w16cex="http://schemas.microsoft.com/office/word/2018/wordml/cex" xmlns:w16cid="http://schemas.microsoft.com/office/word/2016/wordml/cid" xmlns:w16="http://schemas.microsoft.com/office/word/2018/wordml" xmlns:w16sdtdh="http://schemas.microsoft.com/office/word/2020/wordml/sdtdatahash" xmlns:w16se="http://schemas.microsoft.com/office/word/2015/wordml/symex" mc:Ignorable="w14 w15 w16se w16cid w16 w16cex w16sdtdh">
   <w:docDefaults>
     <w:rPrDefault>
       <w:rPr>

</xml_diff>